<commit_message>
Update paper(v7) table of contents
</commit_message>
<xml_diff>
--- a/Documents/Papers/V7_AutomatisatiePlatform-GerritVanMol.docx
+++ b/Documents/Papers/V7_AutomatisatiePlatform-GerritVanMol.docx
@@ -2310,7 +2310,7 @@
               <w:lang w:val="en-BE" w:eastAsia="en-GB"/>
             </w:rPr>
           </w:pPr>
-          <w:hyperlink w:anchor="_Toc104544172" w:history="1">
+          <w:hyperlink w:anchor="_Toc104555016" w:history="1">
             <w:r>
               <w:rPr>
                 <w:rStyle w:val="Hyperlink"/>
@@ -2337,7 +2337,7 @@
                 <w:noProof/>
                 <w:webHidden/>
               </w:rPr>
-              <w:instrText xml:space="preserve"> PAGEREF _Toc104544172 \h </w:instrText>
+              <w:instrText xml:space="preserve"> PAGEREF _Toc104555016 \h </w:instrText>
             </w:r>
             <w:r>
               <w:rPr>
@@ -2382,7 +2382,7 @@
               <w:lang w:val="en-BE" w:eastAsia="en-GB"/>
             </w:rPr>
           </w:pPr>
-          <w:hyperlink w:anchor="_Toc104544173" w:history="1">
+          <w:hyperlink w:anchor="_Toc104555017" w:history="1">
             <w:r>
               <w:rPr>
                 <w:rStyle w:val="Hyperlink"/>
@@ -2409,7 +2409,7 @@
                 <w:noProof/>
                 <w:webHidden/>
               </w:rPr>
-              <w:instrText xml:space="preserve"> PAGEREF _Toc104544173 \h </w:instrText>
+              <w:instrText xml:space="preserve"> PAGEREF _Toc104555017 \h </w:instrText>
             </w:r>
             <w:r>
               <w:rPr>
@@ -2454,7 +2454,7 @@
               <w:lang w:val="en-BE" w:eastAsia="en-GB"/>
             </w:rPr>
           </w:pPr>
-          <w:hyperlink w:anchor="_Toc104544174" w:history="1">
+          <w:hyperlink w:anchor="_Toc104555018" w:history="1">
             <w:r>
               <w:rPr>
                 <w:rStyle w:val="Hyperlink"/>
@@ -2481,7 +2481,7 @@
                 <w:noProof/>
                 <w:webHidden/>
               </w:rPr>
-              <w:instrText xml:space="preserve"> PAGEREF _Toc104544174 \h </w:instrText>
+              <w:instrText xml:space="preserve"> PAGEREF _Toc104555018 \h </w:instrText>
             </w:r>
             <w:r>
               <w:rPr>
@@ -2526,7 +2526,7 @@
               <w:lang w:val="en-BE" w:eastAsia="en-GB"/>
             </w:rPr>
           </w:pPr>
-          <w:hyperlink w:anchor="_Toc104544175" w:history="1">
+          <w:hyperlink w:anchor="_Toc104555019" w:history="1">
             <w:r>
               <w:rPr>
                 <w:rStyle w:val="Hyperlink"/>
@@ -2554,7 +2554,7 @@
                 <w:noProof/>
                 <w:webHidden/>
               </w:rPr>
-              <w:instrText xml:space="preserve"> PAGEREF _Toc104544175 \h </w:instrText>
+              <w:instrText xml:space="preserve"> PAGEREF _Toc104555019 \h </w:instrText>
             </w:r>
             <w:r>
               <w:rPr>
@@ -2599,7 +2599,7 @@
               <w:lang w:val="en-BE" w:eastAsia="en-GB"/>
             </w:rPr>
           </w:pPr>
-          <w:hyperlink w:anchor="_Toc104544176" w:history="1">
+          <w:hyperlink w:anchor="_Toc104555020" w:history="1">
             <w:r>
               <w:rPr>
                 <w:rStyle w:val="Hyperlink"/>
@@ -2626,7 +2626,7 @@
                 <w:noProof/>
                 <w:webHidden/>
               </w:rPr>
-              <w:instrText xml:space="preserve"> PAGEREF _Toc104544176 \h </w:instrText>
+              <w:instrText xml:space="preserve"> PAGEREF _Toc104555020 \h </w:instrText>
             </w:r>
             <w:r>
               <w:rPr>
@@ -2671,7 +2671,7 @@
               <w:lang w:val="en-BE" w:eastAsia="en-GB"/>
             </w:rPr>
           </w:pPr>
-          <w:hyperlink w:anchor="_Toc104544177" w:history="1">
+          <w:hyperlink w:anchor="_Toc104555021" w:history="1">
             <w:r>
               <w:rPr>
                 <w:rStyle w:val="Hyperlink"/>
@@ -2698,7 +2698,7 @@
                 <w:noProof/>
                 <w:webHidden/>
               </w:rPr>
-              <w:instrText xml:space="preserve"> PAGEREF _Toc104544177 \h </w:instrText>
+              <w:instrText xml:space="preserve"> PAGEREF _Toc104555021 \h </w:instrText>
             </w:r>
             <w:r>
               <w:rPr>
@@ -2743,7 +2743,7 @@
               <w:lang w:val="en-BE" w:eastAsia="en-GB"/>
             </w:rPr>
           </w:pPr>
-          <w:hyperlink w:anchor="_Toc104544178" w:history="1">
+          <w:hyperlink w:anchor="_Toc104555022" w:history="1">
             <w:r>
               <w:rPr>
                 <w:rStyle w:val="Hyperlink"/>
@@ -2770,7 +2770,7 @@
                 <w:noProof/>
                 <w:webHidden/>
               </w:rPr>
-              <w:instrText xml:space="preserve"> PAGEREF _Toc104544178 \h </w:instrText>
+              <w:instrText xml:space="preserve"> PAGEREF _Toc104555022 \h </w:instrText>
             </w:r>
             <w:r>
               <w:rPr>
@@ -2815,7 +2815,7 @@
               <w:lang w:val="en-BE" w:eastAsia="en-GB"/>
             </w:rPr>
           </w:pPr>
-          <w:hyperlink w:anchor="_Toc104544179" w:history="1">
+          <w:hyperlink w:anchor="_Toc104555023" w:history="1">
             <w:r>
               <w:rPr>
                 <w:rStyle w:val="Hyperlink"/>
@@ -2842,7 +2842,7 @@
                 <w:noProof/>
                 <w:webHidden/>
               </w:rPr>
-              <w:instrText xml:space="preserve"> PAGEREF _Toc104544179 \h </w:instrText>
+              <w:instrText xml:space="preserve"> PAGEREF _Toc104555023 \h </w:instrText>
             </w:r>
             <w:r>
               <w:rPr>
@@ -2887,7 +2887,7 @@
               <w:lang w:val="en-BE" w:eastAsia="en-GB"/>
             </w:rPr>
           </w:pPr>
-          <w:hyperlink w:anchor="_Toc104544180" w:history="1">
+          <w:hyperlink w:anchor="_Toc104555024" w:history="1">
             <w:r>
               <w:rPr>
                 <w:rStyle w:val="Hyperlink"/>
@@ -2914,7 +2914,7 @@
                 <w:noProof/>
                 <w:webHidden/>
               </w:rPr>
-              <w:instrText xml:space="preserve"> PAGEREF _Toc104544180 \h </w:instrText>
+              <w:instrText xml:space="preserve"> PAGEREF _Toc104555024 \h </w:instrText>
             </w:r>
             <w:r>
               <w:rPr>
@@ -2959,7 +2959,7 @@
               <w:lang w:val="en-BE" w:eastAsia="en-GB"/>
             </w:rPr>
           </w:pPr>
-          <w:hyperlink w:anchor="_Toc104544181" w:history="1">
+          <w:hyperlink w:anchor="_Toc104555025" w:history="1">
             <w:r>
               <w:rPr>
                 <w:rStyle w:val="Hyperlink"/>
@@ -2986,7 +2986,7 @@
                 <w:noProof/>
                 <w:webHidden/>
               </w:rPr>
-              <w:instrText xml:space="preserve"> PAGEREF _Toc104544181 \h </w:instrText>
+              <w:instrText xml:space="preserve"> PAGEREF _Toc104555025 \h </w:instrText>
             </w:r>
             <w:r>
               <w:rPr>
@@ -3031,7 +3031,7 @@
               <w:lang w:val="en-BE" w:eastAsia="en-GB"/>
             </w:rPr>
           </w:pPr>
-          <w:hyperlink w:anchor="_Toc104544182" w:history="1">
+          <w:hyperlink w:anchor="_Toc104555026" w:history="1">
             <w:r>
               <w:rPr>
                 <w:rStyle w:val="Hyperlink"/>
@@ -3058,7 +3058,7 @@
                 <w:noProof/>
                 <w:webHidden/>
               </w:rPr>
-              <w:instrText xml:space="preserve"> PAGEREF _Toc104544182 \h </w:instrText>
+              <w:instrText xml:space="preserve"> PAGEREF _Toc104555026 \h </w:instrText>
             </w:r>
             <w:r>
               <w:rPr>
@@ -3103,7 +3103,7 @@
               <w:lang w:val="en-BE" w:eastAsia="en-GB"/>
             </w:rPr>
           </w:pPr>
-          <w:hyperlink w:anchor="_Toc104544183" w:history="1">
+          <w:hyperlink w:anchor="_Toc104555027" w:history="1">
             <w:r>
               <w:rPr>
                 <w:rStyle w:val="Hyperlink"/>
@@ -3130,7 +3130,7 @@
                 <w:noProof/>
                 <w:webHidden/>
               </w:rPr>
-              <w:instrText xml:space="preserve"> PAGEREF _Toc104544183 \h </w:instrText>
+              <w:instrText xml:space="preserve"> PAGEREF _Toc104555027 \h </w:instrText>
             </w:r>
             <w:r>
               <w:rPr>
@@ -3175,7 +3175,7 @@
               <w:lang w:val="en-BE" w:eastAsia="en-GB"/>
             </w:rPr>
           </w:pPr>
-          <w:hyperlink w:anchor="_Toc104544184" w:history="1">
+          <w:hyperlink w:anchor="_Toc104555028" w:history="1">
             <w:r>
               <w:rPr>
                 <w:rStyle w:val="Hyperlink"/>
@@ -3202,7 +3202,7 @@
                 <w:noProof/>
                 <w:webHidden/>
               </w:rPr>
-              <w:instrText xml:space="preserve"> PAGEREF _Toc104544184 \h </w:instrText>
+              <w:instrText xml:space="preserve"> PAGEREF _Toc104555028 \h </w:instrText>
             </w:r>
             <w:r>
               <w:rPr>
@@ -3247,7 +3247,7 @@
               <w:lang w:val="en-BE" w:eastAsia="en-GB"/>
             </w:rPr>
           </w:pPr>
-          <w:hyperlink w:anchor="_Toc104544185" w:history="1">
+          <w:hyperlink w:anchor="_Toc104555029" w:history="1">
             <w:r>
               <w:rPr>
                 <w:rStyle w:val="Hyperlink"/>
@@ -3274,7 +3274,7 @@
                 <w:noProof/>
                 <w:webHidden/>
               </w:rPr>
-              <w:instrText xml:space="preserve"> PAGEREF _Toc104544185 \h </w:instrText>
+              <w:instrText xml:space="preserve"> PAGEREF _Toc104555029 \h </w:instrText>
             </w:r>
             <w:r>
               <w:rPr>
@@ -3319,7 +3319,7 @@
               <w:lang w:val="en-BE" w:eastAsia="en-GB"/>
             </w:rPr>
           </w:pPr>
-          <w:hyperlink w:anchor="_Toc104544186" w:history="1">
+          <w:hyperlink w:anchor="_Toc104555030" w:history="1">
             <w:r>
               <w:rPr>
                 <w:rStyle w:val="Hyperlink"/>
@@ -3346,7 +3346,7 @@
                 <w:noProof/>
                 <w:webHidden/>
               </w:rPr>
-              <w:instrText xml:space="preserve"> PAGEREF _Toc104544186 \h </w:instrText>
+              <w:instrText xml:space="preserve"> PAGEREF _Toc104555030 \h </w:instrText>
             </w:r>
             <w:r>
               <w:rPr>
@@ -3391,7 +3391,7 @@
               <w:lang w:val="en-BE" w:eastAsia="en-GB"/>
             </w:rPr>
           </w:pPr>
-          <w:hyperlink w:anchor="_Toc104544187" w:history="1">
+          <w:hyperlink w:anchor="_Toc104555031" w:history="1">
             <w:r>
               <w:rPr>
                 <w:rStyle w:val="Hyperlink"/>
@@ -3418,7 +3418,7 @@
                 <w:noProof/>
                 <w:webHidden/>
               </w:rPr>
-              <w:instrText xml:space="preserve"> PAGEREF _Toc104544187 \h </w:instrText>
+              <w:instrText xml:space="preserve"> PAGEREF _Toc104555031 \h </w:instrText>
             </w:r>
             <w:r>
               <w:rPr>
@@ -3463,7 +3463,7 @@
               <w:lang w:val="en-BE" w:eastAsia="en-GB"/>
             </w:rPr>
           </w:pPr>
-          <w:hyperlink w:anchor="_Toc104544188" w:history="1">
+          <w:hyperlink w:anchor="_Toc104555032" w:history="1">
             <w:r>
               <w:rPr>
                 <w:rStyle w:val="Hyperlink"/>
@@ -3490,7 +3490,7 @@
                 <w:noProof/>
                 <w:webHidden/>
               </w:rPr>
-              <w:instrText xml:space="preserve"> PAGEREF _Toc104544188 \h </w:instrText>
+              <w:instrText xml:space="preserve"> PAGEREF _Toc104555032 \h </w:instrText>
             </w:r>
             <w:r>
               <w:rPr>
@@ -3535,7 +3535,7 @@
               <w:lang w:val="en-BE" w:eastAsia="en-GB"/>
             </w:rPr>
           </w:pPr>
-          <w:hyperlink w:anchor="_Toc104544189" w:history="1">
+          <w:hyperlink w:anchor="_Toc104555033" w:history="1">
             <w:r>
               <w:rPr>
                 <w:rStyle w:val="Hyperlink"/>
@@ -3562,7 +3562,7 @@
                 <w:noProof/>
                 <w:webHidden/>
               </w:rPr>
-              <w:instrText xml:space="preserve"> PAGEREF _Toc104544189 \h </w:instrText>
+              <w:instrText xml:space="preserve"> PAGEREF _Toc104555033 \h </w:instrText>
             </w:r>
             <w:r>
               <w:rPr>
@@ -3607,7 +3607,7 @@
               <w:lang w:val="en-BE" w:eastAsia="en-GB"/>
             </w:rPr>
           </w:pPr>
-          <w:hyperlink w:anchor="_Toc104544190" w:history="1">
+          <w:hyperlink w:anchor="_Toc104555034" w:history="1">
             <w:r>
               <w:rPr>
                 <w:rStyle w:val="Hyperlink"/>
@@ -3635,7 +3635,7 @@
                 <w:noProof/>
                 <w:webHidden/>
               </w:rPr>
-              <w:instrText xml:space="preserve"> PAGEREF _Toc104544190 \h </w:instrText>
+              <w:instrText xml:space="preserve"> PAGEREF _Toc104555034 \h </w:instrText>
             </w:r>
             <w:r>
               <w:rPr>
@@ -3680,7 +3680,7 @@
               <w:lang w:val="en-BE" w:eastAsia="en-GB"/>
             </w:rPr>
           </w:pPr>
-          <w:hyperlink w:anchor="_Toc104544191" w:history="1">
+          <w:hyperlink w:anchor="_Toc104555035" w:history="1">
             <w:r>
               <w:rPr>
                 <w:rStyle w:val="Hyperlink"/>
@@ -3707,7 +3707,7 @@
                 <w:noProof/>
                 <w:webHidden/>
               </w:rPr>
-              <w:instrText xml:space="preserve"> PAGEREF _Toc104544191 \h </w:instrText>
+              <w:instrText xml:space="preserve"> PAGEREF _Toc104555035 \h </w:instrText>
             </w:r>
             <w:r>
               <w:rPr>
@@ -3752,7 +3752,7 @@
               <w:lang w:val="en-BE" w:eastAsia="en-GB"/>
             </w:rPr>
           </w:pPr>
-          <w:hyperlink w:anchor="_Toc104544192" w:history="1">
+          <w:hyperlink w:anchor="_Toc104555036" w:history="1">
             <w:r>
               <w:rPr>
                 <w:rStyle w:val="Hyperlink"/>
@@ -3779,7 +3779,7 @@
                 <w:noProof/>
                 <w:webHidden/>
               </w:rPr>
-              <w:instrText xml:space="preserve"> PAGEREF _Toc104544192 \h </w:instrText>
+              <w:instrText xml:space="preserve"> PAGEREF _Toc104555036 \h </w:instrText>
             </w:r>
             <w:r>
               <w:rPr>
@@ -3824,7 +3824,7 @@
               <w:lang w:val="en-BE" w:eastAsia="en-GB"/>
             </w:rPr>
           </w:pPr>
-          <w:hyperlink w:anchor="_Toc104544193" w:history="1">
+          <w:hyperlink w:anchor="_Toc104555037" w:history="1">
             <w:r>
               <w:rPr>
                 <w:rStyle w:val="Hyperlink"/>
@@ -3851,7 +3851,7 @@
                 <w:noProof/>
                 <w:webHidden/>
               </w:rPr>
-              <w:instrText xml:space="preserve"> PAGEREF _Toc104544193 \h </w:instrText>
+              <w:instrText xml:space="preserve"> PAGEREF _Toc104555037 \h </w:instrText>
             </w:r>
             <w:r>
               <w:rPr>
@@ -3896,7 +3896,7 @@
               <w:lang w:val="en-BE" w:eastAsia="en-GB"/>
             </w:rPr>
           </w:pPr>
-          <w:hyperlink w:anchor="_Toc104544194" w:history="1">
+          <w:hyperlink w:anchor="_Toc104555038" w:history="1">
             <w:r>
               <w:rPr>
                 <w:rStyle w:val="Hyperlink"/>
@@ -3923,7 +3923,7 @@
                 <w:noProof/>
                 <w:webHidden/>
               </w:rPr>
-              <w:instrText xml:space="preserve"> PAGEREF _Toc104544194 \h </w:instrText>
+              <w:instrText xml:space="preserve"> PAGEREF _Toc104555038 \h </w:instrText>
             </w:r>
             <w:r>
               <w:rPr>
@@ -3968,7 +3968,7 @@
               <w:lang w:val="en-BE" w:eastAsia="en-GB"/>
             </w:rPr>
           </w:pPr>
-          <w:hyperlink w:anchor="_Toc104544195" w:history="1">
+          <w:hyperlink w:anchor="_Toc104555039" w:history="1">
             <w:r>
               <w:rPr>
                 <w:rStyle w:val="Hyperlink"/>
@@ -3995,7 +3995,7 @@
                 <w:noProof/>
                 <w:webHidden/>
               </w:rPr>
-              <w:instrText xml:space="preserve"> PAGEREF _Toc104544195 \h </w:instrText>
+              <w:instrText xml:space="preserve"> PAGEREF _Toc104555039 \h </w:instrText>
             </w:r>
             <w:r>
               <w:rPr>
@@ -4040,7 +4040,7 @@
               <w:lang w:val="en-BE" w:eastAsia="en-GB"/>
             </w:rPr>
           </w:pPr>
-          <w:hyperlink w:anchor="_Toc104544196" w:history="1">
+          <w:hyperlink w:anchor="_Toc104555040" w:history="1">
             <w:r>
               <w:rPr>
                 <w:rStyle w:val="Hyperlink"/>
@@ -4067,7 +4067,7 @@
                 <w:noProof/>
                 <w:webHidden/>
               </w:rPr>
-              <w:instrText xml:space="preserve"> PAGEREF _Toc104544196 \h </w:instrText>
+              <w:instrText xml:space="preserve"> PAGEREF _Toc104555040 \h </w:instrText>
             </w:r>
             <w:r>
               <w:rPr>
@@ -4112,7 +4112,7 @@
               <w:lang w:val="en-BE" w:eastAsia="en-GB"/>
             </w:rPr>
           </w:pPr>
-          <w:hyperlink w:anchor="_Toc104544197" w:history="1">
+          <w:hyperlink w:anchor="_Toc104555041" w:history="1">
             <w:r>
               <w:rPr>
                 <w:rStyle w:val="Hyperlink"/>
@@ -4139,7 +4139,7 @@
                 <w:noProof/>
                 <w:webHidden/>
               </w:rPr>
-              <w:instrText xml:space="preserve"> PAGEREF _Toc104544197 \h </w:instrText>
+              <w:instrText xml:space="preserve"> PAGEREF _Toc104555041 \h </w:instrText>
             </w:r>
             <w:r>
               <w:rPr>
@@ -4184,7 +4184,7 @@
               <w:lang w:val="en-BE" w:eastAsia="en-GB"/>
             </w:rPr>
           </w:pPr>
-          <w:hyperlink w:anchor="_Toc104544198" w:history="1">
+          <w:hyperlink w:anchor="_Toc104555042" w:history="1">
             <w:r>
               <w:rPr>
                 <w:rStyle w:val="Hyperlink"/>
@@ -4211,7 +4211,7 @@
                 <w:noProof/>
                 <w:webHidden/>
               </w:rPr>
-              <w:instrText xml:space="preserve"> PAGEREF _Toc104544198 \h </w:instrText>
+              <w:instrText xml:space="preserve"> PAGEREF _Toc104555042 \h </w:instrText>
             </w:r>
             <w:r>
               <w:rPr>
@@ -4256,7 +4256,7 @@
               <w:lang w:val="en-BE" w:eastAsia="en-GB"/>
             </w:rPr>
           </w:pPr>
-          <w:hyperlink w:anchor="_Toc104544199" w:history="1">
+          <w:hyperlink w:anchor="_Toc104555043" w:history="1">
             <w:r>
               <w:rPr>
                 <w:rStyle w:val="Hyperlink"/>
@@ -4283,7 +4283,7 @@
                 <w:noProof/>
                 <w:webHidden/>
               </w:rPr>
-              <w:instrText xml:space="preserve"> PAGEREF _Toc104544199 \h </w:instrText>
+              <w:instrText xml:space="preserve"> PAGEREF _Toc104555043 \h </w:instrText>
             </w:r>
             <w:r>
               <w:rPr>
@@ -4328,7 +4328,7 @@
               <w:lang w:val="en-BE" w:eastAsia="en-GB"/>
             </w:rPr>
           </w:pPr>
-          <w:hyperlink w:anchor="_Toc104544200" w:history="1">
+          <w:hyperlink w:anchor="_Toc104555044" w:history="1">
             <w:r>
               <w:rPr>
                 <w:rStyle w:val="Hyperlink"/>
@@ -4355,7 +4355,7 @@
                 <w:noProof/>
                 <w:webHidden/>
               </w:rPr>
-              <w:instrText xml:space="preserve"> PAGEREF _Toc104544200 \h </w:instrText>
+              <w:instrText xml:space="preserve"> PAGEREF _Toc104555044 \h </w:instrText>
             </w:r>
             <w:r>
               <w:rPr>
@@ -4400,7 +4400,7 @@
               <w:lang w:val="en-BE" w:eastAsia="en-GB"/>
             </w:rPr>
           </w:pPr>
-          <w:hyperlink w:anchor="_Toc104544201" w:history="1">
+          <w:hyperlink w:anchor="_Toc104555045" w:history="1">
             <w:r>
               <w:rPr>
                 <w:rStyle w:val="Hyperlink"/>
@@ -4427,7 +4427,7 @@
                 <w:noProof/>
                 <w:webHidden/>
               </w:rPr>
-              <w:instrText xml:space="preserve"> PAGEREF _Toc104544201 \h </w:instrText>
+              <w:instrText xml:space="preserve"> PAGEREF _Toc104555045 \h </w:instrText>
             </w:r>
             <w:r>
               <w:rPr>
@@ -4472,12 +4472,11 @@
               <w:lang w:val="en-BE" w:eastAsia="en-GB"/>
             </w:rPr>
           </w:pPr>
-          <w:hyperlink w:anchor="_Toc104544202" w:history="1">
+          <w:hyperlink w:anchor="_Toc104555046" w:history="1">
             <w:r>
               <w:rPr>
                 <w:rStyle w:val="Hyperlink"/>
                 <w:noProof/>
-                <w:lang w:val="en-US"/>
               </w:rPr>
               <w:t>6 Ansible scenario</w:t>
             </w:r>
@@ -4500,7 +4499,7 @@
                 <w:noProof/>
                 <w:webHidden/>
               </w:rPr>
-              <w:instrText xml:space="preserve"> PAGEREF _Toc104544202 \h </w:instrText>
+              <w:instrText xml:space="preserve"> PAGEREF _Toc104555046 \h </w:instrText>
             </w:r>
             <w:r>
               <w:rPr>
@@ -4545,7 +4544,7 @@
               <w:lang w:val="en-BE" w:eastAsia="en-GB"/>
             </w:rPr>
           </w:pPr>
-          <w:hyperlink w:anchor="_Toc104544203" w:history="1">
+          <w:hyperlink w:anchor="_Toc104555047" w:history="1">
             <w:r>
               <w:rPr>
                 <w:rStyle w:val="Hyperlink"/>
@@ -4572,7 +4571,7 @@
                 <w:noProof/>
                 <w:webHidden/>
               </w:rPr>
-              <w:instrText xml:space="preserve"> PAGEREF _Toc104544203 \h </w:instrText>
+              <w:instrText xml:space="preserve"> PAGEREF _Toc104555047 \h </w:instrText>
             </w:r>
             <w:r>
               <w:rPr>
@@ -4617,7 +4616,7 @@
               <w:lang w:val="en-BE" w:eastAsia="en-GB"/>
             </w:rPr>
           </w:pPr>
-          <w:hyperlink w:anchor="_Toc104544204" w:history="1">
+          <w:hyperlink w:anchor="_Toc104555048" w:history="1">
             <w:r>
               <w:rPr>
                 <w:rStyle w:val="Hyperlink"/>
@@ -4644,7 +4643,7 @@
                 <w:noProof/>
                 <w:webHidden/>
               </w:rPr>
-              <w:instrText xml:space="preserve"> PAGEREF _Toc104544204 \h </w:instrText>
+              <w:instrText xml:space="preserve"> PAGEREF _Toc104555048 \h </w:instrText>
             </w:r>
             <w:r>
               <w:rPr>
@@ -4664,7 +4663,7 @@
                 <w:noProof/>
                 <w:webHidden/>
               </w:rPr>
-              <w:t>26</w:t>
+              <w:t>27</w:t>
             </w:r>
             <w:r>
               <w:rPr>
@@ -4689,7 +4688,7 @@
               <w:lang w:val="en-BE" w:eastAsia="en-GB"/>
             </w:rPr>
           </w:pPr>
-          <w:hyperlink w:anchor="_Toc104544205" w:history="1">
+          <w:hyperlink w:anchor="_Toc104555049" w:history="1">
             <w:r>
               <w:rPr>
                 <w:rStyle w:val="Hyperlink"/>
@@ -4716,7 +4715,7 @@
                 <w:noProof/>
                 <w:webHidden/>
               </w:rPr>
-              <w:instrText xml:space="preserve"> PAGEREF _Toc104544205 \h </w:instrText>
+              <w:instrText xml:space="preserve"> PAGEREF _Toc104555049 \h </w:instrText>
             </w:r>
             <w:r>
               <w:rPr>
@@ -4761,7 +4760,7 @@
               <w:lang w:val="en-BE" w:eastAsia="en-GB"/>
             </w:rPr>
           </w:pPr>
-          <w:hyperlink w:anchor="_Toc104544206" w:history="1">
+          <w:hyperlink w:anchor="_Toc104555050" w:history="1">
             <w:r>
               <w:rPr>
                 <w:rStyle w:val="Hyperlink"/>
@@ -4788,7 +4787,7 @@
                 <w:noProof/>
                 <w:webHidden/>
               </w:rPr>
-              <w:instrText xml:space="preserve"> PAGEREF _Toc104544206 \h </w:instrText>
+              <w:instrText xml:space="preserve"> PAGEREF _Toc104555050 \h </w:instrText>
             </w:r>
             <w:r>
               <w:rPr>
@@ -4833,7 +4832,7 @@
               <w:lang w:val="en-BE" w:eastAsia="en-GB"/>
             </w:rPr>
           </w:pPr>
-          <w:hyperlink w:anchor="_Toc104544207" w:history="1">
+          <w:hyperlink w:anchor="_Toc104555051" w:history="1">
             <w:r>
               <w:rPr>
                 <w:rStyle w:val="Hyperlink"/>
@@ -4860,7 +4859,7 @@
                 <w:noProof/>
                 <w:webHidden/>
               </w:rPr>
-              <w:instrText xml:space="preserve"> PAGEREF _Toc104544207 \h </w:instrText>
+              <w:instrText xml:space="preserve"> PAGEREF _Toc104555051 \h </w:instrText>
             </w:r>
             <w:r>
               <w:rPr>
@@ -4905,7 +4904,7 @@
               <w:lang w:val="en-BE" w:eastAsia="en-GB"/>
             </w:rPr>
           </w:pPr>
-          <w:hyperlink w:anchor="_Toc104544208" w:history="1">
+          <w:hyperlink w:anchor="_Toc104555052" w:history="1">
             <w:r>
               <w:rPr>
                 <w:rStyle w:val="Hyperlink"/>
@@ -4932,7 +4931,7 @@
                 <w:noProof/>
                 <w:webHidden/>
               </w:rPr>
-              <w:instrText xml:space="preserve"> PAGEREF _Toc104544208 \h </w:instrText>
+              <w:instrText xml:space="preserve"> PAGEREF _Toc104555052 \h </w:instrText>
             </w:r>
             <w:r>
               <w:rPr>
@@ -4977,7 +4976,7 @@
               <w:lang w:val="en-BE" w:eastAsia="en-GB"/>
             </w:rPr>
           </w:pPr>
-          <w:hyperlink w:anchor="_Toc104544209" w:history="1">
+          <w:hyperlink w:anchor="_Toc104555053" w:history="1">
             <w:r>
               <w:rPr>
                 <w:rStyle w:val="Hyperlink"/>
@@ -5004,7 +5003,7 @@
                 <w:noProof/>
                 <w:webHidden/>
               </w:rPr>
-              <w:instrText xml:space="preserve"> PAGEREF _Toc104544209 \h </w:instrText>
+              <w:instrText xml:space="preserve"> PAGEREF _Toc104555053 \h </w:instrText>
             </w:r>
             <w:r>
               <w:rPr>
@@ -5049,7 +5048,7 @@
               <w:lang w:val="en-BE" w:eastAsia="en-GB"/>
             </w:rPr>
           </w:pPr>
-          <w:hyperlink w:anchor="_Toc104544210" w:history="1">
+          <w:hyperlink w:anchor="_Toc104555054" w:history="1">
             <w:r>
               <w:rPr>
                 <w:rStyle w:val="Hyperlink"/>
@@ -5076,7 +5075,7 @@
                 <w:noProof/>
                 <w:webHidden/>
               </w:rPr>
-              <w:instrText xml:space="preserve"> PAGEREF _Toc104544210 \h </w:instrText>
+              <w:instrText xml:space="preserve"> PAGEREF _Toc104555054 \h </w:instrText>
             </w:r>
             <w:r>
               <w:rPr>
@@ -5121,7 +5120,7 @@
               <w:lang w:val="en-BE" w:eastAsia="en-GB"/>
             </w:rPr>
           </w:pPr>
-          <w:hyperlink w:anchor="_Toc104544211" w:history="1">
+          <w:hyperlink w:anchor="_Toc104555055" w:history="1">
             <w:r>
               <w:rPr>
                 <w:rStyle w:val="Hyperlink"/>
@@ -5148,7 +5147,7 @@
                 <w:noProof/>
                 <w:webHidden/>
               </w:rPr>
-              <w:instrText xml:space="preserve"> PAGEREF _Toc104544211 \h </w:instrText>
+              <w:instrText xml:space="preserve"> PAGEREF _Toc104555055 \h </w:instrText>
             </w:r>
             <w:r>
               <w:rPr>
@@ -5193,7 +5192,7 @@
               <w:lang w:val="en-BE" w:eastAsia="en-GB"/>
             </w:rPr>
           </w:pPr>
-          <w:hyperlink w:anchor="_Toc104544212" w:history="1">
+          <w:hyperlink w:anchor="_Toc104555056" w:history="1">
             <w:r>
               <w:rPr>
                 <w:rStyle w:val="Hyperlink"/>
@@ -5220,7 +5219,7 @@
                 <w:noProof/>
                 <w:webHidden/>
               </w:rPr>
-              <w:instrText xml:space="preserve"> PAGEREF _Toc104544212 \h </w:instrText>
+              <w:instrText xml:space="preserve"> PAGEREF _Toc104555056 \h </w:instrText>
             </w:r>
             <w:r>
               <w:rPr>
@@ -5265,7 +5264,7 @@
               <w:lang w:val="en-BE" w:eastAsia="en-GB"/>
             </w:rPr>
           </w:pPr>
-          <w:hyperlink w:anchor="_Toc104544213" w:history="1">
+          <w:hyperlink w:anchor="_Toc104555057" w:history="1">
             <w:r>
               <w:rPr>
                 <w:rStyle w:val="Hyperlink"/>
@@ -5292,7 +5291,7 @@
                 <w:noProof/>
                 <w:webHidden/>
               </w:rPr>
-              <w:instrText xml:space="preserve"> PAGEREF _Toc104544213 \h </w:instrText>
+              <w:instrText xml:space="preserve"> PAGEREF _Toc104555057 \h </w:instrText>
             </w:r>
             <w:r>
               <w:rPr>
@@ -5337,7 +5336,7 @@
               <w:lang w:val="en-BE" w:eastAsia="en-GB"/>
             </w:rPr>
           </w:pPr>
-          <w:hyperlink w:anchor="_Toc104544214" w:history="1">
+          <w:hyperlink w:anchor="_Toc104555058" w:history="1">
             <w:r>
               <w:rPr>
                 <w:rStyle w:val="Hyperlink"/>
@@ -5364,7 +5363,7 @@
                 <w:noProof/>
                 <w:webHidden/>
               </w:rPr>
-              <w:instrText xml:space="preserve"> PAGEREF _Toc104544214 \h </w:instrText>
+              <w:instrText xml:space="preserve"> PAGEREF _Toc104555058 \h </w:instrText>
             </w:r>
             <w:r>
               <w:rPr>
@@ -5409,7 +5408,7 @@
               <w:lang w:val="en-BE" w:eastAsia="en-GB"/>
             </w:rPr>
           </w:pPr>
-          <w:hyperlink w:anchor="_Toc104544215" w:history="1">
+          <w:hyperlink w:anchor="_Toc104555059" w:history="1">
             <w:r>
               <w:rPr>
                 <w:rStyle w:val="Hyperlink"/>
@@ -5436,7 +5435,7 @@
                 <w:noProof/>
                 <w:webHidden/>
               </w:rPr>
-              <w:instrText xml:space="preserve"> PAGEREF _Toc104544215 \h </w:instrText>
+              <w:instrText xml:space="preserve"> PAGEREF _Toc104555059 \h </w:instrText>
             </w:r>
             <w:r>
               <w:rPr>
@@ -5481,7 +5480,7 @@
               <w:lang w:val="en-BE" w:eastAsia="en-GB"/>
             </w:rPr>
           </w:pPr>
-          <w:hyperlink w:anchor="_Toc104544216" w:history="1">
+          <w:hyperlink w:anchor="_Toc104555060" w:history="1">
             <w:r>
               <w:rPr>
                 <w:rStyle w:val="Hyperlink"/>
@@ -5508,7 +5507,7 @@
                 <w:noProof/>
                 <w:webHidden/>
               </w:rPr>
-              <w:instrText xml:space="preserve"> PAGEREF _Toc104544216 \h </w:instrText>
+              <w:instrText xml:space="preserve"> PAGEREF _Toc104555060 \h </w:instrText>
             </w:r>
             <w:r>
               <w:rPr>
@@ -5553,7 +5552,7 @@
               <w:lang w:val="en-BE" w:eastAsia="en-GB"/>
             </w:rPr>
           </w:pPr>
-          <w:hyperlink w:anchor="_Toc104544217" w:history="1">
+          <w:hyperlink w:anchor="_Toc104555061" w:history="1">
             <w:r>
               <w:rPr>
                 <w:rStyle w:val="Hyperlink"/>
@@ -5580,7 +5579,7 @@
                 <w:noProof/>
                 <w:webHidden/>
               </w:rPr>
-              <w:instrText xml:space="preserve"> PAGEREF _Toc104544217 \h </w:instrText>
+              <w:instrText xml:space="preserve"> PAGEREF _Toc104555061 \h </w:instrText>
             </w:r>
             <w:r>
               <w:rPr>
@@ -5625,7 +5624,7 @@
               <w:lang w:val="en-BE" w:eastAsia="en-GB"/>
             </w:rPr>
           </w:pPr>
-          <w:hyperlink w:anchor="_Toc104544218" w:history="1">
+          <w:hyperlink w:anchor="_Toc104555062" w:history="1">
             <w:r>
               <w:rPr>
                 <w:rStyle w:val="Hyperlink"/>
@@ -5652,7 +5651,7 @@
                 <w:noProof/>
                 <w:webHidden/>
               </w:rPr>
-              <w:instrText xml:space="preserve"> PAGEREF _Toc104544218 \h </w:instrText>
+              <w:instrText xml:space="preserve"> PAGEREF _Toc104555062 \h </w:instrText>
             </w:r>
             <w:r>
               <w:rPr>
@@ -5697,7 +5696,7 @@
               <w:lang w:val="en-BE" w:eastAsia="en-GB"/>
             </w:rPr>
           </w:pPr>
-          <w:hyperlink w:anchor="_Toc104544219" w:history="1">
+          <w:hyperlink w:anchor="_Toc104555063" w:history="1">
             <w:r>
               <w:rPr>
                 <w:rStyle w:val="Hyperlink"/>
@@ -5724,7 +5723,7 @@
                 <w:noProof/>
                 <w:webHidden/>
               </w:rPr>
-              <w:instrText xml:space="preserve"> PAGEREF _Toc104544219 \h </w:instrText>
+              <w:instrText xml:space="preserve"> PAGEREF _Toc104555063 \h </w:instrText>
             </w:r>
             <w:r>
               <w:rPr>
@@ -5769,7 +5768,7 @@
               <w:lang w:val="en-BE" w:eastAsia="en-GB"/>
             </w:rPr>
           </w:pPr>
-          <w:hyperlink w:anchor="_Toc104544220" w:history="1">
+          <w:hyperlink w:anchor="_Toc104555064" w:history="1">
             <w:r>
               <w:rPr>
                 <w:rStyle w:val="Hyperlink"/>
@@ -5796,7 +5795,7 @@
                 <w:noProof/>
                 <w:webHidden/>
               </w:rPr>
-              <w:instrText xml:space="preserve"> PAGEREF _Toc104544220 \h </w:instrText>
+              <w:instrText xml:space="preserve"> PAGEREF _Toc104555064 \h </w:instrText>
             </w:r>
             <w:r>
               <w:rPr>
@@ -5841,7 +5840,7 @@
               <w:lang w:val="en-BE" w:eastAsia="en-GB"/>
             </w:rPr>
           </w:pPr>
-          <w:hyperlink w:anchor="_Toc104544221" w:history="1">
+          <w:hyperlink w:anchor="_Toc104555065" w:history="1">
             <w:r>
               <w:rPr>
                 <w:rStyle w:val="Hyperlink"/>
@@ -5868,7 +5867,7 @@
                 <w:noProof/>
                 <w:webHidden/>
               </w:rPr>
-              <w:instrText xml:space="preserve"> PAGEREF _Toc104544221 \h </w:instrText>
+              <w:instrText xml:space="preserve"> PAGEREF _Toc104555065 \h </w:instrText>
             </w:r>
             <w:r>
               <w:rPr>
@@ -5931,13 +5930,13 @@
       <w:pPr>
         <w:pStyle w:val="Heading1"/>
       </w:pPr>
-      <w:bookmarkStart w:id="0" w:name="_Toc104544172"/>
-      <w:bookmarkStart w:id="1" w:name="_Toc85098256"/>
+      <w:bookmarkStart w:id="0" w:name="_Toc85098256"/>
+      <w:bookmarkStart w:id="1" w:name="_Toc104555016"/>
       <w:r>
         <w:lastRenderedPageBreak/>
         <w:t>Codefragmentlijst</w:t>
       </w:r>
-      <w:bookmarkEnd w:id="0"/>
+      <w:bookmarkEnd w:id="1"/>
     </w:p>
     <w:p>
       <w:pPr>
@@ -5962,7 +5961,7 @@
       <w:r>
         <w:fldChar w:fldCharType="separate"/>
       </w:r>
-      <w:hyperlink w:anchor="_Toc104406485" w:history="1">
+      <w:hyperlink w:anchor="_Toc104555009" w:history="1">
         <w:r>
           <w:rPr>
             <w:rStyle w:val="Hyperlink"/>
@@ -5989,7 +5988,7 @@
             <w:noProof/>
             <w:webHidden/>
           </w:rPr>
-          <w:instrText xml:space="preserve"> PAGEREF _Toc104406485 \h </w:instrText>
+          <w:instrText xml:space="preserve"> PAGEREF _Toc104555009 \h </w:instrText>
         </w:r>
         <w:r>
           <w:rPr>
@@ -6034,7 +6033,7 @@
           <w:lang w:val="en-BE" w:eastAsia="en-GB"/>
         </w:rPr>
       </w:pPr>
-      <w:hyperlink r:id="rId16" w:anchor="_Toc104406486" w:history="1">
+      <w:hyperlink r:id="rId16" w:anchor="_Toc104555010" w:history="1">
         <w:r>
           <w:rPr>
             <w:rStyle w:val="Hyperlink"/>
@@ -6061,7 +6060,7 @@
             <w:noProof/>
             <w:webHidden/>
           </w:rPr>
-          <w:instrText xml:space="preserve"> PAGEREF _Toc104406486 \h </w:instrText>
+          <w:instrText xml:space="preserve"> PAGEREF _Toc104555010 \h </w:instrText>
         </w:r>
         <w:r>
           <w:rPr>
@@ -6106,7 +6105,7 @@
           <w:lang w:val="en-BE" w:eastAsia="en-GB"/>
         </w:rPr>
       </w:pPr>
-      <w:hyperlink w:anchor="_Toc104406487" w:history="1">
+      <w:hyperlink w:anchor="_Toc104555011" w:history="1">
         <w:r>
           <w:rPr>
             <w:rStyle w:val="Hyperlink"/>
@@ -6133,7 +6132,7 @@
             <w:noProof/>
             <w:webHidden/>
           </w:rPr>
-          <w:instrText xml:space="preserve"> PAGEREF _Toc104406487 \h </w:instrText>
+          <w:instrText xml:space="preserve"> PAGEREF _Toc104555011 \h </w:instrText>
         </w:r>
         <w:r>
           <w:rPr>
@@ -6178,7 +6177,7 @@
           <w:lang w:val="en-BE" w:eastAsia="en-GB"/>
         </w:rPr>
       </w:pPr>
-      <w:hyperlink w:anchor="_Toc104406488" w:history="1">
+      <w:hyperlink w:anchor="_Toc104555012" w:history="1">
         <w:r>
           <w:rPr>
             <w:rStyle w:val="Hyperlink"/>
@@ -6206,7 +6205,7 @@
             <w:noProof/>
             <w:webHidden/>
           </w:rPr>
-          <w:instrText xml:space="preserve"> PAGEREF _Toc104406488 \h </w:instrText>
+          <w:instrText xml:space="preserve"> PAGEREF _Toc104555012 \h </w:instrText>
         </w:r>
         <w:r>
           <w:rPr>
@@ -6251,7 +6250,7 @@
           <w:lang w:val="en-BE" w:eastAsia="en-GB"/>
         </w:rPr>
       </w:pPr>
-      <w:hyperlink w:anchor="_Toc104406489" w:history="1">
+      <w:hyperlink w:anchor="_Toc104555013" w:history="1">
         <w:r>
           <w:rPr>
             <w:rStyle w:val="Hyperlink"/>
@@ -6278,7 +6277,7 @@
             <w:noProof/>
             <w:webHidden/>
           </w:rPr>
-          <w:instrText xml:space="preserve"> PAGEREF _Toc104406489 \h </w:instrText>
+          <w:instrText xml:space="preserve"> PAGEREF _Toc104555013 \h </w:instrText>
         </w:r>
         <w:r>
           <w:rPr>
@@ -6323,13 +6322,13 @@
           <w:lang w:val="en-BE" w:eastAsia="en-GB"/>
         </w:rPr>
       </w:pPr>
-      <w:hyperlink w:anchor="_Toc104406490" w:history="1">
+      <w:hyperlink w:anchor="_Toc104555014" w:history="1">
         <w:r>
           <w:rPr>
             <w:rStyle w:val="Hyperlink"/>
             <w:noProof/>
           </w:rPr>
-          <w:t>Codefragment 6: Folder structuur virtuele omgeving</w:t>
+          <w:t>Codefragment 6: Voorbeeld Python functie met subprocess module</w:t>
         </w:r>
         <w:r>
           <w:rPr>
@@ -6350,7 +6349,7 @@
             <w:noProof/>
             <w:webHidden/>
           </w:rPr>
-          <w:instrText xml:space="preserve"> PAGEREF _Toc104406490 \h </w:instrText>
+          <w:instrText xml:space="preserve"> PAGEREF _Toc104555014 \h </w:instrText>
         </w:r>
         <w:r>
           <w:rPr>
@@ -6370,7 +6369,7 @@
             <w:noProof/>
             <w:webHidden/>
           </w:rPr>
-          <w:t>30</w:t>
+          <w:t>26</w:t>
         </w:r>
         <w:r>
           <w:rPr>
@@ -6382,40 +6381,6 @@
       </w:hyperlink>
     </w:p>
     <w:p>
-      <w:r>
-        <w:rPr>
-          <w:b/>
-          <w:bCs/>
-          <w:noProof/>
-        </w:rPr>
-        <w:fldChar w:fldCharType="end"/>
-      </w:r>
-    </w:p>
-    <w:p>
-      <w:pPr>
-        <w:rPr>
-          <w:rFonts w:eastAsiaTheme="majorEastAsia" w:cstheme="majorBidi"/>
-          <w:color w:val="2F5496" w:themeColor="accent1" w:themeShade="BF"/>
-          <w:sz w:val="32"/>
-          <w:szCs w:val="32"/>
-        </w:rPr>
-      </w:pPr>
-      <w:r>
-        <w:br w:type="page"/>
-      </w:r>
-    </w:p>
-    <w:p>
-      <w:pPr>
-        <w:pStyle w:val="Heading1"/>
-      </w:pPr>
-      <w:bookmarkStart w:id="2" w:name="_Toc104544173"/>
-      <w:r>
-        <w:lastRenderedPageBreak/>
-        <w:t>Figurenlijst</w:t>
-      </w:r>
-      <w:bookmarkEnd w:id="2"/>
-    </w:p>
-    <w:p>
       <w:pPr>
         <w:pStyle w:val="TableofFigures"/>
         <w:tabs>
@@ -6429,6 +6394,112 @@
           <w:lang w:val="en-BE" w:eastAsia="en-GB"/>
         </w:rPr>
       </w:pPr>
+      <w:hyperlink w:anchor="_Toc104555015" w:history="1">
+        <w:r>
+          <w:rPr>
+            <w:rStyle w:val="Hyperlink"/>
+            <w:noProof/>
+          </w:rPr>
+          <w:t>Codefragment 7: Folder structuur virtuele omgeving</w:t>
+        </w:r>
+        <w:r>
+          <w:rPr>
+            <w:noProof/>
+            <w:webHidden/>
+          </w:rPr>
+          <w:tab/>
+        </w:r>
+        <w:r>
+          <w:rPr>
+            <w:noProof/>
+            <w:webHidden/>
+          </w:rPr>
+          <w:fldChar w:fldCharType="begin"/>
+        </w:r>
+        <w:r>
+          <w:rPr>
+            <w:noProof/>
+            <w:webHidden/>
+          </w:rPr>
+          <w:instrText xml:space="preserve"> PAGEREF _Toc104555015 \h </w:instrText>
+        </w:r>
+        <w:r>
+          <w:rPr>
+            <w:noProof/>
+            <w:webHidden/>
+          </w:rPr>
+        </w:r>
+        <w:r>
+          <w:rPr>
+            <w:noProof/>
+            <w:webHidden/>
+          </w:rPr>
+          <w:fldChar w:fldCharType="separate"/>
+        </w:r>
+        <w:r>
+          <w:rPr>
+            <w:noProof/>
+            <w:webHidden/>
+          </w:rPr>
+          <w:t>32</w:t>
+        </w:r>
+        <w:r>
+          <w:rPr>
+            <w:noProof/>
+            <w:webHidden/>
+          </w:rPr>
+          <w:fldChar w:fldCharType="end"/>
+        </w:r>
+      </w:hyperlink>
+    </w:p>
+    <w:p>
+      <w:r>
+        <w:rPr>
+          <w:b/>
+          <w:bCs/>
+          <w:noProof/>
+        </w:rPr>
+        <w:fldChar w:fldCharType="end"/>
+      </w:r>
+    </w:p>
+    <w:p>
+      <w:pPr>
+        <w:rPr>
+          <w:rFonts w:eastAsiaTheme="majorEastAsia" w:cstheme="majorBidi"/>
+          <w:color w:val="2F5496" w:themeColor="accent1" w:themeShade="BF"/>
+          <w:sz w:val="32"/>
+          <w:szCs w:val="32"/>
+        </w:rPr>
+      </w:pPr>
+      <w:r>
+        <w:br w:type="page"/>
+      </w:r>
+    </w:p>
+    <w:p>
+      <w:pPr>
+        <w:pStyle w:val="Heading1"/>
+      </w:pPr>
+      <w:bookmarkStart w:id="2" w:name="_Toc104555017"/>
+      <w:r>
+        <w:lastRenderedPageBreak/>
+        <w:t>Figurenlijst</w:t>
+      </w:r>
+      <w:bookmarkEnd w:id="2"/>
+    </w:p>
+    <w:p>
+      <w:pPr>
+        <w:pStyle w:val="TableofFigures"/>
+        <w:tabs>
+          <w:tab w:val="right" w:leader="dot" w:pos="9062"/>
+        </w:tabs>
+        <w:rPr>
+          <w:rFonts w:asciiTheme="minorHAnsi" w:eastAsiaTheme="minorEastAsia" w:hAnsiTheme="minorHAnsi"/>
+          <w:noProof/>
+          <w:sz w:val="24"/>
+          <w:szCs w:val="24"/>
+          <w:lang w:val="en-BE" w:eastAsia="en-GB"/>
+        </w:rPr>
+      </w:pPr>
       <w:r>
         <w:fldChar w:fldCharType="begin"/>
       </w:r>
@@ -6438,7 +6509,7 @@
       <w:r>
         <w:fldChar w:fldCharType="separate"/>
       </w:r>
-      <w:hyperlink r:id="rId17" w:anchor="_Toc104553341" w:history="1">
+      <w:hyperlink r:id="rId17" w:anchor="_Toc104555068" w:history="1">
         <w:r>
           <w:rPr>
             <w:rStyle w:val="Hyperlink"/>
@@ -6465,7 +6536,7 @@
             <w:noProof/>
             <w:webHidden/>
           </w:rPr>
-          <w:instrText xml:space="preserve"> PAGEREF _Toc104553341 \h </w:instrText>
+          <w:instrText xml:space="preserve"> PAGEREF _Toc104555068 \h </w:instrText>
         </w:r>
         <w:r>
           <w:rPr>
@@ -6510,7 +6581,7 @@
           <w:lang w:val="en-BE" w:eastAsia="en-GB"/>
         </w:rPr>
       </w:pPr>
-      <w:hyperlink r:id="rId18" w:anchor="_Toc104553342" w:history="1">
+      <w:hyperlink r:id="rId18" w:anchor="_Toc104555069" w:history="1">
         <w:r>
           <w:rPr>
             <w:rStyle w:val="Hyperlink"/>
@@ -6537,7 +6608,7 @@
             <w:noProof/>
             <w:webHidden/>
           </w:rPr>
-          <w:instrText xml:space="preserve"> PAGEREF _Toc104553342 \h </w:instrText>
+          <w:instrText xml:space="preserve"> PAGEREF _Toc104555069 \h </w:instrText>
         </w:r>
         <w:r>
           <w:rPr>
@@ -6582,7 +6653,7 @@
           <w:lang w:val="en-BE" w:eastAsia="en-GB"/>
         </w:rPr>
       </w:pPr>
-      <w:hyperlink r:id="rId19" w:anchor="_Toc104553343" w:history="1">
+      <w:hyperlink r:id="rId19" w:anchor="_Toc104555070" w:history="1">
         <w:r>
           <w:rPr>
             <w:rStyle w:val="Hyperlink"/>
@@ -6609,7 +6680,7 @@
             <w:noProof/>
             <w:webHidden/>
           </w:rPr>
-          <w:instrText xml:space="preserve"> PAGEREF _Toc104553343 \h </w:instrText>
+          <w:instrText xml:space="preserve"> PAGEREF _Toc104555070 \h </w:instrText>
         </w:r>
         <w:r>
           <w:rPr>
@@ -6654,7 +6725,7 @@
           <w:lang w:val="en-BE" w:eastAsia="en-GB"/>
         </w:rPr>
       </w:pPr>
-      <w:hyperlink r:id="rId20" w:anchor="_Toc104553344" w:history="1">
+      <w:hyperlink r:id="rId20" w:anchor="_Toc104555071" w:history="1">
         <w:r>
           <w:rPr>
             <w:rStyle w:val="Hyperlink"/>
@@ -6681,7 +6752,7 @@
             <w:noProof/>
             <w:webHidden/>
           </w:rPr>
-          <w:instrText xml:space="preserve"> PAGEREF _Toc104553344 \h </w:instrText>
+          <w:instrText xml:space="preserve"> PAGEREF _Toc104555071 \h </w:instrText>
         </w:r>
         <w:r>
           <w:rPr>
@@ -6726,7 +6797,7 @@
           <w:lang w:val="en-BE" w:eastAsia="en-GB"/>
         </w:rPr>
       </w:pPr>
-      <w:hyperlink r:id="rId21" w:anchor="_Toc104553345" w:history="1">
+      <w:hyperlink r:id="rId21" w:anchor="_Toc104555072" w:history="1">
         <w:r>
           <w:rPr>
             <w:rStyle w:val="Hyperlink"/>
@@ -6753,7 +6824,7 @@
             <w:noProof/>
             <w:webHidden/>
           </w:rPr>
-          <w:instrText xml:space="preserve"> PAGEREF _Toc104553345 \h </w:instrText>
+          <w:instrText xml:space="preserve"> PAGEREF _Toc104555072 \h </w:instrText>
         </w:r>
         <w:r>
           <w:rPr>
@@ -6798,7 +6869,7 @@
           <w:lang w:val="en-BE" w:eastAsia="en-GB"/>
         </w:rPr>
       </w:pPr>
-      <w:hyperlink r:id="rId22" w:anchor="_Toc104553346" w:history="1">
+      <w:hyperlink r:id="rId22" w:anchor="_Toc104555073" w:history="1">
         <w:r>
           <w:rPr>
             <w:rStyle w:val="Hyperlink"/>
@@ -6825,7 +6896,7 @@
             <w:noProof/>
             <w:webHidden/>
           </w:rPr>
-          <w:instrText xml:space="preserve"> PAGEREF _Toc104553346 \h </w:instrText>
+          <w:instrText xml:space="preserve"> PAGEREF _Toc104555073 \h </w:instrText>
         </w:r>
         <w:r>
           <w:rPr>
@@ -6870,7 +6941,7 @@
           <w:lang w:val="en-BE" w:eastAsia="en-GB"/>
         </w:rPr>
       </w:pPr>
-      <w:hyperlink r:id="rId23" w:anchor="_Toc104553347" w:history="1">
+      <w:hyperlink r:id="rId23" w:anchor="_Toc104555074" w:history="1">
         <w:r>
           <w:rPr>
             <w:rStyle w:val="Hyperlink"/>
@@ -6905,7 +6976,7 @@
             <w:noProof/>
             <w:webHidden/>
           </w:rPr>
-          <w:instrText xml:space="preserve"> PAGEREF _Toc104553347 \h </w:instrText>
+          <w:instrText xml:space="preserve"> PAGEREF _Toc104555074 \h </w:instrText>
         </w:r>
         <w:r>
           <w:rPr>
@@ -6950,7 +7021,7 @@
           <w:lang w:val="en-BE" w:eastAsia="en-GB"/>
         </w:rPr>
       </w:pPr>
-      <w:hyperlink r:id="rId24" w:anchor="_Toc104553348" w:history="1">
+      <w:hyperlink r:id="rId24" w:anchor="_Toc104555075" w:history="1">
         <w:r>
           <w:rPr>
             <w:rStyle w:val="Hyperlink"/>
@@ -6977,7 +7048,7 @@
             <w:noProof/>
             <w:webHidden/>
           </w:rPr>
-          <w:instrText xml:space="preserve"> PAGEREF _Toc104553348 \h </w:instrText>
+          <w:instrText xml:space="preserve"> PAGEREF _Toc104555075 \h </w:instrText>
         </w:r>
         <w:r>
           <w:rPr>
@@ -7022,7 +7093,7 @@
           <w:lang w:val="en-BE" w:eastAsia="en-GB"/>
         </w:rPr>
       </w:pPr>
-      <w:hyperlink r:id="rId25" w:anchor="_Toc104553349" w:history="1">
+      <w:hyperlink r:id="rId25" w:anchor="_Toc104555076" w:history="1">
         <w:r>
           <w:rPr>
             <w:rStyle w:val="Hyperlink"/>
@@ -7049,7 +7120,7 @@
             <w:noProof/>
             <w:webHidden/>
           </w:rPr>
-          <w:instrText xml:space="preserve"> PAGEREF _Toc104553349 \h </w:instrText>
+          <w:instrText xml:space="preserve"> PAGEREF _Toc104555076 \h </w:instrText>
         </w:r>
         <w:r>
           <w:rPr>
@@ -7094,7 +7165,7 @@
           <w:lang w:val="en-BE" w:eastAsia="en-GB"/>
         </w:rPr>
       </w:pPr>
-      <w:hyperlink r:id="rId26" w:anchor="_Toc104553350" w:history="1">
+      <w:hyperlink r:id="rId26" w:anchor="_Toc104555077" w:history="1">
         <w:r>
           <w:rPr>
             <w:rStyle w:val="Hyperlink"/>
@@ -7129,7 +7200,7 @@
             <w:noProof/>
             <w:webHidden/>
           </w:rPr>
-          <w:instrText xml:space="preserve"> PAGEREF _Toc104553350 \h </w:instrText>
+          <w:instrText xml:space="preserve"> PAGEREF _Toc104555077 \h </w:instrText>
         </w:r>
         <w:r>
           <w:rPr>
@@ -7174,7 +7245,7 @@
           <w:lang w:val="en-BE" w:eastAsia="en-GB"/>
         </w:rPr>
       </w:pPr>
-      <w:hyperlink r:id="rId27" w:anchor="_Toc104553351" w:history="1">
+      <w:hyperlink r:id="rId27" w:anchor="_Toc104555078" w:history="1">
         <w:r>
           <w:rPr>
             <w:rStyle w:val="Hyperlink"/>
@@ -7201,7 +7272,7 @@
             <w:noProof/>
             <w:webHidden/>
           </w:rPr>
-          <w:instrText xml:space="preserve"> PAGEREF _Toc104553351 \h </w:instrText>
+          <w:instrText xml:space="preserve"> PAGEREF _Toc104555078 \h </w:instrText>
         </w:r>
         <w:r>
           <w:rPr>
@@ -7246,7 +7317,7 @@
           <w:lang w:val="en-BE" w:eastAsia="en-GB"/>
         </w:rPr>
       </w:pPr>
-      <w:hyperlink r:id="rId28" w:anchor="_Toc104553352" w:history="1">
+      <w:hyperlink r:id="rId28" w:anchor="_Toc104555079" w:history="1">
         <w:r>
           <w:rPr>
             <w:rStyle w:val="Hyperlink"/>
@@ -7273,7 +7344,7 @@
             <w:noProof/>
             <w:webHidden/>
           </w:rPr>
-          <w:instrText xml:space="preserve"> PAGEREF _Toc104553352 \h </w:instrText>
+          <w:instrText xml:space="preserve"> PAGEREF _Toc104555079 \h </w:instrText>
         </w:r>
         <w:r>
           <w:rPr>
@@ -7318,7 +7389,7 @@
           <w:lang w:val="en-BE" w:eastAsia="en-GB"/>
         </w:rPr>
       </w:pPr>
-      <w:hyperlink r:id="rId29" w:anchor="_Toc104553353" w:history="1">
+      <w:hyperlink r:id="rId29" w:anchor="_Toc104555080" w:history="1">
         <w:r>
           <w:rPr>
             <w:rStyle w:val="Hyperlink"/>
@@ -7345,7 +7416,7 @@
             <w:noProof/>
             <w:webHidden/>
           </w:rPr>
-          <w:instrText xml:space="preserve"> PAGEREF _Toc104553353 \h </w:instrText>
+          <w:instrText xml:space="preserve"> PAGEREF _Toc104555080 \h </w:instrText>
         </w:r>
         <w:r>
           <w:rPr>
@@ -7390,7 +7461,7 @@
           <w:lang w:val="en-BE" w:eastAsia="en-GB"/>
         </w:rPr>
       </w:pPr>
-      <w:hyperlink r:id="rId30" w:anchor="_Toc104553354" w:history="1">
+      <w:hyperlink r:id="rId30" w:anchor="_Toc104555081" w:history="1">
         <w:r>
           <w:rPr>
             <w:rStyle w:val="Hyperlink"/>
@@ -7417,7 +7488,7 @@
             <w:noProof/>
             <w:webHidden/>
           </w:rPr>
-          <w:instrText xml:space="preserve"> PAGEREF _Toc104553354 \h </w:instrText>
+          <w:instrText xml:space="preserve"> PAGEREF _Toc104555081 \h </w:instrText>
         </w:r>
         <w:r>
           <w:rPr>
@@ -7462,79 +7533,7 @@
           <w:lang w:val="en-BE" w:eastAsia="en-GB"/>
         </w:rPr>
       </w:pPr>
-      <w:hyperlink w:anchor="_Toc104553355" w:history="1">
-        <w:r>
-          <w:rPr>
-            <w:rStyle w:val="Hyperlink"/>
-            <w:noProof/>
-          </w:rPr>
-          <w:t>Figuur 15: Voorbeeld Python functie met subprocess module</w:t>
-        </w:r>
-        <w:r>
-          <w:rPr>
-            <w:noProof/>
-            <w:webHidden/>
-          </w:rPr>
-          <w:tab/>
-        </w:r>
-        <w:r>
-          <w:rPr>
-            <w:noProof/>
-            <w:webHidden/>
-          </w:rPr>
-          <w:fldChar w:fldCharType="begin"/>
-        </w:r>
-        <w:r>
-          <w:rPr>
-            <w:noProof/>
-            <w:webHidden/>
-          </w:rPr>
-          <w:instrText xml:space="preserve"> PAGEREF _Toc104553355 \h </w:instrText>
-        </w:r>
-        <w:r>
-          <w:rPr>
-            <w:noProof/>
-            <w:webHidden/>
-          </w:rPr>
-        </w:r>
-        <w:r>
-          <w:rPr>
-            <w:noProof/>
-            <w:webHidden/>
-          </w:rPr>
-          <w:fldChar w:fldCharType="separate"/>
-        </w:r>
-        <w:r>
-          <w:rPr>
-            <w:noProof/>
-            <w:webHidden/>
-          </w:rPr>
-          <w:t>26</w:t>
-        </w:r>
-        <w:r>
-          <w:rPr>
-            <w:noProof/>
-            <w:webHidden/>
-          </w:rPr>
-          <w:fldChar w:fldCharType="end"/>
-        </w:r>
-      </w:hyperlink>
-    </w:p>
-    <w:p>
-      <w:pPr>
-        <w:pStyle w:val="TableofFigures"/>
-        <w:tabs>
-          <w:tab w:val="right" w:leader="dot" w:pos="9062"/>
-        </w:tabs>
-        <w:rPr>
-          <w:rFonts w:asciiTheme="minorHAnsi" w:eastAsiaTheme="minorEastAsia" w:hAnsiTheme="minorHAnsi"/>
-          <w:noProof/>
-          <w:sz w:val="24"/>
-          <w:szCs w:val="24"/>
-          <w:lang w:val="en-BE" w:eastAsia="en-GB"/>
-        </w:rPr>
-      </w:pPr>
-      <w:hyperlink r:id="rId31" w:anchor="_Toc104553356" w:history="1">
+      <w:hyperlink r:id="rId31" w:anchor="_Toc104555082" w:history="1">
         <w:r>
           <w:rPr>
             <w:rStyle w:val="Hyperlink"/>
@@ -7561,7 +7560,79 @@
             <w:noProof/>
             <w:webHidden/>
           </w:rPr>
-          <w:instrText xml:space="preserve"> PAGEREF _Toc104553356 \h </w:instrText>
+          <w:instrText xml:space="preserve"> PAGEREF _Toc104555082 \h </w:instrText>
+        </w:r>
+        <w:r>
+          <w:rPr>
+            <w:noProof/>
+            <w:webHidden/>
+          </w:rPr>
+        </w:r>
+        <w:r>
+          <w:rPr>
+            <w:noProof/>
+            <w:webHidden/>
+          </w:rPr>
+          <w:fldChar w:fldCharType="separate"/>
+        </w:r>
+        <w:r>
+          <w:rPr>
+            <w:noProof/>
+            <w:webHidden/>
+          </w:rPr>
+          <w:t>27</w:t>
+        </w:r>
+        <w:r>
+          <w:rPr>
+            <w:noProof/>
+            <w:webHidden/>
+          </w:rPr>
+          <w:fldChar w:fldCharType="end"/>
+        </w:r>
+      </w:hyperlink>
+    </w:p>
+    <w:p>
+      <w:pPr>
+        <w:pStyle w:val="TableofFigures"/>
+        <w:tabs>
+          <w:tab w:val="right" w:leader="dot" w:pos="9062"/>
+        </w:tabs>
+        <w:rPr>
+          <w:rFonts w:asciiTheme="minorHAnsi" w:eastAsiaTheme="minorEastAsia" w:hAnsiTheme="minorHAnsi"/>
+          <w:noProof/>
+          <w:sz w:val="24"/>
+          <w:szCs w:val="24"/>
+          <w:lang w:val="en-BE" w:eastAsia="en-GB"/>
+        </w:rPr>
+      </w:pPr>
+      <w:hyperlink r:id="rId32" w:anchor="_Toc104555083" w:history="1">
+        <w:r>
+          <w:rPr>
+            <w:rStyle w:val="Hyperlink"/>
+            <w:noProof/>
+          </w:rPr>
+          <w:t>Figuur 17: Jenkins master-slave architectuur [15]</w:t>
+        </w:r>
+        <w:r>
+          <w:rPr>
+            <w:noProof/>
+            <w:webHidden/>
+          </w:rPr>
+          <w:tab/>
+        </w:r>
+        <w:r>
+          <w:rPr>
+            <w:noProof/>
+            <w:webHidden/>
+          </w:rPr>
+          <w:fldChar w:fldCharType="begin"/>
+        </w:r>
+        <w:r>
+          <w:rPr>
+            <w:noProof/>
+            <w:webHidden/>
+          </w:rPr>
+          <w:instrText xml:space="preserve"> PAGEREF _Toc104555083 \h </w:instrText>
         </w:r>
         <w:r>
           <w:rPr>
@@ -7606,13 +7677,13 @@
           <w:lang w:val="en-BE" w:eastAsia="en-GB"/>
         </w:rPr>
       </w:pPr>
-      <w:hyperlink r:id="rId32" w:anchor="_Toc104553357" w:history="1">
+      <w:hyperlink r:id="rId33" w:anchor="_Toc104555084" w:history="1">
         <w:r>
           <w:rPr>
             <w:rStyle w:val="Hyperlink"/>
             <w:noProof/>
           </w:rPr>
-          <w:t>Figuur 17: Jenkins master-slave architectuur [15]</w:t>
+          <w:t>Figuur 18: Jenkins visuele werking [23]</w:t>
         </w:r>
         <w:r>
           <w:rPr>
@@ -7633,7 +7704,7 @@
             <w:noProof/>
             <w:webHidden/>
           </w:rPr>
-          <w:instrText xml:space="preserve"> PAGEREF _Toc104553357 \h </w:instrText>
+          <w:instrText xml:space="preserve"> PAGEREF _Toc104555084 \h </w:instrText>
         </w:r>
         <w:r>
           <w:rPr>
@@ -7678,79 +7749,7 @@
           <w:lang w:val="en-BE" w:eastAsia="en-GB"/>
         </w:rPr>
       </w:pPr>
-      <w:hyperlink r:id="rId33" w:anchor="_Toc104553358" w:history="1">
-        <w:r>
-          <w:rPr>
-            <w:rStyle w:val="Hyperlink"/>
-            <w:noProof/>
-          </w:rPr>
-          <w:t>Figuur 18: Jenkins visuele werking [23]</w:t>
-        </w:r>
-        <w:r>
-          <w:rPr>
-            <w:noProof/>
-            <w:webHidden/>
-          </w:rPr>
-          <w:tab/>
-        </w:r>
-        <w:r>
-          <w:rPr>
-            <w:noProof/>
-            <w:webHidden/>
-          </w:rPr>
-          <w:fldChar w:fldCharType="begin"/>
-        </w:r>
-        <w:r>
-          <w:rPr>
-            <w:noProof/>
-            <w:webHidden/>
-          </w:rPr>
-          <w:instrText xml:space="preserve"> PAGEREF _Toc104553358 \h </w:instrText>
-        </w:r>
-        <w:r>
-          <w:rPr>
-            <w:noProof/>
-            <w:webHidden/>
-          </w:rPr>
-        </w:r>
-        <w:r>
-          <w:rPr>
-            <w:noProof/>
-            <w:webHidden/>
-          </w:rPr>
-          <w:fldChar w:fldCharType="separate"/>
-        </w:r>
-        <w:r>
-          <w:rPr>
-            <w:noProof/>
-            <w:webHidden/>
-          </w:rPr>
-          <w:t>30</w:t>
-        </w:r>
-        <w:r>
-          <w:rPr>
-            <w:noProof/>
-            <w:webHidden/>
-          </w:rPr>
-          <w:fldChar w:fldCharType="end"/>
-        </w:r>
-      </w:hyperlink>
-    </w:p>
-    <w:p>
-      <w:pPr>
-        <w:pStyle w:val="TableofFigures"/>
-        <w:tabs>
-          <w:tab w:val="right" w:leader="dot" w:pos="9062"/>
-        </w:tabs>
-        <w:rPr>
-          <w:rFonts w:asciiTheme="minorHAnsi" w:eastAsiaTheme="minorEastAsia" w:hAnsiTheme="minorHAnsi"/>
-          <w:noProof/>
-          <w:sz w:val="24"/>
-          <w:szCs w:val="24"/>
-          <w:lang w:val="en-BE" w:eastAsia="en-GB"/>
-        </w:rPr>
-      </w:pPr>
-      <w:hyperlink r:id="rId34" w:anchor="_Toc104553359" w:history="1">
+      <w:hyperlink r:id="rId34" w:anchor="_Toc104555085" w:history="1">
         <w:r>
           <w:rPr>
             <w:rStyle w:val="Hyperlink"/>
@@ -7777,7 +7776,7 @@
             <w:noProof/>
             <w:webHidden/>
           </w:rPr>
-          <w:instrText xml:space="preserve"> PAGEREF _Toc104553359 \h </w:instrText>
+          <w:instrText xml:space="preserve"> PAGEREF _Toc104555085 \h </w:instrText>
         </w:r>
         <w:r>
           <w:rPr>
@@ -7797,7 +7796,7 @@
             <w:noProof/>
             <w:webHidden/>
           </w:rPr>
-          <w:t>32</w:t>
+          <w:t>31</w:t>
         </w:r>
         <w:r>
           <w:rPr>
@@ -7832,8 +7831,8 @@
       <w:pPr>
         <w:pStyle w:val="Heading1"/>
       </w:pPr>
-      <w:bookmarkStart w:id="3" w:name="_Toc104544174"/>
-      <w:bookmarkEnd w:id="1"/>
+      <w:bookmarkStart w:id="3" w:name="_Toc104555018"/>
+      <w:bookmarkEnd w:id="0"/>
       <w:r>
         <w:lastRenderedPageBreak/>
         <w:t>Tabellenlijst</w:t>
@@ -8039,7 +8038,7 @@
           <w:lang w:val="en-US"/>
         </w:rPr>
       </w:pPr>
-      <w:bookmarkStart w:id="4" w:name="_Toc104544175"/>
+      <w:bookmarkStart w:id="4" w:name="_Toc104555019"/>
       <w:proofErr w:type="spellStart"/>
       <w:r>
         <w:rPr>
@@ -8934,7 +8933,7 @@
       <w:pPr>
         <w:pStyle w:val="Heading1"/>
       </w:pPr>
-      <w:bookmarkStart w:id="5" w:name="_Toc104544176"/>
+      <w:bookmarkStart w:id="5" w:name="_Toc104555020"/>
       <w:r>
         <w:lastRenderedPageBreak/>
         <w:t>Begrippenlijst</w:t>
@@ -9059,7 +9058,7 @@
       <w:pPr>
         <w:pStyle w:val="Heading1"/>
       </w:pPr>
-      <w:bookmarkStart w:id="6" w:name="_Toc104544177"/>
+      <w:bookmarkStart w:id="6" w:name="_Toc104555021"/>
       <w:r>
         <w:lastRenderedPageBreak/>
         <w:t>Inleiding</w:t>
@@ -9548,7 +9547,7 @@
       <w:pPr>
         <w:pStyle w:val="Heading1"/>
       </w:pPr>
-      <w:bookmarkStart w:id="7" w:name="_Toc104544178"/>
+      <w:bookmarkStart w:id="7" w:name="_Toc104555022"/>
       <w:r>
         <w:lastRenderedPageBreak/>
         <w:t xml:space="preserve">1 </w:t>
@@ -9577,7 +9576,7 @@
         <w:pStyle w:val="Heading2"/>
         <w:ind w:firstLine="708"/>
       </w:pPr>
-      <w:bookmarkStart w:id="8" w:name="_Toc104544179"/>
+      <w:bookmarkStart w:id="8" w:name="_Toc104555023"/>
       <w:r>
         <w:t xml:space="preserve">1.1 </w:t>
       </w:r>
@@ -9752,18 +9751,31 @@
                             </w:pPr>
                             <w:bookmarkStart w:id="9" w:name="_Ref103852356"/>
                             <w:bookmarkStart w:id="10" w:name="_Ref103852418"/>
-                            <w:bookmarkStart w:id="11" w:name="_Toc104553341"/>
+                            <w:bookmarkStart w:id="11" w:name="_Toc104555068"/>
                             <w:r>
                               <w:t xml:space="preserve">Figuur </w:t>
                             </w:r>
-                            <w:fldSimple w:instr=" SEQ Figuur \* ARABIC ">
-                              <w:r>
-                                <w:rPr>
-                                  <w:noProof/>
-                                </w:rPr>
-                                <w:t>1</w:t>
-                              </w:r>
-                            </w:fldSimple>
+                            <w:r>
+                              <w:fldChar w:fldCharType="begin"/>
+                            </w:r>
+                            <w:r>
+                              <w:instrText xml:space="preserve"> SEQ Figuur \* ARABIC </w:instrText>
+                            </w:r>
+                            <w:r>
+                              <w:fldChar w:fldCharType="separate"/>
+                            </w:r>
+                            <w:r>
+                              <w:rPr>
+                                <w:noProof/>
+                              </w:rPr>
+                              <w:t>1</w:t>
+                            </w:r>
+                            <w:r>
+                              <w:rPr>
+                                <w:noProof/>
+                              </w:rPr>
+                              <w:fldChar w:fldCharType="end"/>
+                            </w:r>
                             <w:r>
                               <w:t xml:space="preserve">: Huidig </w:t>
                             </w:r>
@@ -9816,18 +9828,31 @@
                       </w:pPr>
                       <w:bookmarkStart w:id="12" w:name="_Ref103852356"/>
                       <w:bookmarkStart w:id="13" w:name="_Ref103852418"/>
-                      <w:bookmarkStart w:id="14" w:name="_Toc104553341"/>
+                      <w:bookmarkStart w:id="14" w:name="_Toc104555068"/>
                       <w:r>
                         <w:t xml:space="preserve">Figuur </w:t>
                       </w:r>
-                      <w:fldSimple w:instr=" SEQ Figuur \* ARABIC ">
-                        <w:r>
-                          <w:rPr>
-                            <w:noProof/>
-                          </w:rPr>
-                          <w:t>1</w:t>
-                        </w:r>
-                      </w:fldSimple>
+                      <w:r>
+                        <w:fldChar w:fldCharType="begin"/>
+                      </w:r>
+                      <w:r>
+                        <w:instrText xml:space="preserve"> SEQ Figuur \* ARABIC </w:instrText>
+                      </w:r>
+                      <w:r>
+                        <w:fldChar w:fldCharType="separate"/>
+                      </w:r>
+                      <w:r>
+                        <w:rPr>
+                          <w:noProof/>
+                        </w:rPr>
+                        <w:t>1</w:t>
+                      </w:r>
+                      <w:r>
+                        <w:rPr>
+                          <w:noProof/>
+                        </w:rPr>
+                        <w:fldChar w:fldCharType="end"/>
+                      </w:r>
                       <w:r>
                         <w:t xml:space="preserve">: Huidig </w:t>
                       </w:r>
@@ -9934,7 +9959,7 @@
         <w:pStyle w:val="Heading2"/>
         <w:ind w:firstLine="708"/>
       </w:pPr>
-      <w:bookmarkStart w:id="15" w:name="_Toc104544180"/>
+      <w:bookmarkStart w:id="15" w:name="_Toc104555024"/>
       <w:r>
         <w:lastRenderedPageBreak/>
         <w:t xml:space="preserve">1.2 </w:t>
@@ -10006,18 +10031,31 @@
                             <w:bookmarkStart w:id="16" w:name="_Ref103872874"/>
                             <w:bookmarkStart w:id="17" w:name="_Ref103873442"/>
                             <w:bookmarkStart w:id="18" w:name="_Ref103873528"/>
-                            <w:bookmarkStart w:id="19" w:name="_Toc104553342"/>
+                            <w:bookmarkStart w:id="19" w:name="_Toc104555069"/>
                             <w:r>
                               <w:t xml:space="preserve">Figuur </w:t>
                             </w:r>
-                            <w:fldSimple w:instr=" SEQ Figuur \* ARABIC ">
-                              <w:r>
-                                <w:rPr>
-                                  <w:noProof/>
-                                </w:rPr>
-                                <w:t>2</w:t>
-                              </w:r>
-                            </w:fldSimple>
+                            <w:r>
+                              <w:fldChar w:fldCharType="begin"/>
+                            </w:r>
+                            <w:r>
+                              <w:instrText xml:space="preserve"> SEQ Figuur \* ARABIC </w:instrText>
+                            </w:r>
+                            <w:r>
+                              <w:fldChar w:fldCharType="separate"/>
+                            </w:r>
+                            <w:r>
+                              <w:rPr>
+                                <w:noProof/>
+                              </w:rPr>
+                              <w:t>2</w:t>
+                            </w:r>
+                            <w:r>
+                              <w:rPr>
+                                <w:noProof/>
+                              </w:rPr>
+                              <w:fldChar w:fldCharType="end"/>
+                            </w:r>
                             <w:r>
                               <w:t>: Nieuwe werkwijze a.d.h.v. platform</w:t>
                             </w:r>
@@ -10081,18 +10119,31 @@
                       <w:bookmarkStart w:id="20" w:name="_Ref103872874"/>
                       <w:bookmarkStart w:id="21" w:name="_Ref103873442"/>
                       <w:bookmarkStart w:id="22" w:name="_Ref103873528"/>
-                      <w:bookmarkStart w:id="23" w:name="_Toc104553342"/>
+                      <w:bookmarkStart w:id="23" w:name="_Toc104555069"/>
                       <w:r>
                         <w:t xml:space="preserve">Figuur </w:t>
                       </w:r>
-                      <w:fldSimple w:instr=" SEQ Figuur \* ARABIC ">
-                        <w:r>
-                          <w:rPr>
-                            <w:noProof/>
-                          </w:rPr>
-                          <w:t>2</w:t>
-                        </w:r>
-                      </w:fldSimple>
+                      <w:r>
+                        <w:fldChar w:fldCharType="begin"/>
+                      </w:r>
+                      <w:r>
+                        <w:instrText xml:space="preserve"> SEQ Figuur \* ARABIC </w:instrText>
+                      </w:r>
+                      <w:r>
+                        <w:fldChar w:fldCharType="separate"/>
+                      </w:r>
+                      <w:r>
+                        <w:rPr>
+                          <w:noProof/>
+                        </w:rPr>
+                        <w:t>2</w:t>
+                      </w:r>
+                      <w:r>
+                        <w:rPr>
+                          <w:noProof/>
+                        </w:rPr>
+                        <w:fldChar w:fldCharType="end"/>
+                      </w:r>
                       <w:r>
                         <w:t>: Nieuwe werkwijze a.d.h.v. platform</w:t>
                       </w:r>
@@ -10260,7 +10311,7 @@
       <w:r>
         <w:br w:type="page"/>
       </w:r>
-      <w:bookmarkStart w:id="24" w:name="_Toc104544181"/>
+      <w:bookmarkStart w:id="24" w:name="_Toc104555025"/>
       <w:r>
         <w:rPr>
           <w:rStyle w:val="Heading1Char"/>
@@ -10305,7 +10356,7 @@
         <w:pStyle w:val="Heading2"/>
         <w:ind w:firstLine="708"/>
       </w:pPr>
-      <w:bookmarkStart w:id="25" w:name="_Toc104544182"/>
+      <w:bookmarkStart w:id="25" w:name="_Toc104555026"/>
       <w:r>
         <w:t>2.1 Platform logica</w:t>
       </w:r>
@@ -10501,18 +10552,31 @@
                               </w:rPr>
                             </w:pPr>
                             <w:bookmarkStart w:id="26" w:name="_Ref104012106"/>
-                            <w:bookmarkStart w:id="27" w:name="_Toc104553343"/>
+                            <w:bookmarkStart w:id="27" w:name="_Toc104555070"/>
                             <w:r>
                               <w:t xml:space="preserve">Figuur </w:t>
                             </w:r>
-                            <w:fldSimple w:instr=" SEQ Figuur \* ARABIC ">
-                              <w:r>
-                                <w:rPr>
-                                  <w:noProof/>
-                                </w:rPr>
-                                <w:t>3</w:t>
-                              </w:r>
-                            </w:fldSimple>
+                            <w:r>
+                              <w:fldChar w:fldCharType="begin"/>
+                            </w:r>
+                            <w:r>
+                              <w:instrText xml:space="preserve"> SEQ Figuur \* ARABIC </w:instrText>
+                            </w:r>
+                            <w:r>
+                              <w:fldChar w:fldCharType="separate"/>
+                            </w:r>
+                            <w:r>
+                              <w:rPr>
+                                <w:noProof/>
+                              </w:rPr>
+                              <w:t>3</w:t>
+                            </w:r>
+                            <w:r>
+                              <w:rPr>
+                                <w:noProof/>
+                              </w:rPr>
+                              <w:fldChar w:fldCharType="end"/>
+                            </w:r>
                             <w:r>
                               <w:t>: Django platform pagina structuur</w:t>
                             </w:r>
@@ -10551,18 +10615,31 @@
                         </w:rPr>
                       </w:pPr>
                       <w:bookmarkStart w:id="28" w:name="_Ref104012106"/>
-                      <w:bookmarkStart w:id="29" w:name="_Toc104553343"/>
+                      <w:bookmarkStart w:id="29" w:name="_Toc104555070"/>
                       <w:r>
                         <w:t xml:space="preserve">Figuur </w:t>
                       </w:r>
-                      <w:fldSimple w:instr=" SEQ Figuur \* ARABIC ">
-                        <w:r>
-                          <w:rPr>
-                            <w:noProof/>
-                          </w:rPr>
-                          <w:t>3</w:t>
-                        </w:r>
-                      </w:fldSimple>
+                      <w:r>
+                        <w:fldChar w:fldCharType="begin"/>
+                      </w:r>
+                      <w:r>
+                        <w:instrText xml:space="preserve"> SEQ Figuur \* ARABIC </w:instrText>
+                      </w:r>
+                      <w:r>
+                        <w:fldChar w:fldCharType="separate"/>
+                      </w:r>
+                      <w:r>
+                        <w:rPr>
+                          <w:noProof/>
+                        </w:rPr>
+                        <w:t>3</w:t>
+                      </w:r>
+                      <w:r>
+                        <w:rPr>
+                          <w:noProof/>
+                        </w:rPr>
+                        <w:fldChar w:fldCharType="end"/>
+                      </w:r>
                       <w:r>
                         <w:t>: Django platform pagina structuur</w:t>
                       </w:r>
@@ -10769,7 +10846,7 @@
       <w:pPr>
         <w:pStyle w:val="Heading1"/>
       </w:pPr>
-      <w:bookmarkStart w:id="30" w:name="_Toc104544183"/>
+      <w:bookmarkStart w:id="30" w:name="_Toc104555027"/>
       <w:r>
         <w:lastRenderedPageBreak/>
         <w:t>3</w:t>
@@ -10965,7 +11042,7 @@
         <w:pStyle w:val="Heading2"/>
         <w:ind w:firstLine="360"/>
       </w:pPr>
-      <w:bookmarkStart w:id="34" w:name="_Toc104544184"/>
+      <w:bookmarkStart w:id="34" w:name="_Toc104555028"/>
       <w:r>
         <w:t>3</w:t>
       </w:r>
@@ -11156,18 +11233,31 @@
                                 <w:sz w:val="20"/>
                               </w:rPr>
                             </w:pPr>
-                            <w:bookmarkStart w:id="37" w:name="_Toc104553344"/>
+                            <w:bookmarkStart w:id="37" w:name="_Toc104555071"/>
                             <w:r>
                               <w:t xml:space="preserve">Figuur </w:t>
                             </w:r>
-                            <w:fldSimple w:instr=" SEQ Figuur \* ARABIC ">
-                              <w:r>
-                                <w:rPr>
-                                  <w:noProof/>
-                                </w:rPr>
-                                <w:t>4</w:t>
-                              </w:r>
-                            </w:fldSimple>
+                            <w:r>
+                              <w:fldChar w:fldCharType="begin"/>
+                            </w:r>
+                            <w:r>
+                              <w:instrText xml:space="preserve"> SEQ Figuur \* ARABIC </w:instrText>
+                            </w:r>
+                            <w:r>
+                              <w:fldChar w:fldCharType="separate"/>
+                            </w:r>
+                            <w:r>
+                              <w:rPr>
+                                <w:noProof/>
+                              </w:rPr>
+                              <w:t>4</w:t>
+                            </w:r>
+                            <w:r>
+                              <w:rPr>
+                                <w:noProof/>
+                              </w:rPr>
+                              <w:fldChar w:fldCharType="end"/>
+                            </w:r>
                             <w:r>
                               <w:t>: Django tijdlijn</w:t>
                             </w:r>
@@ -11233,18 +11323,31 @@
                           <w:sz w:val="20"/>
                         </w:rPr>
                       </w:pPr>
-                      <w:bookmarkStart w:id="38" w:name="_Toc104553344"/>
+                      <w:bookmarkStart w:id="38" w:name="_Toc104555071"/>
                       <w:r>
                         <w:t xml:space="preserve">Figuur </w:t>
                       </w:r>
-                      <w:fldSimple w:instr=" SEQ Figuur \* ARABIC ">
-                        <w:r>
-                          <w:rPr>
-                            <w:noProof/>
-                          </w:rPr>
-                          <w:t>4</w:t>
-                        </w:r>
-                      </w:fldSimple>
+                      <w:r>
+                        <w:fldChar w:fldCharType="begin"/>
+                      </w:r>
+                      <w:r>
+                        <w:instrText xml:space="preserve"> SEQ Figuur \* ARABIC </w:instrText>
+                      </w:r>
+                      <w:r>
+                        <w:fldChar w:fldCharType="separate"/>
+                      </w:r>
+                      <w:r>
+                        <w:rPr>
+                          <w:noProof/>
+                        </w:rPr>
+                        <w:t>4</w:t>
+                      </w:r>
+                      <w:r>
+                        <w:rPr>
+                          <w:noProof/>
+                        </w:rPr>
+                        <w:fldChar w:fldCharType="end"/>
+                      </w:r>
                       <w:r>
                         <w:t>: Django tijdlijn</w:t>
                       </w:r>
@@ -11366,7 +11469,7 @@
         <w:pStyle w:val="Heading2"/>
         <w:ind w:firstLine="708"/>
       </w:pPr>
-      <w:bookmarkStart w:id="39" w:name="_Toc104544185"/>
+      <w:bookmarkStart w:id="39" w:name="_Toc104555029"/>
       <w:r>
         <w:lastRenderedPageBreak/>
         <w:t>3</w:t>
@@ -11464,7 +11567,7 @@
         <w:pStyle w:val="Heading2"/>
         <w:ind w:firstLine="708"/>
       </w:pPr>
-      <w:bookmarkStart w:id="40" w:name="_Toc104544186"/>
+      <w:bookmarkStart w:id="40" w:name="_Toc104555030"/>
       <w:r>
         <w:t>3</w:t>
       </w:r>
@@ -11570,18 +11673,31 @@
                             </w:pPr>
                             <w:bookmarkStart w:id="43" w:name="_Ref104153835"/>
                             <w:bookmarkStart w:id="44" w:name="_Ref104225449"/>
-                            <w:bookmarkStart w:id="45" w:name="_Toc104553345"/>
+                            <w:bookmarkStart w:id="45" w:name="_Toc104555072"/>
                             <w:r>
                               <w:t xml:space="preserve">Figuur </w:t>
                             </w:r>
-                            <w:fldSimple w:instr=" SEQ Figuur \* ARABIC ">
-                              <w:r>
-                                <w:rPr>
-                                  <w:noProof/>
-                                </w:rPr>
-                                <w:t>5</w:t>
-                              </w:r>
-                            </w:fldSimple>
+                            <w:r>
+                              <w:fldChar w:fldCharType="begin"/>
+                            </w:r>
+                            <w:r>
+                              <w:instrText xml:space="preserve"> SEQ Figuur \* ARABIC </w:instrText>
+                            </w:r>
+                            <w:r>
+                              <w:fldChar w:fldCharType="separate"/>
+                            </w:r>
+                            <w:r>
+                              <w:rPr>
+                                <w:noProof/>
+                              </w:rPr>
+                              <w:t>5</w:t>
+                            </w:r>
+                            <w:r>
+                              <w:rPr>
+                                <w:noProof/>
+                              </w:rPr>
+                              <w:fldChar w:fldCharType="end"/>
+                            </w:r>
                             <w:r>
                               <w:t>: Django MVT</w:t>
                             </w:r>
@@ -11657,18 +11773,31 @@
                       </w:pPr>
                       <w:bookmarkStart w:id="46" w:name="_Ref104153835"/>
                       <w:bookmarkStart w:id="47" w:name="_Ref104225449"/>
-                      <w:bookmarkStart w:id="48" w:name="_Toc104553345"/>
+                      <w:bookmarkStart w:id="48" w:name="_Toc104555072"/>
                       <w:r>
                         <w:t xml:space="preserve">Figuur </w:t>
                       </w:r>
-                      <w:fldSimple w:instr=" SEQ Figuur \* ARABIC ">
-                        <w:r>
-                          <w:rPr>
-                            <w:noProof/>
-                          </w:rPr>
-                          <w:t>5</w:t>
-                        </w:r>
-                      </w:fldSimple>
+                      <w:r>
+                        <w:fldChar w:fldCharType="begin"/>
+                      </w:r>
+                      <w:r>
+                        <w:instrText xml:space="preserve"> SEQ Figuur \* ARABIC </w:instrText>
+                      </w:r>
+                      <w:r>
+                        <w:fldChar w:fldCharType="separate"/>
+                      </w:r>
+                      <w:r>
+                        <w:rPr>
+                          <w:noProof/>
+                        </w:rPr>
+                        <w:t>5</w:t>
+                      </w:r>
+                      <w:r>
+                        <w:rPr>
+                          <w:noProof/>
+                        </w:rPr>
+                        <w:fldChar w:fldCharType="end"/>
+                      </w:r>
                       <w:r>
                         <w:t>: Django MVT</w:t>
                       </w:r>
@@ -11904,7 +12033,7 @@
         <w:pStyle w:val="Heading3"/>
         <w:ind w:firstLine="708"/>
       </w:pPr>
-      <w:bookmarkStart w:id="49" w:name="_Toc104544187"/>
+      <w:bookmarkStart w:id="49" w:name="_Toc104555031"/>
       <w:r>
         <w:lastRenderedPageBreak/>
         <w:t>3</w:t>
@@ -12024,7 +12153,7 @@
           <v:shape id="_x0000_i1031" type="#_x0000_t75" alt="" style="width:463pt;height:89pt;mso-width-percent:0;mso-height-percent:0;mso-width-percent:0;mso-height-percent:0" o:ole="">
             <v:imagedata r:id="rId43" o:title=""/>
           </v:shape>
-          <o:OLEObject Type="Embed" ProgID="Word.Document.12" ShapeID="_x0000_i1031" DrawAspect="Content" ObjectID="_1715167342" r:id="rId44">
+          <o:OLEObject Type="Embed" ProgID="Word.Document.12" ShapeID="_x0000_i1031" DrawAspect="Content" ObjectID="_1715168070" r:id="rId44">
             <o:FieldCodes>\s</o:FieldCodes>
           </o:OLEObject>
         </w:object>
@@ -12034,7 +12163,7 @@
       <w:pPr>
         <w:pStyle w:val="Caption"/>
       </w:pPr>
-      <w:bookmarkStart w:id="51" w:name="_Toc104406485"/>
+      <w:bookmarkStart w:id="51" w:name="_Toc104555009"/>
       <w:r>
         <w:t xml:space="preserve">Codefragment </w:t>
       </w:r>
@@ -12209,18 +12338,31 @@
                               </w:rPr>
                             </w:pPr>
                             <w:bookmarkStart w:id="52" w:name="_Ref104153798"/>
-                            <w:bookmarkStart w:id="53" w:name="_Toc104553346"/>
+                            <w:bookmarkStart w:id="53" w:name="_Toc104555073"/>
                             <w:r>
                               <w:t xml:space="preserve">Figuur </w:t>
                             </w:r>
-                            <w:fldSimple w:instr=" SEQ Figuur \* ARABIC ">
-                              <w:r>
-                                <w:rPr>
-                                  <w:noProof/>
-                                </w:rPr>
-                                <w:t>6</w:t>
-                              </w:r>
-                            </w:fldSimple>
+                            <w:r>
+                              <w:fldChar w:fldCharType="begin"/>
+                            </w:r>
+                            <w:r>
+                              <w:instrText xml:space="preserve"> SEQ Figuur \* ARABIC </w:instrText>
+                            </w:r>
+                            <w:r>
+                              <w:fldChar w:fldCharType="separate"/>
+                            </w:r>
+                            <w:r>
+                              <w:rPr>
+                                <w:noProof/>
+                              </w:rPr>
+                              <w:t>6</w:t>
+                            </w:r>
+                            <w:r>
+                              <w:rPr>
+                                <w:noProof/>
+                              </w:rPr>
+                              <w:fldChar w:fldCharType="end"/>
+                            </w:r>
                             <w:r>
                               <w:t xml:space="preserve">: </w:t>
                             </w:r>
@@ -12292,18 +12434,31 @@
                         </w:rPr>
                       </w:pPr>
                       <w:bookmarkStart w:id="54" w:name="_Ref104153798"/>
-                      <w:bookmarkStart w:id="55" w:name="_Toc104553346"/>
+                      <w:bookmarkStart w:id="55" w:name="_Toc104555073"/>
                       <w:r>
                         <w:t xml:space="preserve">Figuur </w:t>
                       </w:r>
-                      <w:fldSimple w:instr=" SEQ Figuur \* ARABIC ">
-                        <w:r>
-                          <w:rPr>
-                            <w:noProof/>
-                          </w:rPr>
-                          <w:t>6</w:t>
-                        </w:r>
-                      </w:fldSimple>
+                      <w:r>
+                        <w:fldChar w:fldCharType="begin"/>
+                      </w:r>
+                      <w:r>
+                        <w:instrText xml:space="preserve"> SEQ Figuur \* ARABIC </w:instrText>
+                      </w:r>
+                      <w:r>
+                        <w:fldChar w:fldCharType="separate"/>
+                      </w:r>
+                      <w:r>
+                        <w:rPr>
+                          <w:noProof/>
+                        </w:rPr>
+                        <w:t>6</w:t>
+                      </w:r>
+                      <w:r>
+                        <w:rPr>
+                          <w:noProof/>
+                        </w:rPr>
+                        <w:fldChar w:fldCharType="end"/>
+                      </w:r>
                       <w:r>
                         <w:t xml:space="preserve">: </w:t>
                       </w:r>
@@ -12497,7 +12652,7 @@
         <w:pStyle w:val="Heading3"/>
         <w:ind w:firstLine="708"/>
       </w:pPr>
-      <w:bookmarkStart w:id="58" w:name="_Toc104544188"/>
+      <w:bookmarkStart w:id="58" w:name="_Toc104555032"/>
       <w:r>
         <w:lastRenderedPageBreak/>
         <w:t>3</w:t>
@@ -12647,7 +12802,7 @@
                               </w:rPr>
                             </w:pPr>
                             <w:bookmarkStart w:id="59" w:name="_Ref104153707"/>
-                            <w:bookmarkStart w:id="60" w:name="_Toc104553347"/>
+                            <w:bookmarkStart w:id="60" w:name="_Toc104555074"/>
                             <w:proofErr w:type="spellStart"/>
                             <w:r>
                               <w:rPr>
@@ -12770,7 +12925,7 @@
                         </w:rPr>
                       </w:pPr>
                       <w:bookmarkStart w:id="61" w:name="_Ref104153707"/>
-                      <w:bookmarkStart w:id="62" w:name="_Toc104553347"/>
+                      <w:bookmarkStart w:id="62" w:name="_Toc104555074"/>
                       <w:proofErr w:type="spellStart"/>
                       <w:r>
                         <w:rPr>
@@ -13098,18 +13253,31 @@
                               </w:rPr>
                             </w:pPr>
                             <w:bookmarkStart w:id="63" w:name="_Ref104154487"/>
-                            <w:bookmarkStart w:id="64" w:name="_Toc104406486"/>
+                            <w:bookmarkStart w:id="64" w:name="_Toc104555010"/>
                             <w:r>
                               <w:t xml:space="preserve">Codefragment </w:t>
                             </w:r>
-                            <w:fldSimple w:instr=" SEQ Codefragment \* ARABIC ">
-                              <w:r>
-                                <w:rPr>
-                                  <w:noProof/>
-                                </w:rPr>
-                                <w:t>2</w:t>
-                              </w:r>
-                            </w:fldSimple>
+                            <w:r>
+                              <w:fldChar w:fldCharType="begin"/>
+                            </w:r>
+                            <w:r>
+                              <w:instrText xml:space="preserve"> SEQ Codefragment \* ARABIC </w:instrText>
+                            </w:r>
+                            <w:r>
+                              <w:fldChar w:fldCharType="separate"/>
+                            </w:r>
+                            <w:r>
+                              <w:rPr>
+                                <w:noProof/>
+                              </w:rPr>
+                              <w:t>2</w:t>
+                            </w:r>
+                            <w:r>
+                              <w:rPr>
+                                <w:noProof/>
+                              </w:rPr>
+                              <w:fldChar w:fldCharType="end"/>
+                            </w:r>
                             <w:r>
                               <w:t>: Voorbeeld inhoud views.py (datetime functie)</w:t>
                             </w:r>
@@ -13184,18 +13352,31 @@
                         </w:rPr>
                       </w:pPr>
                       <w:bookmarkStart w:id="65" w:name="_Ref104154487"/>
-                      <w:bookmarkStart w:id="66" w:name="_Toc104406486"/>
+                      <w:bookmarkStart w:id="66" w:name="_Toc104555010"/>
                       <w:r>
                         <w:t xml:space="preserve">Codefragment </w:t>
                       </w:r>
-                      <w:fldSimple w:instr=" SEQ Codefragment \* ARABIC ">
-                        <w:r>
-                          <w:rPr>
-                            <w:noProof/>
-                          </w:rPr>
-                          <w:t>2</w:t>
-                        </w:r>
-                      </w:fldSimple>
+                      <w:r>
+                        <w:fldChar w:fldCharType="begin"/>
+                      </w:r>
+                      <w:r>
+                        <w:instrText xml:space="preserve"> SEQ Codefragment \* ARABIC </w:instrText>
+                      </w:r>
+                      <w:r>
+                        <w:fldChar w:fldCharType="separate"/>
+                      </w:r>
+                      <w:r>
+                        <w:rPr>
+                          <w:noProof/>
+                        </w:rPr>
+                        <w:t>2</w:t>
+                      </w:r>
+                      <w:r>
+                        <w:rPr>
+                          <w:noProof/>
+                        </w:rPr>
+                        <w:fldChar w:fldCharType="end"/>
+                      </w:r>
                       <w:r>
                         <w:t>: Voorbeeld inhoud views.py (datetime functie)</w:t>
                       </w:r>
@@ -13251,7 +13432,7 @@
             <v:imagedata r:id="rId47" o:title=""/>
             <w10:wrap type="topAndBottom"/>
           </v:shape>
-          <o:OLEObject Type="Embed" ProgID="Word.Document.12" ShapeID="_x0000_s2050" DrawAspect="Content" ObjectID="_1715167348" r:id="rId48">
+          <o:OLEObject Type="Embed" ProgID="Word.Document.12" ShapeID="_x0000_s2050" DrawAspect="Content" ObjectID="_1715168076" r:id="rId48">
             <o:FieldCodes>\s</o:FieldCodes>
           </o:OLEObject>
         </w:object>
@@ -13351,7 +13532,7 @@
           <v:shape id="_x0000_i1029" type="#_x0000_t75" alt="" style="width:463pt;height:133pt;mso-width-percent:0;mso-height-percent:0;mso-width-percent:0;mso-height-percent:0" o:ole="">
             <v:imagedata r:id="rId49" o:title=""/>
           </v:shape>
-          <o:OLEObject Type="Embed" ProgID="Word.Document.12" ShapeID="_x0000_i1029" DrawAspect="Content" ObjectID="_1715167343" r:id="rId50">
+          <o:OLEObject Type="Embed" ProgID="Word.Document.12" ShapeID="_x0000_i1029" DrawAspect="Content" ObjectID="_1715168071" r:id="rId50">
             <o:FieldCodes>\s</o:FieldCodes>
           </o:OLEObject>
         </w:object>
@@ -13361,7 +13542,7 @@
       <w:pPr>
         <w:pStyle w:val="Caption"/>
       </w:pPr>
-      <w:bookmarkStart w:id="69" w:name="_Toc104406487"/>
+      <w:bookmarkStart w:id="69" w:name="_Toc104555011"/>
       <w:r>
         <w:t xml:space="preserve">Codefragment </w:t>
       </w:r>
@@ -13474,7 +13655,7 @@
                                 <w:szCs w:val="22"/>
                               </w:rPr>
                             </w:pPr>
-                            <w:bookmarkStart w:id="70" w:name="_Toc104553348"/>
+                            <w:bookmarkStart w:id="70" w:name="_Toc104555075"/>
                             <w:r>
                               <w:t xml:space="preserve">Figuur </w:t>
                             </w:r>
@@ -13564,7 +13745,7 @@
                           <w:szCs w:val="22"/>
                         </w:rPr>
                       </w:pPr>
-                      <w:bookmarkStart w:id="71" w:name="_Toc104553348"/>
+                      <w:bookmarkStart w:id="71" w:name="_Toc104555075"/>
                       <w:r>
                         <w:t xml:space="preserve">Figuur </w:t>
                       </w:r>
@@ -13724,7 +13905,7 @@
         <w:pStyle w:val="Heading3"/>
         <w:ind w:firstLine="708"/>
       </w:pPr>
-      <w:bookmarkStart w:id="72" w:name="_Toc104544189"/>
+      <w:bookmarkStart w:id="72" w:name="_Toc104555033"/>
       <w:r>
         <w:t>3</w:t>
       </w:r>
@@ -13906,7 +14087,7 @@
           <v:shape id="_x0000_i1028" type="#_x0000_t75" alt="" style="width:463pt;height:176pt;mso-width-percent:0;mso-height-percent:0;mso-width-percent:0;mso-height-percent:0" o:ole="">
             <v:imagedata r:id="rId52" o:title=""/>
           </v:shape>
-          <o:OLEObject Type="Embed" ProgID="Word.Document.12" ShapeID="_x0000_i1028" DrawAspect="Content" ObjectID="_1715167344" r:id="rId53">
+          <o:OLEObject Type="Embed" ProgID="Word.Document.12" ShapeID="_x0000_i1028" DrawAspect="Content" ObjectID="_1715168072" r:id="rId53">
             <o:FieldCodes>\s</o:FieldCodes>
           </o:OLEObject>
         </w:object>
@@ -13925,7 +14106,7 @@
         </w:rPr>
       </w:pPr>
       <w:bookmarkStart w:id="74" w:name="_Ref104239654"/>
-      <w:bookmarkStart w:id="75" w:name="_Toc104406488"/>
+      <w:bookmarkStart w:id="75" w:name="_Toc104555012"/>
       <w:proofErr w:type="spellStart"/>
       <w:r>
         <w:rPr>
@@ -14044,7 +14225,7 @@
           <v:shape id="_x0000_i1027" type="#_x0000_t75" alt="" style="width:463pt;height:203pt;mso-width-percent:0;mso-height-percent:0;mso-width-percent:0;mso-height-percent:0" o:ole="">
             <v:imagedata r:id="rId54" o:title=""/>
           </v:shape>
-          <o:OLEObject Type="Embed" ProgID="Word.Document.12" ShapeID="_x0000_i1027" DrawAspect="Content" ObjectID="_1715167345" r:id="rId55">
+          <o:OLEObject Type="Embed" ProgID="Word.Document.12" ShapeID="_x0000_i1027" DrawAspect="Content" ObjectID="_1715168073" r:id="rId55">
             <o:FieldCodes>\s</o:FieldCodes>
           </o:OLEObject>
         </w:object>
@@ -14054,7 +14235,7 @@
       <w:pPr>
         <w:pStyle w:val="Caption"/>
       </w:pPr>
-      <w:bookmarkStart w:id="77" w:name="_Toc104406489"/>
+      <w:bookmarkStart w:id="77" w:name="_Toc104555013"/>
       <w:r>
         <w:t xml:space="preserve">Codefragment </w:t>
       </w:r>
@@ -14229,7 +14410,7 @@
                               </w:rPr>
                             </w:pPr>
                             <w:bookmarkStart w:id="78" w:name="_Ref104240829"/>
-                            <w:bookmarkStart w:id="79" w:name="_Toc104553349"/>
+                            <w:bookmarkStart w:id="79" w:name="_Toc104555076"/>
                             <w:r>
                               <w:t xml:space="preserve">Figuur </w:t>
                             </w:r>
@@ -14289,7 +14470,7 @@
                         </w:rPr>
                       </w:pPr>
                       <w:bookmarkStart w:id="80" w:name="_Ref104240829"/>
-                      <w:bookmarkStart w:id="81" w:name="_Toc104553349"/>
+                      <w:bookmarkStart w:id="81" w:name="_Toc104555076"/>
                       <w:r>
                         <w:t xml:space="preserve">Figuur </w:t>
                       </w:r>
@@ -15403,7 +15584,7 @@
           <w:lang w:val="nl-NL"/>
         </w:rPr>
       </w:pPr>
-      <w:bookmarkStart w:id="82" w:name="_Toc104544190"/>
+      <w:bookmarkStart w:id="82" w:name="_Toc104555034"/>
       <w:r>
         <w:rPr>
           <w:lang w:val="nl-NL"/>
@@ -15781,7 +15962,7 @@
         <w:pStyle w:val="Heading2"/>
         <w:ind w:firstLine="708"/>
       </w:pPr>
-      <w:bookmarkStart w:id="83" w:name="_Toc104544191"/>
+      <w:bookmarkStart w:id="83" w:name="_Toc104555035"/>
       <w:r>
         <w:t>4.1</w:t>
       </w:r>
@@ -15901,7 +16082,7 @@
         <w:pStyle w:val="Heading2"/>
         <w:ind w:firstLine="708"/>
       </w:pPr>
-      <w:bookmarkStart w:id="84" w:name="_Toc104544192"/>
+      <w:bookmarkStart w:id="84" w:name="_Toc104555036"/>
       <w:r>
         <w:lastRenderedPageBreak/>
         <w:t>4.</w:t>
@@ -16060,7 +16241,7 @@
                                 <w:lang w:val="en-US"/>
                               </w:rPr>
                             </w:pPr>
-                            <w:bookmarkStart w:id="85" w:name="_Toc104553350"/>
+                            <w:bookmarkStart w:id="85" w:name="_Toc104555077"/>
                             <w:proofErr w:type="spellStart"/>
                             <w:r>
                               <w:rPr>
@@ -16194,7 +16375,7 @@
                           <w:lang w:val="en-US"/>
                         </w:rPr>
                       </w:pPr>
-                      <w:bookmarkStart w:id="86" w:name="_Toc104553350"/>
+                      <w:bookmarkStart w:id="86" w:name="_Toc104555077"/>
                       <w:proofErr w:type="spellStart"/>
                       <w:r>
                         <w:rPr>
@@ -16412,7 +16593,7 @@
         <w:pStyle w:val="Heading2"/>
         <w:ind w:firstLine="708"/>
       </w:pPr>
-      <w:bookmarkStart w:id="87" w:name="_Toc104544193"/>
+      <w:bookmarkStart w:id="87" w:name="_Toc104555037"/>
       <w:r>
         <w:t>4.2 Conclusie FortiManager</w:t>
       </w:r>
@@ -16509,7 +16690,7 @@
         <w:pStyle w:val="Heading2"/>
         <w:ind w:firstLine="708"/>
       </w:pPr>
-      <w:bookmarkStart w:id="88" w:name="_Toc104544194"/>
+      <w:bookmarkStart w:id="88" w:name="_Toc104555038"/>
       <w:r>
         <w:t>4.3 Forti</w:t>
       </w:r>
@@ -16648,18 +16829,31 @@
                             </w:pPr>
                             <w:bookmarkStart w:id="89" w:name="_Ref104479491"/>
                             <w:bookmarkStart w:id="90" w:name="_Ref104542007"/>
-                            <w:bookmarkStart w:id="91" w:name="_Toc104553351"/>
+                            <w:bookmarkStart w:id="91" w:name="_Toc104555078"/>
                             <w:r>
                               <w:t xml:space="preserve">Figuur </w:t>
                             </w:r>
-                            <w:fldSimple w:instr=" SEQ Figuur \* ARABIC ">
-                              <w:r>
-                                <w:rPr>
-                                  <w:noProof/>
-                                </w:rPr>
-                                <w:t>11</w:t>
-                              </w:r>
-                            </w:fldSimple>
+                            <w:r>
+                              <w:fldChar w:fldCharType="begin"/>
+                            </w:r>
+                            <w:r>
+                              <w:instrText xml:space="preserve"> SEQ Figuur \* ARABIC </w:instrText>
+                            </w:r>
+                            <w:r>
+                              <w:fldChar w:fldCharType="separate"/>
+                            </w:r>
+                            <w:r>
+                              <w:rPr>
+                                <w:noProof/>
+                              </w:rPr>
+                              <w:t>11</w:t>
+                            </w:r>
+                            <w:r>
+                              <w:rPr>
+                                <w:noProof/>
+                              </w:rPr>
+                              <w:fldChar w:fldCharType="end"/>
+                            </w:r>
                             <w:r>
                               <w:t>: FortiManager scenario (alternatief)</w:t>
                             </w:r>
@@ -16697,18 +16891,31 @@
                       </w:pPr>
                       <w:bookmarkStart w:id="92" w:name="_Ref104479491"/>
                       <w:bookmarkStart w:id="93" w:name="_Ref104542007"/>
-                      <w:bookmarkStart w:id="94" w:name="_Toc104553351"/>
+                      <w:bookmarkStart w:id="94" w:name="_Toc104555078"/>
                       <w:r>
                         <w:t xml:space="preserve">Figuur </w:t>
                       </w:r>
-                      <w:fldSimple w:instr=" SEQ Figuur \* ARABIC ">
-                        <w:r>
-                          <w:rPr>
-                            <w:noProof/>
-                          </w:rPr>
-                          <w:t>11</w:t>
-                        </w:r>
-                      </w:fldSimple>
+                      <w:r>
+                        <w:fldChar w:fldCharType="begin"/>
+                      </w:r>
+                      <w:r>
+                        <w:instrText xml:space="preserve"> SEQ Figuur \* ARABIC </w:instrText>
+                      </w:r>
+                      <w:r>
+                        <w:fldChar w:fldCharType="separate"/>
+                      </w:r>
+                      <w:r>
+                        <w:rPr>
+                          <w:noProof/>
+                        </w:rPr>
+                        <w:t>11</w:t>
+                      </w:r>
+                      <w:r>
+                        <w:rPr>
+                          <w:noProof/>
+                        </w:rPr>
+                        <w:fldChar w:fldCharType="end"/>
+                      </w:r>
                       <w:r>
                         <w:t>: FortiManager scenario (alternatief)</w:t>
                       </w:r>
@@ -16965,7 +17172,7 @@
       <w:pPr>
         <w:pStyle w:val="Heading1"/>
       </w:pPr>
-      <w:bookmarkStart w:id="95" w:name="_Toc104544195"/>
+      <w:bookmarkStart w:id="95" w:name="_Toc104555039"/>
       <w:r>
         <w:lastRenderedPageBreak/>
         <w:t>5</w:t>
@@ -17154,18 +17361,31 @@
                                 <w:lang w:val="en-GB"/>
                               </w:rPr>
                             </w:pPr>
-                            <w:bookmarkStart w:id="96" w:name="_Toc104553352"/>
+                            <w:bookmarkStart w:id="96" w:name="_Toc104555079"/>
                             <w:r>
                               <w:t xml:space="preserve">Figuur </w:t>
                             </w:r>
-                            <w:fldSimple w:instr=" SEQ Figuur \* ARABIC ">
-                              <w:r>
-                                <w:rPr>
-                                  <w:noProof/>
-                                </w:rPr>
-                                <w:t>12</w:t>
-                              </w:r>
-                            </w:fldSimple>
+                            <w:r>
+                              <w:fldChar w:fldCharType="begin"/>
+                            </w:r>
+                            <w:r>
+                              <w:instrText xml:space="preserve"> SEQ Figuur \* ARABIC </w:instrText>
+                            </w:r>
+                            <w:r>
+                              <w:fldChar w:fldCharType="separate"/>
+                            </w:r>
+                            <w:r>
+                              <w:rPr>
+                                <w:noProof/>
+                              </w:rPr>
+                              <w:t>12</w:t>
+                            </w:r>
+                            <w:r>
+                              <w:rPr>
+                                <w:noProof/>
+                              </w:rPr>
+                              <w:fldChar w:fldCharType="end"/>
+                            </w:r>
                             <w:r>
                               <w:t>: Ansible stage levenscyclus</w:t>
                             </w:r>
@@ -17232,18 +17452,31 @@
                           <w:lang w:val="en-GB"/>
                         </w:rPr>
                       </w:pPr>
-                      <w:bookmarkStart w:id="97" w:name="_Toc104553352"/>
+                      <w:bookmarkStart w:id="97" w:name="_Toc104555079"/>
                       <w:r>
                         <w:t xml:space="preserve">Figuur </w:t>
                       </w:r>
-                      <w:fldSimple w:instr=" SEQ Figuur \* ARABIC ">
-                        <w:r>
-                          <w:rPr>
-                            <w:noProof/>
-                          </w:rPr>
-                          <w:t>12</w:t>
-                        </w:r>
-                      </w:fldSimple>
+                      <w:r>
+                        <w:fldChar w:fldCharType="begin"/>
+                      </w:r>
+                      <w:r>
+                        <w:instrText xml:space="preserve"> SEQ Figuur \* ARABIC </w:instrText>
+                      </w:r>
+                      <w:r>
+                        <w:fldChar w:fldCharType="separate"/>
+                      </w:r>
+                      <w:r>
+                        <w:rPr>
+                          <w:noProof/>
+                        </w:rPr>
+                        <w:t>12</w:t>
+                      </w:r>
+                      <w:r>
+                        <w:rPr>
+                          <w:noProof/>
+                        </w:rPr>
+                        <w:fldChar w:fldCharType="end"/>
+                      </w:r>
                       <w:r>
                         <w:t>: Ansible stage levenscyclus</w:t>
                       </w:r>
@@ -17320,7 +17553,7 @@
         <w:pStyle w:val="Heading2"/>
         <w:ind w:firstLine="708"/>
       </w:pPr>
-      <w:bookmarkStart w:id="98" w:name="_Toc104544196"/>
+      <w:bookmarkStart w:id="98" w:name="_Toc104555040"/>
       <w:r>
         <w:t>5</w:t>
       </w:r>
@@ -17346,7 +17579,7 @@
         <w:pStyle w:val="Heading3"/>
         <w:ind w:firstLine="708"/>
       </w:pPr>
-      <w:bookmarkStart w:id="99" w:name="_Toc104544197"/>
+      <w:bookmarkStart w:id="99" w:name="_Toc104555041"/>
       <w:r>
         <w:t>5</w:t>
       </w:r>
@@ -17558,7 +17791,7 @@
         <w:pStyle w:val="Heading3"/>
         <w:ind w:firstLine="708"/>
       </w:pPr>
-      <w:bookmarkStart w:id="100" w:name="_Toc104544198"/>
+      <w:bookmarkStart w:id="100" w:name="_Toc104555042"/>
       <w:r>
         <w:t>5</w:t>
       </w:r>
@@ -17640,7 +17873,7 @@
         <w:pStyle w:val="Heading3"/>
         <w:ind w:firstLine="708"/>
       </w:pPr>
-      <w:bookmarkStart w:id="101" w:name="_Toc104544199"/>
+      <w:bookmarkStart w:id="101" w:name="_Toc104555043"/>
       <w:r>
         <w:lastRenderedPageBreak/>
         <w:t>5</w:t>
@@ -17819,18 +18052,31 @@
                             </w:pPr>
                             <w:bookmarkStart w:id="102" w:name="_Ref99127305"/>
                             <w:bookmarkStart w:id="103" w:name="_Ref104379085"/>
-                            <w:bookmarkStart w:id="104" w:name="_Toc104553353"/>
+                            <w:bookmarkStart w:id="104" w:name="_Toc104555080"/>
                             <w:r>
                               <w:t xml:space="preserve">Figuur </w:t>
                             </w:r>
-                            <w:fldSimple w:instr=" SEQ Figuur \* ARABIC ">
-                              <w:r>
-                                <w:rPr>
-                                  <w:noProof/>
-                                </w:rPr>
-                                <w:t>13</w:t>
-                              </w:r>
-                            </w:fldSimple>
+                            <w:r>
+                              <w:fldChar w:fldCharType="begin"/>
+                            </w:r>
+                            <w:r>
+                              <w:instrText xml:space="preserve"> SEQ Figuur \* ARABIC </w:instrText>
+                            </w:r>
+                            <w:r>
+                              <w:fldChar w:fldCharType="separate"/>
+                            </w:r>
+                            <w:r>
+                              <w:rPr>
+                                <w:noProof/>
+                              </w:rPr>
+                              <w:t>13</w:t>
+                            </w:r>
+                            <w:r>
+                              <w:rPr>
+                                <w:noProof/>
+                              </w:rPr>
+                              <w:fldChar w:fldCharType="end"/>
+                            </w:r>
                             <w:bookmarkEnd w:id="102"/>
                             <w:r>
                               <w:t xml:space="preserve">: </w:t>
@@ -17913,18 +18159,31 @@
                       </w:pPr>
                       <w:bookmarkStart w:id="105" w:name="_Ref99127305"/>
                       <w:bookmarkStart w:id="106" w:name="_Ref104379085"/>
-                      <w:bookmarkStart w:id="107" w:name="_Toc104553353"/>
+                      <w:bookmarkStart w:id="107" w:name="_Toc104555080"/>
                       <w:r>
                         <w:t xml:space="preserve">Figuur </w:t>
                       </w:r>
-                      <w:fldSimple w:instr=" SEQ Figuur \* ARABIC ">
-                        <w:r>
-                          <w:rPr>
-                            <w:noProof/>
-                          </w:rPr>
-                          <w:t>13</w:t>
-                        </w:r>
-                      </w:fldSimple>
+                      <w:r>
+                        <w:fldChar w:fldCharType="begin"/>
+                      </w:r>
+                      <w:r>
+                        <w:instrText xml:space="preserve"> SEQ Figuur \* ARABIC </w:instrText>
+                      </w:r>
+                      <w:r>
+                        <w:fldChar w:fldCharType="separate"/>
+                      </w:r>
+                      <w:r>
+                        <w:rPr>
+                          <w:noProof/>
+                        </w:rPr>
+                        <w:t>13</w:t>
+                      </w:r>
+                      <w:r>
+                        <w:rPr>
+                          <w:noProof/>
+                        </w:rPr>
+                        <w:fldChar w:fldCharType="end"/>
+                      </w:r>
                       <w:bookmarkEnd w:id="105"/>
                       <w:r>
                         <w:t xml:space="preserve">: </w:t>
@@ -18437,7 +18696,7 @@
         <w:pStyle w:val="Heading2"/>
         <w:ind w:firstLine="360"/>
       </w:pPr>
-      <w:bookmarkStart w:id="108" w:name="_Toc104544200"/>
+      <w:bookmarkStart w:id="108" w:name="_Toc104555044"/>
       <w:r>
         <w:lastRenderedPageBreak/>
         <w:t>5</w:t>
@@ -18746,7 +19005,7 @@
         <w:pStyle w:val="Heading2"/>
         <w:ind w:firstLine="360"/>
       </w:pPr>
-      <w:bookmarkStart w:id="109" w:name="_Toc104544201"/>
+      <w:bookmarkStart w:id="109" w:name="_Toc104555045"/>
       <w:r>
         <w:t>5</w:t>
       </w:r>
@@ -19163,7 +19422,7 @@
       <w:pPr>
         <w:pStyle w:val="Heading1"/>
       </w:pPr>
-      <w:bookmarkStart w:id="110" w:name="_Toc104544202"/>
+      <w:bookmarkStart w:id="110" w:name="_Toc104555046"/>
       <w:r>
         <w:lastRenderedPageBreak/>
         <w:t>6 Ansible scenario</w:t>
@@ -19305,18 +19564,31 @@
                               </w:rPr>
                             </w:pPr>
                             <w:bookmarkStart w:id="111" w:name="_Ref104544840"/>
-                            <w:bookmarkStart w:id="112" w:name="_Toc104553354"/>
+                            <w:bookmarkStart w:id="112" w:name="_Toc104555081"/>
                             <w:r>
                               <w:t xml:space="preserve">Figuur </w:t>
                             </w:r>
-                            <w:fldSimple w:instr=" SEQ Figuur \* ARABIC ">
-                              <w:r>
-                                <w:rPr>
-                                  <w:noProof/>
-                                </w:rPr>
-                                <w:t>14</w:t>
-                              </w:r>
-                            </w:fldSimple>
+                            <w:r>
+                              <w:fldChar w:fldCharType="begin"/>
+                            </w:r>
+                            <w:r>
+                              <w:instrText xml:space="preserve"> SEQ Figuur \* ARABIC </w:instrText>
+                            </w:r>
+                            <w:r>
+                              <w:fldChar w:fldCharType="separate"/>
+                            </w:r>
+                            <w:r>
+                              <w:rPr>
+                                <w:noProof/>
+                              </w:rPr>
+                              <w:t>14</w:t>
+                            </w:r>
+                            <w:r>
+                              <w:rPr>
+                                <w:noProof/>
+                              </w:rPr>
+                              <w:fldChar w:fldCharType="end"/>
+                            </w:r>
                             <w:r>
                               <w:t>: Ansible scenario (alternatief)</w:t>
                             </w:r>
@@ -19352,18 +19624,31 @@
                         </w:rPr>
                       </w:pPr>
                       <w:bookmarkStart w:id="113" w:name="_Ref104544840"/>
-                      <w:bookmarkStart w:id="114" w:name="_Toc104553354"/>
+                      <w:bookmarkStart w:id="114" w:name="_Toc104555081"/>
                       <w:r>
                         <w:t xml:space="preserve">Figuur </w:t>
                       </w:r>
-                      <w:fldSimple w:instr=" SEQ Figuur \* ARABIC ">
-                        <w:r>
-                          <w:rPr>
-                            <w:noProof/>
-                          </w:rPr>
-                          <w:t>14</w:t>
-                        </w:r>
-                      </w:fldSimple>
+                      <w:r>
+                        <w:fldChar w:fldCharType="begin"/>
+                      </w:r>
+                      <w:r>
+                        <w:instrText xml:space="preserve"> SEQ Figuur \* ARABIC </w:instrText>
+                      </w:r>
+                      <w:r>
+                        <w:fldChar w:fldCharType="separate"/>
+                      </w:r>
+                      <w:r>
+                        <w:rPr>
+                          <w:noProof/>
+                        </w:rPr>
+                        <w:t>14</w:t>
+                      </w:r>
+                      <w:r>
+                        <w:rPr>
+                          <w:noProof/>
+                        </w:rPr>
+                        <w:fldChar w:fldCharType="end"/>
+                      </w:r>
                       <w:r>
                         <w:t>: Ansible scenario (alternatief)</w:t>
                       </w:r>
@@ -19577,7 +19862,7 @@
           <v:shape id="_x0000_i1026" type="#_x0000_t75" alt="" style="width:463pt;height:270pt;mso-width-percent:0;mso-height-percent:0;mso-width-percent:0;mso-height-percent:0" o:ole="">
             <v:imagedata r:id="rId62" o:title=""/>
           </v:shape>
-          <o:OLEObject Type="Embed" ProgID="Word.Document.12" ShapeID="_x0000_i1026" DrawAspect="Content" ObjectID="_1715167346" r:id="rId63">
+          <o:OLEObject Type="Embed" ProgID="Word.Document.12" ShapeID="_x0000_i1026" DrawAspect="Content" ObjectID="_1715168074" r:id="rId63">
             <o:FieldCodes>\s</o:FieldCodes>
           </o:OLEObject>
         </w:object>
@@ -19587,6 +19872,7 @@
       <w:pPr>
         <w:pStyle w:val="Caption"/>
       </w:pPr>
+      <w:bookmarkStart w:id="116" w:name="_Toc104555014"/>
       <w:r>
         <w:t xml:space="preserve">Codefragment </w:t>
       </w:r>
@@ -19614,6 +19900,7 @@
       <w:r>
         <w:t>Voorbeeld Python functie met subprocess module</w:t>
       </w:r>
+      <w:bookmarkEnd w:id="116"/>
     </w:p>
     <w:p>
       <w:r>
@@ -19625,14 +19912,14 @@
       <w:pPr>
         <w:pStyle w:val="Heading1"/>
       </w:pPr>
-      <w:bookmarkStart w:id="116" w:name="_Toc104544203"/>
+      <w:bookmarkStart w:id="117" w:name="_Toc104555047"/>
       <w:r>
         <w:t>7</w:t>
       </w:r>
       <w:r>
         <w:t xml:space="preserve"> API-calls</w:t>
       </w:r>
-      <w:bookmarkEnd w:id="116"/>
+      <w:bookmarkEnd w:id="117"/>
     </w:p>
     <w:p>
       <w:r>
@@ -19733,7 +20020,7 @@
         <w:pStyle w:val="Heading2"/>
         <w:ind w:firstLine="708"/>
       </w:pPr>
-      <w:bookmarkStart w:id="117" w:name="_Toc104544204"/>
+      <w:bookmarkStart w:id="118" w:name="_Toc104555048"/>
       <w:r>
         <w:lastRenderedPageBreak/>
         <w:t>7</w:t>
@@ -19741,7 +20028,7 @@
       <w:r>
         <w:t>.1 Opstelling</w:t>
       </w:r>
-      <w:bookmarkEnd w:id="117"/>
+      <w:bookmarkEnd w:id="118"/>
     </w:p>
     <w:p>
       <w:r>
@@ -19987,19 +20274,32 @@
                                 <w:szCs w:val="22"/>
                               </w:rPr>
                             </w:pPr>
-                            <w:bookmarkStart w:id="118" w:name="_Ref104411137"/>
-                            <w:bookmarkStart w:id="119" w:name="_Toc104553356"/>
+                            <w:bookmarkStart w:id="119" w:name="_Ref104411137"/>
+                            <w:bookmarkStart w:id="120" w:name="_Toc104555082"/>
                             <w:r>
                               <w:t xml:space="preserve">Figuur </w:t>
                             </w:r>
-                            <w:fldSimple w:instr=" SEQ Figuur \* ARABIC ">
-                              <w:r>
-                                <w:rPr>
-                                  <w:noProof/>
-                                </w:rPr>
-                                <w:t>16</w:t>
-                              </w:r>
-                            </w:fldSimple>
+                            <w:r>
+                              <w:fldChar w:fldCharType="begin"/>
+                            </w:r>
+                            <w:r>
+                              <w:instrText xml:space="preserve"> SEQ Figuur \* ARABIC </w:instrText>
+                            </w:r>
+                            <w:r>
+                              <w:fldChar w:fldCharType="separate"/>
+                            </w:r>
+                            <w:r>
+                              <w:rPr>
+                                <w:noProof/>
+                              </w:rPr>
+                              <w:t>16</w:t>
+                            </w:r>
+                            <w:r>
+                              <w:rPr>
+                                <w:noProof/>
+                              </w:rPr>
+                              <w:fldChar w:fldCharType="end"/>
+                            </w:r>
                             <w:r>
                               <w:t xml:space="preserve">: Basis opstelling </w:t>
                             </w:r>
@@ -20012,8 +20312,8 @@
                             <w:r>
                               <w:t>o)</w:t>
                             </w:r>
-                            <w:bookmarkEnd w:id="118"/>
                             <w:bookmarkEnd w:id="119"/>
+                            <w:bookmarkEnd w:id="120"/>
                           </w:p>
                         </w:txbxContent>
                       </wps:txbx>
@@ -20045,19 +20345,32 @@
                           <w:szCs w:val="22"/>
                         </w:rPr>
                       </w:pPr>
-                      <w:bookmarkStart w:id="120" w:name="_Ref104411137"/>
-                      <w:bookmarkStart w:id="121" w:name="_Toc104553356"/>
+                      <w:bookmarkStart w:id="121" w:name="_Ref104411137"/>
+                      <w:bookmarkStart w:id="122" w:name="_Toc104555082"/>
                       <w:r>
                         <w:t xml:space="preserve">Figuur </w:t>
                       </w:r>
-                      <w:fldSimple w:instr=" SEQ Figuur \* ARABIC ">
-                        <w:r>
-                          <w:rPr>
-                            <w:noProof/>
-                          </w:rPr>
-                          <w:t>16</w:t>
-                        </w:r>
-                      </w:fldSimple>
+                      <w:r>
+                        <w:fldChar w:fldCharType="begin"/>
+                      </w:r>
+                      <w:r>
+                        <w:instrText xml:space="preserve"> SEQ Figuur \* ARABIC </w:instrText>
+                      </w:r>
+                      <w:r>
+                        <w:fldChar w:fldCharType="separate"/>
+                      </w:r>
+                      <w:r>
+                        <w:rPr>
+                          <w:noProof/>
+                        </w:rPr>
+                        <w:t>16</w:t>
+                      </w:r>
+                      <w:r>
+                        <w:rPr>
+                          <w:noProof/>
+                        </w:rPr>
+                        <w:fldChar w:fldCharType="end"/>
+                      </w:r>
                       <w:r>
                         <w:t xml:space="preserve">: Basis opstelling </w:t>
                       </w:r>
@@ -20070,8 +20383,8 @@
                       <w:r>
                         <w:t>o)</w:t>
                       </w:r>
-                      <w:bookmarkEnd w:id="120"/>
                       <w:bookmarkEnd w:id="121"/>
+                      <w:bookmarkEnd w:id="122"/>
                     </w:p>
                   </w:txbxContent>
                 </v:textbox>
@@ -20105,7 +20418,7 @@
       <w:pPr>
         <w:pStyle w:val="Heading1"/>
       </w:pPr>
-      <w:bookmarkStart w:id="122" w:name="_Toc104544205"/>
+      <w:bookmarkStart w:id="123" w:name="_Toc104555049"/>
       <w:r>
         <w:lastRenderedPageBreak/>
         <w:t>8</w:t>
@@ -20116,7 +20429,7 @@
       <w:r>
         <w:t>Jenkins</w:t>
       </w:r>
-      <w:bookmarkEnd w:id="122"/>
+      <w:bookmarkEnd w:id="123"/>
     </w:p>
     <w:p>
       <w:r>
@@ -20422,19 +20735,32 @@
                                 <w:sz w:val="20"/>
                               </w:rPr>
                             </w:pPr>
-                            <w:bookmarkStart w:id="123" w:name="_Ref103508571"/>
-                            <w:bookmarkStart w:id="124" w:name="_Toc104553357"/>
+                            <w:bookmarkStart w:id="124" w:name="_Ref103508571"/>
+                            <w:bookmarkStart w:id="125" w:name="_Toc104555083"/>
                             <w:r>
                               <w:t xml:space="preserve">Figuur </w:t>
                             </w:r>
-                            <w:fldSimple w:instr=" SEQ Figuur \* ARABIC ">
-                              <w:r>
-                                <w:rPr>
-                                  <w:noProof/>
-                                </w:rPr>
-                                <w:t>17</w:t>
-                              </w:r>
-                            </w:fldSimple>
+                            <w:r>
+                              <w:fldChar w:fldCharType="begin"/>
+                            </w:r>
+                            <w:r>
+                              <w:instrText xml:space="preserve"> SEQ Figuur \* ARABIC </w:instrText>
+                            </w:r>
+                            <w:r>
+                              <w:fldChar w:fldCharType="separate"/>
+                            </w:r>
+                            <w:r>
+                              <w:rPr>
+                                <w:noProof/>
+                              </w:rPr>
+                              <w:t>17</w:t>
+                            </w:r>
+                            <w:r>
+                              <w:rPr>
+                                <w:noProof/>
+                              </w:rPr>
+                              <w:fldChar w:fldCharType="end"/>
+                            </w:r>
                             <w:r>
                               <w:t>: Jenkins master-slave architectuur</w:t>
                             </w:r>
@@ -20471,8 +20797,8 @@
                                 </w:r>
                               </w:sdtContent>
                             </w:sdt>
-                            <w:bookmarkEnd w:id="123"/>
                             <w:bookmarkEnd w:id="124"/>
+                            <w:bookmarkEnd w:id="125"/>
                           </w:p>
                         </w:txbxContent>
                       </wps:txbx>
@@ -20501,19 +20827,32 @@
                           <w:sz w:val="20"/>
                         </w:rPr>
                       </w:pPr>
-                      <w:bookmarkStart w:id="125" w:name="_Ref103508571"/>
-                      <w:bookmarkStart w:id="126" w:name="_Toc104553357"/>
+                      <w:bookmarkStart w:id="126" w:name="_Ref103508571"/>
+                      <w:bookmarkStart w:id="127" w:name="_Toc104555083"/>
                       <w:r>
                         <w:t xml:space="preserve">Figuur </w:t>
                       </w:r>
-                      <w:fldSimple w:instr=" SEQ Figuur \* ARABIC ">
-                        <w:r>
-                          <w:rPr>
-                            <w:noProof/>
-                          </w:rPr>
-                          <w:t>17</w:t>
-                        </w:r>
-                      </w:fldSimple>
+                      <w:r>
+                        <w:fldChar w:fldCharType="begin"/>
+                      </w:r>
+                      <w:r>
+                        <w:instrText xml:space="preserve"> SEQ Figuur \* ARABIC </w:instrText>
+                      </w:r>
+                      <w:r>
+                        <w:fldChar w:fldCharType="separate"/>
+                      </w:r>
+                      <w:r>
+                        <w:rPr>
+                          <w:noProof/>
+                        </w:rPr>
+                        <w:t>17</w:t>
+                      </w:r>
+                      <w:r>
+                        <w:rPr>
+                          <w:noProof/>
+                        </w:rPr>
+                        <w:fldChar w:fldCharType="end"/>
+                      </w:r>
                       <w:r>
                         <w:t>: Jenkins master-slave architectuur</w:t>
                       </w:r>
@@ -20550,8 +20889,8 @@
                           </w:r>
                         </w:sdtContent>
                       </w:sdt>
-                      <w:bookmarkEnd w:id="125"/>
                       <w:bookmarkEnd w:id="126"/>
+                      <w:bookmarkEnd w:id="127"/>
                     </w:p>
                   </w:txbxContent>
                 </v:textbox>
@@ -21093,18 +21432,31 @@
                                 <w:sz w:val="20"/>
                               </w:rPr>
                             </w:pPr>
-                            <w:bookmarkStart w:id="127" w:name="_Toc104553358"/>
+                            <w:bookmarkStart w:id="128" w:name="_Toc104555084"/>
                             <w:r>
                               <w:t xml:space="preserve">Figuur </w:t>
                             </w:r>
-                            <w:fldSimple w:instr=" SEQ Figuur \* ARABIC ">
-                              <w:r>
-                                <w:rPr>
-                                  <w:noProof/>
-                                </w:rPr>
-                                <w:t>18</w:t>
-                              </w:r>
-                            </w:fldSimple>
+                            <w:r>
+                              <w:fldChar w:fldCharType="begin"/>
+                            </w:r>
+                            <w:r>
+                              <w:instrText xml:space="preserve"> SEQ Figuur \* ARABIC </w:instrText>
+                            </w:r>
+                            <w:r>
+                              <w:fldChar w:fldCharType="separate"/>
+                            </w:r>
+                            <w:r>
+                              <w:rPr>
+                                <w:noProof/>
+                              </w:rPr>
+                              <w:t>18</w:t>
+                            </w:r>
+                            <w:r>
+                              <w:rPr>
+                                <w:noProof/>
+                              </w:rPr>
+                              <w:fldChar w:fldCharType="end"/>
+                            </w:r>
                             <w:r>
                               <w:t>: Jenkins visuele werking</w:t>
                             </w:r>
@@ -21141,7 +21493,7 @@
                                 </w:r>
                               </w:sdtContent>
                             </w:sdt>
-                            <w:bookmarkEnd w:id="127"/>
+                            <w:bookmarkEnd w:id="128"/>
                           </w:p>
                         </w:txbxContent>
                       </wps:txbx>
@@ -21173,18 +21525,31 @@
                           <w:sz w:val="20"/>
                         </w:rPr>
                       </w:pPr>
-                      <w:bookmarkStart w:id="128" w:name="_Toc104553358"/>
+                      <w:bookmarkStart w:id="129" w:name="_Toc104555084"/>
                       <w:r>
                         <w:t xml:space="preserve">Figuur </w:t>
                       </w:r>
-                      <w:fldSimple w:instr=" SEQ Figuur \* ARABIC ">
-                        <w:r>
-                          <w:rPr>
-                            <w:noProof/>
-                          </w:rPr>
-                          <w:t>18</w:t>
-                        </w:r>
-                      </w:fldSimple>
+                      <w:r>
+                        <w:fldChar w:fldCharType="begin"/>
+                      </w:r>
+                      <w:r>
+                        <w:instrText xml:space="preserve"> SEQ Figuur \* ARABIC </w:instrText>
+                      </w:r>
+                      <w:r>
+                        <w:fldChar w:fldCharType="separate"/>
+                      </w:r>
+                      <w:r>
+                        <w:rPr>
+                          <w:noProof/>
+                        </w:rPr>
+                        <w:t>18</w:t>
+                      </w:r>
+                      <w:r>
+                        <w:rPr>
+                          <w:noProof/>
+                        </w:rPr>
+                        <w:fldChar w:fldCharType="end"/>
+                      </w:r>
                       <w:r>
                         <w:t>: Jenkins visuele werking</w:t>
                       </w:r>
@@ -21221,7 +21586,7 @@
                           </w:r>
                         </w:sdtContent>
                       </w:sdt>
-                      <w:bookmarkEnd w:id="128"/>
+                      <w:bookmarkEnd w:id="129"/>
                     </w:p>
                   </w:txbxContent>
                 </v:textbox>
@@ -21238,7 +21603,7 @@
         <w:pStyle w:val="Heading2"/>
         <w:ind w:firstLine="708"/>
       </w:pPr>
-      <w:bookmarkStart w:id="129" w:name="_Toc104544206"/>
+      <w:bookmarkStart w:id="130" w:name="_Toc104555050"/>
       <w:r>
         <w:t>8</w:t>
       </w:r>
@@ -21248,7 +21613,7 @@
       <w:r>
         <w:t>minimumvoorwaarden</w:t>
       </w:r>
-      <w:bookmarkEnd w:id="129"/>
+      <w:bookmarkEnd w:id="130"/>
     </w:p>
     <w:p>
       <w:pPr>
@@ -21442,7 +21807,7 @@
         <w:pStyle w:val="Caption"/>
         <w:framePr w:hSpace="141" w:wrap="around" w:vAnchor="text" w:hAnchor="page" w:x="1435" w:y="712"/>
       </w:pPr>
-      <w:bookmarkStart w:id="130" w:name="_Toc104406463"/>
+      <w:bookmarkStart w:id="131" w:name="_Toc104406463"/>
       <w:r>
         <w:t xml:space="preserve">Tabel </w:t>
       </w:r>
@@ -21473,7 +21838,7 @@
       <w:r>
         <w:t>Jenkins minimum hardware voorwaarden</w:t>
       </w:r>
-      <w:bookmarkEnd w:id="130"/>
+      <w:bookmarkEnd w:id="131"/>
     </w:p>
     <w:p/>
     <w:p/>
@@ -21888,23 +22253,36 @@
         <w:pStyle w:val="Caption"/>
         <w:keepNext/>
       </w:pPr>
-      <w:bookmarkStart w:id="131" w:name="_Ref103438413"/>
-      <w:bookmarkStart w:id="132" w:name="_Toc104406464"/>
+      <w:bookmarkStart w:id="132" w:name="_Ref103438413"/>
+      <w:bookmarkStart w:id="133" w:name="_Toc104406464"/>
       <w:r>
         <w:t xml:space="preserve">Tabel </w:t>
       </w:r>
-      <w:fldSimple w:instr=" SEQ Tabel \* ARABIC ">
-        <w:r>
-          <w:rPr>
-            <w:noProof/>
-          </w:rPr>
-          <w:t>2</w:t>
-        </w:r>
-      </w:fldSimple>
+      <w:r>
+        <w:fldChar w:fldCharType="begin"/>
+      </w:r>
+      <w:r>
+        <w:instrText xml:space="preserve"> SEQ Tabel \* ARABIC </w:instrText>
+      </w:r>
+      <w:r>
+        <w:fldChar w:fldCharType="separate"/>
+      </w:r>
+      <w:r>
+        <w:rPr>
+          <w:noProof/>
+        </w:rPr>
+        <w:t>2</w:t>
+      </w:r>
+      <w:r>
+        <w:rPr>
+          <w:noProof/>
+        </w:rPr>
+        <w:fldChar w:fldCharType="end"/>
+      </w:r>
       <w:r>
         <w:t>: Jenkins minimumsoftware voorwaarden</w:t>
       </w:r>
-      <w:bookmarkEnd w:id="131"/>
+      <w:bookmarkEnd w:id="132"/>
       <w:sdt>
         <w:sdtPr>
           <w:id w:val="-444234611"/>
@@ -21938,7 +22316,7 @@
           </w:r>
         </w:sdtContent>
       </w:sdt>
-      <w:bookmarkEnd w:id="132"/>
+      <w:bookmarkEnd w:id="133"/>
     </w:p>
     <w:p>
       <w:r>
@@ -22034,7 +22412,7 @@
       <w:pPr>
         <w:ind w:firstLine="708"/>
       </w:pPr>
-      <w:bookmarkStart w:id="133" w:name="_Toc104544207"/>
+      <w:bookmarkStart w:id="134" w:name="_Toc104555051"/>
       <w:r>
         <w:rPr>
           <w:rStyle w:val="Heading2Char"/>
@@ -22047,7 +22425,7 @@
         </w:rPr>
         <w:t>.2 Jenkins best practices</w:t>
       </w:r>
-      <w:bookmarkEnd w:id="133"/>
+      <w:bookmarkEnd w:id="134"/>
     </w:p>
     <w:p>
       <w:r>
@@ -22300,20 +22678,12 @@
     <w:p/>
     <w:p/>
     <w:p>
-      <w:r>
-        <w:rPr>
-          <w:color w:val="FF0000"/>
-        </w:rPr>
-        <w:lastRenderedPageBreak/>
-        <w:t>Jenkins/Python venv hoofdstuk schrappen?</w:t>
-      </w:r>
-    </w:p>
-    <w:p>
       <w:pPr>
         <w:pStyle w:val="Heading1"/>
       </w:pPr>
-      <w:bookmarkStart w:id="134" w:name="_Toc104544208"/>
-      <w:r>
+      <w:bookmarkStart w:id="135" w:name="_Toc104555052"/>
+      <w:r>
+        <w:lastRenderedPageBreak/>
         <w:t>9</w:t>
       </w:r>
       <w:r>
@@ -22328,7 +22698,7 @@
       <w:r>
         <w:t>omgevingen</w:t>
       </w:r>
-      <w:bookmarkEnd w:id="134"/>
+      <w:bookmarkEnd w:id="135"/>
     </w:p>
     <w:p>
       <w:r>
@@ -22450,24 +22820,37 @@
                                 <w:sz w:val="20"/>
                               </w:rPr>
                             </w:pPr>
-                            <w:bookmarkStart w:id="135" w:name="_Ref103418716"/>
-                            <w:bookmarkStart w:id="136" w:name="_Ref103419282"/>
-                            <w:bookmarkStart w:id="137" w:name="_Toc104553359"/>
+                            <w:bookmarkStart w:id="136" w:name="_Ref103418716"/>
+                            <w:bookmarkStart w:id="137" w:name="_Ref103419282"/>
+                            <w:bookmarkStart w:id="138" w:name="_Toc104555085"/>
                             <w:r>
                               <w:t xml:space="preserve">Figuur </w:t>
                             </w:r>
-                            <w:fldSimple w:instr=" SEQ Figuur \* ARABIC ">
-                              <w:r>
-                                <w:rPr>
-                                  <w:noProof/>
-                                </w:rPr>
-                                <w:t>19</w:t>
-                              </w:r>
-                            </w:fldSimple>
+                            <w:r>
+                              <w:fldChar w:fldCharType="begin"/>
+                            </w:r>
+                            <w:r>
+                              <w:instrText xml:space="preserve"> SEQ Figuur \* ARABIC </w:instrText>
+                            </w:r>
+                            <w:r>
+                              <w:fldChar w:fldCharType="separate"/>
+                            </w:r>
+                            <w:r>
+                              <w:rPr>
+                                <w:noProof/>
+                              </w:rPr>
+                              <w:t>19</w:t>
+                            </w:r>
+                            <w:r>
+                              <w:rPr>
+                                <w:noProof/>
+                              </w:rPr>
+                              <w:fldChar w:fldCharType="end"/>
+                            </w:r>
                             <w:r>
                               <w:t>: Python virtuele omgevingen visueel voorbeeld</w:t>
                             </w:r>
-                            <w:bookmarkEnd w:id="135"/>
+                            <w:bookmarkEnd w:id="136"/>
                             <w:sdt>
                               <w:sdtPr>
                                 <w:id w:val="-1622064408"/>
@@ -22501,8 +22884,8 @@
                                 </w:r>
                               </w:sdtContent>
                             </w:sdt>
-                            <w:bookmarkEnd w:id="136"/>
                             <w:bookmarkEnd w:id="137"/>
+                            <w:bookmarkEnd w:id="138"/>
                           </w:p>
                         </w:txbxContent>
                       </wps:txbx>
@@ -22531,24 +22914,37 @@
                           <w:sz w:val="20"/>
                         </w:rPr>
                       </w:pPr>
-                      <w:bookmarkStart w:id="138" w:name="_Ref103418716"/>
-                      <w:bookmarkStart w:id="139" w:name="_Ref103419282"/>
-                      <w:bookmarkStart w:id="140" w:name="_Toc104553359"/>
+                      <w:bookmarkStart w:id="139" w:name="_Ref103418716"/>
+                      <w:bookmarkStart w:id="140" w:name="_Ref103419282"/>
+                      <w:bookmarkStart w:id="141" w:name="_Toc104555085"/>
                       <w:r>
                         <w:t xml:space="preserve">Figuur </w:t>
                       </w:r>
-                      <w:fldSimple w:instr=" SEQ Figuur \* ARABIC ">
-                        <w:r>
-                          <w:rPr>
-                            <w:noProof/>
-                          </w:rPr>
-                          <w:t>19</w:t>
-                        </w:r>
-                      </w:fldSimple>
+                      <w:r>
+                        <w:fldChar w:fldCharType="begin"/>
+                      </w:r>
+                      <w:r>
+                        <w:instrText xml:space="preserve"> SEQ Figuur \* ARABIC </w:instrText>
+                      </w:r>
+                      <w:r>
+                        <w:fldChar w:fldCharType="separate"/>
+                      </w:r>
+                      <w:r>
+                        <w:rPr>
+                          <w:noProof/>
+                        </w:rPr>
+                        <w:t>19</w:t>
+                      </w:r>
+                      <w:r>
+                        <w:rPr>
+                          <w:noProof/>
+                        </w:rPr>
+                        <w:fldChar w:fldCharType="end"/>
+                      </w:r>
                       <w:r>
                         <w:t>: Python virtuele omgevingen visueel voorbeeld</w:t>
                       </w:r>
-                      <w:bookmarkEnd w:id="138"/>
+                      <w:bookmarkEnd w:id="139"/>
                       <w:sdt>
                         <w:sdtPr>
                           <w:id w:val="-1622064408"/>
@@ -22582,8 +22978,8 @@
                           </w:r>
                         </w:sdtContent>
                       </w:sdt>
-                      <w:bookmarkEnd w:id="139"/>
                       <w:bookmarkEnd w:id="140"/>
+                      <w:bookmarkEnd w:id="141"/>
                     </w:p>
                   </w:txbxContent>
                 </v:textbox>
@@ -22765,14 +23161,14 @@
         <w:pStyle w:val="Heading2"/>
         <w:ind w:firstLine="708"/>
       </w:pPr>
-      <w:bookmarkStart w:id="141" w:name="_Toc104544209"/>
+      <w:bookmarkStart w:id="142" w:name="_Toc104555053"/>
       <w:r>
         <w:t>9</w:t>
       </w:r>
       <w:r>
         <w:t>.2 Voordelen Python virtuele omgevingen</w:t>
       </w:r>
-      <w:bookmarkEnd w:id="141"/>
+      <w:bookmarkEnd w:id="142"/>
     </w:p>
     <w:p>
       <w:r>
@@ -22877,8 +23273,8 @@
         <w:t>).</w:t>
       </w:r>
     </w:p>
-    <w:bookmarkStart w:id="142" w:name="_MON_1714131400"/>
-    <w:bookmarkEnd w:id="142"/>
+    <w:bookmarkStart w:id="143" w:name="_MON_1714131400"/>
+    <w:bookmarkEnd w:id="143"/>
     <w:p>
       <w:pPr>
         <w:jc w:val="center"/>
@@ -22891,7 +23287,7 @@
           <v:shape id="_x0000_i1025" type="#_x0000_t75" alt="" style="width:231.95pt;height:271.75pt;mso-width-percent:0;mso-height-percent:0;mso-width-percent:0;mso-height-percent:0" o:ole="">
             <v:imagedata r:id="rId69" o:title=""/>
           </v:shape>
-          <o:OLEObject Type="Embed" ProgID="Word.OpenDocumentText.12" ShapeID="_x0000_i1025" DrawAspect="Content" ObjectID="_1715167347" r:id="rId70"/>
+          <o:OLEObject Type="Embed" ProgID="Word.OpenDocumentText.12" ShapeID="_x0000_i1025" DrawAspect="Content" ObjectID="_1715168075" r:id="rId70"/>
         </w:object>
       </w:r>
     </w:p>
@@ -22900,24 +23296,37 @@
         <w:pStyle w:val="Caption"/>
         <w:jc w:val="center"/>
       </w:pPr>
-      <w:bookmarkStart w:id="143" w:name="_Ref103519205"/>
-      <w:bookmarkStart w:id="144" w:name="_Toc104406490"/>
+      <w:bookmarkStart w:id="144" w:name="_Ref103519205"/>
+      <w:bookmarkStart w:id="145" w:name="_Toc104555015"/>
       <w:r>
         <w:t xml:space="preserve">Codefragment </w:t>
       </w:r>
-      <w:fldSimple w:instr=" SEQ Codefragment \* ARABIC ">
-        <w:r>
-          <w:rPr>
-            <w:noProof/>
-          </w:rPr>
-          <w:t>7</w:t>
-        </w:r>
-      </w:fldSimple>
+      <w:r>
+        <w:fldChar w:fldCharType="begin"/>
+      </w:r>
+      <w:r>
+        <w:instrText xml:space="preserve"> SEQ Codefragment \* ARABIC </w:instrText>
+      </w:r>
+      <w:r>
+        <w:fldChar w:fldCharType="separate"/>
+      </w:r>
+      <w:r>
+        <w:rPr>
+          <w:noProof/>
+        </w:rPr>
+        <w:t>7</w:t>
+      </w:r>
+      <w:r>
+        <w:rPr>
+          <w:noProof/>
+        </w:rPr>
+        <w:fldChar w:fldCharType="end"/>
+      </w:r>
       <w:r>
         <w:t>: Folder structuur virtuele omgeving</w:t>
       </w:r>
-      <w:bookmarkEnd w:id="143"/>
       <w:bookmarkEnd w:id="144"/>
+      <w:bookmarkEnd w:id="145"/>
     </w:p>
     <w:p/>
     <w:p/>
@@ -22929,7 +23338,7 @@
       <w:pPr>
         <w:pStyle w:val="Heading1"/>
       </w:pPr>
-      <w:bookmarkStart w:id="145" w:name="_Toc104544210"/>
+      <w:bookmarkStart w:id="146" w:name="_Toc104555054"/>
       <w:r>
         <w:lastRenderedPageBreak/>
         <w:t>1</w:t>
@@ -22943,7 +23352,7 @@
       <w:r>
         <w:t>Praktische uitwerking</w:t>
       </w:r>
-      <w:bookmarkEnd w:id="145"/>
+      <w:bookmarkEnd w:id="146"/>
     </w:p>
     <w:p>
       <w:r>
@@ -23054,7 +23463,7 @@
       <w:pPr>
         <w:pStyle w:val="Heading1"/>
       </w:pPr>
-      <w:bookmarkStart w:id="146" w:name="_Toc104544211"/>
+      <w:bookmarkStart w:id="147" w:name="_Toc104555055"/>
       <w:r>
         <w:lastRenderedPageBreak/>
         <w:t>1</w:t>
@@ -23071,7 +23480,7 @@
       <w:r>
         <w:t>osting</w:t>
       </w:r>
-      <w:bookmarkEnd w:id="146"/>
+      <w:bookmarkEnd w:id="147"/>
     </w:p>
     <w:p>
       <w:r>
@@ -23128,11 +23537,11 @@
         <w:pStyle w:val="Heading2"/>
         <w:ind w:firstLine="708"/>
       </w:pPr>
-      <w:bookmarkStart w:id="147" w:name="_Toc104544212"/>
+      <w:bookmarkStart w:id="148" w:name="_Toc104555056"/>
       <w:r>
         <w:t>3.1 Netwerk diagram</w:t>
       </w:r>
-      <w:bookmarkEnd w:id="147"/>
+      <w:bookmarkEnd w:id="148"/>
     </w:p>
     <w:p>
       <w:pPr>
@@ -23328,7 +23737,7 @@
       <w:pPr>
         <w:pStyle w:val="Heading1"/>
       </w:pPr>
-      <w:bookmarkStart w:id="148" w:name="_Toc104544213"/>
+      <w:bookmarkStart w:id="149" w:name="_Toc104555057"/>
       <w:r>
         <w:lastRenderedPageBreak/>
         <w:t>1</w:t>
@@ -23342,7 +23751,7 @@
       <w:r>
         <w:t>Handleiding</w:t>
       </w:r>
-      <w:bookmarkEnd w:id="148"/>
+      <w:bookmarkEnd w:id="149"/>
     </w:p>
     <w:p>
       <w:r>
@@ -23377,12 +23786,12 @@
       <w:pPr>
         <w:pStyle w:val="Heading1"/>
       </w:pPr>
-      <w:bookmarkStart w:id="149" w:name="_Toc104544214"/>
+      <w:bookmarkStart w:id="150" w:name="_Toc104555058"/>
       <w:r>
         <w:lastRenderedPageBreak/>
         <w:t>Conclusie</w:t>
       </w:r>
-      <w:bookmarkEnd w:id="149"/>
+      <w:bookmarkEnd w:id="150"/>
     </w:p>
     <w:p>
       <w:r>
@@ -23452,12 +23861,12 @@
       <w:pPr>
         <w:pStyle w:val="Heading1"/>
       </w:pPr>
-      <w:bookmarkStart w:id="150" w:name="_Toc104544215"/>
+      <w:bookmarkStart w:id="151" w:name="_Toc104555059"/>
       <w:r>
         <w:lastRenderedPageBreak/>
         <w:t>Nawoord</w:t>
       </w:r>
-      <w:bookmarkEnd w:id="150"/>
+      <w:bookmarkEnd w:id="151"/>
     </w:p>
     <w:p>
       <w:r>
@@ -23515,7 +23924,7 @@
         <w:br w:type="page"/>
       </w:r>
     </w:p>
-    <w:bookmarkStart w:id="151" w:name="_Toc104544216" w:displacedByCustomXml="next"/>
+    <w:bookmarkStart w:id="152" w:name="_Toc104555060" w:displacedByCustomXml="next"/>
     <w:sdt>
       <w:sdtPr>
         <w:rPr>
@@ -23544,7 +23953,7 @@
           <w:r>
             <w:t>Literatuurlijst</w:t>
           </w:r>
-          <w:bookmarkEnd w:id="151"/>
+          <w:bookmarkEnd w:id="152"/>
         </w:p>
         <w:sdt>
           <w:sdtPr>
@@ -25132,7 +25541,7 @@
       <w:pPr>
         <w:pStyle w:val="Heading1"/>
       </w:pPr>
-      <w:bookmarkStart w:id="152" w:name="_Toc104544217"/>
+      <w:bookmarkStart w:id="153" w:name="_Toc104555061"/>
       <w:r>
         <w:lastRenderedPageBreak/>
         <w:t>Bijlagen</w:t>
@@ -25140,7 +25549,7 @@
       <w:r>
         <w:t>overzicht</w:t>
       </w:r>
-      <w:bookmarkEnd w:id="152"/>
+      <w:bookmarkEnd w:id="153"/>
     </w:p>
     <w:p>
       <w:r>
@@ -25161,12 +25570,29 @@
         <w:t xml:space="preserve"> </w:t>
       </w:r>
       <w:r>
+        <w:t>alternatief</w:t>
+      </w:r>
+      <w:r>
+        <w:t xml:space="preserve"> </w:t>
+      </w:r>
+      <w:r>
         <w:t>scenario</w:t>
       </w:r>
     </w:p>
     <w:p>
       <w:r>
-        <w:t>Bijlage 3: Basis labo opstelling</w:t>
+        <w:t>Bijlage 3: Ansible alternatief scenario</w:t>
+      </w:r>
+    </w:p>
+    <w:p>
+      <w:r>
+        <w:t xml:space="preserve">Bijlage </w:t>
+      </w:r>
+      <w:r>
+        <w:t>4</w:t>
+      </w:r>
+      <w:r>
+        <w:t>: Basis labo opstelling</w:t>
       </w:r>
     </w:p>
     <w:p>
@@ -25189,7 +25615,7 @@
       <w:pPr>
         <w:pStyle w:val="Heading2"/>
       </w:pPr>
-      <w:bookmarkStart w:id="153" w:name="_Toc104544218"/>
+      <w:bookmarkStart w:id="154" w:name="_Toc104555062"/>
       <w:r>
         <w:rPr>
           <w:noProof/>
@@ -25261,13 +25687,13 @@
       <w:r>
         <w:t>Bijlage 1: Platform flowchart</w:t>
       </w:r>
-      <w:bookmarkEnd w:id="153"/>
+      <w:bookmarkEnd w:id="154"/>
     </w:p>
     <w:p>
       <w:pPr>
         <w:pStyle w:val="Heading2"/>
       </w:pPr>
-      <w:bookmarkStart w:id="154" w:name="_Toc104544219"/>
+      <w:bookmarkStart w:id="155" w:name="_Toc104555063"/>
       <w:r>
         <w:rPr>
           <w:noProof/>
@@ -25346,15 +25772,94 @@
         <w:t xml:space="preserve"> </w:t>
       </w:r>
       <w:r>
+        <w:t>alternatief</w:t>
+      </w:r>
+      <w:r>
+        <w:t xml:space="preserve"> </w:t>
+      </w:r>
+      <w:r>
         <w:t>scenario</w:t>
       </w:r>
-      <w:bookmarkEnd w:id="154"/>
+      <w:bookmarkEnd w:id="155"/>
     </w:p>
     <w:p>
       <w:pPr>
         <w:pStyle w:val="Heading2"/>
       </w:pPr>
-      <w:bookmarkStart w:id="155" w:name="_Toc104544220"/>
+      <w:bookmarkStart w:id="156" w:name="_Toc104555064"/>
+      <w:r>
+        <w:rPr>
+          <w:noProof/>
+        </w:rPr>
+        <w:lastRenderedPageBreak/>
+        <w:drawing>
+          <wp:anchor distT="0" distB="0" distL="114300" distR="114300" simplePos="0" relativeHeight="251862016" behindDoc="0" locked="0" layoutInCell="1" allowOverlap="1" wp14:anchorId="6EB69DA9" wp14:editId="29C61D76">
+            <wp:simplePos x="0" y="0"/>
+            <wp:positionH relativeFrom="column">
+              <wp:posOffset>-834390</wp:posOffset>
+            </wp:positionH>
+            <wp:positionV relativeFrom="paragraph">
+              <wp:posOffset>1831975</wp:posOffset>
+            </wp:positionV>
+            <wp:extent cx="7459345" cy="4519930"/>
+            <wp:effectExtent l="0" t="3492" r="4762" b="4763"/>
+            <wp:wrapTopAndBottom/>
+            <wp:docPr id="42" name="Picture 42" descr="Diagram&#10;&#10;Description automatically generated"/>
+            <wp:cNvGraphicFramePr>
+              <a:graphicFrameLocks xmlns:a="http://schemas.openxmlformats.org/drawingml/2006/main" noChangeAspect="1"/>
+            </wp:cNvGraphicFramePr>
+            <a:graphic xmlns:a="http://schemas.openxmlformats.org/drawingml/2006/main">
+              <a:graphicData uri="http://schemas.openxmlformats.org/drawingml/2006/picture">
+                <pic:pic xmlns:pic="http://schemas.openxmlformats.org/drawingml/2006/picture">
+                  <pic:nvPicPr>
+                    <pic:cNvPr id="71" name="Picture 71" descr="Diagram&#10;&#10;Description automatically generated"/>
+                    <pic:cNvPicPr/>
+                  </pic:nvPicPr>
+                  <pic:blipFill>
+                    <a:blip r:embed="rId61" cstate="print">
+                      <a:extLst>
+                        <a:ext uri="{28A0092B-C50C-407E-A947-70E740481C1C}">
+                          <a14:useLocalDpi xmlns:a14="http://schemas.microsoft.com/office/drawing/2010/main" val="0"/>
+                        </a:ext>
+                      </a:extLst>
+                    </a:blip>
+                    <a:stretch>
+                      <a:fillRect/>
+                    </a:stretch>
+                  </pic:blipFill>
+                  <pic:spPr>
+                    <a:xfrm rot="16200000">
+                      <a:off x="0" y="0"/>
+                      <a:ext cx="7459345" cy="4519930"/>
+                    </a:xfrm>
+                    <a:prstGeom prst="rect">
+                      <a:avLst/>
+                    </a:prstGeom>
+                  </pic:spPr>
+                </pic:pic>
+              </a:graphicData>
+            </a:graphic>
+            <wp14:sizeRelH relativeFrom="page">
+              <wp14:pctWidth>0</wp14:pctWidth>
+            </wp14:sizeRelH>
+            <wp14:sizeRelV relativeFrom="page">
+              <wp14:pctHeight>0</wp14:pctHeight>
+            </wp14:sizeRelV>
+          </wp:anchor>
+        </w:drawing>
+      </w:r>
+      <w:r>
+        <w:t>Bijlage 3: Ansible alternatief scenario</w:t>
+      </w:r>
+    </w:p>
+    <w:p/>
+    <w:p/>
+    <w:p/>
+    <w:p/>
+    <w:p>
+      <w:pPr>
+        <w:pStyle w:val="Heading2"/>
+      </w:pPr>
       <w:r>
         <w:rPr>
           <w:noProof/>
@@ -25421,7 +25926,7 @@
         <w:t xml:space="preserve">Bijlage </w:t>
       </w:r>
       <w:r>
-        <w:t>3</w:t>
+        <w:t>4</w:t>
       </w:r>
       <w:r>
         <w:t xml:space="preserve">: </w:t>
@@ -25429,14 +25934,14 @@
       <w:r>
         <w:t>Basis opstelling</w:t>
       </w:r>
-      <w:bookmarkEnd w:id="155"/>
+      <w:bookmarkEnd w:id="156"/>
     </w:p>
     <w:p/>
     <w:p>
       <w:pPr>
         <w:pStyle w:val="Heading2"/>
       </w:pPr>
-      <w:bookmarkStart w:id="156" w:name="_Toc104544221"/>
+      <w:bookmarkStart w:id="157" w:name="_Toc104555065"/>
       <w:r>
         <w:lastRenderedPageBreak/>
         <w:t xml:space="preserve">Bijlage </w:t>
@@ -25447,7 +25952,7 @@
       <w:r>
         <w:t>: Netwerk diagram</w:t>
       </w:r>
-      <w:bookmarkEnd w:id="156"/>
+      <w:bookmarkEnd w:id="157"/>
     </w:p>
     <w:p>
       <w:r>

</xml_diff>

<commit_message>
Update paper(v7) fix spelling
</commit_message>
<xml_diff>
--- a/Documents/Papers/V7_AutomatisatiePlatform-GerritVanMol.docx
+++ b/Documents/Papers/V7_AutomatisatiePlatform-GerritVanMol.docx
@@ -5930,13 +5930,13 @@
       <w:pPr>
         <w:pStyle w:val="Heading1"/>
       </w:pPr>
-      <w:bookmarkStart w:id="0" w:name="_Toc85098256"/>
-      <w:bookmarkStart w:id="1" w:name="_Toc104555016"/>
+      <w:bookmarkStart w:id="0" w:name="_Toc104555016"/>
+      <w:bookmarkStart w:id="1" w:name="_Toc85098256"/>
       <w:r>
         <w:lastRenderedPageBreak/>
         <w:t>Codefragmentlijst</w:t>
       </w:r>
-      <w:bookmarkEnd w:id="1"/>
+      <w:bookmarkEnd w:id="0"/>
     </w:p>
     <w:p>
       <w:pPr>
@@ -7832,7 +7832,7 @@
         <w:pStyle w:val="Heading1"/>
       </w:pPr>
       <w:bookmarkStart w:id="3" w:name="_Toc104555018"/>
-      <w:bookmarkEnd w:id="0"/>
+      <w:bookmarkEnd w:id="1"/>
       <w:r>
         <w:lastRenderedPageBreak/>
         <w:t>Tabellenlijst</w:t>
@@ -9755,27 +9755,14 @@
                             <w:r>
                               <w:t xml:space="preserve">Figuur </w:t>
                             </w:r>
-                            <w:r>
-                              <w:fldChar w:fldCharType="begin"/>
-                            </w:r>
-                            <w:r>
-                              <w:instrText xml:space="preserve"> SEQ Figuur \* ARABIC </w:instrText>
-                            </w:r>
-                            <w:r>
-                              <w:fldChar w:fldCharType="separate"/>
-                            </w:r>
-                            <w:r>
-                              <w:rPr>
-                                <w:noProof/>
-                              </w:rPr>
-                              <w:t>1</w:t>
-                            </w:r>
-                            <w:r>
-                              <w:rPr>
-                                <w:noProof/>
-                              </w:rPr>
-                              <w:fldChar w:fldCharType="end"/>
-                            </w:r>
+                            <w:fldSimple w:instr=" SEQ Figuur \* ARABIC ">
+                              <w:r>
+                                <w:rPr>
+                                  <w:noProof/>
+                                </w:rPr>
+                                <w:t>1</w:t>
+                              </w:r>
+                            </w:fldSimple>
                             <w:r>
                               <w:t xml:space="preserve">: Huidig </w:t>
                             </w:r>
@@ -9959,7 +9946,7 @@
         <w:pStyle w:val="Heading2"/>
         <w:ind w:firstLine="708"/>
       </w:pPr>
-      <w:bookmarkStart w:id="15" w:name="_Toc104555024"/>
+      <w:bookmarkStart w:id="12" w:name="_Toc104555024"/>
       <w:r>
         <w:lastRenderedPageBreak/>
         <w:t xml:space="preserve">1.2 </w:t>
@@ -9970,7 +9957,7 @@
       <w:r>
         <w:t xml:space="preserve"> werkwijze</w:t>
       </w:r>
-      <w:bookmarkEnd w:id="15"/>
+      <w:bookmarkEnd w:id="12"/>
     </w:p>
     <w:p>
       <w:r>
@@ -10028,34 +10015,21 @@
                                 <w:szCs w:val="22"/>
                               </w:rPr>
                             </w:pPr>
-                            <w:bookmarkStart w:id="16" w:name="_Ref103872874"/>
-                            <w:bookmarkStart w:id="17" w:name="_Ref103873442"/>
-                            <w:bookmarkStart w:id="18" w:name="_Ref103873528"/>
-                            <w:bookmarkStart w:id="19" w:name="_Toc104555069"/>
+                            <w:bookmarkStart w:id="13" w:name="_Ref103872874"/>
+                            <w:bookmarkStart w:id="14" w:name="_Ref103873442"/>
+                            <w:bookmarkStart w:id="15" w:name="_Ref103873528"/>
+                            <w:bookmarkStart w:id="16" w:name="_Toc104555069"/>
                             <w:r>
                               <w:t xml:space="preserve">Figuur </w:t>
                             </w:r>
-                            <w:r>
-                              <w:fldChar w:fldCharType="begin"/>
-                            </w:r>
-                            <w:r>
-                              <w:instrText xml:space="preserve"> SEQ Figuur \* ARABIC </w:instrText>
-                            </w:r>
-                            <w:r>
-                              <w:fldChar w:fldCharType="separate"/>
-                            </w:r>
-                            <w:r>
-                              <w:rPr>
-                                <w:noProof/>
-                              </w:rPr>
-                              <w:t>2</w:t>
-                            </w:r>
-                            <w:r>
-                              <w:rPr>
-                                <w:noProof/>
-                              </w:rPr>
-                              <w:fldChar w:fldCharType="end"/>
-                            </w:r>
+                            <w:fldSimple w:instr=" SEQ Figuur \* ARABIC ">
+                              <w:r>
+                                <w:rPr>
+                                  <w:noProof/>
+                                </w:rPr>
+                                <w:t>2</w:t>
+                              </w:r>
+                            </w:fldSimple>
                             <w:r>
                               <w:t>: Nieuwe werkwijze a.d.h.v. platform</w:t>
                             </w:r>
@@ -10077,16 +10051,16 @@
                               </w:rPr>
                               <w:t>interface</w:t>
                             </w:r>
-                            <w:bookmarkEnd w:id="16"/>
-                            <w:bookmarkEnd w:id="17"/>
+                            <w:bookmarkEnd w:id="13"/>
+                            <w:bookmarkEnd w:id="14"/>
                             <w:r>
                               <w:rPr>
                                 <w:noProof/>
                               </w:rPr>
                               <w:t>”</w:t>
                             </w:r>
-                            <w:bookmarkEnd w:id="18"/>
-                            <w:bookmarkEnd w:id="19"/>
+                            <w:bookmarkEnd w:id="15"/>
+                            <w:bookmarkEnd w:id="16"/>
                           </w:p>
                         </w:txbxContent>
                       </wps:txbx>
@@ -10311,7 +10285,7 @@
       <w:r>
         <w:br w:type="page"/>
       </w:r>
-      <w:bookmarkStart w:id="24" w:name="_Toc104555025"/>
+      <w:bookmarkStart w:id="17" w:name="_Toc104555025"/>
       <w:r>
         <w:rPr>
           <w:rStyle w:val="Heading1Char"/>
@@ -10337,7 +10311,7 @@
         </w:rPr>
         <w:t>structuur</w:t>
       </w:r>
-      <w:bookmarkEnd w:id="24"/>
+      <w:bookmarkEnd w:id="17"/>
     </w:p>
     <w:p>
       <w:r>
@@ -10356,11 +10330,11 @@
         <w:pStyle w:val="Heading2"/>
         <w:ind w:firstLine="708"/>
       </w:pPr>
-      <w:bookmarkStart w:id="25" w:name="_Toc104555026"/>
+      <w:bookmarkStart w:id="18" w:name="_Toc104555026"/>
       <w:r>
         <w:t>2.1 Platform logica</w:t>
       </w:r>
-      <w:bookmarkEnd w:id="25"/>
+      <w:bookmarkEnd w:id="18"/>
     </w:p>
     <w:p>
       <w:r>
@@ -10551,37 +10525,24 @@
                                 <w:szCs w:val="22"/>
                               </w:rPr>
                             </w:pPr>
-                            <w:bookmarkStart w:id="26" w:name="_Ref104012106"/>
-                            <w:bookmarkStart w:id="27" w:name="_Toc104555070"/>
+                            <w:bookmarkStart w:id="19" w:name="_Ref104012106"/>
+                            <w:bookmarkStart w:id="20" w:name="_Toc104555070"/>
                             <w:r>
                               <w:t xml:space="preserve">Figuur </w:t>
                             </w:r>
-                            <w:r>
-                              <w:fldChar w:fldCharType="begin"/>
-                            </w:r>
-                            <w:r>
-                              <w:instrText xml:space="preserve"> SEQ Figuur \* ARABIC </w:instrText>
-                            </w:r>
-                            <w:r>
-                              <w:fldChar w:fldCharType="separate"/>
-                            </w:r>
-                            <w:r>
-                              <w:rPr>
-                                <w:noProof/>
-                              </w:rPr>
-                              <w:t>3</w:t>
-                            </w:r>
-                            <w:r>
-                              <w:rPr>
-                                <w:noProof/>
-                              </w:rPr>
-                              <w:fldChar w:fldCharType="end"/>
-                            </w:r>
+                            <w:fldSimple w:instr=" SEQ Figuur \* ARABIC ">
+                              <w:r>
+                                <w:rPr>
+                                  <w:noProof/>
+                                </w:rPr>
+                                <w:t>3</w:t>
+                              </w:r>
+                            </w:fldSimple>
                             <w:r>
                               <w:t>: Django platform pagina structuur</w:t>
                             </w:r>
-                            <w:bookmarkEnd w:id="26"/>
-                            <w:bookmarkEnd w:id="27"/>
+                            <w:bookmarkEnd w:id="19"/>
+                            <w:bookmarkEnd w:id="20"/>
                           </w:p>
                         </w:txbxContent>
                       </wps:txbx>
@@ -10846,7 +10807,7 @@
       <w:pPr>
         <w:pStyle w:val="Heading1"/>
       </w:pPr>
-      <w:bookmarkStart w:id="30" w:name="_Toc104555027"/>
+      <w:bookmarkStart w:id="21" w:name="_Toc104555027"/>
       <w:r>
         <w:lastRenderedPageBreak/>
         <w:t>3</w:t>
@@ -10857,7 +10818,7 @@
       <w:r>
         <w:t>Framework</w:t>
       </w:r>
-      <w:bookmarkEnd w:id="30"/>
+      <w:bookmarkEnd w:id="21"/>
     </w:p>
     <w:p>
       <w:r>
@@ -10884,25 +10845,8 @@
       <w:r>
         <w:t xml:space="preserve">. </w:t>
       </w:r>
-      <w:commentRangeStart w:id="31"/>
-      <w:r>
-        <w:t>Aan de hand van</w:t>
-      </w:r>
-      <w:r>
-        <w:t xml:space="preserve"> dit framework zal het </w:t>
-      </w:r>
-      <w:r>
-        <w:t>platform worden uitgewerkt</w:t>
-      </w:r>
-      <w:commentRangeEnd w:id="31"/>
-      <w:r>
-        <w:rPr>
-          <w:rStyle w:val="CommentReference"/>
-        </w:rPr>
-        <w:commentReference w:id="31"/>
-      </w:r>
-      <w:r>
-        <w:t xml:space="preserve">. Er </w:t>
+      <w:r>
+        <w:t xml:space="preserve">Er </w:t>
       </w:r>
       <w:r>
         <w:t>werd voor dit project</w:t>
@@ -10914,22 +10858,11 @@
         <w:t xml:space="preserve"> </w:t>
       </w:r>
       <w:r>
-        <w:t xml:space="preserve">Django framework opgelegd door de </w:t>
-      </w:r>
-      <w:commentRangeStart w:id="32"/>
-      <w:r>
-        <w:t>opdracht gever</w:t>
+        <w:t>Django framework opgelegd door de opdrachtgever</w:t>
       </w:r>
       <w:r>
         <w:t xml:space="preserve"> </w:t>
       </w:r>
-      <w:commentRangeEnd w:id="32"/>
-      <w:r>
-        <w:rPr>
-          <w:rStyle w:val="CommentReference"/>
-        </w:rPr>
-        <w:commentReference w:id="32"/>
-      </w:r>
       <w:r>
         <w:t xml:space="preserve">waarbij </w:t>
       </w:r>
@@ -10969,66 +10902,7 @@
         <w:t>vandaan komt en hoe het is ontstaan</w:t>
       </w:r>
       <w:r>
-        <w:t xml:space="preserve">, </w:t>
-      </w:r>
-      <w:r>
-        <w:t xml:space="preserve">en </w:t>
-      </w:r>
-      <w:commentRangeStart w:id="33"/>
-      <w:r>
-        <w:t xml:space="preserve">zal </w:t>
-      </w:r>
-      <w:r>
-        <w:t xml:space="preserve">kort </w:t>
-      </w:r>
-      <w:r>
-        <w:t xml:space="preserve">vergeleken worden </w:t>
-      </w:r>
-      <w:r>
-        <w:t xml:space="preserve">met andere </w:t>
-      </w:r>
-      <w:r>
-        <w:t xml:space="preserve">populaire </w:t>
-      </w:r>
-      <w:r>
-        <w:t>frameworks</w:t>
-      </w:r>
-      <w:r>
-        <w:t xml:space="preserve"> met hun voor-/nadelen</w:t>
-      </w:r>
-      <w:commentRangeEnd w:id="33"/>
-      <w:r>
-        <w:rPr>
-          <w:rStyle w:val="CommentReference"/>
-        </w:rPr>
-        <w:commentReference w:id="33"/>
-      </w:r>
-      <w:r>
-        <w:t xml:space="preserve">. Op die manier </w:t>
-      </w:r>
-      <w:r>
-        <w:t xml:space="preserve">wordt er een beter zicht </w:t>
-      </w:r>
-      <w:r>
-        <w:t>gecreëerd</w:t>
-      </w:r>
-      <w:r>
-        <w:t xml:space="preserve"> over de verschillende frameworks en </w:t>
-      </w:r>
-      <w:r>
-        <w:t>bij</w:t>
-      </w:r>
-      <w:r>
-        <w:t xml:space="preserve"> welke toepassingen ze best</w:t>
-      </w:r>
-      <w:r>
-        <w:t xml:space="preserve"> </w:t>
-      </w:r>
-      <w:r>
-        <w:t>ingezet kunnen worden</w:t>
-      </w:r>
-      <w:r>
-        <w:t>.</w:t>
+        <w:t>. Waarna wordt uitgelegd wat MVT is en wat het verschil is met MVC.</w:t>
       </w:r>
       <w:r>
         <w:t xml:space="preserve"> </w:t>
@@ -11042,7 +10916,7 @@
         <w:pStyle w:val="Heading2"/>
         <w:ind w:firstLine="360"/>
       </w:pPr>
-      <w:bookmarkStart w:id="34" w:name="_Toc104555028"/>
+      <w:bookmarkStart w:id="22" w:name="_Toc104555028"/>
       <w:r>
         <w:t>3</w:t>
       </w:r>
@@ -11055,7 +10929,7 @@
       <w:r>
         <w:t xml:space="preserve"> Django geschiedenis</w:t>
       </w:r>
-      <w:bookmarkEnd w:id="34"/>
+      <w:bookmarkEnd w:id="22"/>
     </w:p>
     <w:p>
       <w:r>
@@ -11146,35 +11020,19 @@
         <w:t>. Het</w:t>
       </w:r>
       <w:r>
-        <w:t xml:space="preserve"> is vernoemd achter de jazzgitarist Django Reinhardt. Een web team dat nieuwswebsites </w:t>
-      </w:r>
-      <w:commentRangeStart w:id="35"/>
-      <w:r>
-        <w:t xml:space="preserve">beheerden </w:t>
-      </w:r>
-      <w:commentRangeEnd w:id="35"/>
-      <w:r>
-        <w:rPr>
-          <w:rStyle w:val="CommentReference"/>
-        </w:rPr>
-        <w:commentReference w:id="35"/>
-      </w:r>
-      <w:r>
-        <w:t xml:space="preserve">maakten gebruik van veel </w:t>
-      </w:r>
-      <w:commentRangeStart w:id="36"/>
-      <w:r>
-        <w:t xml:space="preserve">herhaaldelijke </w:t>
-      </w:r>
-      <w:commentRangeEnd w:id="36"/>
-      <w:r>
-        <w:rPr>
-          <w:rStyle w:val="CommentReference"/>
-        </w:rPr>
-        <w:commentReference w:id="36"/>
-      </w:r>
-      <w:r>
-        <w:t xml:space="preserve">code en ontwerpen. Deze herhaaldelijke code werd uiteindelijk uitgewerkt als een algemeen web development framework. Het framework werd steeds meer gekend en verbeterd waarbij de eerste officiële versie (v0.90) werd uitgerold in november 2005. Ondertussen zitten </w:t>
+        <w:t xml:space="preserve"> is vernoemd achter de jazzgitarist Django Reinhardt. Een web team dat nieuwswebsites beheerde</w:t>
+      </w:r>
+      <w:r>
+        <w:t>,</w:t>
+      </w:r>
+      <w:r>
+        <w:t xml:space="preserve"> maakte gebruik van veel </w:t>
+      </w:r>
+      <w:r>
+        <w:t>repititieve</w:t>
+      </w:r>
+      <w:r>
+        <w:t xml:space="preserve"> code en ontwerpen. Deze herhaaldelijke code werd uiteindelijk uitgewerkt als een algemeen web development framework. Het framework werd steeds meer gekend en verbeterd waarbij de eerste officiële versie (v0.90) werd uitgerold in november 2005. Ondertussen zitten </w:t>
       </w:r>
       <w:r>
         <w:t xml:space="preserve">ze </w:t>
@@ -11191,15 +11049,15 @@
         <mc:AlternateContent>
           <mc:Choice Requires="wps">
             <w:drawing>
-              <wp:anchor distT="0" distB="0" distL="114300" distR="114300" simplePos="0" relativeHeight="251767808" behindDoc="0" locked="0" layoutInCell="1" allowOverlap="1" wp14:anchorId="60AF02B7" wp14:editId="23C4C627">
+              <wp:anchor distT="0" distB="0" distL="114300" distR="114300" simplePos="0" relativeHeight="251767808" behindDoc="0" locked="0" layoutInCell="1" allowOverlap="1" wp14:anchorId="60AF02B7" wp14:editId="7566222D">
                 <wp:simplePos x="0" y="0"/>
                 <wp:positionH relativeFrom="margin">
-                  <wp:align>left</wp:align>
+                  <wp:posOffset>-188595</wp:posOffset>
                 </wp:positionH>
                 <wp:positionV relativeFrom="paragraph">
-                  <wp:posOffset>3329402</wp:posOffset>
+                  <wp:posOffset>3589020</wp:posOffset>
                 </wp:positionV>
-                <wp:extent cx="5760720" cy="635"/>
+                <wp:extent cx="6235700" cy="635"/>
                 <wp:effectExtent l="0" t="0" r="0" b="635"/>
                 <wp:wrapTopAndBottom/>
                 <wp:docPr id="7" name="Text Box 7"/>
@@ -11211,7 +11069,7 @@
                       <wps:spPr>
                         <a:xfrm>
                           <a:off x="0" y="0"/>
-                          <a:ext cx="5760720" cy="635"/>
+                          <a:ext cx="6235700" cy="635"/>
                         </a:xfrm>
                         <a:prstGeom prst="rect">
                           <a:avLst/>
@@ -11233,31 +11091,18 @@
                                 <w:sz w:val="20"/>
                               </w:rPr>
                             </w:pPr>
-                            <w:bookmarkStart w:id="37" w:name="_Toc104555071"/>
+                            <w:bookmarkStart w:id="23" w:name="_Toc104555071"/>
                             <w:r>
                               <w:t xml:space="preserve">Figuur </w:t>
                             </w:r>
-                            <w:r>
-                              <w:fldChar w:fldCharType="begin"/>
-                            </w:r>
-                            <w:r>
-                              <w:instrText xml:space="preserve"> SEQ Figuur \* ARABIC </w:instrText>
-                            </w:r>
-                            <w:r>
-                              <w:fldChar w:fldCharType="separate"/>
-                            </w:r>
-                            <w:r>
-                              <w:rPr>
-                                <w:noProof/>
-                              </w:rPr>
-                              <w:t>4</w:t>
-                            </w:r>
-                            <w:r>
-                              <w:rPr>
-                                <w:noProof/>
-                              </w:rPr>
-                              <w:fldChar w:fldCharType="end"/>
-                            </w:r>
+                            <w:fldSimple w:instr=" SEQ Figuur \* ARABIC ">
+                              <w:r>
+                                <w:rPr>
+                                  <w:noProof/>
+                                </w:rPr>
+                                <w:t>4</w:t>
+                              </w:r>
+                            </w:fldSimple>
                             <w:r>
                               <w:t>: Django tijdlijn</w:t>
                             </w:r>
@@ -11294,7 +11139,7 @@
                                 </w:r>
                               </w:sdtContent>
                             </w:sdt>
-                            <w:bookmarkEnd w:id="37"/>
+                            <w:bookmarkEnd w:id="23"/>
                           </w:p>
                         </w:txbxContent>
                       </wps:txbx>
@@ -11307,12 +11152,19 @@
                     </wps:wsp>
                   </a:graphicData>
                 </a:graphic>
+                <wp14:sizeRelH relativeFrom="margin">
+                  <wp14:pctWidth>0</wp14:pctWidth>
+                </wp14:sizeRelH>
               </wp:anchor>
             </w:drawing>
           </mc:Choice>
           <mc:Fallback>
             <w:pict>
-              <v:shape w14:anchorId="60AF02B7" id="Text Box 7" o:spid="_x0000_s1033" type="#_x0000_t202" style="position:absolute;margin-left:0;margin-top:262.15pt;width:453.6pt;height:.05pt;z-index:251767808;visibility:visible;mso-wrap-style:square;mso-wrap-distance-left:9pt;mso-wrap-distance-top:0;mso-wrap-distance-right:9pt;mso-wrap-distance-bottom:0;mso-position-horizontal:left;mso-position-horizontal-relative:margin;mso-position-vertical:absolute;mso-position-vertical-relative:text;v-text-anchor:top" o:gfxdata="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" stroked="f">
+              <v:shapetype w14:anchorId="60AF02B7" id="_x0000_t202" coordsize="21600,21600" o:spt="202" path="m,l,21600r21600,l21600,xe">
+                <v:stroke joinstyle="miter"/>
+                <v:path gradientshapeok="t" o:connecttype="rect"/>
+              </v:shapetype>
+              <v:shape id="Text Box 7" o:spid="_x0000_s1033" type="#_x0000_t202" style="position:absolute;margin-left:-14.85pt;margin-top:282.6pt;width:491pt;height:.05pt;z-index:251767808;visibility:visible;mso-wrap-style:square;mso-width-percent:0;mso-wrap-distance-left:9pt;mso-wrap-distance-top:0;mso-wrap-distance-right:9pt;mso-wrap-distance-bottom:0;mso-position-horizontal:absolute;mso-position-horizontal-relative:margin;mso-position-vertical:absolute;mso-position-vertical-relative:text;mso-width-percent:0;mso-width-relative:margin;v-text-anchor:top" o:gfxdata="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" stroked="f">
                 <v:textbox style="mso-fit-shape-to-text:t" inset="0,0,0,0">
                   <w:txbxContent>
                     <w:p>
@@ -11323,31 +11175,18 @@
                           <w:sz w:val="20"/>
                         </w:rPr>
                       </w:pPr>
-                      <w:bookmarkStart w:id="38" w:name="_Toc104555071"/>
+                      <w:bookmarkStart w:id="24" w:name="_Toc104555071"/>
                       <w:r>
                         <w:t xml:space="preserve">Figuur </w:t>
                       </w:r>
-                      <w:r>
-                        <w:fldChar w:fldCharType="begin"/>
-                      </w:r>
-                      <w:r>
-                        <w:instrText xml:space="preserve"> SEQ Figuur \* ARABIC </w:instrText>
-                      </w:r>
-                      <w:r>
-                        <w:fldChar w:fldCharType="separate"/>
-                      </w:r>
-                      <w:r>
-                        <w:rPr>
-                          <w:noProof/>
-                        </w:rPr>
-                        <w:t>4</w:t>
-                      </w:r>
-                      <w:r>
-                        <w:rPr>
-                          <w:noProof/>
-                        </w:rPr>
-                        <w:fldChar w:fldCharType="end"/>
-                      </w:r>
+                      <w:fldSimple w:instr=" SEQ Figuur \* ARABIC ">
+                        <w:r>
+                          <w:rPr>
+                            <w:noProof/>
+                          </w:rPr>
+                          <w:t>4</w:t>
+                        </w:r>
+                      </w:fldSimple>
                       <w:r>
                         <w:t>: Django tijdlijn</w:t>
                       </w:r>
@@ -11384,7 +11223,7 @@
                           </w:r>
                         </w:sdtContent>
                       </w:sdt>
-                      <w:bookmarkEnd w:id="38"/>
+                      <w:bookmarkEnd w:id="24"/>
                     </w:p>
                   </w:txbxContent>
                 </v:textbox>
@@ -11399,15 +11238,15 @@
           <w:noProof/>
         </w:rPr>
         <w:drawing>
-          <wp:anchor distT="0" distB="0" distL="114300" distR="114300" simplePos="0" relativeHeight="251766784" behindDoc="0" locked="0" layoutInCell="1" allowOverlap="1" wp14:anchorId="0F9F345A" wp14:editId="67C261A0">
+          <wp:anchor distT="0" distB="0" distL="114300" distR="114300" simplePos="0" relativeHeight="251766784" behindDoc="0" locked="0" layoutInCell="1" allowOverlap="1" wp14:anchorId="0F9F345A" wp14:editId="473E4DD1">
             <wp:simplePos x="0" y="0"/>
             <wp:positionH relativeFrom="margin">
-              <wp:align>left</wp:align>
+              <wp:posOffset>-194310</wp:posOffset>
             </wp:positionH>
             <wp:positionV relativeFrom="paragraph">
-              <wp:posOffset>230896</wp:posOffset>
+              <wp:posOffset>248920</wp:posOffset>
             </wp:positionV>
-            <wp:extent cx="5760720" cy="3014980"/>
+            <wp:extent cx="6235700" cy="3263900"/>
             <wp:effectExtent l="0" t="0" r="0" b="0"/>
             <wp:wrapTopAndBottom/>
             <wp:docPr id="5" name="Picture 5" descr="Django Web Development - Skillsets, Budget and Benefits | Django"/>
@@ -11424,7 +11263,7 @@
                     </pic:cNvPicPr>
                   </pic:nvPicPr>
                   <pic:blipFill>
-                    <a:blip r:embed="rId41">
+                    <a:blip r:embed="rId37">
                       <a:extLst>
                         <a:ext uri="{28A0092B-C50C-407E-A947-70E740481C1C}">
                           <a14:useLocalDpi xmlns:a14="http://schemas.microsoft.com/office/drawing/2010/main" val="0"/>
@@ -11439,7 +11278,7 @@
                   <pic:spPr bwMode="auto">
                     <a:xfrm>
                       <a:off x="0" y="0"/>
-                      <a:ext cx="5760720" cy="3014980"/>
+                      <a:ext cx="6235700" cy="3263900"/>
                     </a:xfrm>
                     <a:prstGeom prst="rect">
                       <a:avLst/>
@@ -11464,12 +11303,13 @@
     </w:p>
     <w:p/>
     <w:p/>
+    <w:p/>
     <w:p>
       <w:pPr>
         <w:pStyle w:val="Heading2"/>
         <w:ind w:firstLine="708"/>
       </w:pPr>
-      <w:bookmarkStart w:id="39" w:name="_Toc104555029"/>
+      <w:bookmarkStart w:id="25" w:name="_Toc104555029"/>
       <w:r>
         <w:lastRenderedPageBreak/>
         <w:t>3</w:t>
@@ -11483,7 +11323,7 @@
       <w:r>
         <w:t>Django framework</w:t>
       </w:r>
-      <w:bookmarkEnd w:id="39"/>
+      <w:bookmarkEnd w:id="25"/>
     </w:p>
     <w:p>
       <w:r>
@@ -11567,7 +11407,7 @@
         <w:pStyle w:val="Heading2"/>
         <w:ind w:firstLine="708"/>
       </w:pPr>
-      <w:bookmarkStart w:id="40" w:name="_Toc104555030"/>
+      <w:bookmarkStart w:id="26" w:name="_Toc104555030"/>
       <w:r>
         <w:t>3</w:t>
       </w:r>
@@ -11580,36 +11420,28 @@
       <w:r>
         <w:t>MVT)</w:t>
       </w:r>
-      <w:bookmarkEnd w:id="40"/>
-    </w:p>
-    <w:p>
-      <w:r>
-        <w:t xml:space="preserve">Het makkelijke aan Django is dat alle achterliggende delen al inbegrepen zijn, zo is het niet nodig om een backend te maken aan de hand van API’s, JavaScript, etc. Omdat Django gebruik maakt van het MVC/MVT-software design is het niet meteen nodig om gebruik te maken van alternatieve backend opties. Dit software design is een collectie van drie belangrijke componenten Model, View en Template (controller). In andere programmeertalen is de “Model View Controller” (MVC) architectuur een gekende standaard. Het Django framework </w:t>
-      </w:r>
-      <w:commentRangeStart w:id="41"/>
-      <w:r>
-        <w:t xml:space="preserve">daar in tegen </w:t>
-      </w:r>
-      <w:commentRangeEnd w:id="41"/>
+      <w:bookmarkEnd w:id="26"/>
+    </w:p>
+    <w:p>
+      <w:r>
+        <w:t>Het makkelijke aan Django is dat alle achterliggende delen al inbegrepen zijn, zo is het niet nodig om een backend te maken aan de hand van API’s, JavaScript, etc. Omdat Django gebruik maakt van het MVC/MVT-software design is het niet meteen nodig om gebruik te maken van alternatieve backend opties. Dit software design is een collectie van drie belangrijke componenten Model, View en Template (controller). In andere programmeertalen is de “Model View Controller” (MVC) architectuur een gekende standaard. Het Django framework daar</w:t>
+      </w:r>
+      <w:r>
+        <w:t>en</w:t>
+      </w:r>
+      <w:r>
+        <w:t xml:space="preserve">tegen beschikt over de “Model View Template” architectuur. Het grootste verschil zit in de “view” deel van beide </w:t>
+      </w:r>
+      <w:commentRangeStart w:id="27"/>
+      <w:r>
+        <w:t>architecturen</w:t>
+      </w:r>
+      <w:commentRangeEnd w:id="27"/>
       <w:r>
         <w:rPr>
           <w:rStyle w:val="CommentReference"/>
         </w:rPr>
-        <w:commentReference w:id="41"/>
-      </w:r>
-      <w:r>
-        <w:t xml:space="preserve">beschikt over de “Model View Template” architectuur. Het grootste verschil zit in de “view” deel van beide </w:t>
-      </w:r>
-      <w:commentRangeStart w:id="42"/>
-      <w:r>
-        <w:t>architecturen</w:t>
-      </w:r>
-      <w:commentRangeEnd w:id="42"/>
-      <w:r>
-        <w:rPr>
-          <w:rStyle w:val="CommentReference"/>
-        </w:rPr>
-        <w:commentReference w:id="42"/>
+        <w:commentReference w:id="27"/>
       </w:r>
       <w:r>
         <w:t>.</w:t>
@@ -11671,33 +11503,20 @@
                                 <w:szCs w:val="22"/>
                               </w:rPr>
                             </w:pPr>
-                            <w:bookmarkStart w:id="43" w:name="_Ref104153835"/>
-                            <w:bookmarkStart w:id="44" w:name="_Ref104225449"/>
-                            <w:bookmarkStart w:id="45" w:name="_Toc104555072"/>
+                            <w:bookmarkStart w:id="28" w:name="_Ref104153835"/>
+                            <w:bookmarkStart w:id="29" w:name="_Ref104225449"/>
+                            <w:bookmarkStart w:id="30" w:name="_Toc104555072"/>
                             <w:r>
                               <w:t xml:space="preserve">Figuur </w:t>
                             </w:r>
-                            <w:r>
-                              <w:fldChar w:fldCharType="begin"/>
-                            </w:r>
-                            <w:r>
-                              <w:instrText xml:space="preserve"> SEQ Figuur \* ARABIC </w:instrText>
-                            </w:r>
-                            <w:r>
-                              <w:fldChar w:fldCharType="separate"/>
-                            </w:r>
-                            <w:r>
-                              <w:rPr>
-                                <w:noProof/>
-                              </w:rPr>
-                              <w:t>5</w:t>
-                            </w:r>
-                            <w:r>
-                              <w:rPr>
-                                <w:noProof/>
-                              </w:rPr>
-                              <w:fldChar w:fldCharType="end"/>
-                            </w:r>
+                            <w:fldSimple w:instr=" SEQ Figuur \* ARABIC ">
+                              <w:r>
+                                <w:rPr>
+                                  <w:noProof/>
+                                </w:rPr>
+                                <w:t>5</w:t>
+                              </w:r>
+                            </w:fldSimple>
                             <w:r>
                               <w:t>: Django MVT</w:t>
                             </w:r>
@@ -11740,9 +11559,9 @@
                                 </w:r>
                               </w:sdtContent>
                             </w:sdt>
-                            <w:bookmarkEnd w:id="43"/>
-                            <w:bookmarkEnd w:id="44"/>
-                            <w:bookmarkEnd w:id="45"/>
+                            <w:bookmarkEnd w:id="28"/>
+                            <w:bookmarkEnd w:id="29"/>
+                            <w:bookmarkEnd w:id="30"/>
                           </w:p>
                         </w:txbxContent>
                       </wps:txbx>
@@ -12033,7 +11852,7 @@
         <w:pStyle w:val="Heading3"/>
         <w:ind w:firstLine="708"/>
       </w:pPr>
-      <w:bookmarkStart w:id="49" w:name="_Toc104555031"/>
+      <w:bookmarkStart w:id="31" w:name="_Toc104555031"/>
       <w:r>
         <w:lastRenderedPageBreak/>
         <w:t>3</w:t>
@@ -12041,7 +11860,7 @@
       <w:r>
         <w:t>.3.1 Models</w:t>
       </w:r>
-      <w:bookmarkEnd w:id="49"/>
+      <w:bookmarkEnd w:id="31"/>
     </w:p>
     <w:p>
       <w:r>
@@ -12120,8 +11939,8 @@
         <w:t>voorbeeld kan in onderstaand codefragment worden geraadpleegd.</w:t>
       </w:r>
     </w:p>
-    <w:bookmarkStart w:id="50" w:name="_MON_1714738781"/>
-    <w:bookmarkEnd w:id="50"/>
+    <w:bookmarkStart w:id="32" w:name="_MON_1714738781"/>
+    <w:bookmarkEnd w:id="32"/>
     <w:p>
       <w:pPr>
         <w:keepNext/>
@@ -12153,7 +11972,7 @@
           <v:shape id="_x0000_i1031" type="#_x0000_t75" alt="" style="width:463pt;height:89pt;mso-width-percent:0;mso-height-percent:0;mso-width-percent:0;mso-height-percent:0" o:ole="">
             <v:imagedata r:id="rId43" o:title=""/>
           </v:shape>
-          <o:OLEObject Type="Embed" ProgID="Word.Document.12" ShapeID="_x0000_i1031" DrawAspect="Content" ObjectID="_1715168070" r:id="rId44">
+          <o:OLEObject Type="Embed" ProgID="Word.Document.12" ShapeID="_x0000_i1031" DrawAspect="Content" ObjectID="_1715170015" r:id="rId44">
             <o:FieldCodes>\s</o:FieldCodes>
           </o:OLEObject>
         </w:object>
@@ -12163,7 +11982,7 @@
       <w:pPr>
         <w:pStyle w:val="Caption"/>
       </w:pPr>
-      <w:bookmarkStart w:id="51" w:name="_Toc104555009"/>
+      <w:bookmarkStart w:id="33" w:name="_Toc104555009"/>
       <w:r>
         <w:t xml:space="preserve">Codefragment </w:t>
       </w:r>
@@ -12224,7 +12043,7 @@
           </w:r>
         </w:sdtContent>
       </w:sdt>
-      <w:bookmarkEnd w:id="51"/>
+      <w:bookmarkEnd w:id="33"/>
     </w:p>
     <w:p>
       <w:r>
@@ -12337,32 +12156,19 @@
                                 <w:szCs w:val="22"/>
                               </w:rPr>
                             </w:pPr>
-                            <w:bookmarkStart w:id="52" w:name="_Ref104153798"/>
-                            <w:bookmarkStart w:id="53" w:name="_Toc104555073"/>
+                            <w:bookmarkStart w:id="34" w:name="_Ref104153798"/>
+                            <w:bookmarkStart w:id="35" w:name="_Toc104555073"/>
                             <w:r>
                               <w:t xml:space="preserve">Figuur </w:t>
                             </w:r>
-                            <w:r>
-                              <w:fldChar w:fldCharType="begin"/>
-                            </w:r>
-                            <w:r>
-                              <w:instrText xml:space="preserve"> SEQ Figuur \* ARABIC </w:instrText>
-                            </w:r>
-                            <w:r>
-                              <w:fldChar w:fldCharType="separate"/>
-                            </w:r>
-                            <w:r>
-                              <w:rPr>
-                                <w:noProof/>
-                              </w:rPr>
-                              <w:t>6</w:t>
-                            </w:r>
-                            <w:r>
-                              <w:rPr>
-                                <w:noProof/>
-                              </w:rPr>
-                              <w:fldChar w:fldCharType="end"/>
-                            </w:r>
+                            <w:fldSimple w:instr=" SEQ Figuur \* ARABIC ">
+                              <w:r>
+                                <w:rPr>
+                                  <w:noProof/>
+                                </w:rPr>
+                                <w:t>6</w:t>
+                              </w:r>
+                            </w:fldSimple>
                             <w:r>
                               <w:t xml:space="preserve">: </w:t>
                             </w:r>
@@ -12402,8 +12208,8 @@
                                 </w:r>
                               </w:sdtContent>
                             </w:sdt>
-                            <w:bookmarkEnd w:id="52"/>
-                            <w:bookmarkEnd w:id="53"/>
+                            <w:bookmarkEnd w:id="34"/>
+                            <w:bookmarkEnd w:id="35"/>
                           </w:p>
                         </w:txbxContent>
                       </wps:txbx>
@@ -12510,35 +12316,19 @@
         </mc:AlternateContent>
       </w:r>
       <w:r>
-        <w:t xml:space="preserve">Wanneer een model is aangemaakt in Django moet de applicatie voor opstart worden gemigreerd. Wat </w:t>
-      </w:r>
-      <w:commentRangeStart w:id="56"/>
-      <w:r>
-        <w:t xml:space="preserve">betekend </w:t>
-      </w:r>
-      <w:commentRangeEnd w:id="56"/>
-      <w:r>
-        <w:rPr>
-          <w:rStyle w:val="CommentReference"/>
-        </w:rPr>
-        <w:commentReference w:id="56"/>
-      </w:r>
-      <w:r>
-        <w:t xml:space="preserve">dat alle modellen </w:t>
-      </w:r>
-      <w:commentRangeStart w:id="57"/>
-      <w:r>
-        <w:t xml:space="preserve">dat </w:t>
-      </w:r>
-      <w:commentRangeEnd w:id="57"/>
-      <w:r>
-        <w:rPr>
-          <w:rStyle w:val="CommentReference"/>
-        </w:rPr>
-        <w:commentReference w:id="57"/>
-      </w:r>
-      <w:r>
-        <w:t>nog niet aanwezig waren als tabel in de databank op dat moment worden aangemaakt. In onderstaande afbeelding</w:t>
+        <w:t>Wanneer een model is aangemaakt in Django moet de applicatie voor opstart worden gemigreerd. Wat beteken</w:t>
+      </w:r>
+      <w:r>
+        <w:t>t</w:t>
+      </w:r>
+      <w:r>
+        <w:t xml:space="preserve"> dat alle modellen </w:t>
+      </w:r>
+      <w:r>
+        <w:t>die</w:t>
+      </w:r>
+      <w:r>
+        <w:t xml:space="preserve"> nog niet aanwezig waren als tabel in de databank op dat moment worden aangemaakt. In onderstaande afbeelding</w:t>
       </w:r>
       <w:r>
         <w:t xml:space="preserve"> (</w:t>
@@ -12652,7 +12442,7 @@
         <w:pStyle w:val="Heading3"/>
         <w:ind w:firstLine="708"/>
       </w:pPr>
-      <w:bookmarkStart w:id="58" w:name="_Toc104555032"/>
+      <w:bookmarkStart w:id="36" w:name="_Toc104555032"/>
       <w:r>
         <w:lastRenderedPageBreak/>
         <w:t>3</w:t>
@@ -12660,7 +12450,7 @@
       <w:r>
         <w:t>.3.2 Views</w:t>
       </w:r>
-      <w:bookmarkEnd w:id="58"/>
+      <w:bookmarkEnd w:id="36"/>
     </w:p>
     <w:p>
       <w:r>
@@ -12801,8 +12591,8 @@
                                 <w:lang w:val="en-US"/>
                               </w:rPr>
                             </w:pPr>
-                            <w:bookmarkStart w:id="59" w:name="_Ref104153707"/>
-                            <w:bookmarkStart w:id="60" w:name="_Toc104555074"/>
+                            <w:bookmarkStart w:id="37" w:name="_Ref104153707"/>
+                            <w:bookmarkStart w:id="38" w:name="_Toc104555074"/>
                             <w:proofErr w:type="spellStart"/>
                             <w:r>
                               <w:rPr>
@@ -12890,8 +12680,8 @@
                                 </w:r>
                               </w:sdtContent>
                             </w:sdt>
-                            <w:bookmarkEnd w:id="59"/>
-                            <w:bookmarkEnd w:id="60"/>
+                            <w:bookmarkEnd w:id="37"/>
+                            <w:bookmarkEnd w:id="38"/>
                           </w:p>
                         </w:txbxContent>
                       </wps:txbx>
@@ -13252,36 +13042,23 @@
                                 <w:szCs w:val="22"/>
                               </w:rPr>
                             </w:pPr>
-                            <w:bookmarkStart w:id="63" w:name="_Ref104154487"/>
-                            <w:bookmarkStart w:id="64" w:name="_Toc104555010"/>
+                            <w:bookmarkStart w:id="39" w:name="_Ref104154487"/>
+                            <w:bookmarkStart w:id="40" w:name="_Toc104555010"/>
                             <w:r>
                               <w:t xml:space="preserve">Codefragment </w:t>
                             </w:r>
-                            <w:r>
-                              <w:fldChar w:fldCharType="begin"/>
-                            </w:r>
-                            <w:r>
-                              <w:instrText xml:space="preserve"> SEQ Codefragment \* ARABIC </w:instrText>
-                            </w:r>
-                            <w:r>
-                              <w:fldChar w:fldCharType="separate"/>
-                            </w:r>
-                            <w:r>
-                              <w:rPr>
-                                <w:noProof/>
-                              </w:rPr>
-                              <w:t>2</w:t>
-                            </w:r>
-                            <w:r>
-                              <w:rPr>
-                                <w:noProof/>
-                              </w:rPr>
-                              <w:fldChar w:fldCharType="end"/>
-                            </w:r>
+                            <w:fldSimple w:instr=" SEQ Codefragment \* ARABIC ">
+                              <w:r>
+                                <w:rPr>
+                                  <w:noProof/>
+                                </w:rPr>
+                                <w:t>2</w:t>
+                              </w:r>
+                            </w:fldSimple>
                             <w:r>
                               <w:t>: Voorbeeld inhoud views.py (datetime functie)</w:t>
                             </w:r>
-                            <w:bookmarkEnd w:id="63"/>
+                            <w:bookmarkEnd w:id="39"/>
                             <w:sdt>
                               <w:sdtPr>
                                 <w:id w:val="-958719393"/>
@@ -13315,7 +13092,7 @@
                                 </w:r>
                               </w:sdtContent>
                             </w:sdt>
-                            <w:bookmarkEnd w:id="64"/>
+                            <w:bookmarkEnd w:id="40"/>
                           </w:p>
                         </w:txbxContent>
                       </wps:txbx>
@@ -13432,24 +13209,16 @@
             <v:imagedata r:id="rId47" o:title=""/>
             <w10:wrap type="topAndBottom"/>
           </v:shape>
-          <o:OLEObject Type="Embed" ProgID="Word.Document.12" ShapeID="_x0000_s2050" DrawAspect="Content" ObjectID="_1715168076" r:id="rId48">
+          <o:OLEObject Type="Embed" ProgID="Word.Document.12" ShapeID="_x0000_s2050" DrawAspect="Content" ObjectID="_1715170021" r:id="rId48">
             <o:FieldCodes>\s</o:FieldCodes>
           </o:OLEObject>
         </w:object>
       </w:r>
       <w:r>
-        <w:t xml:space="preserve">Wanneer er een project is </w:t>
-      </w:r>
-      <w:commentRangeStart w:id="67"/>
-      <w:r>
-        <w:t>aangemaakt</w:t>
-      </w:r>
-      <w:commentRangeEnd w:id="67"/>
-      <w:r>
-        <w:rPr>
-          <w:rStyle w:val="CommentReference"/>
-        </w:rPr>
-        <w:commentReference w:id="67"/>
+        <w:t>Wanneer er een project is aangemaakt</w:t>
+      </w:r>
+      <w:r>
+        <w:t>,</w:t>
       </w:r>
       <w:r>
         <w:t xml:space="preserve"> is er een standaard aantal bestanden die worden meegeleverd. Eén van die bestanden is de “views.py”, daarin worden methoden </w:t>
@@ -13517,8 +13286,8 @@
       <w:r>
         <w:br/>
       </w:r>
-      <w:bookmarkStart w:id="68" w:name="_MON_1714767839"/>
-      <w:bookmarkEnd w:id="68"/>
+      <w:bookmarkStart w:id="41" w:name="_MON_1714767839"/>
+      <w:bookmarkEnd w:id="41"/>
       <w:r>
         <w:rPr>
           <w:rFonts w:asciiTheme="majorHAnsi" w:eastAsiaTheme="minorEastAsia" w:hAnsiTheme="majorHAnsi" w:cstheme="majorHAnsi"/>
@@ -13532,7 +13301,7 @@
           <v:shape id="_x0000_i1029" type="#_x0000_t75" alt="" style="width:463pt;height:133pt;mso-width-percent:0;mso-height-percent:0;mso-width-percent:0;mso-height-percent:0" o:ole="">
             <v:imagedata r:id="rId49" o:title=""/>
           </v:shape>
-          <o:OLEObject Type="Embed" ProgID="Word.Document.12" ShapeID="_x0000_i1029" DrawAspect="Content" ObjectID="_1715168071" r:id="rId50">
+          <o:OLEObject Type="Embed" ProgID="Word.Document.12" ShapeID="_x0000_i1029" DrawAspect="Content" ObjectID="_1715170016" r:id="rId50">
             <o:FieldCodes>\s</o:FieldCodes>
           </o:OLEObject>
         </w:object>
@@ -13542,7 +13311,7 @@
       <w:pPr>
         <w:pStyle w:val="Caption"/>
       </w:pPr>
-      <w:bookmarkStart w:id="69" w:name="_Toc104555011"/>
+      <w:bookmarkStart w:id="42" w:name="_Toc104555011"/>
       <w:r>
         <w:t xml:space="preserve">Codefragment </w:t>
       </w:r>
@@ -13603,7 +13372,7 @@
           </w:r>
         </w:sdtContent>
       </w:sdt>
-      <w:bookmarkEnd w:id="69"/>
+      <w:bookmarkEnd w:id="42"/>
     </w:p>
     <w:p>
       <w:r>
@@ -13655,7 +13424,7 @@
                                 <w:szCs w:val="22"/>
                               </w:rPr>
                             </w:pPr>
-                            <w:bookmarkStart w:id="70" w:name="_Toc104555075"/>
+                            <w:bookmarkStart w:id="43" w:name="_Toc104555075"/>
                             <w:r>
                               <w:t xml:space="preserve">Figuur </w:t>
                             </w:r>
@@ -13716,7 +13485,7 @@
                                 </w:r>
                               </w:sdtContent>
                             </w:sdt>
-                            <w:bookmarkEnd w:id="70"/>
+                            <w:bookmarkEnd w:id="43"/>
                           </w:p>
                         </w:txbxContent>
                       </wps:txbx>
@@ -13905,14 +13674,14 @@
         <w:pStyle w:val="Heading3"/>
         <w:ind w:firstLine="708"/>
       </w:pPr>
-      <w:bookmarkStart w:id="72" w:name="_Toc104555033"/>
+      <w:bookmarkStart w:id="44" w:name="_Toc104555033"/>
       <w:r>
         <w:t>3</w:t>
       </w:r>
       <w:r>
         <w:t>.3.3 Templates</w:t>
       </w:r>
-      <w:bookmarkEnd w:id="72"/>
+      <w:bookmarkEnd w:id="44"/>
     </w:p>
     <w:p>
       <w:r>
@@ -14068,8 +13837,8 @@
         <w:t xml:space="preserve"> is een voorbeeld zichtbaar.</w:t>
       </w:r>
     </w:p>
-    <w:bookmarkStart w:id="73" w:name="_MON_1714850622"/>
-    <w:bookmarkEnd w:id="73"/>
+    <w:bookmarkStart w:id="45" w:name="_MON_1714850622"/>
+    <w:bookmarkEnd w:id="45"/>
     <w:p>
       <w:pPr>
         <w:keepNext/>
@@ -14087,7 +13856,7 @@
           <v:shape id="_x0000_i1028" type="#_x0000_t75" alt="" style="width:463pt;height:176pt;mso-width-percent:0;mso-height-percent:0;mso-width-percent:0;mso-height-percent:0" o:ole="">
             <v:imagedata r:id="rId52" o:title=""/>
           </v:shape>
-          <o:OLEObject Type="Embed" ProgID="Word.Document.12" ShapeID="_x0000_i1028" DrawAspect="Content" ObjectID="_1715168072" r:id="rId53">
+          <o:OLEObject Type="Embed" ProgID="Word.Document.12" ShapeID="_x0000_i1028" DrawAspect="Content" ObjectID="_1715170017" r:id="rId53">
             <o:FieldCodes>\s</o:FieldCodes>
           </o:OLEObject>
         </w:object>
@@ -14105,8 +13874,8 @@
           <w:lang w:val="en-US" w:eastAsia="en-GB"/>
         </w:rPr>
       </w:pPr>
-      <w:bookmarkStart w:id="74" w:name="_Ref104239654"/>
-      <w:bookmarkStart w:id="75" w:name="_Toc104555012"/>
+      <w:bookmarkStart w:id="46" w:name="_Ref104239654"/>
+      <w:bookmarkStart w:id="47" w:name="_Toc104555012"/>
       <w:proofErr w:type="spellStart"/>
       <w:r>
         <w:rPr>
@@ -14192,8 +13961,8 @@
           </w:r>
         </w:sdtContent>
       </w:sdt>
-      <w:bookmarkEnd w:id="74"/>
-      <w:bookmarkEnd w:id="75"/>
+      <w:bookmarkEnd w:id="46"/>
+      <w:bookmarkEnd w:id="47"/>
     </w:p>
     <w:p>
       <w:r>
@@ -14206,8 +13975,8 @@
         <w:t xml:space="preserve"> opgeroepen, waarna de tekst achter deze variabelen zal worden afgebeeld.</w:t>
       </w:r>
     </w:p>
-    <w:bookmarkStart w:id="76" w:name="_MON_1714852677"/>
-    <w:bookmarkEnd w:id="76"/>
+    <w:bookmarkStart w:id="48" w:name="_MON_1714852677"/>
+    <w:bookmarkEnd w:id="48"/>
     <w:p>
       <w:pPr>
         <w:keepNext/>
@@ -14225,7 +13994,7 @@
           <v:shape id="_x0000_i1027" type="#_x0000_t75" alt="" style="width:463pt;height:203pt;mso-width-percent:0;mso-height-percent:0;mso-width-percent:0;mso-height-percent:0" o:ole="">
             <v:imagedata r:id="rId54" o:title=""/>
           </v:shape>
-          <o:OLEObject Type="Embed" ProgID="Word.Document.12" ShapeID="_x0000_i1027" DrawAspect="Content" ObjectID="_1715168073" r:id="rId55">
+          <o:OLEObject Type="Embed" ProgID="Word.Document.12" ShapeID="_x0000_i1027" DrawAspect="Content" ObjectID="_1715170018" r:id="rId55">
             <o:FieldCodes>\s</o:FieldCodes>
           </o:OLEObject>
         </w:object>
@@ -14235,7 +14004,7 @@
       <w:pPr>
         <w:pStyle w:val="Caption"/>
       </w:pPr>
-      <w:bookmarkStart w:id="77" w:name="_Toc104555013"/>
+      <w:bookmarkStart w:id="49" w:name="_Toc104555013"/>
       <w:r>
         <w:t xml:space="preserve">Codefragment </w:t>
       </w:r>
@@ -14296,7 +14065,7 @@
           </w:r>
         </w:sdtContent>
       </w:sdt>
-      <w:bookmarkEnd w:id="77"/>
+      <w:bookmarkEnd w:id="49"/>
     </w:p>
     <w:p>
       <w:r>
@@ -14409,8 +14178,8 @@
                                 <w:szCs w:val="22"/>
                               </w:rPr>
                             </w:pPr>
-                            <w:bookmarkStart w:id="78" w:name="_Ref104240829"/>
-                            <w:bookmarkStart w:id="79" w:name="_Toc104555076"/>
+                            <w:bookmarkStart w:id="50" w:name="_Ref104240829"/>
+                            <w:bookmarkStart w:id="51" w:name="_Toc104555076"/>
                             <w:r>
                               <w:t xml:space="preserve">Figuur </w:t>
                             </w:r>
@@ -14438,8 +14207,8 @@
                             <w:r>
                               <w:t>: Template output voorbeeld</w:t>
                             </w:r>
-                            <w:bookmarkEnd w:id="78"/>
-                            <w:bookmarkEnd w:id="79"/>
+                            <w:bookmarkEnd w:id="50"/>
+                            <w:bookmarkEnd w:id="51"/>
                           </w:p>
                         </w:txbxContent>
                       </wps:txbx>
@@ -15305,15 +15074,15 @@
     <w:p>
       <w:pPr>
         <w:rPr>
-          <w:color w:val="C00000"/>
-          <w:lang w:val="en-BE"/>
-        </w:rPr>
-      </w:pPr>
-      <w:r>
-        <w:rPr>
           <w:color w:val="00B050"/>
           <w:lang w:val="en-BE"/>
         </w:rPr>
+      </w:pPr>
+      <w:r>
+        <w:rPr>
+          <w:color w:val="00B050"/>
+          <w:lang w:val="en-BE"/>
+        </w:rPr>
         <w:br/>
       </w:r>
       <w:r>
@@ -15584,7 +15353,7 @@
           <w:lang w:val="nl-NL"/>
         </w:rPr>
       </w:pPr>
-      <w:bookmarkStart w:id="82" w:name="_Toc104555034"/>
+      <w:bookmarkStart w:id="52" w:name="_Toc104555034"/>
       <w:r>
         <w:rPr>
           <w:lang w:val="nl-NL"/>
@@ -15598,7 +15367,7 @@
         </w:rPr>
         <w:t>configuratie</w:t>
       </w:r>
-      <w:bookmarkEnd w:id="82"/>
+      <w:bookmarkEnd w:id="52"/>
     </w:p>
     <w:p>
       <w:pPr>
@@ -15890,79 +15659,13 @@
         <w:t>Daarom zijn er een aantal alternatieven die eventueel een oplossing kunnen bieden, zoals Ansible of rechtstreekse API-calls vanaf het Django platform. Hoe dan ook is belangrijk te weten wat de verschillende technologien zijn en waar ze toe instaat zijn.</w:t>
       </w:r>
     </w:p>
-    <w:p>
-      <w:pPr>
-        <w:rPr>
-          <w:color w:val="FF0000"/>
-          <w:lang w:val="en-US"/>
-        </w:rPr>
-      </w:pPr>
-      <w:r>
-        <w:rPr>
-          <w:color w:val="FF0000"/>
-          <w:lang w:val="en-US"/>
-        </w:rPr>
-        <w:t xml:space="preserve">Logica </w:t>
-      </w:r>
-      <w:proofErr w:type="gramStart"/>
-      <w:r>
-        <w:rPr>
-          <w:color w:val="FF0000"/>
-          <w:lang w:val="en-US"/>
-        </w:rPr>
-        <w:t>diagram</w:t>
-      </w:r>
-      <w:r>
-        <w:rPr>
-          <w:color w:val="FF0000"/>
-          <w:lang w:val="en-US"/>
-        </w:rPr>
-        <w:t xml:space="preserve"> ?</w:t>
-      </w:r>
-      <w:proofErr w:type="gramEnd"/>
-      <w:r>
-        <w:rPr>
-          <w:color w:val="FF0000"/>
-          <w:lang w:val="en-US"/>
-        </w:rPr>
-        <w:t>; vendor x =&gt; connect using API-request</w:t>
-      </w:r>
-      <w:r>
-        <w:rPr>
-          <w:color w:val="FF0000"/>
-          <w:lang w:val="en-US"/>
-        </w:rPr>
-        <w:br/>
-      </w:r>
-      <w:r>
-        <w:rPr>
-          <w:color w:val="FF0000"/>
-          <w:lang w:val="en-US"/>
-        </w:rPr>
-        <w:tab/>
-      </w:r>
-      <w:r>
-        <w:rPr>
-          <w:color w:val="FF0000"/>
-          <w:lang w:val="en-US"/>
-        </w:rPr>
-        <w:tab/>
-        <w:t xml:space="preserve">    vendor y =&gt; connect using SSH</w:t>
-      </w:r>
-      <w:r>
-        <w:rPr>
-          <w:color w:val="FF0000"/>
-          <w:lang w:val="en-US"/>
-        </w:rPr>
-        <w:t>…</w:t>
-      </w:r>
-    </w:p>
+    <w:p/>
     <w:p>
       <w:pPr>
         <w:pStyle w:val="Heading2"/>
         <w:ind w:firstLine="708"/>
       </w:pPr>
-      <w:bookmarkStart w:id="83" w:name="_Toc104555035"/>
+      <w:bookmarkStart w:id="53" w:name="_Toc104555035"/>
       <w:r>
         <w:t>4.1</w:t>
       </w:r>
@@ -15978,7 +15681,7 @@
       <w:r>
         <w:t>anager</w:t>
       </w:r>
-      <w:bookmarkEnd w:id="83"/>
+      <w:bookmarkEnd w:id="53"/>
     </w:p>
     <w:p>
       <w:r>
@@ -16082,7 +15785,7 @@
         <w:pStyle w:val="Heading2"/>
         <w:ind w:firstLine="708"/>
       </w:pPr>
-      <w:bookmarkStart w:id="84" w:name="_Toc104555036"/>
+      <w:bookmarkStart w:id="54" w:name="_Toc104555036"/>
       <w:r>
         <w:lastRenderedPageBreak/>
         <w:t>4.</w:t>
@@ -16093,7 +15796,7 @@
       <w:r>
         <w:t xml:space="preserve"> Zero Touch provisioning</w:t>
       </w:r>
-      <w:bookmarkEnd w:id="84"/>
+      <w:bookmarkEnd w:id="54"/>
     </w:p>
     <w:p>
       <w:r>
@@ -16241,7 +15944,7 @@
                                 <w:lang w:val="en-US"/>
                               </w:rPr>
                             </w:pPr>
-                            <w:bookmarkStart w:id="85" w:name="_Toc104555077"/>
+                            <w:bookmarkStart w:id="55" w:name="_Toc104555077"/>
                             <w:proofErr w:type="spellStart"/>
                             <w:r>
                               <w:rPr>
@@ -16343,7 +16046,7 @@
                                 </w:r>
                               </w:sdtContent>
                             </w:sdt>
-                            <w:bookmarkEnd w:id="85"/>
+                            <w:bookmarkEnd w:id="55"/>
                           </w:p>
                         </w:txbxContent>
                       </wps:txbx>
@@ -16593,11 +16296,11 @@
         <w:pStyle w:val="Heading2"/>
         <w:ind w:firstLine="708"/>
       </w:pPr>
-      <w:bookmarkStart w:id="87" w:name="_Toc104555037"/>
+      <w:bookmarkStart w:id="56" w:name="_Toc104555037"/>
       <w:r>
         <w:t>4.2 Conclusie FortiManager</w:t>
       </w:r>
-      <w:bookmarkEnd w:id="87"/>
+      <w:bookmarkEnd w:id="56"/>
     </w:p>
     <w:p>
       <w:r>
@@ -16670,28 +16373,15 @@
           <w:color w:val="FF0000"/>
         </w:rPr>
       </w:pPr>
-    </w:p>
-    <w:p>
-      <w:pPr>
-        <w:rPr>
-          <w:color w:val="FF0000"/>
-        </w:rPr>
-      </w:pPr>
-      <w:r>
-        <w:rPr>
-          <w:color w:val="FF0000"/>
-        </w:rPr>
-        <w:lastRenderedPageBreak/>
-        <w:t>Wat als FortiManager toch wordt gebruikt?</w:t>
-      </w:r>
     </w:p>
     <w:p>
       <w:pPr>
         <w:pStyle w:val="Heading2"/>
         <w:ind w:firstLine="708"/>
       </w:pPr>
-      <w:bookmarkStart w:id="88" w:name="_Toc104555038"/>
-      <w:r>
+      <w:bookmarkStart w:id="57" w:name="_Toc104555038"/>
+      <w:r>
+        <w:lastRenderedPageBreak/>
         <w:t>4.3 Forti</w:t>
       </w:r>
       <w:r>
@@ -16700,7 +16390,7 @@
       <w:r>
         <w:t>anager scenario</w:t>
       </w:r>
-      <w:bookmarkEnd w:id="88"/>
+      <w:bookmarkEnd w:id="57"/>
     </w:p>
     <w:p>
       <w:pPr>
@@ -16827,39 +16517,26 @@
                                 <w:szCs w:val="22"/>
                               </w:rPr>
                             </w:pPr>
-                            <w:bookmarkStart w:id="89" w:name="_Ref104479491"/>
-                            <w:bookmarkStart w:id="90" w:name="_Ref104542007"/>
-                            <w:bookmarkStart w:id="91" w:name="_Toc104555078"/>
+                            <w:bookmarkStart w:id="58" w:name="_Ref104479491"/>
+                            <w:bookmarkStart w:id="59" w:name="_Ref104542007"/>
+                            <w:bookmarkStart w:id="60" w:name="_Toc104555078"/>
                             <w:r>
                               <w:t xml:space="preserve">Figuur </w:t>
                             </w:r>
-                            <w:r>
-                              <w:fldChar w:fldCharType="begin"/>
-                            </w:r>
-                            <w:r>
-                              <w:instrText xml:space="preserve"> SEQ Figuur \* ARABIC </w:instrText>
-                            </w:r>
-                            <w:r>
-                              <w:fldChar w:fldCharType="separate"/>
-                            </w:r>
-                            <w:r>
-                              <w:rPr>
-                                <w:noProof/>
-                              </w:rPr>
-                              <w:t>11</w:t>
-                            </w:r>
-                            <w:r>
-                              <w:rPr>
-                                <w:noProof/>
-                              </w:rPr>
-                              <w:fldChar w:fldCharType="end"/>
-                            </w:r>
+                            <w:fldSimple w:instr=" SEQ Figuur \* ARABIC ">
+                              <w:r>
+                                <w:rPr>
+                                  <w:noProof/>
+                                </w:rPr>
+                                <w:t>11</w:t>
+                              </w:r>
+                            </w:fldSimple>
                             <w:r>
                               <w:t>: FortiManager scenario (alternatief)</w:t>
                             </w:r>
-                            <w:bookmarkEnd w:id="89"/>
-                            <w:bookmarkEnd w:id="90"/>
-                            <w:bookmarkEnd w:id="91"/>
+                            <w:bookmarkEnd w:id="58"/>
+                            <w:bookmarkEnd w:id="59"/>
+                            <w:bookmarkEnd w:id="60"/>
                           </w:p>
                         </w:txbxContent>
                       </wps:txbx>
@@ -17153,7 +16830,19 @@
         <w:rPr>
           <w:color w:val="00B050"/>
         </w:rPr>
-        <w:t xml:space="preserve">potentiele </w:t>
+        <w:t>potenti</w:t>
+      </w:r>
+      <w:r>
+        <w:rPr>
+          <w:color w:val="00B050"/>
+        </w:rPr>
+        <w:t>ël</w:t>
+      </w:r>
+      <w:r>
+        <w:rPr>
+          <w:color w:val="00B050"/>
+        </w:rPr>
+        <w:t xml:space="preserve">e </w:t>
       </w:r>
       <w:r>
         <w:rPr>
@@ -17172,7 +16861,7 @@
       <w:pPr>
         <w:pStyle w:val="Heading1"/>
       </w:pPr>
-      <w:bookmarkStart w:id="95" w:name="_Toc104555039"/>
+      <w:bookmarkStart w:id="61" w:name="_Toc104555039"/>
       <w:r>
         <w:lastRenderedPageBreak/>
         <w:t>5</w:t>
@@ -17183,7 +16872,7 @@
       <w:r>
         <w:t>Ansible</w:t>
       </w:r>
-      <w:bookmarkEnd w:id="95"/>
+      <w:bookmarkEnd w:id="61"/>
     </w:p>
     <w:p>
       <w:r>
@@ -17361,31 +17050,18 @@
                                 <w:lang w:val="en-GB"/>
                               </w:rPr>
                             </w:pPr>
-                            <w:bookmarkStart w:id="96" w:name="_Toc104555079"/>
+                            <w:bookmarkStart w:id="62" w:name="_Toc104555079"/>
                             <w:r>
                               <w:t xml:space="preserve">Figuur </w:t>
                             </w:r>
-                            <w:r>
-                              <w:fldChar w:fldCharType="begin"/>
-                            </w:r>
-                            <w:r>
-                              <w:instrText xml:space="preserve"> SEQ Figuur \* ARABIC </w:instrText>
-                            </w:r>
-                            <w:r>
-                              <w:fldChar w:fldCharType="separate"/>
-                            </w:r>
-                            <w:r>
-                              <w:rPr>
-                                <w:noProof/>
-                              </w:rPr>
-                              <w:t>12</w:t>
-                            </w:r>
-                            <w:r>
-                              <w:rPr>
-                                <w:noProof/>
-                              </w:rPr>
-                              <w:fldChar w:fldCharType="end"/>
-                            </w:r>
+                            <w:fldSimple w:instr=" SEQ Figuur \* ARABIC ">
+                              <w:r>
+                                <w:rPr>
+                                  <w:noProof/>
+                                </w:rPr>
+                                <w:t>12</w:t>
+                              </w:r>
+                            </w:fldSimple>
                             <w:r>
                               <w:t>: Ansible stage levenscyclus</w:t>
                             </w:r>
@@ -17422,7 +17098,7 @@
                                 </w:r>
                               </w:sdtContent>
                             </w:sdt>
-                            <w:bookmarkEnd w:id="96"/>
+                            <w:bookmarkEnd w:id="62"/>
                           </w:p>
                         </w:txbxContent>
                       </wps:txbx>
@@ -17553,7 +17229,7 @@
         <w:pStyle w:val="Heading2"/>
         <w:ind w:firstLine="708"/>
       </w:pPr>
-      <w:bookmarkStart w:id="98" w:name="_Toc104555040"/>
+      <w:bookmarkStart w:id="63" w:name="_Toc104555040"/>
       <w:r>
         <w:t>5</w:t>
       </w:r>
@@ -17572,14 +17248,14 @@
       <w:r>
         <w:t>nsible toepassingen</w:t>
       </w:r>
-      <w:bookmarkEnd w:id="98"/>
+      <w:bookmarkEnd w:id="63"/>
     </w:p>
     <w:p>
       <w:pPr>
         <w:pStyle w:val="Heading3"/>
         <w:ind w:firstLine="708"/>
       </w:pPr>
-      <w:bookmarkStart w:id="99" w:name="_Toc104555041"/>
+      <w:bookmarkStart w:id="64" w:name="_Toc104555041"/>
       <w:r>
         <w:t>5</w:t>
       </w:r>
@@ -17595,7 +17271,7 @@
       <w:r>
         <w:t xml:space="preserve"> Provisioning</w:t>
       </w:r>
-      <w:bookmarkEnd w:id="99"/>
+      <w:bookmarkEnd w:id="64"/>
     </w:p>
     <w:p>
       <w:r>
@@ -17791,7 +17467,7 @@
         <w:pStyle w:val="Heading3"/>
         <w:ind w:firstLine="708"/>
       </w:pPr>
-      <w:bookmarkStart w:id="100" w:name="_Toc104555042"/>
+      <w:bookmarkStart w:id="65" w:name="_Toc104555042"/>
       <w:r>
         <w:t>5</w:t>
       </w:r>
@@ -17807,7 +17483,7 @@
       <w:r>
         <w:t xml:space="preserve"> Configuratie management</w:t>
       </w:r>
-      <w:bookmarkEnd w:id="100"/>
+      <w:bookmarkEnd w:id="65"/>
     </w:p>
     <w:p>
       <w:r>
@@ -17873,7 +17549,7 @@
         <w:pStyle w:val="Heading3"/>
         <w:ind w:firstLine="708"/>
       </w:pPr>
-      <w:bookmarkStart w:id="101" w:name="_Toc104555043"/>
+      <w:bookmarkStart w:id="66" w:name="_Toc104555043"/>
       <w:r>
         <w:lastRenderedPageBreak/>
         <w:t>5</w:t>
@@ -17899,7 +17575,7 @@
       <w:r>
         <w:t xml:space="preserve"> deployment</w:t>
       </w:r>
-      <w:bookmarkEnd w:id="101"/>
+      <w:bookmarkEnd w:id="66"/>
     </w:p>
     <w:p>
       <w:r>
@@ -18050,34 +17726,21 @@
                                 <w:lang w:val="en-GB"/>
                               </w:rPr>
                             </w:pPr>
-                            <w:bookmarkStart w:id="102" w:name="_Ref99127305"/>
-                            <w:bookmarkStart w:id="103" w:name="_Ref104379085"/>
-                            <w:bookmarkStart w:id="104" w:name="_Toc104555080"/>
+                            <w:bookmarkStart w:id="67" w:name="_Ref99127305"/>
+                            <w:bookmarkStart w:id="68" w:name="_Ref104379085"/>
+                            <w:bookmarkStart w:id="69" w:name="_Toc104555080"/>
                             <w:r>
                               <w:t xml:space="preserve">Figuur </w:t>
                             </w:r>
-                            <w:r>
-                              <w:fldChar w:fldCharType="begin"/>
-                            </w:r>
-                            <w:r>
-                              <w:instrText xml:space="preserve"> SEQ Figuur \* ARABIC </w:instrText>
-                            </w:r>
-                            <w:r>
-                              <w:fldChar w:fldCharType="separate"/>
-                            </w:r>
-                            <w:r>
-                              <w:rPr>
-                                <w:noProof/>
-                              </w:rPr>
-                              <w:t>13</w:t>
-                            </w:r>
-                            <w:r>
-                              <w:rPr>
-                                <w:noProof/>
-                              </w:rPr>
-                              <w:fldChar w:fldCharType="end"/>
-                            </w:r>
-                            <w:bookmarkEnd w:id="102"/>
+                            <w:fldSimple w:instr=" SEQ Figuur \* ARABIC ">
+                              <w:r>
+                                <w:rPr>
+                                  <w:noProof/>
+                                </w:rPr>
+                                <w:t>13</w:t>
+                              </w:r>
+                            </w:fldSimple>
+                            <w:bookmarkEnd w:id="67"/>
                             <w:r>
                               <w:t xml:space="preserve">: </w:t>
                             </w:r>
@@ -18123,8 +17786,8 @@
                                 </w:r>
                               </w:sdtContent>
                             </w:sdt>
-                            <w:bookmarkEnd w:id="103"/>
-                            <w:bookmarkEnd w:id="104"/>
+                            <w:bookmarkEnd w:id="68"/>
+                            <w:bookmarkEnd w:id="69"/>
                           </w:p>
                         </w:txbxContent>
                       </wps:txbx>
@@ -18696,7 +18359,7 @@
         <w:pStyle w:val="Heading2"/>
         <w:ind w:firstLine="360"/>
       </w:pPr>
-      <w:bookmarkStart w:id="108" w:name="_Toc104555044"/>
+      <w:bookmarkStart w:id="70" w:name="_Toc104555044"/>
       <w:r>
         <w:lastRenderedPageBreak/>
         <w:t>5</w:t>
@@ -18713,7 +18376,7 @@
       <w:r>
         <w:t xml:space="preserve"> delivery</w:t>
       </w:r>
-      <w:bookmarkEnd w:id="108"/>
+      <w:bookmarkEnd w:id="70"/>
     </w:p>
     <w:p>
       <w:r>
@@ -19005,7 +18668,7 @@
         <w:pStyle w:val="Heading2"/>
         <w:ind w:firstLine="360"/>
       </w:pPr>
-      <w:bookmarkStart w:id="109" w:name="_Toc104555045"/>
+      <w:bookmarkStart w:id="71" w:name="_Toc104555045"/>
       <w:r>
         <w:t>5</w:t>
       </w:r>
@@ -19015,7 +18678,7 @@
       <w:r>
         <w:t xml:space="preserve"> Ansible</w:t>
       </w:r>
-      <w:bookmarkEnd w:id="109"/>
+      <w:bookmarkEnd w:id="71"/>
     </w:p>
     <w:p>
       <w:pPr>
@@ -19422,12 +19085,12 @@
       <w:pPr>
         <w:pStyle w:val="Heading1"/>
       </w:pPr>
-      <w:bookmarkStart w:id="110" w:name="_Toc104555046"/>
+      <w:bookmarkStart w:id="72" w:name="_Toc104555046"/>
       <w:r>
         <w:lastRenderedPageBreak/>
         <w:t>6 Ansible scenario</w:t>
       </w:r>
-      <w:bookmarkEnd w:id="110"/>
+      <w:bookmarkEnd w:id="72"/>
     </w:p>
     <w:p>
       <w:r>
@@ -19455,10 +19118,13 @@
         <w:t>is het opnie</w:t>
       </w:r>
       <w:r>
-        <w:t xml:space="preserve">uw interessant en belangrijk om te weten wat het scenario zou zijn in dien het wel gebruikt wordt. De verschillende werkingen en mogelijkheden kunnen altijd later eventueel worden gebruikt voor het uitwerken van dit, of een ander project. Vergelijkbaar met het </w:t>
-      </w:r>
-      <w:r>
-        <w:t>het FortiManager scenario (</w:t>
+        <w:t>uw interessant en belangrijk om te weten wat het scenario zou zijn in dien het wel gebruikt wordt. De verschillende werkingen en mogelijkheden kunnen altijd later eventueel worden gebruikt voor het uitwerken van dit, of een ander project. Vergelijkbaar met het</w:t>
+      </w:r>
+      <w:r>
+        <w:t xml:space="preserve"> </w:t>
+      </w:r>
+      <w:r>
+        <w:t>FortiManager scenario (</w:t>
       </w:r>
       <w:r>
         <w:fldChar w:fldCharType="begin"/>
@@ -19563,37 +19229,24 @@
                                 <w:szCs w:val="22"/>
                               </w:rPr>
                             </w:pPr>
-                            <w:bookmarkStart w:id="111" w:name="_Ref104544840"/>
-                            <w:bookmarkStart w:id="112" w:name="_Toc104555081"/>
+                            <w:bookmarkStart w:id="73" w:name="_Ref104544840"/>
+                            <w:bookmarkStart w:id="74" w:name="_Toc104555081"/>
                             <w:r>
                               <w:t xml:space="preserve">Figuur </w:t>
                             </w:r>
-                            <w:r>
-                              <w:fldChar w:fldCharType="begin"/>
-                            </w:r>
-                            <w:r>
-                              <w:instrText xml:space="preserve"> SEQ Figuur \* ARABIC </w:instrText>
-                            </w:r>
-                            <w:r>
-                              <w:fldChar w:fldCharType="separate"/>
-                            </w:r>
-                            <w:r>
-                              <w:rPr>
-                                <w:noProof/>
-                              </w:rPr>
-                              <w:t>14</w:t>
-                            </w:r>
-                            <w:r>
-                              <w:rPr>
-                                <w:noProof/>
-                              </w:rPr>
-                              <w:fldChar w:fldCharType="end"/>
-                            </w:r>
+                            <w:fldSimple w:instr=" SEQ Figuur \* ARABIC ">
+                              <w:r>
+                                <w:rPr>
+                                  <w:noProof/>
+                                </w:rPr>
+                                <w:t>14</w:t>
+                              </w:r>
+                            </w:fldSimple>
                             <w:r>
                               <w:t>: Ansible scenario (alternatief)</w:t>
                             </w:r>
-                            <w:bookmarkEnd w:id="111"/>
-                            <w:bookmarkEnd w:id="112"/>
+                            <w:bookmarkEnd w:id="73"/>
+                            <w:bookmarkEnd w:id="74"/>
                           </w:p>
                         </w:txbxContent>
                       </wps:txbx>
@@ -19726,7 +19379,13 @@
     </w:p>
     <w:p>
       <w:r>
-        <w:t>In bovestaande figuur (</w:t>
+        <w:t>In bove</w:t>
+      </w:r>
+      <w:r>
+        <w:t>n</w:t>
+      </w:r>
+      <w:r>
+        <w:t>staande figuur (</w:t>
       </w:r>
       <w:r>
         <w:fldChar w:fldCharType="begin"/>
@@ -19753,7 +19412,13 @@
         <w:fldChar w:fldCharType="end"/>
       </w:r>
       <w:r>
-        <w:t xml:space="preserve">) is het alterantieve scenario met Ansible uitgetekend. Hier wordt duidelijk dat Django </w:t>
+        <w:t>) is het altern</w:t>
+      </w:r>
+      <w:r>
+        <w:t>a</w:t>
+      </w:r>
+      <w:r>
+        <w:t xml:space="preserve">tieve scenario met Ansible uitgetekend. Hier wordt duidelijk dat Django </w:t>
       </w:r>
       <w:r>
         <w:t>geen</w:t>
@@ -19768,7 +19433,19 @@
         <w:t xml:space="preserve">stuurt </w:t>
       </w:r>
       <w:r>
-        <w:t>naar een fortimanager of aparte toestellen</w:t>
+        <w:t xml:space="preserve">naar een </w:t>
+      </w:r>
+      <w:r>
+        <w:t>F</w:t>
+      </w:r>
+      <w:r>
+        <w:t>orti</w:t>
+      </w:r>
+      <w:r>
+        <w:t>M</w:t>
+      </w:r>
+      <w:r>
+        <w:t>anager of aparte toestellen</w:t>
       </w:r>
       <w:r>
         <w:t xml:space="preserve">, </w:t>
@@ -19813,10 +19490,34 @@
         <w:t xml:space="preserve">”. Dit is een Python module die </w:t>
       </w:r>
       <w:r>
-        <w:t>cammando’s kan doorsturen naar externe machines. De Pyhton functie waarin deze module “subprocess” wordt gebruikt kan dan Ansible playbook(s) aanroepen met eventueel toegevoegde variabelen.</w:t>
-      </w:r>
-      <w:r>
-        <w:t xml:space="preserve"> De firewalls gedefinieerd in bovenstaande figuur kunnen virtuele maar ook fisieke machines zijn.</w:t>
+        <w:t>c</w:t>
+      </w:r>
+      <w:r>
+        <w:t>o</w:t>
+      </w:r>
+      <w:r>
+        <w:t>mmando’s kan doorsturen naar externe machines. De Py</w:t>
+      </w:r>
+      <w:r>
+        <w:t>th</w:t>
+      </w:r>
+      <w:r>
+        <w:t>on functie waarin deze module “subprocess” wordt gebruikt kan dan Ansible playbook(s) aanroepen met eventueel toegevoegde variabelen.</w:t>
+      </w:r>
+      <w:r>
+        <w:t xml:space="preserve"> De firewalls gedefinieerd in bovenstaande figuur kunnen virtuele</w:t>
+      </w:r>
+      <w:r>
+        <w:t>,</w:t>
+      </w:r>
+      <w:r>
+        <w:t xml:space="preserve"> maar ook f</w:t>
+      </w:r>
+      <w:r>
+        <w:t>y</w:t>
+      </w:r>
+      <w:r>
+        <w:t>sieke machines zijn.</w:t>
       </w:r>
     </w:p>
     <w:p>
@@ -19836,15 +19537,83 @@
         <w:t xml:space="preserve"> Python functie met </w:t>
       </w:r>
       <w:r>
-        <w:t xml:space="preserve">deze module er uit ziet, is er een code voorbeeld opgemaakt (). In dit voobeeld wordt er een ping uitgevoerd voor het controleren van actieve toestellen. </w:t>
+        <w:t>deze module er uit ziet, is er een code voorbeeld opgemaakt (</w:t>
+      </w:r>
+      <w:r>
+        <w:fldChar w:fldCharType="begin"/>
+      </w:r>
+      <w:r>
+        <w:instrText xml:space="preserve"> REF _Ref104555889 \h </w:instrText>
+      </w:r>
+      <w:r>
+        <w:fldChar w:fldCharType="separate"/>
+      </w:r>
+      <w:r>
+        <w:t xml:space="preserve">Codefragment </w:t>
+      </w:r>
+      <w:r>
+        <w:rPr>
+          <w:noProof/>
+        </w:rPr>
+        <w:t>6</w:t>
+      </w:r>
+      <w:r>
+        <w:t xml:space="preserve">: </w:t>
+      </w:r>
+      <w:r>
+        <w:t>Voorbeeld Python functie met subprocess module</w:t>
+      </w:r>
+      <w:sdt>
+        <w:sdtPr>
+          <w:id w:val="2079941250"/>
+          <w:citation/>
+        </w:sdtPr>
+        <w:sdtContent>
+          <w:r>
+            <w:fldChar w:fldCharType="begin"/>
+          </w:r>
+          <w:r>
+            <w:instrText xml:space="preserve"> CITATION MSA21 \l 2067 </w:instrText>
+          </w:r>
+          <w:r>
+            <w:fldChar w:fldCharType="separate"/>
+          </w:r>
+          <w:r>
+            <w:rPr>
+              <w:noProof/>
+            </w:rPr>
+            <w:t xml:space="preserve"> </w:t>
+          </w:r>
+          <w:r>
+            <w:rPr>
+              <w:noProof/>
+            </w:rPr>
+            <w:t>[17]</w:t>
+          </w:r>
+          <w:r>
+            <w:fldChar w:fldCharType="end"/>
+          </w:r>
+        </w:sdtContent>
+      </w:sdt>
+      <w:r>
+        <w:fldChar w:fldCharType="end"/>
+      </w:r>
+      <w:r>
+        <w:t>). In dit voo</w:t>
+      </w:r>
+      <w:r>
+        <w:t>r</w:t>
+      </w:r>
+      <w:r>
+        <w:t xml:space="preserve">beeld wordt er een ping uitgevoerd voor het controleren van actieve toestellen. </w:t>
       </w:r>
       <w:r>
         <w:t xml:space="preserve">Het scenario geeft Django-template waarbij de gebruiker moet kiezen uit een lijst van toestellen waar hij of zij een ping naar wil uit sturen. </w:t>
       </w:r>
     </w:p>
     <w:p/>
-    <w:bookmarkStart w:id="115" w:name="_MON_1715165662"/>
-    <w:bookmarkEnd w:id="115"/>
+    <w:bookmarkStart w:id="75" w:name="_MON_1715165662"/>
+    <w:bookmarkEnd w:id="75"/>
     <w:p>
       <w:pPr>
         <w:keepNext/>
@@ -19862,7 +19631,7 @@
           <v:shape id="_x0000_i1026" type="#_x0000_t75" alt="" style="width:463pt;height:270pt;mso-width-percent:0;mso-height-percent:0;mso-width-percent:0;mso-height-percent:0" o:ole="">
             <v:imagedata r:id="rId62" o:title=""/>
           </v:shape>
-          <o:OLEObject Type="Embed" ProgID="Word.Document.12" ShapeID="_x0000_i1026" DrawAspect="Content" ObjectID="_1715168074" r:id="rId63">
+          <o:OLEObject Type="Embed" ProgID="Word.Document.12" ShapeID="_x0000_i1026" DrawAspect="Content" ObjectID="_1715170019" r:id="rId63">
             <o:FieldCodes>\s</o:FieldCodes>
           </o:OLEObject>
         </w:object>
@@ -19872,7 +19641,8 @@
       <w:pPr>
         <w:pStyle w:val="Caption"/>
       </w:pPr>
-      <w:bookmarkStart w:id="116" w:name="_Toc104555014"/>
+      <w:bookmarkStart w:id="76" w:name="_Toc104555014"/>
+      <w:bookmarkStart w:id="77" w:name="_Ref104555889"/>
       <w:r>
         <w:t xml:space="preserve">Codefragment </w:t>
       </w:r>
@@ -19900,11 +19670,56 @@
       <w:r>
         <w:t>Voorbeeld Python functie met subprocess module</w:t>
       </w:r>
-      <w:bookmarkEnd w:id="116"/>
-    </w:p>
-    <w:p>
-      <w:r>
-        <w:t>De Python functie “ping_test” gedefinieerd in bovenstaand codefragment zal dus aan de hand van een module subprocess, Ansible commando’s gaan doorsturen naar een externe Ansible server. De zogezegde ping wordt dan verstuurd vanaf de Ansible server, waarna een response wordt terug gestuurd naar de Django server. Wanneer de Django server een response heeft ontvangen zal dit worden weergegeven aan de gebruiker.</w:t>
+      <w:bookmarkEnd w:id="76"/>
+      <w:sdt>
+        <w:sdtPr>
+          <w:id w:val="-624612235"/>
+          <w:citation/>
+        </w:sdtPr>
+        <w:sdtContent>
+          <w:r>
+            <w:fldChar w:fldCharType="begin"/>
+          </w:r>
+          <w:r>
+            <w:instrText xml:space="preserve"> CITATION MSA21 \l 2067 </w:instrText>
+          </w:r>
+          <w:r>
+            <w:fldChar w:fldCharType="separate"/>
+          </w:r>
+          <w:r>
+            <w:rPr>
+              <w:noProof/>
+            </w:rPr>
+            <w:t xml:space="preserve"> </w:t>
+          </w:r>
+          <w:r>
+            <w:rPr>
+              <w:noProof/>
+            </w:rPr>
+            <w:t>[17]</w:t>
+          </w:r>
+          <w:r>
+            <w:fldChar w:fldCharType="end"/>
+          </w:r>
+        </w:sdtContent>
+      </w:sdt>
+      <w:bookmarkEnd w:id="77"/>
+    </w:p>
+    <w:p>
+      <w:r>
+        <w:t xml:space="preserve">De Python functie “ping_test” gedefinieerd in bovenstaand codefragment zal dus aan de hand van een module </w:t>
+      </w:r>
+      <w:r>
+        <w:t>“</w:t>
+      </w:r>
+      <w:r>
+        <w:t>subprocess</w:t>
+      </w:r>
+      <w:r>
+        <w:t>”</w:t>
+      </w:r>
+      <w:r>
+        <w:t>, Ansible commando’s gaan doorsturen naar een externe Ansible server. De zogezegde ping wordt dan verstuurd vanaf de Ansible server, waarna een response wordt terug gestuurd naar de Django server. Wanneer de Django server een response heeft ontvangen zal dit worden weergegeven aan de gebruiker.</w:t>
       </w:r>
     </w:p>
     <w:p/>
@@ -19912,14 +19727,14 @@
       <w:pPr>
         <w:pStyle w:val="Heading1"/>
       </w:pPr>
-      <w:bookmarkStart w:id="117" w:name="_Toc104555047"/>
+      <w:bookmarkStart w:id="78" w:name="_Toc104555047"/>
       <w:r>
         <w:t>7</w:t>
       </w:r>
       <w:r>
         <w:t xml:space="preserve"> API-calls</w:t>
       </w:r>
-      <w:bookmarkEnd w:id="117"/>
+      <w:bookmarkEnd w:id="78"/>
     </w:p>
     <w:p>
       <w:r>
@@ -20020,7 +19835,7 @@
         <w:pStyle w:val="Heading2"/>
         <w:ind w:firstLine="708"/>
       </w:pPr>
-      <w:bookmarkStart w:id="118" w:name="_Toc104555048"/>
+      <w:bookmarkStart w:id="79" w:name="_Toc104555048"/>
       <w:r>
         <w:lastRenderedPageBreak/>
         <w:t>7</w:t>
@@ -20028,7 +19843,7 @@
       <w:r>
         <w:t>.1 Opstelling</w:t>
       </w:r>
-      <w:bookmarkEnd w:id="118"/>
+      <w:bookmarkEnd w:id="79"/>
     </w:p>
     <w:p>
       <w:r>
@@ -20274,32 +20089,19 @@
                                 <w:szCs w:val="22"/>
                               </w:rPr>
                             </w:pPr>
-                            <w:bookmarkStart w:id="119" w:name="_Ref104411137"/>
-                            <w:bookmarkStart w:id="120" w:name="_Toc104555082"/>
+                            <w:bookmarkStart w:id="80" w:name="_Ref104411137"/>
+                            <w:bookmarkStart w:id="81" w:name="_Toc104555082"/>
                             <w:r>
                               <w:t xml:space="preserve">Figuur </w:t>
                             </w:r>
-                            <w:r>
-                              <w:fldChar w:fldCharType="begin"/>
-                            </w:r>
-                            <w:r>
-                              <w:instrText xml:space="preserve"> SEQ Figuur \* ARABIC </w:instrText>
-                            </w:r>
-                            <w:r>
-                              <w:fldChar w:fldCharType="separate"/>
-                            </w:r>
-                            <w:r>
-                              <w:rPr>
-                                <w:noProof/>
-                              </w:rPr>
-                              <w:t>16</w:t>
-                            </w:r>
-                            <w:r>
-                              <w:rPr>
-                                <w:noProof/>
-                              </w:rPr>
-                              <w:fldChar w:fldCharType="end"/>
-                            </w:r>
+                            <w:fldSimple w:instr=" SEQ Figuur \* ARABIC ">
+                              <w:r>
+                                <w:rPr>
+                                  <w:noProof/>
+                                </w:rPr>
+                                <w:t>16</w:t>
+                              </w:r>
+                            </w:fldSimple>
                             <w:r>
                               <w:t xml:space="preserve">: Basis opstelling </w:t>
                             </w:r>
@@ -20312,8 +20114,8 @@
                             <w:r>
                               <w:t>o)</w:t>
                             </w:r>
-                            <w:bookmarkEnd w:id="119"/>
-                            <w:bookmarkEnd w:id="120"/>
+                            <w:bookmarkEnd w:id="80"/>
+                            <w:bookmarkEnd w:id="81"/>
                           </w:p>
                         </w:txbxContent>
                       </wps:txbx>
@@ -20418,7 +20220,7 @@
       <w:pPr>
         <w:pStyle w:val="Heading1"/>
       </w:pPr>
-      <w:bookmarkStart w:id="123" w:name="_Toc104555049"/>
+      <w:bookmarkStart w:id="82" w:name="_Toc104555049"/>
       <w:r>
         <w:lastRenderedPageBreak/>
         <w:t>8</w:t>
@@ -20429,7 +20231,7 @@
       <w:r>
         <w:t>Jenkins</w:t>
       </w:r>
-      <w:bookmarkEnd w:id="123"/>
+      <w:bookmarkEnd w:id="82"/>
     </w:p>
     <w:p>
       <w:r>
@@ -20735,32 +20537,19 @@
                                 <w:sz w:val="20"/>
                               </w:rPr>
                             </w:pPr>
-                            <w:bookmarkStart w:id="124" w:name="_Ref103508571"/>
-                            <w:bookmarkStart w:id="125" w:name="_Toc104555083"/>
+                            <w:bookmarkStart w:id="83" w:name="_Ref103508571"/>
+                            <w:bookmarkStart w:id="84" w:name="_Toc104555083"/>
                             <w:r>
                               <w:t xml:space="preserve">Figuur </w:t>
                             </w:r>
-                            <w:r>
-                              <w:fldChar w:fldCharType="begin"/>
-                            </w:r>
-                            <w:r>
-                              <w:instrText xml:space="preserve"> SEQ Figuur \* ARABIC </w:instrText>
-                            </w:r>
-                            <w:r>
-                              <w:fldChar w:fldCharType="separate"/>
-                            </w:r>
-                            <w:r>
-                              <w:rPr>
-                                <w:noProof/>
-                              </w:rPr>
-                              <w:t>17</w:t>
-                            </w:r>
-                            <w:r>
-                              <w:rPr>
-                                <w:noProof/>
-                              </w:rPr>
-                              <w:fldChar w:fldCharType="end"/>
-                            </w:r>
+                            <w:fldSimple w:instr=" SEQ Figuur \* ARABIC ">
+                              <w:r>
+                                <w:rPr>
+                                  <w:noProof/>
+                                </w:rPr>
+                                <w:t>17</w:t>
+                              </w:r>
+                            </w:fldSimple>
                             <w:r>
                               <w:t>: Jenkins master-slave architectuur</w:t>
                             </w:r>
@@ -20797,8 +20586,8 @@
                                 </w:r>
                               </w:sdtContent>
                             </w:sdt>
-                            <w:bookmarkEnd w:id="124"/>
-                            <w:bookmarkEnd w:id="125"/>
+                            <w:bookmarkEnd w:id="83"/>
+                            <w:bookmarkEnd w:id="84"/>
                           </w:p>
                         </w:txbxContent>
                       </wps:txbx>
@@ -21432,31 +21221,18 @@
                                 <w:sz w:val="20"/>
                               </w:rPr>
                             </w:pPr>
-                            <w:bookmarkStart w:id="128" w:name="_Toc104555084"/>
+                            <w:bookmarkStart w:id="85" w:name="_Toc104555084"/>
                             <w:r>
                               <w:t xml:space="preserve">Figuur </w:t>
                             </w:r>
-                            <w:r>
-                              <w:fldChar w:fldCharType="begin"/>
-                            </w:r>
-                            <w:r>
-                              <w:instrText xml:space="preserve"> SEQ Figuur \* ARABIC </w:instrText>
-                            </w:r>
-                            <w:r>
-                              <w:fldChar w:fldCharType="separate"/>
-                            </w:r>
-                            <w:r>
-                              <w:rPr>
-                                <w:noProof/>
-                              </w:rPr>
-                              <w:t>18</w:t>
-                            </w:r>
-                            <w:r>
-                              <w:rPr>
-                                <w:noProof/>
-                              </w:rPr>
-                              <w:fldChar w:fldCharType="end"/>
-                            </w:r>
+                            <w:fldSimple w:instr=" SEQ Figuur \* ARABIC ">
+                              <w:r>
+                                <w:rPr>
+                                  <w:noProof/>
+                                </w:rPr>
+                                <w:t>18</w:t>
+                              </w:r>
+                            </w:fldSimple>
                             <w:r>
                               <w:t>: Jenkins visuele werking</w:t>
                             </w:r>
@@ -21493,7 +21269,7 @@
                                 </w:r>
                               </w:sdtContent>
                             </w:sdt>
-                            <w:bookmarkEnd w:id="128"/>
+                            <w:bookmarkEnd w:id="85"/>
                           </w:p>
                         </w:txbxContent>
                       </wps:txbx>
@@ -21603,7 +21379,7 @@
         <w:pStyle w:val="Heading2"/>
         <w:ind w:firstLine="708"/>
       </w:pPr>
-      <w:bookmarkStart w:id="130" w:name="_Toc104555050"/>
+      <w:bookmarkStart w:id="86" w:name="_Toc104555050"/>
       <w:r>
         <w:t>8</w:t>
       </w:r>
@@ -21613,7 +21389,7 @@
       <w:r>
         <w:t>minimumvoorwaarden</w:t>
       </w:r>
-      <w:bookmarkEnd w:id="130"/>
+      <w:bookmarkEnd w:id="86"/>
     </w:p>
     <w:p>
       <w:pPr>
@@ -21625,7 +21401,19 @@
         <w:rPr>
           <w:color w:val="00B050"/>
         </w:rPr>
-        <w:t>De Jenkins minimum voorwaarden zijn belangrijk voor het opstellen en configureren van de virtuele machine in de labo omgeving bij aanvang van het project. Wanneer de volledige configuratie uiteindelijk wordt opgesteld op andere locaties, moeten de machines ook capabel zijn om Jenkins te ondersteunen.</w:t>
+        <w:t>De Jenkins minimum voorwaarden zijn belangrijk voor het opstellen en configureren van de virtuele machine in de labo</w:t>
+      </w:r>
+      <w:r>
+        <w:rPr>
+          <w:color w:val="00B050"/>
+        </w:rPr>
+        <w:t>-</w:t>
+      </w:r>
+      <w:r>
+        <w:rPr>
+          <w:color w:val="00B050"/>
+        </w:rPr>
+        <w:t>omgeving bij aanvang van het project. Wanneer de volledige configuratie uiteindelijk wordt opgesteld op andere locaties, moeten de machines ook capabel zijn om Jenkins te ondersteunen.</w:t>
       </w:r>
     </w:p>
     <w:tbl>
@@ -21807,38 +21595,25 @@
         <w:pStyle w:val="Caption"/>
         <w:framePr w:hSpace="141" w:wrap="around" w:vAnchor="text" w:hAnchor="page" w:x="1435" w:y="712"/>
       </w:pPr>
-      <w:bookmarkStart w:id="131" w:name="_Toc104406463"/>
+      <w:bookmarkStart w:id="87" w:name="_Toc104406463"/>
       <w:r>
         <w:t xml:space="preserve">Tabel </w:t>
       </w:r>
-      <w:r>
-        <w:fldChar w:fldCharType="begin"/>
-      </w:r>
-      <w:r>
-        <w:instrText xml:space="preserve"> SEQ Tabel \* ARABIC </w:instrText>
-      </w:r>
-      <w:r>
-        <w:fldChar w:fldCharType="separate"/>
-      </w:r>
-      <w:r>
-        <w:rPr>
-          <w:noProof/>
-        </w:rPr>
-        <w:t>1</w:t>
-      </w:r>
-      <w:r>
-        <w:rPr>
-          <w:noProof/>
-        </w:rPr>
-        <w:fldChar w:fldCharType="end"/>
-      </w:r>
+      <w:fldSimple w:instr=" SEQ Tabel \* ARABIC ">
+        <w:r>
+          <w:rPr>
+            <w:noProof/>
+          </w:rPr>
+          <w:t>1</w:t>
+        </w:r>
+      </w:fldSimple>
       <w:r>
         <w:t xml:space="preserve">: </w:t>
       </w:r>
       <w:r>
         <w:t>Jenkins minimum hardware voorwaarden</w:t>
       </w:r>
-      <w:bookmarkEnd w:id="131"/>
+      <w:bookmarkEnd w:id="87"/>
     </w:p>
     <w:p/>
     <w:p/>
@@ -22253,36 +22028,23 @@
         <w:pStyle w:val="Caption"/>
         <w:keepNext/>
       </w:pPr>
-      <w:bookmarkStart w:id="132" w:name="_Ref103438413"/>
-      <w:bookmarkStart w:id="133" w:name="_Toc104406464"/>
+      <w:bookmarkStart w:id="88" w:name="_Ref103438413"/>
+      <w:bookmarkStart w:id="89" w:name="_Toc104406464"/>
       <w:r>
         <w:t xml:space="preserve">Tabel </w:t>
       </w:r>
-      <w:r>
-        <w:fldChar w:fldCharType="begin"/>
-      </w:r>
-      <w:r>
-        <w:instrText xml:space="preserve"> SEQ Tabel \* ARABIC </w:instrText>
-      </w:r>
-      <w:r>
-        <w:fldChar w:fldCharType="separate"/>
-      </w:r>
-      <w:r>
-        <w:rPr>
-          <w:noProof/>
-        </w:rPr>
-        <w:t>2</w:t>
-      </w:r>
-      <w:r>
-        <w:rPr>
-          <w:noProof/>
-        </w:rPr>
-        <w:fldChar w:fldCharType="end"/>
-      </w:r>
+      <w:fldSimple w:instr=" SEQ Tabel \* ARABIC ">
+        <w:r>
+          <w:rPr>
+            <w:noProof/>
+          </w:rPr>
+          <w:t>2</w:t>
+        </w:r>
+      </w:fldSimple>
       <w:r>
         <w:t>: Jenkins minimumsoftware voorwaarden</w:t>
       </w:r>
-      <w:bookmarkEnd w:id="132"/>
+      <w:bookmarkEnd w:id="88"/>
       <w:sdt>
         <w:sdtPr>
           <w:id w:val="-444234611"/>
@@ -22316,7 +22078,7 @@
           </w:r>
         </w:sdtContent>
       </w:sdt>
-      <w:bookmarkEnd w:id="133"/>
+      <w:bookmarkEnd w:id="89"/>
     </w:p>
     <w:p>
       <w:r>
@@ -22412,7 +22174,7 @@
       <w:pPr>
         <w:ind w:firstLine="708"/>
       </w:pPr>
-      <w:bookmarkStart w:id="134" w:name="_Toc104555051"/>
+      <w:bookmarkStart w:id="90" w:name="_Toc104555051"/>
       <w:r>
         <w:rPr>
           <w:rStyle w:val="Heading2Char"/>
@@ -22425,7 +22187,7 @@
         </w:rPr>
         <w:t>.2 Jenkins best practices</w:t>
       </w:r>
-      <w:bookmarkEnd w:id="134"/>
+      <w:bookmarkEnd w:id="90"/>
     </w:p>
     <w:p>
       <w:r>
@@ -22681,7 +22443,7 @@
       <w:pPr>
         <w:pStyle w:val="Heading1"/>
       </w:pPr>
-      <w:bookmarkStart w:id="135" w:name="_Toc104555052"/>
+      <w:bookmarkStart w:id="91" w:name="_Toc104555052"/>
       <w:r>
         <w:lastRenderedPageBreak/>
         <w:t>9</w:t>
@@ -22698,7 +22460,7 @@
       <w:r>
         <w:t>omgevingen</w:t>
       </w:r>
-      <w:bookmarkEnd w:id="135"/>
+      <w:bookmarkEnd w:id="91"/>
     </w:p>
     <w:p>
       <w:r>
@@ -22820,37 +22582,24 @@
                                 <w:sz w:val="20"/>
                               </w:rPr>
                             </w:pPr>
-                            <w:bookmarkStart w:id="136" w:name="_Ref103418716"/>
-                            <w:bookmarkStart w:id="137" w:name="_Ref103419282"/>
-                            <w:bookmarkStart w:id="138" w:name="_Toc104555085"/>
+                            <w:bookmarkStart w:id="92" w:name="_Ref103418716"/>
+                            <w:bookmarkStart w:id="93" w:name="_Ref103419282"/>
+                            <w:bookmarkStart w:id="94" w:name="_Toc104555085"/>
                             <w:r>
                               <w:t xml:space="preserve">Figuur </w:t>
                             </w:r>
-                            <w:r>
-                              <w:fldChar w:fldCharType="begin"/>
-                            </w:r>
-                            <w:r>
-                              <w:instrText xml:space="preserve"> SEQ Figuur \* ARABIC </w:instrText>
-                            </w:r>
-                            <w:r>
-                              <w:fldChar w:fldCharType="separate"/>
-                            </w:r>
-                            <w:r>
-                              <w:rPr>
-                                <w:noProof/>
-                              </w:rPr>
-                              <w:t>19</w:t>
-                            </w:r>
-                            <w:r>
-                              <w:rPr>
-                                <w:noProof/>
-                              </w:rPr>
-                              <w:fldChar w:fldCharType="end"/>
-                            </w:r>
+                            <w:fldSimple w:instr=" SEQ Figuur \* ARABIC ">
+                              <w:r>
+                                <w:rPr>
+                                  <w:noProof/>
+                                </w:rPr>
+                                <w:t>19</w:t>
+                              </w:r>
+                            </w:fldSimple>
                             <w:r>
                               <w:t>: Python virtuele omgevingen visueel voorbeeld</w:t>
                             </w:r>
-                            <w:bookmarkEnd w:id="136"/>
+                            <w:bookmarkEnd w:id="92"/>
                             <w:sdt>
                               <w:sdtPr>
                                 <w:id w:val="-1622064408"/>
@@ -22884,8 +22633,8 @@
                                 </w:r>
                               </w:sdtContent>
                             </w:sdt>
-                            <w:bookmarkEnd w:id="137"/>
-                            <w:bookmarkEnd w:id="138"/>
+                            <w:bookmarkEnd w:id="93"/>
+                            <w:bookmarkEnd w:id="94"/>
                           </w:p>
                         </w:txbxContent>
                       </wps:txbx>
@@ -23161,14 +22910,14 @@
         <w:pStyle w:val="Heading2"/>
         <w:ind w:firstLine="708"/>
       </w:pPr>
-      <w:bookmarkStart w:id="142" w:name="_Toc104555053"/>
+      <w:bookmarkStart w:id="95" w:name="_Toc104555053"/>
       <w:r>
         <w:t>9</w:t>
       </w:r>
       <w:r>
         <w:t>.2 Voordelen Python virtuele omgevingen</w:t>
       </w:r>
-      <w:bookmarkEnd w:id="142"/>
+      <w:bookmarkEnd w:id="95"/>
     </w:p>
     <w:p>
       <w:r>
@@ -23273,8 +23022,8 @@
         <w:t>).</w:t>
       </w:r>
     </w:p>
-    <w:bookmarkStart w:id="143" w:name="_MON_1714131400"/>
-    <w:bookmarkEnd w:id="143"/>
+    <w:bookmarkStart w:id="96" w:name="_MON_1714131400"/>
+    <w:bookmarkEnd w:id="96"/>
     <w:p>
       <w:pPr>
         <w:jc w:val="center"/>
@@ -23287,7 +23036,7 @@
           <v:shape id="_x0000_i1025" type="#_x0000_t75" alt="" style="width:231.95pt;height:271.75pt;mso-width-percent:0;mso-height-percent:0;mso-width-percent:0;mso-height-percent:0" o:ole="">
             <v:imagedata r:id="rId69" o:title=""/>
           </v:shape>
-          <o:OLEObject Type="Embed" ProgID="Word.OpenDocumentText.12" ShapeID="_x0000_i1025" DrawAspect="Content" ObjectID="_1715168075" r:id="rId70"/>
+          <o:OLEObject Type="Embed" ProgID="Word.OpenDocumentText.12" ShapeID="_x0000_i1025" DrawAspect="Content" ObjectID="_1715170020" r:id="rId70"/>
         </w:object>
       </w:r>
     </w:p>
@@ -23296,37 +23045,24 @@
         <w:pStyle w:val="Caption"/>
         <w:jc w:val="center"/>
       </w:pPr>
-      <w:bookmarkStart w:id="144" w:name="_Ref103519205"/>
-      <w:bookmarkStart w:id="145" w:name="_Toc104555015"/>
+      <w:bookmarkStart w:id="97" w:name="_Ref103519205"/>
+      <w:bookmarkStart w:id="98" w:name="_Toc104555015"/>
       <w:r>
         <w:t xml:space="preserve">Codefragment </w:t>
       </w:r>
-      <w:r>
-        <w:fldChar w:fldCharType="begin"/>
-      </w:r>
-      <w:r>
-        <w:instrText xml:space="preserve"> SEQ Codefragment \* ARABIC </w:instrText>
-      </w:r>
-      <w:r>
-        <w:fldChar w:fldCharType="separate"/>
-      </w:r>
-      <w:r>
-        <w:rPr>
-          <w:noProof/>
-        </w:rPr>
-        <w:t>7</w:t>
-      </w:r>
-      <w:r>
-        <w:rPr>
-          <w:noProof/>
-        </w:rPr>
-        <w:fldChar w:fldCharType="end"/>
-      </w:r>
+      <w:fldSimple w:instr=" SEQ Codefragment \* ARABIC ">
+        <w:r>
+          <w:rPr>
+            <w:noProof/>
+          </w:rPr>
+          <w:t>7</w:t>
+        </w:r>
+      </w:fldSimple>
       <w:r>
         <w:t>: Folder structuur virtuele omgeving</w:t>
       </w:r>
-      <w:bookmarkEnd w:id="144"/>
-      <w:bookmarkEnd w:id="145"/>
+      <w:bookmarkEnd w:id="97"/>
+      <w:bookmarkEnd w:id="98"/>
     </w:p>
     <w:p/>
     <w:p/>
@@ -23338,7 +23074,7 @@
       <w:pPr>
         <w:pStyle w:val="Heading1"/>
       </w:pPr>
-      <w:bookmarkStart w:id="146" w:name="_Toc104555054"/>
+      <w:bookmarkStart w:id="99" w:name="_Toc104555054"/>
       <w:r>
         <w:lastRenderedPageBreak/>
         <w:t>1</w:t>
@@ -23352,7 +23088,7 @@
       <w:r>
         <w:t>Praktische uitwerking</w:t>
       </w:r>
-      <w:bookmarkEnd w:id="146"/>
+      <w:bookmarkEnd w:id="99"/>
     </w:p>
     <w:p>
       <w:r>
@@ -23463,7 +23199,7 @@
       <w:pPr>
         <w:pStyle w:val="Heading1"/>
       </w:pPr>
-      <w:bookmarkStart w:id="147" w:name="_Toc104555055"/>
+      <w:bookmarkStart w:id="100" w:name="_Toc104555055"/>
       <w:r>
         <w:lastRenderedPageBreak/>
         <w:t>1</w:t>
@@ -23480,7 +23216,7 @@
       <w:r>
         <w:t>osting</w:t>
       </w:r>
-      <w:bookmarkEnd w:id="147"/>
+      <w:bookmarkEnd w:id="100"/>
     </w:p>
     <w:p>
       <w:r>
@@ -23537,11 +23273,11 @@
         <w:pStyle w:val="Heading2"/>
         <w:ind w:firstLine="708"/>
       </w:pPr>
-      <w:bookmarkStart w:id="148" w:name="_Toc104555056"/>
+      <w:bookmarkStart w:id="101" w:name="_Toc104555056"/>
       <w:r>
         <w:t>3.1 Netwerk diagram</w:t>
       </w:r>
-      <w:bookmarkEnd w:id="148"/>
+      <w:bookmarkEnd w:id="101"/>
     </w:p>
     <w:p>
       <w:pPr>
@@ -23737,7 +23473,7 @@
       <w:pPr>
         <w:pStyle w:val="Heading1"/>
       </w:pPr>
-      <w:bookmarkStart w:id="149" w:name="_Toc104555057"/>
+      <w:bookmarkStart w:id="102" w:name="_Toc104555057"/>
       <w:r>
         <w:lastRenderedPageBreak/>
         <w:t>1</w:t>
@@ -23751,7 +23487,7 @@
       <w:r>
         <w:t>Handleiding</w:t>
       </w:r>
-      <w:bookmarkEnd w:id="149"/>
+      <w:bookmarkEnd w:id="102"/>
     </w:p>
     <w:p>
       <w:r>
@@ -23786,12 +23522,12 @@
       <w:pPr>
         <w:pStyle w:val="Heading1"/>
       </w:pPr>
-      <w:bookmarkStart w:id="150" w:name="_Toc104555058"/>
+      <w:bookmarkStart w:id="103" w:name="_Toc104555058"/>
       <w:r>
         <w:lastRenderedPageBreak/>
         <w:t>Conclusie</w:t>
       </w:r>
-      <w:bookmarkEnd w:id="150"/>
+      <w:bookmarkEnd w:id="103"/>
     </w:p>
     <w:p>
       <w:r>
@@ -23861,12 +23597,12 @@
       <w:pPr>
         <w:pStyle w:val="Heading1"/>
       </w:pPr>
-      <w:bookmarkStart w:id="151" w:name="_Toc104555059"/>
+      <w:bookmarkStart w:id="104" w:name="_Toc104555059"/>
       <w:r>
         <w:lastRenderedPageBreak/>
         <w:t>Nawoord</w:t>
       </w:r>
-      <w:bookmarkEnd w:id="151"/>
+      <w:bookmarkEnd w:id="104"/>
     </w:p>
     <w:p>
       <w:r>
@@ -23924,7 +23660,7 @@
         <w:br w:type="page"/>
       </w:r>
     </w:p>
-    <w:bookmarkStart w:id="152" w:name="_Toc104555060" w:displacedByCustomXml="next"/>
+    <w:bookmarkStart w:id="105" w:name="_Toc104555060" w:displacedByCustomXml="next"/>
     <w:sdt>
       <w:sdtPr>
         <w:rPr>
@@ -23953,7 +23689,7 @@
           <w:r>
             <w:t>Literatuurlijst</w:t>
           </w:r>
-          <w:bookmarkEnd w:id="152"/>
+          <w:bookmarkEnd w:id="105"/>
         </w:p>
         <w:sdt>
           <w:sdtPr>
@@ -23998,7 +23734,7 @@
               </w:tblGrid>
               <w:tr>
                 <w:trPr>
-                  <w:divId w:val="116685061"/>
+                  <w:divId w:val="325940475"/>
                   <w:tblCellSpacing w:w="15" w:type="dxa"/>
                 </w:trPr>
                 <w:tc>
@@ -24053,7 +23789,7 @@
               </w:tr>
               <w:tr>
                 <w:trPr>
-                  <w:divId w:val="116685061"/>
+                  <w:divId w:val="325940475"/>
                   <w:tblCellSpacing w:w="15" w:type="dxa"/>
                 </w:trPr>
                 <w:tc>
@@ -24106,7 +23842,7 @@
               </w:tr>
               <w:tr>
                 <w:trPr>
-                  <w:divId w:val="116685061"/>
+                  <w:divId w:val="325940475"/>
                   <w:tblCellSpacing w:w="15" w:type="dxa"/>
                 </w:trPr>
                 <w:tc>
@@ -24159,7 +23895,7 @@
               </w:tr>
               <w:tr>
                 <w:trPr>
-                  <w:divId w:val="116685061"/>
+                  <w:divId w:val="325940475"/>
                   <w:tblCellSpacing w:w="15" w:type="dxa"/>
                 </w:trPr>
                 <w:tc>
@@ -24207,7 +23943,7 @@
               </w:tr>
               <w:tr>
                 <w:trPr>
-                  <w:divId w:val="116685061"/>
+                  <w:divId w:val="325940475"/>
                   <w:tblCellSpacing w:w="15" w:type="dxa"/>
                 </w:trPr>
                 <w:tc>
@@ -24260,7 +23996,7 @@
               </w:tr>
               <w:tr>
                 <w:trPr>
-                  <w:divId w:val="116685061"/>
+                  <w:divId w:val="325940475"/>
                   <w:tblCellSpacing w:w="15" w:type="dxa"/>
                 </w:trPr>
                 <w:tc>
@@ -24313,7 +24049,7 @@
               </w:tr>
               <w:tr>
                 <w:trPr>
-                  <w:divId w:val="116685061"/>
+                  <w:divId w:val="325940475"/>
                   <w:tblCellSpacing w:w="15" w:type="dxa"/>
                 </w:trPr>
                 <w:tc>
@@ -24366,7 +24102,7 @@
               </w:tr>
               <w:tr>
                 <w:trPr>
-                  <w:divId w:val="116685061"/>
+                  <w:divId w:val="325940475"/>
                   <w:tblCellSpacing w:w="15" w:type="dxa"/>
                 </w:trPr>
                 <w:tc>
@@ -24419,7 +24155,7 @@
               </w:tr>
               <w:tr>
                 <w:trPr>
-                  <w:divId w:val="116685061"/>
+                  <w:divId w:val="325940475"/>
                   <w:tblCellSpacing w:w="15" w:type="dxa"/>
                 </w:trPr>
                 <w:tc>
@@ -24472,7 +24208,7 @@
               </w:tr>
               <w:tr>
                 <w:trPr>
-                  <w:divId w:val="116685061"/>
+                  <w:divId w:val="325940475"/>
                   <w:tblCellSpacing w:w="15" w:type="dxa"/>
                 </w:trPr>
                 <w:tc>
@@ -24492,6 +24228,54 @@
                         <w:noProof/>
                       </w:rPr>
                       <w:t xml:space="preserve">[10] </w:t>
+                    </w:r>
+                  </w:p>
+                </w:tc>
+                <w:tc>
+                  <w:tcPr>
+                    <w:tcW w:w="0" w:type="auto"/>
+                    <w:hideMark/>
+                  </w:tcPr>
+                  <w:p>
+                    <w:pPr>
+                      <w:pStyle w:val="Bibliography"/>
+                      <w:rPr>
+                        <w:noProof/>
+                        <w:lang w:val="en-US"/>
+                      </w:rPr>
+                    </w:pPr>
+                    <w:r>
+                      <w:rPr>
+                        <w:noProof/>
+                        <w:lang w:val="en-US"/>
+                      </w:rPr>
+                      <w:t>J. Patel, „Django Alternatives: Top 5 Python Frameworks To Use in 2022,” 02 03 2022. [Online]. Available: https://www.monocubed.com/blog/django-alternatives/. [Geopend 22 03 2022].</w:t>
+                    </w:r>
+                  </w:p>
+                </w:tc>
+              </w:tr>
+              <w:tr>
+                <w:trPr>
+                  <w:divId w:val="325940475"/>
+                  <w:tblCellSpacing w:w="15" w:type="dxa"/>
+                </w:trPr>
+                <w:tc>
+                  <w:tcPr>
+                    <w:tcW w:w="50" w:type="pct"/>
+                    <w:hideMark/>
+                  </w:tcPr>
+                  <w:p>
+                    <w:pPr>
+                      <w:pStyle w:val="Bibliography"/>
+                      <w:rPr>
+                        <w:noProof/>
+                      </w:rPr>
+                    </w:pPr>
+                    <w:r>
+                      <w:rPr>
+                        <w:noProof/>
+                      </w:rPr>
+                      <w:t xml:space="preserve">[11] </w:t>
                     </w:r>
                   </w:p>
                 </w:tc>
@@ -24525,55 +24309,7 @@
               </w:tr>
               <w:tr>
                 <w:trPr>
-                  <w:divId w:val="116685061"/>
-                  <w:tblCellSpacing w:w="15" w:type="dxa"/>
-                </w:trPr>
-                <w:tc>
-                  <w:tcPr>
-                    <w:tcW w:w="50" w:type="pct"/>
-                    <w:hideMark/>
-                  </w:tcPr>
-                  <w:p>
-                    <w:pPr>
-                      <w:pStyle w:val="Bibliography"/>
-                      <w:rPr>
-                        <w:noProof/>
-                      </w:rPr>
-                    </w:pPr>
-                    <w:r>
-                      <w:rPr>
-                        <w:noProof/>
-                      </w:rPr>
-                      <w:t xml:space="preserve">[11] </w:t>
-                    </w:r>
-                  </w:p>
-                </w:tc>
-                <w:tc>
-                  <w:tcPr>
-                    <w:tcW w:w="0" w:type="auto"/>
-                    <w:hideMark/>
-                  </w:tcPr>
-                  <w:p>
-                    <w:pPr>
-                      <w:pStyle w:val="Bibliography"/>
-                      <w:rPr>
-                        <w:noProof/>
-                        <w:lang w:val="en-US"/>
-                      </w:rPr>
-                    </w:pPr>
-                    <w:r>
-                      <w:rPr>
-                        <w:noProof/>
-                        <w:lang w:val="en-US"/>
-                      </w:rPr>
-                      <w:t>R.H Ansible, „About Ansible - Ansible documentation,” [Online]. Available: https://docs.ansible.com/ansible/latest/index.html. [Geopend 03 11 2021].</w:t>
-                    </w:r>
-                  </w:p>
-                </w:tc>
-              </w:tr>
-              <w:tr>
-                <w:trPr>
-                  <w:divId w:val="116685061"/>
+                  <w:divId w:val="325940475"/>
                   <w:tblCellSpacing w:w="15" w:type="dxa"/>
                 </w:trPr>
                 <w:tc>
@@ -24606,6 +24342,7 @@
                       <w:pStyle w:val="Bibliography"/>
                       <w:rPr>
                         <w:noProof/>
+                        <w:lang w:val="en-US"/>
                       </w:rPr>
                     </w:pPr>
                     <w:r>
@@ -24613,20 +24350,14 @@
                         <w:noProof/>
                         <w:lang w:val="en-US"/>
                       </w:rPr>
-                      <w:t xml:space="preserve">R.H Ansible, „Red Hat Ansible use case - Provisioning,” [Online]. </w:t>
-                    </w:r>
-                    <w:r>
-                      <w:rPr>
-                        <w:noProof/>
-                      </w:rPr>
-                      <w:t>Available: https://www.ansible.com/use-cases/provisioning. [Geopend 03 11 2021].</w:t>
+                      <w:t>R.H Ansible, „About Ansible - Ansible documentation,” [Online]. Available: https://docs.ansible.com/ansible/latest/index.html. [Geopend 03 11 2021].</w:t>
                     </w:r>
                   </w:p>
                 </w:tc>
               </w:tr>
               <w:tr>
                 <w:trPr>
-                  <w:divId w:val="116685061"/>
+                  <w:divId w:val="325940475"/>
                   <w:tblCellSpacing w:w="15" w:type="dxa"/>
                 </w:trPr>
                 <w:tc>
@@ -24666,20 +24397,20 @@
                         <w:noProof/>
                         <w:lang w:val="en-US"/>
                       </w:rPr>
-                      <w:t xml:space="preserve">R.H. Ansible, „Ansible for Configuration management,” [Online]. Available: https://www.ansible.com/use-cases/configuration-management. </w:t>
+                      <w:t xml:space="preserve">R.H Ansible, „Red Hat Ansible use case - Provisioning,” [Online]. </w:t>
                     </w:r>
                     <w:r>
                       <w:rPr>
                         <w:noProof/>
                       </w:rPr>
-                      <w:t>[Geopend 03 11 2021].</w:t>
+                      <w:t>Available: https://www.ansible.com/use-cases/provisioning. [Geopend 03 11 2021].</w:t>
                     </w:r>
                   </w:p>
                 </w:tc>
               </w:tr>
               <w:tr>
                 <w:trPr>
-                  <w:divId w:val="116685061"/>
+                  <w:divId w:val="325940475"/>
                   <w:tblCellSpacing w:w="15" w:type="dxa"/>
                 </w:trPr>
                 <w:tc>
@@ -24719,7 +24450,7 @@
                         <w:noProof/>
                         <w:lang w:val="en-US"/>
                       </w:rPr>
-                      <w:t xml:space="preserve">R.H. Ansible, „Ansible for application deployment,” [Online]. Available: https://www.ansible.com/use-cases/application-deployment. </w:t>
+                      <w:t xml:space="preserve">R.H. Ansible, „Ansible for Configuration management,” [Online]. Available: https://www.ansible.com/use-cases/configuration-management. </w:t>
                     </w:r>
                     <w:r>
                       <w:rPr>
@@ -24732,7 +24463,7 @@
               </w:tr>
               <w:tr>
                 <w:trPr>
-                  <w:divId w:val="116685061"/>
+                  <w:divId w:val="325940475"/>
                   <w:tblCellSpacing w:w="15" w:type="dxa"/>
                 </w:trPr>
                 <w:tc>
@@ -24751,7 +24482,61 @@
                       <w:rPr>
                         <w:noProof/>
                       </w:rPr>
+                      <w:lastRenderedPageBreak/>
                       <w:t xml:space="preserve">[15] </w:t>
+                    </w:r>
+                  </w:p>
+                </w:tc>
+                <w:tc>
+                  <w:tcPr>
+                    <w:tcW w:w="0" w:type="auto"/>
+                    <w:hideMark/>
+                  </w:tcPr>
+                  <w:p>
+                    <w:pPr>
+                      <w:pStyle w:val="Bibliography"/>
+                      <w:rPr>
+                        <w:noProof/>
+                      </w:rPr>
+                    </w:pPr>
+                    <w:r>
+                      <w:rPr>
+                        <w:noProof/>
+                        <w:lang w:val="en-US"/>
+                      </w:rPr>
+                      <w:t xml:space="preserve">R.H. Ansible, „Ansible for application deployment,” [Online]. Available: https://www.ansible.com/use-cases/application-deployment. </w:t>
+                    </w:r>
+                    <w:r>
+                      <w:rPr>
+                        <w:noProof/>
+                      </w:rPr>
+                      <w:t>[Geopend 03 11 2021].</w:t>
+                    </w:r>
+                  </w:p>
+                </w:tc>
+              </w:tr>
+              <w:tr>
+                <w:trPr>
+                  <w:divId w:val="325940475"/>
+                  <w:tblCellSpacing w:w="15" w:type="dxa"/>
+                </w:trPr>
+                <w:tc>
+                  <w:tcPr>
+                    <w:tcW w:w="50" w:type="pct"/>
+                    <w:hideMark/>
+                  </w:tcPr>
+                  <w:p>
+                    <w:pPr>
+                      <w:pStyle w:val="Bibliography"/>
+                      <w:rPr>
+                        <w:noProof/>
+                      </w:rPr>
+                    </w:pPr>
+                    <w:r>
+                      <w:rPr>
+                        <w:noProof/>
+                      </w:rPr>
+                      <w:t xml:space="preserve">[16] </w:t>
                     </w:r>
                   </w:p>
                 </w:tc>
@@ -24785,61 +24570,7 @@
               </w:tr>
               <w:tr>
                 <w:trPr>
-                  <w:divId w:val="116685061"/>
-                  <w:tblCellSpacing w:w="15" w:type="dxa"/>
-                </w:trPr>
-                <w:tc>
-                  <w:tcPr>
-                    <w:tcW w:w="50" w:type="pct"/>
-                    <w:hideMark/>
-                  </w:tcPr>
-                  <w:p>
-                    <w:pPr>
-                      <w:pStyle w:val="Bibliography"/>
-                      <w:rPr>
-                        <w:noProof/>
-                      </w:rPr>
-                    </w:pPr>
-                    <w:r>
-                      <w:rPr>
-                        <w:noProof/>
-                      </w:rPr>
-                      <w:lastRenderedPageBreak/>
-                      <w:t xml:space="preserve">[16] </w:t>
-                    </w:r>
-                  </w:p>
-                </w:tc>
-                <w:tc>
-                  <w:tcPr>
-                    <w:tcW w:w="0" w:type="auto"/>
-                    <w:hideMark/>
-                  </w:tcPr>
-                  <w:p>
-                    <w:pPr>
-                      <w:pStyle w:val="Bibliography"/>
-                      <w:rPr>
-                        <w:noProof/>
-                      </w:rPr>
-                    </w:pPr>
-                    <w:r>
-                      <w:rPr>
-                        <w:noProof/>
-                        <w:lang w:val="en-US"/>
-                      </w:rPr>
-                      <w:t xml:space="preserve">J. McAllister, „packtpub - Mastering Jenkins,” [Online]. Available: https://subscription.packtpub.com/book/application-testing/9781784390891/2/ch02lvl1sec15/understanding-the-master-and-slave-architecture. </w:t>
-                    </w:r>
-                    <w:r>
-                      <w:rPr>
-                        <w:noProof/>
-                      </w:rPr>
-                      <w:t>[Geopend 15 05 2022].</w:t>
-                    </w:r>
-                  </w:p>
-                </w:tc>
-              </w:tr>
-              <w:tr>
-                <w:trPr>
-                  <w:divId w:val="116685061"/>
+                  <w:divId w:val="325940475"/>
                   <w:tblCellSpacing w:w="15" w:type="dxa"/>
                 </w:trPr>
                 <w:tc>
@@ -24879,20 +24610,20 @@
                         <w:noProof/>
                         <w:lang w:val="en-US"/>
                       </w:rPr>
-                      <w:t xml:space="preserve">S. Mino, „Jobsity - What is Jenkins and Why Should You Use It?,” [Online]. Available: https://www.jobsity.com/blog/what-is-jenkins-and-why-should-you-use-it. </w:t>
+                      <w:t xml:space="preserve">M. Ahmed, „Medium - Ansible for Networking with Django-based GUI,” 12 12 2021. [Online]. Available: https://medium.com/@mahmoud.maghni8/ansible-for-networking-with-django-based-gui-simple-use-case-d558d3ec99b6. </w:t>
                     </w:r>
                     <w:r>
                       <w:rPr>
                         <w:noProof/>
                       </w:rPr>
-                      <w:t>[Geopend v 05 2022].</w:t>
+                      <w:t>[Geopend 27 05 2022].</w:t>
                     </w:r>
                   </w:p>
                 </w:tc>
               </w:tr>
               <w:tr>
                 <w:trPr>
-                  <w:divId w:val="116685061"/>
+                  <w:divId w:val="325940475"/>
                   <w:tblCellSpacing w:w="15" w:type="dxa"/>
                 </w:trPr>
                 <w:tc>
@@ -24925,7 +24656,6 @@
                       <w:pStyle w:val="Bibliography"/>
                       <w:rPr>
                         <w:noProof/>
-                        <w:lang w:val="en-US"/>
                       </w:rPr>
                     </w:pPr>
                     <w:r>
@@ -24933,14 +24663,20 @@
                         <w:noProof/>
                         <w:lang w:val="en-US"/>
                       </w:rPr>
-                      <w:t>J., „TOOLSQA - Jenkins What are the pre- requisites and procedure,” 14 05 2022. [Online]. Available: https://www.toolsqa.com/jenkins/install-jenkins/. [Geopend 14 05 2022].</w:t>
+                      <w:t xml:space="preserve">J. McAllister, „packtpub - Mastering Jenkins,” [Online]. Available: https://subscription.packtpub.com/book/application-testing/9781784390891/2/ch02lvl1sec15/understanding-the-master-and-slave-architecture. </w:t>
+                    </w:r>
+                    <w:r>
+                      <w:rPr>
+                        <w:noProof/>
+                      </w:rPr>
+                      <w:t>[Geopend 15 05 2022].</w:t>
                     </w:r>
                   </w:p>
                 </w:tc>
               </w:tr>
               <w:tr>
                 <w:trPr>
-                  <w:divId w:val="116685061"/>
+                  <w:divId w:val="325940475"/>
                   <w:tblCellSpacing w:w="15" w:type="dxa"/>
                 </w:trPr>
                 <w:tc>
@@ -24973,7 +24709,6 @@
                       <w:pStyle w:val="Bibliography"/>
                       <w:rPr>
                         <w:noProof/>
-                        <w:lang w:val="en-US"/>
                       </w:rPr>
                     </w:pPr>
                     <w:r>
@@ -24981,14 +24716,20 @@
                         <w:noProof/>
                         <w:lang w:val="en-US"/>
                       </w:rPr>
-                      <w:t>J. Patel, „Django Alternatives: Top 5 Python Frameworks To Use in 2022,” 02 03 2022. [Online]. Available: https://www.monocubed.com/blog/django-alternatives/. [Geopend 22 03 2022].</w:t>
+                      <w:t xml:space="preserve">S. Mino, „Jobsity - What is Jenkins and Why Should You Use It?,” [Online]. Available: https://www.jobsity.com/blog/what-is-jenkins-and-why-should-you-use-it. </w:t>
+                    </w:r>
+                    <w:r>
+                      <w:rPr>
+                        <w:noProof/>
+                      </w:rPr>
+                      <w:t>[Geopend v 05 2022].</w:t>
                     </w:r>
                   </w:p>
                 </w:tc>
               </w:tr>
               <w:tr>
                 <w:trPr>
-                  <w:divId w:val="116685061"/>
+                  <w:divId w:val="325940475"/>
                   <w:tblCellSpacing w:w="15" w:type="dxa"/>
                 </w:trPr>
                 <w:tc>
@@ -25021,6 +24762,7 @@
                       <w:pStyle w:val="Bibliography"/>
                       <w:rPr>
                         <w:noProof/>
+                        <w:lang w:val="en-US"/>
                       </w:rPr>
                     </w:pPr>
                     <w:r>
@@ -25028,20 +24770,14 @@
                         <w:noProof/>
                         <w:lang w:val="en-US"/>
                       </w:rPr>
-                      <w:t xml:space="preserve">M. Lotfinejad, „Dataquest - A Complete Guide to Python Virtual Environments,” 09 03 2022. [Online]. Available: https://www.dataquest.io/blog/a-complete-guide-to-python-virtual-environments/. </w:t>
-                    </w:r>
-                    <w:r>
-                      <w:rPr>
-                        <w:noProof/>
-                      </w:rPr>
-                      <w:t>[Geopend 14 05 2022].</w:t>
+                      <w:t>J., „TOOLSQA - Jenkins What are the pre- requisites and procedure,” 14 05 2022. [Online]. Available: https://www.toolsqa.com/jenkins/install-jenkins/. [Geopend 14 05 2022].</w:t>
                     </w:r>
                   </w:p>
                 </w:tc>
               </w:tr>
               <w:tr>
                 <w:trPr>
-                  <w:divId w:val="116685061"/>
+                  <w:divId w:val="325940475"/>
                   <w:tblCellSpacing w:w="15" w:type="dxa"/>
                 </w:trPr>
                 <w:tc>
@@ -25081,20 +24817,20 @@
                         <w:noProof/>
                         <w:lang w:val="en-US"/>
                       </w:rPr>
-                      <w:t xml:space="preserve">A. Technologies, „Django timeline – Skillsets, Budget and Benefits,” 05 01 2021. [Online]. Available: https://www.agiratech.com/django-web-development-skillsets-budget-and-benefits. </w:t>
+                      <w:t xml:space="preserve">M. Lotfinejad, „Dataquest - A Complete Guide to Python Virtual Environments,” 09 03 2022. [Online]. Available: https://www.dataquest.io/blog/a-complete-guide-to-python-virtual-environments/. </w:t>
                     </w:r>
                     <w:r>
                       <w:rPr>
                         <w:noProof/>
                       </w:rPr>
-                      <w:t>[Geopend 21 03 2022].</w:t>
+                      <w:t>[Geopend 14 05 2022].</w:t>
                     </w:r>
                   </w:p>
                 </w:tc>
               </w:tr>
               <w:tr>
                 <w:trPr>
-                  <w:divId w:val="116685061"/>
+                  <w:divId w:val="325940475"/>
                   <w:tblCellSpacing w:w="15" w:type="dxa"/>
                 </w:trPr>
                 <w:tc>
@@ -25134,20 +24870,20 @@
                         <w:noProof/>
                         <w:lang w:val="en-US"/>
                       </w:rPr>
-                      <w:t xml:space="preserve">A. Martin, „Django logo,” 03 08 2021. [Online]. Available: https://njkhanh.com/flask-django-or-pyramid-choose-the-right-python-framework-for-your-project-p5f33363134. </w:t>
+                      <w:t xml:space="preserve">A. Technologies, „Django timeline – Skillsets, Budget and Benefits,” 05 01 2021. [Online]. Available: https://www.agiratech.com/django-web-development-skillsets-budget-and-benefits. </w:t>
                     </w:r>
                     <w:r>
                       <w:rPr>
                         <w:noProof/>
                       </w:rPr>
-                      <w:t>[Geopend 24 03 2022].</w:t>
+                      <w:t>[Geopend 21 03 2022].</w:t>
                     </w:r>
                   </w:p>
                 </w:tc>
               </w:tr>
               <w:tr>
                 <w:trPr>
-                  <w:divId w:val="116685061"/>
+                  <w:divId w:val="325940475"/>
                   <w:tblCellSpacing w:w="15" w:type="dxa"/>
                 </w:trPr>
                 <w:tc>
@@ -25187,20 +24923,20 @@
                         <w:noProof/>
                         <w:lang w:val="en-US"/>
                       </w:rPr>
-                      <w:t xml:space="preserve">Wikipedia contributors, „Django (web framework),” 05 04 2022. [Online]. Available: https://en.wikipedia.org/wiki/Django_(web_framework). </w:t>
+                      <w:t xml:space="preserve">A. Martin, „Django logo,” 03 08 2021. [Online]. Available: https://njkhanh.com/flask-django-or-pyramid-choose-the-right-python-framework-for-your-project-p5f33363134. </w:t>
                     </w:r>
                     <w:r>
                       <w:rPr>
                         <w:noProof/>
                       </w:rPr>
-                      <w:t>[Geopend 13 04 2022].</w:t>
+                      <w:t>[Geopend 24 03 2022].</w:t>
                     </w:r>
                   </w:p>
                 </w:tc>
               </w:tr>
               <w:tr>
                 <w:trPr>
-                  <w:divId w:val="116685061"/>
+                  <w:divId w:val="325940475"/>
                   <w:tblCellSpacing w:w="15" w:type="dxa"/>
                 </w:trPr>
                 <w:tc>
@@ -25240,20 +24976,20 @@
                         <w:noProof/>
                         <w:lang w:val="en-US"/>
                       </w:rPr>
-                      <w:t xml:space="preserve">„Web2py Python Framework (Youtube),” 01 08 2014. [Online]. Available: https://www.youtube.com/watch?v=yKQNmutC0WY. </w:t>
+                      <w:t xml:space="preserve">Wikipedia contributors, „Django (web framework),” 05 04 2022. [Online]. Available: https://en.wikipedia.org/wiki/Django_(web_framework). </w:t>
                     </w:r>
                     <w:r>
                       <w:rPr>
                         <w:noProof/>
                       </w:rPr>
-                      <w:t>[Geopend 28 04 2022].</w:t>
+                      <w:t>[Geopend 13 04 2022].</w:t>
                     </w:r>
                   </w:p>
                 </w:tc>
               </w:tr>
               <w:tr>
                 <w:trPr>
-                  <w:divId w:val="116685061"/>
+                  <w:divId w:val="325940475"/>
                   <w:tblCellSpacing w:w="15" w:type="dxa"/>
                 </w:trPr>
                 <w:tc>
@@ -25293,7 +25029,7 @@
                         <w:noProof/>
                         <w:lang w:val="en-US"/>
                       </w:rPr>
-                      <w:t xml:space="preserve">P. ReviewDesk, „CherryPy - Python Web Framework,” 13 04 2022. [Online]. Available: https://www.predictiveanalyticstoday.com/cherrypy/. </w:t>
+                      <w:t xml:space="preserve">„Web2py Python Framework (Youtube),” 01 08 2014. [Online]. Available: https://www.youtube.com/watch?v=yKQNmutC0WY. </w:t>
                     </w:r>
                     <w:r>
                       <w:rPr>
@@ -25306,7 +25042,7 @@
               </w:tr>
               <w:tr>
                 <w:trPr>
-                  <w:divId w:val="116685061"/>
+                  <w:divId w:val="325940475"/>
                   <w:tblCellSpacing w:w="15" w:type="dxa"/>
                 </w:trPr>
                 <w:tc>
@@ -25346,20 +25082,20 @@
                         <w:noProof/>
                         <w:lang w:val="en-US"/>
                       </w:rPr>
-                      <w:t xml:space="preserve">W. Semik, „Flask vs. Django - STXNEXT,” 29 11 2021. [Online]. Available: https://www.stxnext.com/blog/flask-vs-django-comparison/. </w:t>
+                      <w:t xml:space="preserve">P. ReviewDesk, „CherryPy - Python Web Framework,” 13 04 2022. [Online]. Available: https://www.predictiveanalyticstoday.com/cherrypy/. </w:t>
                     </w:r>
                     <w:r>
                       <w:rPr>
                         <w:noProof/>
                       </w:rPr>
-                      <w:t>[Geopend 10 05 2022].</w:t>
+                      <w:t>[Geopend 28 04 2022].</w:t>
                     </w:r>
                   </w:p>
                 </w:tc>
               </w:tr>
               <w:tr>
                 <w:trPr>
-                  <w:divId w:val="116685061"/>
+                  <w:divId w:val="325940475"/>
                   <w:tblCellSpacing w:w="15" w:type="dxa"/>
                 </w:trPr>
                 <w:tc>
@@ -25392,7 +25128,6 @@
                       <w:pStyle w:val="Bibliography"/>
                       <w:rPr>
                         <w:noProof/>
-                        <w:lang w:val="en-US"/>
                       </w:rPr>
                     </w:pPr>
                     <w:r>
@@ -25400,14 +25135,20 @@
                         <w:noProof/>
                         <w:lang w:val="en-US"/>
                       </w:rPr>
-                      <w:t>„Web2Py pros and cons - Choosing a better framework,” [Online]. Available: https://www.tutorialspoint.com/python_web_development_libraries/python_web_development_libraries_choosing_a_better_framework.htm. [Geopend 10 05 2022].</w:t>
+                      <w:t xml:space="preserve">W. Semik, „Flask vs. Django - STXNEXT,” 29 11 2021. [Online]. Available: https://www.stxnext.com/blog/flask-vs-django-comparison/. </w:t>
+                    </w:r>
+                    <w:r>
+                      <w:rPr>
+                        <w:noProof/>
+                      </w:rPr>
+                      <w:t>[Geopend 10 05 2022].</w:t>
                     </w:r>
                   </w:p>
                 </w:tc>
               </w:tr>
               <w:tr>
                 <w:trPr>
-                  <w:divId w:val="116685061"/>
+                  <w:divId w:val="325940475"/>
                   <w:tblCellSpacing w:w="15" w:type="dxa"/>
                 </w:trPr>
                 <w:tc>
@@ -25427,6 +25168,55 @@
                         <w:noProof/>
                       </w:rPr>
                       <w:t xml:space="preserve">[28] </w:t>
+                    </w:r>
+                  </w:p>
+                </w:tc>
+                <w:tc>
+                  <w:tcPr>
+                    <w:tcW w:w="0" w:type="auto"/>
+                    <w:hideMark/>
+                  </w:tcPr>
+                  <w:p>
+                    <w:pPr>
+                      <w:pStyle w:val="Bibliography"/>
+                      <w:rPr>
+                        <w:noProof/>
+                        <w:lang w:val="en-US"/>
+                      </w:rPr>
+                    </w:pPr>
+                    <w:r>
+                      <w:rPr>
+                        <w:noProof/>
+                        <w:lang w:val="en-US"/>
+                      </w:rPr>
+                      <w:t>„Web2Py pros and cons - Choosing a better framework,” [Online]. Available: https://www.tutorialspoint.com/python_web_development_libraries/python_web_development_libraries_choosing_a_better_framework.htm. [Geopend 10 05 2022].</w:t>
+                    </w:r>
+                  </w:p>
+                </w:tc>
+              </w:tr>
+              <w:tr>
+                <w:trPr>
+                  <w:divId w:val="325940475"/>
+                  <w:tblCellSpacing w:w="15" w:type="dxa"/>
+                </w:trPr>
+                <w:tc>
+                  <w:tcPr>
+                    <w:tcW w:w="50" w:type="pct"/>
+                    <w:hideMark/>
+                  </w:tcPr>
+                  <w:p>
+                    <w:pPr>
+                      <w:pStyle w:val="Bibliography"/>
+                      <w:rPr>
+                        <w:noProof/>
+                      </w:rPr>
+                    </w:pPr>
+                    <w:r>
+                      <w:rPr>
+                        <w:noProof/>
+                      </w:rPr>
+                      <w:lastRenderedPageBreak/>
+                      <w:t xml:space="preserve">[29] </w:t>
                     </w:r>
                   </w:p>
                 </w:tc>
@@ -25460,7 +25250,7 @@
               </w:tr>
               <w:tr>
                 <w:trPr>
-                  <w:divId w:val="116685061"/>
+                  <w:divId w:val="325940475"/>
                   <w:tblCellSpacing w:w="15" w:type="dxa"/>
                 </w:trPr>
                 <w:tc>
@@ -25479,7 +25269,7 @@
                       <w:rPr>
                         <w:noProof/>
                       </w:rPr>
-                      <w:t xml:space="preserve">[29] </w:t>
+                      <w:t xml:space="preserve">[30] </w:t>
                     </w:r>
                   </w:p>
                 </w:tc>
@@ -25515,7 +25305,7 @@
             </w:tbl>
             <w:p>
               <w:pPr>
-                <w:divId w:val="116685061"/>
+                <w:divId w:val="325940475"/>
                 <w:rPr>
                   <w:rFonts w:eastAsia="Times New Roman"/>
                   <w:noProof/>
@@ -25537,11 +25327,37 @@
         </w:sdt>
       </w:sdtContent>
     </w:sdt>
+    <w:p/>
+    <w:p/>
+    <w:p/>
+    <w:p/>
+    <w:p/>
+    <w:p/>
+    <w:p/>
+    <w:p/>
+    <w:p/>
+    <w:p/>
+    <w:p/>
+    <w:p/>
+    <w:p/>
+    <w:p/>
+    <w:p/>
+    <w:p/>
+    <w:p/>
+    <w:p/>
+    <w:p/>
+    <w:p/>
+    <w:p/>
+    <w:p/>
+    <w:p/>
+    <w:p/>
+    <w:p/>
+    <w:p/>
     <w:p>
       <w:pPr>
         <w:pStyle w:val="Heading1"/>
       </w:pPr>
-      <w:bookmarkStart w:id="153" w:name="_Toc104555061"/>
+      <w:bookmarkStart w:id="106" w:name="_Toc104555061"/>
       <w:r>
         <w:lastRenderedPageBreak/>
         <w:t>Bijlagen</w:t>
@@ -25549,7 +25365,7 @@
       <w:r>
         <w:t>overzicht</w:t>
       </w:r>
-      <w:bookmarkEnd w:id="153"/>
+      <w:bookmarkEnd w:id="106"/>
     </w:p>
     <w:p>
       <w:r>
@@ -25567,10 +25383,7 @@
         <w:t>FortiManager</w:t>
       </w:r>
       <w:r>
-        <w:t xml:space="preserve"> </w:t>
-      </w:r>
-      <w:r>
-        <w:t>alternatief</w:t>
+        <w:t xml:space="preserve"> alternatief</w:t>
       </w:r>
       <w:r>
         <w:t xml:space="preserve"> </w:t>
@@ -25615,7 +25428,7 @@
       <w:pPr>
         <w:pStyle w:val="Heading2"/>
       </w:pPr>
-      <w:bookmarkStart w:id="154" w:name="_Toc104555062"/>
+      <w:bookmarkStart w:id="107" w:name="_Toc104555062"/>
       <w:r>
         <w:rPr>
           <w:noProof/>
@@ -25687,13 +25500,13 @@
       <w:r>
         <w:t>Bijlage 1: Platform flowchart</w:t>
       </w:r>
-      <w:bookmarkEnd w:id="154"/>
+      <w:bookmarkEnd w:id="107"/>
     </w:p>
     <w:p>
       <w:pPr>
         <w:pStyle w:val="Heading2"/>
       </w:pPr>
-      <w:bookmarkStart w:id="155" w:name="_Toc104555063"/>
+      <w:bookmarkStart w:id="108" w:name="_Toc104555063"/>
       <w:r>
         <w:rPr>
           <w:noProof/>
@@ -25769,24 +25582,21 @@
         <w:t>Fortimanager</w:t>
       </w:r>
       <w:r>
+        <w:t xml:space="preserve"> alternatief</w:t>
+      </w:r>
+      <w:r>
         <w:t xml:space="preserve"> </w:t>
       </w:r>
       <w:r>
-        <w:t>alternatief</w:t>
-      </w:r>
-      <w:r>
-        <w:t xml:space="preserve"> </w:t>
-      </w:r>
-      <w:r>
         <w:t>scenario</w:t>
       </w:r>
-      <w:bookmarkEnd w:id="155"/>
+      <w:bookmarkEnd w:id="108"/>
     </w:p>
     <w:p>
       <w:pPr>
         <w:pStyle w:val="Heading2"/>
       </w:pPr>
-      <w:bookmarkStart w:id="156" w:name="_Toc104555064"/>
+      <w:bookmarkStart w:id="109" w:name="_Toc104555064"/>
       <w:r>
         <w:rPr>
           <w:noProof/>
@@ -25934,14 +25744,14 @@
       <w:r>
         <w:t>Basis opstelling</w:t>
       </w:r>
-      <w:bookmarkEnd w:id="156"/>
+      <w:bookmarkEnd w:id="109"/>
     </w:p>
     <w:p/>
     <w:p>
       <w:pPr>
         <w:pStyle w:val="Heading2"/>
       </w:pPr>
-      <w:bookmarkStart w:id="157" w:name="_Toc104555065"/>
+      <w:bookmarkStart w:id="110" w:name="_Toc104555065"/>
       <w:r>
         <w:lastRenderedPageBreak/>
         <w:t xml:space="preserve">Bijlage </w:t>
@@ -25952,7 +25762,7 @@
       <w:r>
         <w:t>: Netwerk diagram</w:t>
       </w:r>
-      <w:bookmarkEnd w:id="157"/>
+      <w:bookmarkEnd w:id="110"/>
     </w:p>
     <w:p>
       <w:r>
@@ -26031,7 +25841,7 @@
 
 <file path=word/comments.xml><?xml version="1.0" encoding="utf-8"?>
 <w:comments xmlns:wpc="http://schemas.microsoft.com/office/word/2010/wordprocessingCanvas" xmlns:cx="http://schemas.microsoft.com/office/drawing/2014/chartex" xmlns:cx1="http://schemas.microsoft.com/office/drawing/2015/9/8/chartex" xmlns:cx2="http://schemas.microsoft.com/office/drawing/2015/10/21/chartex" xmlns:cx3="http://schemas.microsoft.com/office/drawing/2016/5/9/chartex" xmlns:cx4="http://schemas.microsoft.com/office/drawing/2016/5/10/chartex" xmlns:cx5="http://schemas.microsoft.com/office/drawing/2016/5/11/chartex" xmlns:cx6="http://schemas.microsoft.com/office/drawing/2016/5/12/chartex" xmlns:cx7="http://schemas.microsoft.com/office/drawing/2016/5/13/chartex" xmlns:cx8="http://schemas.microsoft.com/office/drawing/2016/5/14/chartex" xmlns:mc="http://schemas.openxmlformats.org/markup-compatibility/2006" xmlns:aink="http://schemas.microsoft.com/office/drawing/2016/ink" xmlns:am3d="http://schemas.microsoft.com/office/drawing/2017/model3d" xmlns:o="urn:schemas-microsoft-com:office:office" xmlns:oel="http://schemas.microsoft.com/office/2019/extlst" xmlns:r="http://schemas.openxmlformats.org/officeDocument/2006/relationships" xmlns:m="http://schemas.openxmlformats.org/officeDocument/2006/math" xmlns:v="urn:schemas-microsoft-com:vml" xmlns:wp14="http://schemas.microsoft.com/office/word/2010/wordprocessingDrawing" xmlns:wp="http://schemas.openxmlformats.org/drawingml/2006/wordprocessingDrawing" xmlns:w10="urn:schemas-microsoft-com:office:word" xmlns:w="http://schemas.openxmlformats.org/wordprocessingml/2006/main" xmlns:w14="http://schemas.microsoft.com/office/word/2010/wordml" xmlns:w15="http://schemas.microsoft.com/office/word/2012/wordml" xmlns:w16cex="http://schemas.microsoft.com/office/word/2018/wordml/cex" xmlns:w16cid="http://schemas.microsoft.com/office/word/2016/wordml/cid" xmlns:w16="http://schemas.microsoft.com/office/word/2018/wordml" xmlns:w16sdtdh="http://schemas.microsoft.com/office/word/2020/wordml/sdtdatahash" xmlns:w16se="http://schemas.microsoft.com/office/word/2015/wordml/symex" xmlns:wpg="http://schemas.microsoft.com/office/word/2010/wordprocessingGroup" xmlns:wpi="http://schemas.microsoft.com/office/word/2010/wordprocessingInk" xmlns:wne="http://schemas.microsoft.com/office/word/2006/wordml" xmlns:wps="http://schemas.microsoft.com/office/word/2010/wordprocessingShape" mc:Ignorable="w14 w15 w16se w16cid w16 w16cex w16sdtdh wp14">
-  <w:comment w:id="31" w:author="Sven Sanders" w:date="2022-05-26T10:00:00Z" w:initials="SS">
+  <w:comment w:id="27" w:author="Sven Sanders" w:date="2022-05-26T10:04:00Z" w:initials="SS">
     <w:p>
       <w:pPr>
         <w:pStyle w:val="CommentText"/>
@@ -26043,163 +25853,7 @@
         <w:annotationRef/>
       </w:r>
       <w:r>
-        <w:t>Gelijkaardig aan begin vorige zin (weglaten)</w:t>
-      </w:r>
-    </w:p>
-  </w:comment>
-  <w:comment w:id="32" w:author="Sven Sanders" w:date="2022-05-26T10:00:00Z" w:initials="SS">
-    <w:p>
-      <w:pPr>
-        <w:pStyle w:val="CommentText"/>
-      </w:pPr>
-      <w:r>
-        <w:rPr>
-          <w:rStyle w:val="CommentReference"/>
-        </w:rPr>
-        <w:annotationRef/>
-      </w:r>
-      <w:r>
-        <w:t>opdrachtgever</w:t>
-      </w:r>
-    </w:p>
-  </w:comment>
-  <w:comment w:id="33" w:author="Sven Sanders" w:date="2022-05-26T10:09:00Z" w:initials="SS">
-    <w:p>
-      <w:pPr>
-        <w:pStyle w:val="CommentText"/>
-      </w:pPr>
-      <w:r>
-        <w:rPr>
-          <w:rStyle w:val="CommentReference"/>
-        </w:rPr>
-        <w:annotationRef/>
-      </w:r>
-      <w:r>
-        <w:t>dit stuk heb ik uiteindelijk (nog?) niet terugge</w:t>
-      </w:r>
-      <w:r>
-        <w:t>vonden. Eigenlijk mis ik het ook niet echt.</w:t>
-      </w:r>
-    </w:p>
-  </w:comment>
-  <w:comment w:id="35" w:author="Sven Sanders" w:date="2022-05-26T10:01:00Z" w:initials="SS">
-    <w:p>
-      <w:pPr>
-        <w:pStyle w:val="CommentText"/>
-      </w:pPr>
-      <w:r>
-        <w:rPr>
-          <w:rStyle w:val="CommentReference"/>
-        </w:rPr>
-        <w:annotationRef/>
-      </w:r>
-      <w:r>
-        <w:t>beheerde</w:t>
-      </w:r>
-      <w:r>
-        <w:t>, maakte</w:t>
-      </w:r>
-      <w:r>
-        <w:t xml:space="preserve"> (team is enkelvoud</w:t>
-      </w:r>
-      <w:r>
-        <w:t>)</w:t>
-      </w:r>
-    </w:p>
-  </w:comment>
-  <w:comment w:id="36" w:author="Sven Sanders" w:date="2022-05-26T10:02:00Z" w:initials="SS">
-    <w:p>
-      <w:pPr>
-        <w:pStyle w:val="CommentText"/>
-      </w:pPr>
-      <w:r>
-        <w:rPr>
-          <w:rStyle w:val="CommentReference"/>
-        </w:rPr>
-        <w:annotationRef/>
-      </w:r>
-      <w:r>
-        <w:t>repititieve?</w:t>
-      </w:r>
-    </w:p>
-  </w:comment>
-  <w:comment w:id="41" w:author="Sven Sanders" w:date="2022-05-26T10:04:00Z" w:initials="SS">
-    <w:p>
-      <w:pPr>
-        <w:pStyle w:val="CommentText"/>
-      </w:pPr>
-      <w:r>
-        <w:rPr>
-          <w:rStyle w:val="CommentReference"/>
-        </w:rPr>
-        <w:annotationRef/>
-      </w:r>
-      <w:r>
-        <w:t>daarentegen</w:t>
-      </w:r>
-    </w:p>
-  </w:comment>
-  <w:comment w:id="42" w:author="Sven Sanders" w:date="2022-05-26T10:04:00Z" w:initials="SS">
-    <w:p>
-      <w:pPr>
-        <w:pStyle w:val="CommentText"/>
-      </w:pPr>
-      <w:r>
-        <w:rPr>
-          <w:rStyle w:val="CommentReference"/>
-        </w:rPr>
-        <w:annotationRef/>
-      </w:r>
-      <w:r>
         <w:t>lege lijn</w:t>
-      </w:r>
-    </w:p>
-  </w:comment>
-  <w:comment w:id="56" w:author="Sven Sanders" w:date="2022-05-26T10:05:00Z" w:initials="SS">
-    <w:p>
-      <w:pPr>
-        <w:pStyle w:val="CommentText"/>
-      </w:pPr>
-      <w:r>
-        <w:rPr>
-          <w:rStyle w:val="CommentReference"/>
-        </w:rPr>
-        <w:annotationRef/>
-      </w:r>
-      <w:r>
-        <w:t>t</w:t>
-      </w:r>
-    </w:p>
-  </w:comment>
-  <w:comment w:id="57" w:author="Sven Sanders" w:date="2022-05-26T10:05:00Z" w:initials="SS">
-    <w:p>
-      <w:pPr>
-        <w:pStyle w:val="CommentText"/>
-      </w:pPr>
-      <w:r>
-        <w:rPr>
-          <w:rStyle w:val="CommentReference"/>
-        </w:rPr>
-        <w:annotationRef/>
-      </w:r>
-      <w:r>
-        <w:t>die</w:t>
-      </w:r>
-    </w:p>
-  </w:comment>
-  <w:comment w:id="67" w:author="Sven Sanders" w:date="2022-05-26T10:06:00Z" w:initials="SS">
-    <w:p>
-      <w:pPr>
-        <w:pStyle w:val="CommentText"/>
-      </w:pPr>
-      <w:r>
-        <w:rPr>
-          <w:rStyle w:val="CommentReference"/>
-        </w:rPr>
-        <w:annotationRef/>
-      </w:r>
-      <w:r>
-        <w:t>,</w:t>
       </w:r>
     </w:p>
   </w:comment>
@@ -26208,46 +25862,19 @@
 
 <file path=word/commentsExtended.xml><?xml version="1.0" encoding="utf-8"?>
 <w15:commentsEx xmlns:wpc="http://schemas.microsoft.com/office/word/2010/wordprocessingCanvas" xmlns:cx="http://schemas.microsoft.com/office/drawing/2014/chartex" xmlns:cx1="http://schemas.microsoft.com/office/drawing/2015/9/8/chartex" xmlns:cx2="http://schemas.microsoft.com/office/drawing/2015/10/21/chartex" xmlns:cx3="http://schemas.microsoft.com/office/drawing/2016/5/9/chartex" xmlns:cx4="http://schemas.microsoft.com/office/drawing/2016/5/10/chartex" xmlns:cx5="http://schemas.microsoft.com/office/drawing/2016/5/11/chartex" xmlns:cx6="http://schemas.microsoft.com/office/drawing/2016/5/12/chartex" xmlns:cx7="http://schemas.microsoft.com/office/drawing/2016/5/13/chartex" xmlns:cx8="http://schemas.microsoft.com/office/drawing/2016/5/14/chartex" xmlns:mc="http://schemas.openxmlformats.org/markup-compatibility/2006" xmlns:aink="http://schemas.microsoft.com/office/drawing/2016/ink" xmlns:am3d="http://schemas.microsoft.com/office/drawing/2017/model3d" xmlns:o="urn:schemas-microsoft-com:office:office" xmlns:oel="http://schemas.microsoft.com/office/2019/extlst" xmlns:r="http://schemas.openxmlformats.org/officeDocument/2006/relationships" xmlns:m="http://schemas.openxmlformats.org/officeDocument/2006/math" xmlns:v="urn:schemas-microsoft-com:vml" xmlns:wp14="http://schemas.microsoft.com/office/word/2010/wordprocessingDrawing" xmlns:wp="http://schemas.openxmlformats.org/drawingml/2006/wordprocessingDrawing" xmlns:w10="urn:schemas-microsoft-com:office:word" xmlns:w="http://schemas.openxmlformats.org/wordprocessingml/2006/main" xmlns:w14="http://schemas.microsoft.com/office/word/2010/wordml" xmlns:w15="http://schemas.microsoft.com/office/word/2012/wordml" xmlns:w16cex="http://schemas.microsoft.com/office/word/2018/wordml/cex" xmlns:w16cid="http://schemas.microsoft.com/office/word/2016/wordml/cid" xmlns:w16="http://schemas.microsoft.com/office/word/2018/wordml" xmlns:w16sdtdh="http://schemas.microsoft.com/office/word/2020/wordml/sdtdatahash" xmlns:w16se="http://schemas.microsoft.com/office/word/2015/wordml/symex" xmlns:wpg="http://schemas.microsoft.com/office/word/2010/wordprocessingGroup" xmlns:wpi="http://schemas.microsoft.com/office/word/2010/wordprocessingInk" xmlns:wne="http://schemas.microsoft.com/office/word/2006/wordml" xmlns:wps="http://schemas.microsoft.com/office/word/2010/wordprocessingShape" mc:Ignorable="w14 w15 w16se w16cid w16 w16cex w16sdtdh wp14">
-  <w15:commentEx w15:paraId="3F91ABB8" w15:done="0"/>
-  <w15:commentEx w15:paraId="4B348FDE" w15:done="0"/>
-  <w15:commentEx w15:paraId="5EC1CB7A" w15:done="0"/>
-  <w15:commentEx w15:paraId="2E305BFB" w15:done="0"/>
-  <w15:commentEx w15:paraId="711B3E92" w15:done="0"/>
-  <w15:commentEx w15:paraId="511AA223" w15:done="0"/>
   <w15:commentEx w15:paraId="29FF11B8" w15:done="0"/>
-  <w15:commentEx w15:paraId="0ADC3381" w15:done="0"/>
-  <w15:commentEx w15:paraId="42C92BCB" w15:done="0"/>
-  <w15:commentEx w15:paraId="0F2BE342" w15:done="0"/>
 </w15:commentsEx>
 </file>
 
 <file path=word/commentsExtensible.xml><?xml version="1.0" encoding="utf-8"?>
 <w16cex:commentsExtensible xmlns:wpc="http://schemas.microsoft.com/office/word/2010/wordprocessingCanvas" xmlns:cx="http://schemas.microsoft.com/office/drawing/2014/chartex" xmlns:cx1="http://schemas.microsoft.com/office/drawing/2015/9/8/chartex" xmlns:cx2="http://schemas.microsoft.com/office/drawing/2015/10/21/chartex" xmlns:cx3="http://schemas.microsoft.com/office/drawing/2016/5/9/chartex" xmlns:cx4="http://schemas.microsoft.com/office/drawing/2016/5/10/chartex" xmlns:cx5="http://schemas.microsoft.com/office/drawing/2016/5/11/chartex" xmlns:cx6="http://schemas.microsoft.com/office/drawing/2016/5/12/chartex" xmlns:cx7="http://schemas.microsoft.com/office/drawing/2016/5/13/chartex" xmlns:cx8="http://schemas.microsoft.com/office/drawing/2016/5/14/chartex" xmlns:mc="http://schemas.openxmlformats.org/markup-compatibility/2006" xmlns:aink="http://schemas.microsoft.com/office/drawing/2016/ink" xmlns:am3d="http://schemas.microsoft.com/office/drawing/2017/model3d" xmlns:o="urn:schemas-microsoft-com:office:office" xmlns:oel="http://schemas.microsoft.com/office/2019/extlst" xmlns:r="http://schemas.openxmlformats.org/officeDocument/2006/relationships" xmlns:m="http://schemas.openxmlformats.org/officeDocument/2006/math" xmlns:v="urn:schemas-microsoft-com:vml" xmlns:wp14="http://schemas.microsoft.com/office/word/2010/wordprocessingDrawing" xmlns:wp="http://schemas.openxmlformats.org/drawingml/2006/wordprocessingDrawing" xmlns:w10="urn:schemas-microsoft-com:office:word" xmlns:w="http://schemas.openxmlformats.org/wordprocessingml/2006/main" xmlns:w14="http://schemas.microsoft.com/office/word/2010/wordml" xmlns:w15="http://schemas.microsoft.com/office/word/2012/wordml" xmlns:w16cex="http://schemas.microsoft.com/office/word/2018/wordml/cex" xmlns:w16cid="http://schemas.microsoft.com/office/word/2016/wordml/cid" xmlns:w16="http://schemas.microsoft.com/office/word/2018/wordml" xmlns:w16sdtdh="http://schemas.microsoft.com/office/word/2020/wordml/sdtdatahash" xmlns:w16se="http://schemas.microsoft.com/office/word/2015/wordml/symex" xmlns:wpg="http://schemas.microsoft.com/office/word/2010/wordprocessingGroup" xmlns:wpi="http://schemas.microsoft.com/office/word/2010/wordprocessingInk" xmlns:wne="http://schemas.microsoft.com/office/word/2006/wordml" xmlns:wps="http://schemas.microsoft.com/office/word/2010/wordprocessingShape" mc:Ignorable="w14 w15 w16se w16cid w16 w16cex w16sdtdh wp14">
-  <w16cex:commentExtensible w16cex:durableId="2639CE3D" w16cex:dateUtc="2022-05-26T08:00:00Z"/>
-  <w16cex:commentExtensible w16cex:durableId="2639CE55" w16cex:dateUtc="2022-05-26T08:00:00Z"/>
-  <w16cex:commentExtensible w16cex:durableId="2639D072" w16cex:dateUtc="2022-05-26T08:09:00Z"/>
-  <w16cex:commentExtensible w16cex:durableId="2639CE83" w16cex:dateUtc="2022-05-26T08:01:00Z"/>
-  <w16cex:commentExtensible w16cex:durableId="2639CEBC" w16cex:dateUtc="2022-05-26T08:02:00Z"/>
-  <w16cex:commentExtensible w16cex:durableId="2639CF15" w16cex:dateUtc="2022-05-26T08:04:00Z"/>
   <w16cex:commentExtensible w16cex:durableId="2639CF2D" w16cex:dateUtc="2022-05-26T08:04:00Z"/>
-  <w16cex:commentExtensible w16cex:durableId="2639CF77" w16cex:dateUtc="2022-05-26T08:05:00Z"/>
-  <w16cex:commentExtensible w16cex:durableId="2639CF74" w16cex:dateUtc="2022-05-26T08:05:00Z"/>
-  <w16cex:commentExtensible w16cex:durableId="2639CF96" w16cex:dateUtc="2022-05-26T08:06:00Z"/>
 </w16cex:commentsExtensible>
 </file>
 
 <file path=word/commentsIds.xml><?xml version="1.0" encoding="utf-8"?>
 <w16cid:commentsIds xmlns:wpc="http://schemas.microsoft.com/office/word/2010/wordprocessingCanvas" xmlns:cx="http://schemas.microsoft.com/office/drawing/2014/chartex" xmlns:cx1="http://schemas.microsoft.com/office/drawing/2015/9/8/chartex" xmlns:cx2="http://schemas.microsoft.com/office/drawing/2015/10/21/chartex" xmlns:cx3="http://schemas.microsoft.com/office/drawing/2016/5/9/chartex" xmlns:cx4="http://schemas.microsoft.com/office/drawing/2016/5/10/chartex" xmlns:cx5="http://schemas.microsoft.com/office/drawing/2016/5/11/chartex" xmlns:cx6="http://schemas.microsoft.com/office/drawing/2016/5/12/chartex" xmlns:cx7="http://schemas.microsoft.com/office/drawing/2016/5/13/chartex" xmlns:cx8="http://schemas.microsoft.com/office/drawing/2016/5/14/chartex" xmlns:mc="http://schemas.openxmlformats.org/markup-compatibility/2006" xmlns:aink="http://schemas.microsoft.com/office/drawing/2016/ink" xmlns:am3d="http://schemas.microsoft.com/office/drawing/2017/model3d" xmlns:o="urn:schemas-microsoft-com:office:office" xmlns:oel="http://schemas.microsoft.com/office/2019/extlst" xmlns:r="http://schemas.openxmlformats.org/officeDocument/2006/relationships" xmlns:m="http://schemas.openxmlformats.org/officeDocument/2006/math" xmlns:v="urn:schemas-microsoft-com:vml" xmlns:wp14="http://schemas.microsoft.com/office/word/2010/wordprocessingDrawing" xmlns:wp="http://schemas.openxmlformats.org/drawingml/2006/wordprocessingDrawing" xmlns:w10="urn:schemas-microsoft-com:office:word" xmlns:w="http://schemas.openxmlformats.org/wordprocessingml/2006/main" xmlns:w14="http://schemas.microsoft.com/office/word/2010/wordml" xmlns:w15="http://schemas.microsoft.com/office/word/2012/wordml" xmlns:w16cex="http://schemas.microsoft.com/office/word/2018/wordml/cex" xmlns:w16cid="http://schemas.microsoft.com/office/word/2016/wordml/cid" xmlns:w16="http://schemas.microsoft.com/office/word/2018/wordml" xmlns:w16sdtdh="http://schemas.microsoft.com/office/word/2020/wordml/sdtdatahash" xmlns:w16se="http://schemas.microsoft.com/office/word/2015/wordml/symex" xmlns:wpg="http://schemas.microsoft.com/office/word/2010/wordprocessingGroup" xmlns:wpi="http://schemas.microsoft.com/office/word/2010/wordprocessingInk" xmlns:wne="http://schemas.microsoft.com/office/word/2006/wordml" xmlns:wps="http://schemas.microsoft.com/office/word/2010/wordprocessingShape" mc:Ignorable="w14 w15 w16se w16cid w16 w16cex w16sdtdh wp14">
-  <w16cid:commentId w16cid:paraId="3F91ABB8" w16cid:durableId="2639CE3D"/>
-  <w16cid:commentId w16cid:paraId="4B348FDE" w16cid:durableId="2639CE55"/>
-  <w16cid:commentId w16cid:paraId="5EC1CB7A" w16cid:durableId="2639D072"/>
-  <w16cid:commentId w16cid:paraId="2E305BFB" w16cid:durableId="2639CE83"/>
-  <w16cid:commentId w16cid:paraId="711B3E92" w16cid:durableId="2639CEBC"/>
-  <w16cid:commentId w16cid:paraId="511AA223" w16cid:durableId="2639CF15"/>
   <w16cid:commentId w16cid:paraId="29FF11B8" w16cid:durableId="2639CF2D"/>
-  <w16cid:commentId w16cid:paraId="0ADC3381" w16cid:durableId="2639CF77"/>
-  <w16cid:commentId w16cid:paraId="42C92BCB" w16cid:durableId="2639CF74"/>
-  <w16cid:commentId w16cid:paraId="0F2BE342" w16cid:durableId="2639CF96"/>
 </w16cid:commentsIds>
 </file>
 
@@ -29195,7 +28822,7 @@
     <b:MonthAccessed>03</b:MonthAccessed>
     <b:DayAccessed>21</b:DayAccessed>
     <b:URL>https://www.agiratech.com/django-web-development-skillsets-budget-and-benefits</b:URL>
-    <b:RefOrder>21</b:RefOrder>
+    <b:RefOrder>22</b:RefOrder>
   </b:Source>
   <b:Source>
     <b:Tag>AMa21</b:Tag>
@@ -29219,7 +28846,7 @@
     <b:MonthAccessed>03</b:MonthAccessed>
     <b:DayAccessed>24</b:DayAccessed>
     <b:URL>https://njkhanh.com/flask-django-or-pyramid-choose-the-right-python-framework-for-your-project-p5f33363134</b:URL>
-    <b:RefOrder>22</b:RefOrder>
+    <b:RefOrder>23</b:RefOrder>
   </b:Source>
   <b:Source>
     <b:Tag>Jav22</b:Tag>
@@ -29259,7 +28886,7 @@
     <b:MonthAccessed>03</b:MonthAccessed>
     <b:DayAccessed>22</b:DayAccessed>
     <b:URL>https://www.monocubed.com/blog/django-alternatives/</b:URL>
-    <b:RefOrder>19</b:RefOrder>
+    <b:RefOrder>10</b:RefOrder>
   </b:Source>
   <b:Source>
     <b:Tag>Abo21</b:Tag>
@@ -29275,7 +28902,7 @@
         <b:Corporate>R.H Ansible</b:Corporate>
       </b:Author>
     </b:Author>
-    <b:RefOrder>11</b:RefOrder>
+    <b:RefOrder>12</b:RefOrder>
   </b:Source>
   <b:Source>
     <b:Tag>Ans21</b:Tag>
@@ -29291,7 +28918,7 @@
         <b:Corporate>R.H Ansible</b:Corporate>
       </b:Author>
     </b:Author>
-    <b:RefOrder>12</b:RefOrder>
+    <b:RefOrder>13</b:RefOrder>
   </b:Source>
   <b:Source>
     <b:Tag>RHA21</b:Tag>
@@ -29307,7 +28934,7 @@
     <b:MonthAccessed>11</b:MonthAccessed>
     <b:DayAccessed>03</b:DayAccessed>
     <b:URL>https://www.ansible.com/use-cases/configuration-management</b:URL>
-    <b:RefOrder>13</b:RefOrder>
+    <b:RefOrder>14</b:RefOrder>
   </b:Source>
   <b:Source>
     <b:Tag>RHA211</b:Tag>
@@ -29323,7 +28950,7 @@
     <b:MonthAccessed>11</b:MonthAccessed>
     <b:DayAccessed>03</b:DayAccessed>
     <b:URL>https://www.ansible.com/use-cases/application-deployment</b:URL>
-    <b:RefOrder>14</b:RefOrder>
+    <b:RefOrder>15</b:RefOrder>
   </b:Source>
   <b:Source>
     <b:Tag>CI_Ansible</b:Tag>
@@ -29339,7 +28966,7 @@
     <b:MonthAccessed>11</b:MonthAccessed>
     <b:DayAccessed>03</b:DayAccessed>
     <b:URL>https://www.ansible.com/use-cases/continuous-delivery</b:URL>
-    <b:RefOrder>15</b:RefOrder>
+    <b:RefOrder>16</b:RefOrder>
   </b:Source>
   <b:Source>
     <b:Tag>Wik22</b:Tag>
@@ -29358,7 +28985,7 @@
     <b:MonthAccessed>04</b:MonthAccessed>
     <b:DayAccessed>13</b:DayAccessed>
     <b:URL>https://en.wikipedia.org/wiki/Django_(web_framework)</b:URL>
-    <b:RefOrder>23</b:RefOrder>
+    <b:RefOrder>24</b:RefOrder>
   </b:Source>
   <b:Source>
     <b:Tag>Web14</b:Tag>
@@ -29372,7 +28999,7 @@
     <b:MonthAccessed>04</b:MonthAccessed>
     <b:DayAccessed>28</b:DayAccessed>
     <b:URL>https://www.youtube.com/watch?v=yKQNmutC0WY</b:URL>
-    <b:RefOrder>24</b:RefOrder>
+    <b:RefOrder>25</b:RefOrder>
   </b:Source>
   <b:Source>
     <b:Tag>JAt22</b:Tag>
@@ -29396,7 +29023,7 @@
     <b:MonthAccessed>04</b:MonthAccessed>
     <b:DayAccessed>28</b:DayAccessed>
     <b:URL>https://www.predictiveanalyticstoday.com/cherrypy/</b:URL>
-    <b:RefOrder>25</b:RefOrder>
+    <b:RefOrder>26</b:RefOrder>
   </b:Source>
   <b:Source>
     <b:Tag>JTo19</b:Tag>
@@ -29420,7 +29047,7 @@
     <b:MonthAccessed>05</b:MonthAccessed>
     <b:DayAccessed>01</b:DayAccessed>
     <b:URL>https://www.historiantech.com/zeroish-touch-provisioning-with-fortimanager-explained/</b:URL>
-    <b:RefOrder>10</b:RefOrder>
+    <b:RefOrder>11</b:RefOrder>
   </b:Source>
   <b:Source>
     <b:Tag>WSe21</b:Tag>
@@ -29444,7 +29071,7 @@
     <b:YearAccessed>2022</b:YearAccessed>
     <b:MonthAccessed>05</b:MonthAccessed>
     <b:DayAccessed>10</b:DayAccessed>
-    <b:RefOrder>26</b:RefOrder>
+    <b:RefOrder>27</b:RefOrder>
   </b:Source>
   <b:Source>
     <b:Tag>Web22</b:Tag>
@@ -29455,7 +29082,7 @@
     <b:YearAccessed>2022</b:YearAccessed>
     <b:MonthAccessed>05</b:MonthAccessed>
     <b:DayAccessed>10</b:DayAccessed>
-    <b:RefOrder>27</b:RefOrder>
+    <b:RefOrder>28</b:RefOrder>
   </b:Source>
   <b:Source>
     <b:Tag>Com21</b:Tag>
@@ -29469,7 +29096,7 @@
     <b:YearAccessed>2022</b:YearAccessed>
     <b:MonthAccessed>05</b:MonthAccessed>
     <b:DayAccessed>10</b:DayAccessed>
-    <b:RefOrder>28</b:RefOrder>
+    <b:RefOrder>29</b:RefOrder>
   </b:Source>
   <b:Source>
     <b:Tag>MLo22</b:Tag>
@@ -29493,7 +29120,7 @@
     <b:MonthAccessed>05</b:MonthAccessed>
     <b:DayAccessed>14</b:DayAccessed>
     <b:URL>https://www.dataquest.io/blog/a-complete-guide-to-python-virtual-environments/</b:URL>
-    <b:RefOrder>20</b:RefOrder>
+    <b:RefOrder>21</b:RefOrder>
   </b:Source>
   <b:Source>
     <b:Tag>J22</b:Tag>
@@ -29516,7 +29143,7 @@
     <b:MonthAccessed>05</b:MonthAccessed>
     <b:DayAccessed>14</b:DayAccessed>
     <b:URL>https://www.toolsqa.com/jenkins/install-jenkins/</b:URL>
-    <b:RefOrder>18</b:RefOrder>
+    <b:RefOrder>20</b:RefOrder>
   </b:Source>
   <b:Source>
     <b:Tag>Edu22</b:Tag>
@@ -29527,7 +29154,7 @@
     <b:MonthAccessed>05</b:MonthAccessed>
     <b:DayAccessed>15</b:DayAccessed>
     <b:URL>https://www.edureka.co/blog/content/ver.1531719070/uploads/2018/07/Asset-36-1.png</b:URL>
-    <b:RefOrder>29</b:RefOrder>
+    <b:RefOrder>30</b:RefOrder>
   </b:Source>
   <b:Source>
     <b:Tag>Jon22</b:Tag>
@@ -29548,7 +29175,7 @@
     <b:MonthAccessed>05</b:MonthAccessed>
     <b:DayAccessed>15</b:DayAccessed>
     <b:URL>https://subscription.packtpub.com/book/application-testing/9781784390891/2/ch02lvl1sec15/understanding-the-master-and-slave-architecture</b:URL>
-    <b:RefOrder>16</b:RefOrder>
+    <b:RefOrder>18</b:RefOrder>
   </b:Source>
   <b:Source>
     <b:Tag>SMi22</b:Tag>
@@ -29569,7 +29196,7 @@
     <b:MonthAccessed>05</b:MonthAccessed>
     <b:DayAccessed>v</b:DayAccessed>
     <b:URL>https://www.jobsity.com/blog/what-is-jenkins-and-why-should-you-use-it</b:URL>
-    <b:RefOrder>17</b:RefOrder>
+    <b:RefOrder>19</b:RefOrder>
   </b:Source>
   <b:Source>
     <b:Tag>FAQDja22</b:Tag>
@@ -29672,11 +29299,35 @@
     <b:DayAccessed>23</b:DayAccessed>
     <b:RefOrder>8</b:RefOrder>
   </b:Source>
+  <b:Source>
+    <b:Tag>MSA21</b:Tag>
+    <b:SourceType>InternetSite</b:SourceType>
+    <b:Guid>{24A71FCF-FA45-D248-AB47-437F36C6A797}</b:Guid>
+    <b:Author>
+      <b:Author>
+        <b:NameList>
+          <b:Person>
+            <b:Last>Ahmed</b:Last>
+            <b:First>M.S.</b:First>
+          </b:Person>
+        </b:NameList>
+      </b:Author>
+    </b:Author>
+    <b:Title>Medium - Ansible for Networking with Django-based GUI</b:Title>
+    <b:URL>https://medium.com/@mahmoud.maghni8/ansible-for-networking-with-django-based-gui-simple-use-case-d558d3ec99b6</b:URL>
+    <b:Year>2021</b:Year>
+    <b:Month>12</b:Month>
+    <b:Day>12</b:Day>
+    <b:YearAccessed>2022</b:YearAccessed>
+    <b:MonthAccessed>05</b:MonthAccessed>
+    <b:DayAccessed>27</b:DayAccessed>
+    <b:RefOrder>17</b:RefOrder>
+  </b:Source>
 </b:Sources>
 </file>
 
 <file path=customXml/itemProps1.xml><?xml version="1.0" encoding="utf-8"?>
-<ds:datastoreItem xmlns:ds="http://schemas.openxmlformats.org/officeDocument/2006/customXml" ds:itemID="{1FEB6670-06C1-D541-8A53-67BAF06A9A11}">
+<ds:datastoreItem xmlns:ds="http://schemas.openxmlformats.org/officeDocument/2006/customXml" ds:itemID="{E6987441-76A0-7740-82F5-5D6DB63F73B7}">
   <ds:schemaRefs>
     <ds:schemaRef ds:uri="http://schemas.openxmlformats.org/officeDocument/2006/bibliography"/>
   </ds:schemaRefs>

</xml_diff>

<commit_message>
Update paper(v7) add project conclusion
</commit_message>
<xml_diff>
--- a/Documents/Papers/V7_AutomatisatiePlatform-GerritVanMol.docx
+++ b/Documents/Papers/V7_AutomatisatiePlatform-GerritVanMol.docx
@@ -10044,27 +10044,14 @@
                             <w:r>
                               <w:t xml:space="preserve">Figuur </w:t>
                             </w:r>
-                            <w:r>
-                              <w:fldChar w:fldCharType="begin"/>
-                            </w:r>
-                            <w:r>
-                              <w:instrText xml:space="preserve"> SEQ Figuur \* ARABIC </w:instrText>
-                            </w:r>
-                            <w:r>
-                              <w:fldChar w:fldCharType="separate"/>
-                            </w:r>
-                            <w:r>
-                              <w:rPr>
-                                <w:noProof/>
-                              </w:rPr>
-                              <w:t>1</w:t>
-                            </w:r>
-                            <w:r>
-                              <w:rPr>
-                                <w:noProof/>
-                              </w:rPr>
-                              <w:fldChar w:fldCharType="end"/>
-                            </w:r>
+                            <w:fldSimple w:instr=" SEQ Figuur \* ARABIC ">
+                              <w:r>
+                                <w:rPr>
+                                  <w:noProof/>
+                                </w:rPr>
+                                <w:t>1</w:t>
+                              </w:r>
+                            </w:fldSimple>
                             <w:r>
                               <w:t xml:space="preserve">: Huidig </w:t>
                             </w:r>
@@ -10121,27 +10108,14 @@
                       <w:r>
                         <w:t xml:space="preserve">Figuur </w:t>
                       </w:r>
-                      <w:r>
-                        <w:fldChar w:fldCharType="begin"/>
-                      </w:r>
-                      <w:r>
-                        <w:instrText xml:space="preserve"> SEQ Figuur \* ARABIC </w:instrText>
-                      </w:r>
-                      <w:r>
-                        <w:fldChar w:fldCharType="separate"/>
-                      </w:r>
-                      <w:r>
-                        <w:rPr>
-                          <w:noProof/>
-                        </w:rPr>
-                        <w:t>1</w:t>
-                      </w:r>
-                      <w:r>
-                        <w:rPr>
-                          <w:noProof/>
-                        </w:rPr>
-                        <w:fldChar w:fldCharType="end"/>
-                      </w:r>
+                      <w:fldSimple w:instr=" SEQ Figuur \* ARABIC ">
+                        <w:r>
+                          <w:rPr>
+                            <w:noProof/>
+                          </w:rPr>
+                          <w:t>1</w:t>
+                        </w:r>
+                      </w:fldSimple>
                       <w:r>
                         <w:t xml:space="preserve">: Huidig </w:t>
                       </w:r>
@@ -10324,30 +10298,14 @@
                             <w:r>
                               <w:t xml:space="preserve">Figuur </w:t>
                             </w:r>
-                            <w:r>
-                              <w:fldChar w:fldCharType="begin"/>
-                            </w:r>
-                            <w:r>
-                              <w:instrText xml:space="preserve"> SEQ Figuu</w:instrText>
-                            </w:r>
-                            <w:r>
-                              <w:instrText xml:space="preserve">r \* ARABIC </w:instrText>
-                            </w:r>
-                            <w:r>
-                              <w:fldChar w:fldCharType="separate"/>
-                            </w:r>
-                            <w:r>
-                              <w:rPr>
-                                <w:noProof/>
-                              </w:rPr>
-                              <w:t>2</w:t>
-                            </w:r>
-                            <w:r>
-                              <w:rPr>
-                                <w:noProof/>
-                              </w:rPr>
-                              <w:fldChar w:fldCharType="end"/>
-                            </w:r>
+                            <w:fldSimple w:instr=" SEQ Figuur \* ARABIC ">
+                              <w:r>
+                                <w:rPr>
+                                  <w:noProof/>
+                                </w:rPr>
+                                <w:t>2</w:t>
+                              </w:r>
+                            </w:fldSimple>
                             <w:r>
                               <w:t>: Nieuwe werkwijze a.d.h.v. platform</w:t>
                             </w:r>
@@ -10415,30 +10373,14 @@
                       <w:r>
                         <w:t xml:space="preserve">Figuur </w:t>
                       </w:r>
-                      <w:r>
-                        <w:fldChar w:fldCharType="begin"/>
-                      </w:r>
-                      <w:r>
-                        <w:instrText xml:space="preserve"> SEQ Figuu</w:instrText>
-                      </w:r>
-                      <w:r>
-                        <w:instrText xml:space="preserve">r \* ARABIC </w:instrText>
-                      </w:r>
-                      <w:r>
-                        <w:fldChar w:fldCharType="separate"/>
-                      </w:r>
-                      <w:r>
-                        <w:rPr>
-                          <w:noProof/>
-                        </w:rPr>
-                        <w:t>2</w:t>
-                      </w:r>
-                      <w:r>
-                        <w:rPr>
-                          <w:noProof/>
-                        </w:rPr>
-                        <w:fldChar w:fldCharType="end"/>
-                      </w:r>
+                      <w:fldSimple w:instr=" SEQ Figuur \* ARABIC ">
+                        <w:r>
+                          <w:rPr>
+                            <w:noProof/>
+                          </w:rPr>
+                          <w:t>2</w:t>
+                        </w:r>
+                      </w:fldSimple>
                       <w:r>
                         <w:t>: Nieuwe werkwijze a.d.h.v. platform</w:t>
                       </w:r>
@@ -10851,27 +10793,14 @@
                             <w:r>
                               <w:t xml:space="preserve">Figuur </w:t>
                             </w:r>
-                            <w:r>
-                              <w:fldChar w:fldCharType="begin"/>
-                            </w:r>
-                            <w:r>
-                              <w:instrText xml:space="preserve"> SEQ Figuur \* ARABIC </w:instrText>
-                            </w:r>
-                            <w:r>
-                              <w:fldChar w:fldCharType="separate"/>
-                            </w:r>
-                            <w:r>
-                              <w:rPr>
-                                <w:noProof/>
-                              </w:rPr>
-                              <w:t>3</w:t>
-                            </w:r>
-                            <w:r>
-                              <w:rPr>
-                                <w:noProof/>
-                              </w:rPr>
-                              <w:fldChar w:fldCharType="end"/>
-                            </w:r>
+                            <w:fldSimple w:instr=" SEQ Figuur \* ARABIC ">
+                              <w:r>
+                                <w:rPr>
+                                  <w:noProof/>
+                                </w:rPr>
+                                <w:t>3</w:t>
+                              </w:r>
+                            </w:fldSimple>
                             <w:r>
                               <w:t>: Django platform pagina structuur</w:t>
                             </w:r>
@@ -10917,27 +10846,14 @@
                       <w:r>
                         <w:t xml:space="preserve">Figuur </w:t>
                       </w:r>
-                      <w:r>
-                        <w:fldChar w:fldCharType="begin"/>
-                      </w:r>
-                      <w:r>
-                        <w:instrText xml:space="preserve"> SEQ Figuur \* ARABIC </w:instrText>
-                      </w:r>
-                      <w:r>
-                        <w:fldChar w:fldCharType="separate"/>
-                      </w:r>
-                      <w:r>
-                        <w:rPr>
-                          <w:noProof/>
-                        </w:rPr>
-                        <w:t>3</w:t>
-                      </w:r>
-                      <w:r>
-                        <w:rPr>
-                          <w:noProof/>
-                        </w:rPr>
-                        <w:fldChar w:fldCharType="end"/>
-                      </w:r>
+                      <w:fldSimple w:instr=" SEQ Figuur \* ARABIC ">
+                        <w:r>
+                          <w:rPr>
+                            <w:noProof/>
+                          </w:rPr>
+                          <w:t>3</w:t>
+                        </w:r>
+                      </w:fldSimple>
                       <w:r>
                         <w:t>: Django platform pagina structuur</w:t>
                       </w:r>
@@ -11432,27 +11348,14 @@
                             <w:r>
                               <w:t xml:space="preserve">Figuur </w:t>
                             </w:r>
-                            <w:r>
-                              <w:fldChar w:fldCharType="begin"/>
-                            </w:r>
-                            <w:r>
-                              <w:instrText xml:space="preserve"> SEQ Figuur \* ARABIC </w:instrText>
-                            </w:r>
-                            <w:r>
-                              <w:fldChar w:fldCharType="separate"/>
-                            </w:r>
-                            <w:r>
-                              <w:rPr>
-                                <w:noProof/>
-                              </w:rPr>
-                              <w:t>4</w:t>
-                            </w:r>
-                            <w:r>
-                              <w:rPr>
-                                <w:noProof/>
-                              </w:rPr>
-                              <w:fldChar w:fldCharType="end"/>
-                            </w:r>
+                            <w:fldSimple w:instr=" SEQ Figuur \* ARABIC ">
+                              <w:r>
+                                <w:rPr>
+                                  <w:noProof/>
+                                </w:rPr>
+                                <w:t>4</w:t>
+                              </w:r>
+                            </w:fldSimple>
                             <w:r>
                               <w:t>: Django tijdlijn</w:t>
                             </w:r>
@@ -11525,27 +11428,14 @@
                       <w:r>
                         <w:t xml:space="preserve">Figuur </w:t>
                       </w:r>
-                      <w:r>
-                        <w:fldChar w:fldCharType="begin"/>
-                      </w:r>
-                      <w:r>
-                        <w:instrText xml:space="preserve"> SEQ Figuur \* ARABIC </w:instrText>
-                      </w:r>
-                      <w:r>
-                        <w:fldChar w:fldCharType="separate"/>
-                      </w:r>
-                      <w:r>
-                        <w:rPr>
-                          <w:noProof/>
-                        </w:rPr>
-                        <w:t>4</w:t>
-                      </w:r>
-                      <w:r>
-                        <w:rPr>
-                          <w:noProof/>
-                        </w:rPr>
-                        <w:fldChar w:fldCharType="end"/>
-                      </w:r>
+                      <w:fldSimple w:instr=" SEQ Figuur \* ARABIC ">
+                        <w:r>
+                          <w:rPr>
+                            <w:noProof/>
+                          </w:rPr>
+                          <w:t>4</w:t>
+                        </w:r>
+                      </w:fldSimple>
                       <w:r>
                         <w:t>: Django tijdlijn</w:t>
                       </w:r>
@@ -12029,27 +11919,14 @@
                             <w:r>
                               <w:t xml:space="preserve">Figuur </w:t>
                             </w:r>
-                            <w:r>
-                              <w:fldChar w:fldCharType="begin"/>
-                            </w:r>
-                            <w:r>
-                              <w:instrText xml:space="preserve"> SEQ Figuur \* ARABIC </w:instrText>
-                            </w:r>
-                            <w:r>
-                              <w:fldChar w:fldCharType="separate"/>
-                            </w:r>
-                            <w:r>
-                              <w:rPr>
-                                <w:noProof/>
-                              </w:rPr>
-                              <w:t>5</w:t>
-                            </w:r>
-                            <w:r>
-                              <w:rPr>
-                                <w:noProof/>
-                              </w:rPr>
-                              <w:fldChar w:fldCharType="end"/>
-                            </w:r>
+                            <w:fldSimple w:instr=" SEQ Figuur \* ARABIC ">
+                              <w:r>
+                                <w:rPr>
+                                  <w:noProof/>
+                                </w:rPr>
+                                <w:t>5</w:t>
+                              </w:r>
+                            </w:fldSimple>
                             <w:r>
                               <w:t>: Django MVT</w:t>
                             </w:r>
@@ -12129,27 +12006,14 @@
                       <w:r>
                         <w:t xml:space="preserve">Figuur </w:t>
                       </w:r>
-                      <w:r>
-                        <w:fldChar w:fldCharType="begin"/>
-                      </w:r>
-                      <w:r>
-                        <w:instrText xml:space="preserve"> SEQ Figuur \* ARABIC </w:instrText>
-                      </w:r>
-                      <w:r>
-                        <w:fldChar w:fldCharType="separate"/>
-                      </w:r>
-                      <w:r>
-                        <w:rPr>
-                          <w:noProof/>
-                        </w:rPr>
-                        <w:t>5</w:t>
-                      </w:r>
-                      <w:r>
-                        <w:rPr>
-                          <w:noProof/>
-                        </w:rPr>
-                        <w:fldChar w:fldCharType="end"/>
-                      </w:r>
+                      <w:fldSimple w:instr=" SEQ Figuur \* ARABIC ">
+                        <w:r>
+                          <w:rPr>
+                            <w:noProof/>
+                          </w:rPr>
+                          <w:t>5</w:t>
+                        </w:r>
+                      </w:fldSimple>
                       <w:r>
                         <w:t>: Django MVT</w:t>
                       </w:r>
@@ -12307,7 +12171,7 @@
         <w:rPr>
           <w:noProof/>
         </w:rPr>
-        <w:object w:dxaOrig="9260" w:dyaOrig="1780" w14:anchorId="382B7B31">
+        <w:object w:dxaOrig="9260" w:dyaOrig="1780" w14:anchorId="5C550A02">
           <v:shapetype id="_x0000_t75" coordsize="21600,21600" o:spt="75" o:preferrelative="t" path="m@4@5l@4@11@9@11@9@5xe" filled="f" stroked="f">
             <v:stroke joinstyle="miter"/>
             <v:formulas>
@@ -12330,7 +12194,7 @@
           <v:shape id="_x0000_i1033" type="#_x0000_t75" alt="" style="width:463pt;height:89pt;mso-width-percent:0;mso-height-percent:0;mso-width-percent:0;mso-height-percent:0" o:ole="">
             <v:imagedata r:id="rId43" o:title=""/>
           </v:shape>
-          <o:OLEObject Type="Embed" ProgID="Word.Document.12" ShapeID="_x0000_i1033" DrawAspect="Content" ObjectID="_1715284413" r:id="rId44">
+          <o:OLEObject Type="Embed" ProgID="Word.Document.12" ShapeID="_x0000_i1033" DrawAspect="Content" ObjectID="_1715287937" r:id="rId44">
             <o:FieldCodes>\s</o:FieldCodes>
           </o:OLEObject>
         </w:object>
@@ -12519,30 +12383,14 @@
                             <w:r>
                               <w:t xml:space="preserve">Figuur </w:t>
                             </w:r>
-                            <w:r>
-                              <w:fldChar w:fldCharType="begin"/>
-                            </w:r>
-                            <w:r>
-                              <w:instrText xml:space="preserve"> SEQ Figuur \*</w:instrText>
-                            </w:r>
-                            <w:r>
-                              <w:instrText xml:space="preserve"> ARABIC </w:instrText>
-                            </w:r>
-                            <w:r>
-                              <w:fldChar w:fldCharType="separate"/>
-                            </w:r>
-                            <w:r>
-                              <w:rPr>
-                                <w:noProof/>
-                              </w:rPr>
-                              <w:t>6</w:t>
-                            </w:r>
-                            <w:r>
-                              <w:rPr>
-                                <w:noProof/>
-                              </w:rPr>
-                              <w:fldChar w:fldCharType="end"/>
-                            </w:r>
+                            <w:fldSimple w:instr=" SEQ Figuur \* ARABIC ">
+                              <w:r>
+                                <w:rPr>
+                                  <w:noProof/>
+                                </w:rPr>
+                                <w:t>6</w:t>
+                              </w:r>
+                            </w:fldSimple>
                             <w:r>
                               <w:t xml:space="preserve">: </w:t>
                             </w:r>
@@ -12618,30 +12466,14 @@
                       <w:r>
                         <w:t xml:space="preserve">Figuur </w:t>
                       </w:r>
-                      <w:r>
-                        <w:fldChar w:fldCharType="begin"/>
-                      </w:r>
-                      <w:r>
-                        <w:instrText xml:space="preserve"> SEQ Figuur \*</w:instrText>
-                      </w:r>
-                      <w:r>
-                        <w:instrText xml:space="preserve"> ARABIC </w:instrText>
-                      </w:r>
-                      <w:r>
-                        <w:fldChar w:fldCharType="separate"/>
-                      </w:r>
-                      <w:r>
-                        <w:rPr>
-                          <w:noProof/>
-                        </w:rPr>
-                        <w:t>6</w:t>
-                      </w:r>
-                      <w:r>
-                        <w:rPr>
-                          <w:noProof/>
-                        </w:rPr>
-                        <w:fldChar w:fldCharType="end"/>
-                      </w:r>
+                      <w:fldSimple w:instr=" SEQ Figuur \* ARABIC ">
+                        <w:r>
+                          <w:rPr>
+                            <w:noProof/>
+                          </w:rPr>
+                          <w:t>6</w:t>
+                        </w:r>
+                      </w:fldSimple>
                       <w:r>
                         <w:t xml:space="preserve">: </w:t>
                       </w:r>
@@ -13424,27 +13256,14 @@
                             <w:r>
                               <w:t xml:space="preserve">Codefragment </w:t>
                             </w:r>
-                            <w:r>
-                              <w:fldChar w:fldCharType="begin"/>
-                            </w:r>
-                            <w:r>
-                              <w:instrText xml:space="preserve"> SEQ Codefragment \* ARABIC </w:instrText>
-                            </w:r>
-                            <w:r>
-                              <w:fldChar w:fldCharType="separate"/>
-                            </w:r>
-                            <w:r>
-                              <w:rPr>
-                                <w:noProof/>
-                              </w:rPr>
-                              <w:t>2</w:t>
-                            </w:r>
-                            <w:r>
-                              <w:rPr>
-                                <w:noProof/>
-                              </w:rPr>
-                              <w:fldChar w:fldCharType="end"/>
-                            </w:r>
+                            <w:fldSimple w:instr=" SEQ Codefragment \* ARABIC ">
+                              <w:r>
+                                <w:rPr>
+                                  <w:noProof/>
+                                </w:rPr>
+                                <w:t>2</w:t>
+                              </w:r>
+                            </w:fldSimple>
                             <w:r>
                               <w:t>: Voorbeeld inhoud views.py (datetime functie)</w:t>
                             </w:r>
@@ -13523,27 +13342,14 @@
                       <w:r>
                         <w:t xml:space="preserve">Codefragment </w:t>
                       </w:r>
-                      <w:r>
-                        <w:fldChar w:fldCharType="begin"/>
-                      </w:r>
-                      <w:r>
-                        <w:instrText xml:space="preserve"> SEQ Codefragment \* ARABIC </w:instrText>
-                      </w:r>
-                      <w:r>
-                        <w:fldChar w:fldCharType="separate"/>
-                      </w:r>
-                      <w:r>
-                        <w:rPr>
-                          <w:noProof/>
-                        </w:rPr>
-                        <w:t>2</w:t>
-                      </w:r>
-                      <w:r>
-                        <w:rPr>
-                          <w:noProof/>
-                        </w:rPr>
-                        <w:fldChar w:fldCharType="end"/>
-                      </w:r>
+                      <w:fldSimple w:instr=" SEQ Codefragment \* ARABIC ">
+                        <w:r>
+                          <w:rPr>
+                            <w:noProof/>
+                          </w:rPr>
+                          <w:t>2</w:t>
+                        </w:r>
+                      </w:fldSimple>
                       <w:r>
                         <w:t>: Voorbeeld inhoud views.py (datetime functie)</w:t>
                       </w:r>
@@ -13594,12 +13400,12 @@
         <w:rPr>
           <w:noProof/>
         </w:rPr>
-        <w:object w:dxaOrig="1440" w:dyaOrig="1440" w14:anchorId="397EE07C">
+        <w:object w:dxaOrig="1440" w:dyaOrig="1440" w14:anchorId="2C1849EB">
           <v:shape id="_x0000_s2052" type="#_x0000_t75" alt="" style="position:absolute;margin-left:-.75pt;margin-top:61.95pt;width:463pt;height:192pt;z-index:251830272;mso-wrap-edited:f;mso-width-percent:0;mso-height-percent:0;mso-position-horizontal-relative:text;mso-position-vertical-relative:text;mso-width-percent:0;mso-height-percent:0">
             <v:imagedata r:id="rId47" o:title=""/>
             <w10:wrap type="topAndBottom"/>
           </v:shape>
-          <o:OLEObject Type="Embed" ProgID="Word.Document.12" ShapeID="_x0000_s2052" DrawAspect="Content" ObjectID="_1715284421" r:id="rId48">
+          <o:OLEObject Type="Embed" ProgID="Word.Document.12" ShapeID="_x0000_s2052" DrawAspect="Content" ObjectID="_1715287945" r:id="rId48">
             <o:FieldCodes>\s</o:FieldCodes>
           </o:OLEObject>
         </w:object>
@@ -13687,11 +13493,11 @@
           <w:szCs w:val="48"/>
           <w:lang w:val="en-BE" w:eastAsia="en-GB"/>
         </w:rPr>
-        <w:object w:dxaOrig="9260" w:dyaOrig="2660" w14:anchorId="361DC08F">
+        <w:object w:dxaOrig="9260" w:dyaOrig="2660" w14:anchorId="2ABBEC67">
           <v:shape id="_x0000_i1031" type="#_x0000_t75" alt="" style="width:463pt;height:133pt;mso-width-percent:0;mso-height-percent:0;mso-width-percent:0;mso-height-percent:0" o:ole="">
             <v:imagedata r:id="rId49" o:title=""/>
           </v:shape>
-          <o:OLEObject Type="Embed" ProgID="Word.Document.12" ShapeID="_x0000_i1031" DrawAspect="Content" ObjectID="_1715284414" r:id="rId50">
+          <o:OLEObject Type="Embed" ProgID="Word.Document.12" ShapeID="_x0000_i1031" DrawAspect="Content" ObjectID="_1715287938" r:id="rId50">
             <o:FieldCodes>\s</o:FieldCodes>
           </o:OLEObject>
         </w:object>
@@ -14242,11 +14048,11 @@
           <w:szCs w:val="48"/>
           <w:lang w:val="en-BE" w:eastAsia="en-GB"/>
         </w:rPr>
-        <w:object w:dxaOrig="9260" w:dyaOrig="3520" w14:anchorId="6EC47DA8">
+        <w:object w:dxaOrig="9260" w:dyaOrig="3520" w14:anchorId="3674CD0E">
           <v:shape id="_x0000_i1030" type="#_x0000_t75" alt="" style="width:463pt;height:176pt;mso-width-percent:0;mso-height-percent:0;mso-width-percent:0;mso-height-percent:0" o:ole="">
             <v:imagedata r:id="rId52" o:title=""/>
           </v:shape>
-          <o:OLEObject Type="Embed" ProgID="Word.Document.12" ShapeID="_x0000_i1030" DrawAspect="Content" ObjectID="_1715284415" r:id="rId53">
+          <o:OLEObject Type="Embed" ProgID="Word.Document.12" ShapeID="_x0000_i1030" DrawAspect="Content" ObjectID="_1715287939" r:id="rId53">
             <o:FieldCodes>\s</o:FieldCodes>
           </o:OLEObject>
         </w:object>
@@ -14380,11 +14186,11 @@
           <w:szCs w:val="48"/>
           <w:lang w:val="en-BE" w:eastAsia="en-GB"/>
         </w:rPr>
-        <w:object w:dxaOrig="9260" w:dyaOrig="4060" w14:anchorId="489B0937">
+        <w:object w:dxaOrig="9260" w:dyaOrig="4060" w14:anchorId="2AE4C212">
           <v:shape id="_x0000_i1029" type="#_x0000_t75" alt="" style="width:463pt;height:203pt;mso-width-percent:0;mso-height-percent:0;mso-width-percent:0;mso-height-percent:0" o:ole="">
             <v:imagedata r:id="rId54" o:title=""/>
           </v:shape>
-          <o:OLEObject Type="Embed" ProgID="Word.Document.12" ShapeID="_x0000_i1029" DrawAspect="Content" ObjectID="_1715284416" r:id="rId55">
+          <o:OLEObject Type="Embed" ProgID="Word.Document.12" ShapeID="_x0000_i1029" DrawAspect="Content" ObjectID="_1715287940" r:id="rId55">
             <o:FieldCodes>\s</o:FieldCodes>
           </o:OLEObject>
         </w:object>
@@ -16818,27 +16624,14 @@
                             <w:r>
                               <w:t xml:space="preserve">Figuur </w:t>
                             </w:r>
-                            <w:r>
-                              <w:fldChar w:fldCharType="begin"/>
-                            </w:r>
-                            <w:r>
-                              <w:instrText xml:space="preserve"> SEQ Figuur \* ARABIC </w:instrText>
-                            </w:r>
-                            <w:r>
-                              <w:fldChar w:fldCharType="separate"/>
-                            </w:r>
-                            <w:r>
-                              <w:rPr>
-                                <w:noProof/>
-                              </w:rPr>
-                              <w:t>11</w:t>
-                            </w:r>
-                            <w:r>
-                              <w:rPr>
-                                <w:noProof/>
-                              </w:rPr>
-                              <w:fldChar w:fldCharType="end"/>
-                            </w:r>
+                            <w:fldSimple w:instr=" SEQ Figuur \* ARABIC ">
+                              <w:r>
+                                <w:rPr>
+                                  <w:noProof/>
+                                </w:rPr>
+                                <w:t>11</w:t>
+                              </w:r>
+                            </w:fldSimple>
                             <w:r>
                               <w:t>: FortiManager scenario (alternatief)</w:t>
                             </w:r>
@@ -16880,27 +16673,14 @@
                       <w:r>
                         <w:t xml:space="preserve">Figuur </w:t>
                       </w:r>
-                      <w:r>
-                        <w:fldChar w:fldCharType="begin"/>
-                      </w:r>
-                      <w:r>
-                        <w:instrText xml:space="preserve"> SEQ Figuur \* ARABIC </w:instrText>
-                      </w:r>
-                      <w:r>
-                        <w:fldChar w:fldCharType="separate"/>
-                      </w:r>
-                      <w:r>
-                        <w:rPr>
-                          <w:noProof/>
-                        </w:rPr>
-                        <w:t>11</w:t>
-                      </w:r>
-                      <w:r>
-                        <w:rPr>
-                          <w:noProof/>
-                        </w:rPr>
-                        <w:fldChar w:fldCharType="end"/>
-                      </w:r>
+                      <w:fldSimple w:instr=" SEQ Figuur \* ARABIC ">
+                        <w:r>
+                          <w:rPr>
+                            <w:noProof/>
+                          </w:rPr>
+                          <w:t>11</w:t>
+                        </w:r>
+                      </w:fldSimple>
                       <w:r>
                         <w:t>: FortiManager scenario (alternatief)</w:t>
                       </w:r>
@@ -17320,27 +17100,14 @@
                             <w:r>
                               <w:t xml:space="preserve">Figuur </w:t>
                             </w:r>
-                            <w:r>
-                              <w:fldChar w:fldCharType="begin"/>
-                            </w:r>
-                            <w:r>
-                              <w:instrText xml:space="preserve"> SEQ Figuur \* ARABIC </w:instrText>
-                            </w:r>
-                            <w:r>
-                              <w:fldChar w:fldCharType="separate"/>
-                            </w:r>
-                            <w:r>
-                              <w:rPr>
-                                <w:noProof/>
-                              </w:rPr>
-                              <w:t>12</w:t>
-                            </w:r>
-                            <w:r>
-                              <w:rPr>
-                                <w:noProof/>
-                              </w:rPr>
-                              <w:fldChar w:fldCharType="end"/>
-                            </w:r>
+                            <w:fldSimple w:instr=" SEQ Figuur \* ARABIC ">
+                              <w:r>
+                                <w:rPr>
+                                  <w:noProof/>
+                                </w:rPr>
+                                <w:t>12</w:t>
+                              </w:r>
+                            </w:fldSimple>
                             <w:r>
                               <w:t>: Ansible stage levenscyclus</w:t>
                             </w:r>
@@ -17411,27 +17178,14 @@
                       <w:r>
                         <w:t xml:space="preserve">Figuur </w:t>
                       </w:r>
-                      <w:r>
-                        <w:fldChar w:fldCharType="begin"/>
-                      </w:r>
-                      <w:r>
-                        <w:instrText xml:space="preserve"> SEQ Figuur \* ARABIC </w:instrText>
-                      </w:r>
-                      <w:r>
-                        <w:fldChar w:fldCharType="separate"/>
-                      </w:r>
-                      <w:r>
-                        <w:rPr>
-                          <w:noProof/>
-                        </w:rPr>
-                        <w:t>12</w:t>
-                      </w:r>
-                      <w:r>
-                        <w:rPr>
-                          <w:noProof/>
-                        </w:rPr>
-                        <w:fldChar w:fldCharType="end"/>
-                      </w:r>
+                      <w:fldSimple w:instr=" SEQ Figuur \* ARABIC ">
+                        <w:r>
+                          <w:rPr>
+                            <w:noProof/>
+                          </w:rPr>
+                          <w:t>12</w:t>
+                        </w:r>
+                      </w:fldSimple>
                       <w:r>
                         <w:t>: Ansible stage levenscyclus</w:t>
                       </w:r>
@@ -18005,34 +17759,21 @@
                                 <w:lang w:val="en-GB"/>
                               </w:rPr>
                             </w:pPr>
-                            <w:bookmarkStart w:id="92" w:name="_Ref104379085"/>
-                            <w:bookmarkStart w:id="93" w:name="_Toc104657238"/>
-                            <w:bookmarkStart w:id="94" w:name="_Ref99127305"/>
+                            <w:bookmarkStart w:id="92" w:name="_Ref99127305"/>
+                            <w:bookmarkStart w:id="93" w:name="_Ref104379085"/>
+                            <w:bookmarkStart w:id="94" w:name="_Toc104657238"/>
                             <w:r>
                               <w:t xml:space="preserve">Figuur </w:t>
                             </w:r>
-                            <w:r>
-                              <w:fldChar w:fldCharType="begin"/>
-                            </w:r>
-                            <w:r>
-                              <w:instrText xml:space="preserve"> SEQ Figuur \* ARABIC </w:instrText>
-                            </w:r>
-                            <w:r>
-                              <w:fldChar w:fldCharType="separate"/>
-                            </w:r>
-                            <w:r>
-                              <w:rPr>
-                                <w:noProof/>
-                              </w:rPr>
-                              <w:t>13</w:t>
-                            </w:r>
-                            <w:r>
-                              <w:rPr>
-                                <w:noProof/>
-                              </w:rPr>
-                              <w:fldChar w:fldCharType="end"/>
-                            </w:r>
-                            <w:bookmarkEnd w:id="94"/>
+                            <w:fldSimple w:instr=" SEQ Figuur \* ARABIC ">
+                              <w:r>
+                                <w:rPr>
+                                  <w:noProof/>
+                                </w:rPr>
+                                <w:t>13</w:t>
+                              </w:r>
+                            </w:fldSimple>
+                            <w:bookmarkEnd w:id="92"/>
                             <w:r>
                               <w:t xml:space="preserve">: </w:t>
                             </w:r>
@@ -18078,8 +17819,8 @@
                                 </w:r>
                               </w:sdtContent>
                             </w:sdt>
-                            <w:bookmarkEnd w:id="92"/>
                             <w:bookmarkEnd w:id="93"/>
+                            <w:bookmarkEnd w:id="94"/>
                           </w:p>
                         </w:txbxContent>
                       </wps:txbx>
@@ -18112,34 +17853,21 @@
                           <w:lang w:val="en-GB"/>
                         </w:rPr>
                       </w:pPr>
-                      <w:bookmarkStart w:id="95" w:name="_Ref104379085"/>
-                      <w:bookmarkStart w:id="96" w:name="_Toc104657238"/>
-                      <w:bookmarkStart w:id="97" w:name="_Ref99127305"/>
+                      <w:bookmarkStart w:id="95" w:name="_Ref99127305"/>
+                      <w:bookmarkStart w:id="96" w:name="_Ref104379085"/>
+                      <w:bookmarkStart w:id="97" w:name="_Toc104657238"/>
                       <w:r>
                         <w:t xml:space="preserve">Figuur </w:t>
                       </w:r>
-                      <w:r>
-                        <w:fldChar w:fldCharType="begin"/>
-                      </w:r>
-                      <w:r>
-                        <w:instrText xml:space="preserve"> SEQ Figuur \* ARABIC </w:instrText>
-                      </w:r>
-                      <w:r>
-                        <w:fldChar w:fldCharType="separate"/>
-                      </w:r>
-                      <w:r>
-                        <w:rPr>
-                          <w:noProof/>
-                        </w:rPr>
-                        <w:t>13</w:t>
-                      </w:r>
-                      <w:r>
-                        <w:rPr>
-                          <w:noProof/>
-                        </w:rPr>
-                        <w:fldChar w:fldCharType="end"/>
-                      </w:r>
-                      <w:bookmarkEnd w:id="97"/>
+                      <w:fldSimple w:instr=" SEQ Figuur \* ARABIC ">
+                        <w:r>
+                          <w:rPr>
+                            <w:noProof/>
+                          </w:rPr>
+                          <w:t>13</w:t>
+                        </w:r>
+                      </w:fldSimple>
+                      <w:bookmarkEnd w:id="95"/>
                       <w:r>
                         <w:t xml:space="preserve">: </w:t>
                       </w:r>
@@ -18185,8 +17913,8 @@
                           </w:r>
                         </w:sdtContent>
                       </w:sdt>
-                      <w:bookmarkEnd w:id="95"/>
                       <w:bookmarkEnd w:id="96"/>
+                      <w:bookmarkEnd w:id="97"/>
                     </w:p>
                   </w:txbxContent>
                 </v:textbox>
@@ -19510,27 +19238,14 @@
                             <w:r>
                               <w:t xml:space="preserve">Figuur </w:t>
                             </w:r>
-                            <w:r>
-                              <w:fldChar w:fldCharType="begin"/>
-                            </w:r>
-                            <w:r>
-                              <w:instrText xml:space="preserve"> SEQ Figuur \* ARABIC </w:instrText>
-                            </w:r>
-                            <w:r>
-                              <w:fldChar w:fldCharType="separate"/>
-                            </w:r>
-                            <w:r>
-                              <w:rPr>
-                                <w:noProof/>
-                              </w:rPr>
-                              <w:t>14</w:t>
-                            </w:r>
-                            <w:r>
-                              <w:rPr>
-                                <w:noProof/>
-                              </w:rPr>
-                              <w:fldChar w:fldCharType="end"/>
-                            </w:r>
+                            <w:fldSimple w:instr=" SEQ Figuur \* ARABIC ">
+                              <w:r>
+                                <w:rPr>
+                                  <w:noProof/>
+                                </w:rPr>
+                                <w:t>14</w:t>
+                              </w:r>
+                            </w:fldSimple>
                             <w:r>
                               <w:t>: Ansible scenario (alternatief)</w:t>
                             </w:r>
@@ -19570,27 +19285,14 @@
                       <w:r>
                         <w:t xml:space="preserve">Figuur </w:t>
                       </w:r>
-                      <w:r>
-                        <w:fldChar w:fldCharType="begin"/>
-                      </w:r>
-                      <w:r>
-                        <w:instrText xml:space="preserve"> SEQ Figuur \* ARABIC </w:instrText>
-                      </w:r>
-                      <w:r>
-                        <w:fldChar w:fldCharType="separate"/>
-                      </w:r>
-                      <w:r>
-                        <w:rPr>
-                          <w:noProof/>
-                        </w:rPr>
-                        <w:t>14</w:t>
-                      </w:r>
-                      <w:r>
-                        <w:rPr>
-                          <w:noProof/>
-                        </w:rPr>
-                        <w:fldChar w:fldCharType="end"/>
-                      </w:r>
+                      <w:fldSimple w:instr=" SEQ Figuur \* ARABIC ">
+                        <w:r>
+                          <w:rPr>
+                            <w:noProof/>
+                          </w:rPr>
+                          <w:t>14</w:t>
+                        </w:r>
+                      </w:fldSimple>
                       <w:r>
                         <w:t>: Ansible scenario (alternatief)</w:t>
                       </w:r>
@@ -19953,11 +19655,11 @@
           <w:szCs w:val="48"/>
           <w:lang w:val="en-BE" w:eastAsia="en-GB"/>
         </w:rPr>
-        <w:object w:dxaOrig="9260" w:dyaOrig="5940" w14:anchorId="5698038D">
+        <w:object w:dxaOrig="9260" w:dyaOrig="5940" w14:anchorId="6D82E5FE">
           <v:shape id="_x0000_i1028" type="#_x0000_t75" alt="" style="width:463pt;height:297pt;mso-width-percent:0;mso-height-percent:0;mso-width-percent:0;mso-height-percent:0" o:ole="">
             <v:imagedata r:id="rId63" o:title=""/>
           </v:shape>
-          <o:OLEObject Type="Embed" ProgID="Word.Document.12" ShapeID="_x0000_i1028" DrawAspect="Content" ObjectID="_1715284417" r:id="rId64">
+          <o:OLEObject Type="Embed" ProgID="Word.Document.12" ShapeID="_x0000_i1028" DrawAspect="Content" ObjectID="_1715287941" r:id="rId64">
             <o:FieldCodes>\s</o:FieldCodes>
           </o:OLEObject>
         </w:object>
@@ -20522,27 +20224,14 @@
                             <w:r>
                               <w:t xml:space="preserve">Figuur </w:t>
                             </w:r>
-                            <w:r>
-                              <w:fldChar w:fldCharType="begin"/>
-                            </w:r>
-                            <w:r>
-                              <w:instrText xml:space="preserve"> SEQ Figuur \* ARABIC </w:instrText>
-                            </w:r>
-                            <w:r>
-                              <w:fldChar w:fldCharType="separate"/>
-                            </w:r>
-                            <w:r>
-                              <w:rPr>
-                                <w:noProof/>
-                              </w:rPr>
-                              <w:t>15</w:t>
-                            </w:r>
-                            <w:r>
-                              <w:rPr>
-                                <w:noProof/>
-                              </w:rPr>
-                              <w:fldChar w:fldCharType="end"/>
-                            </w:r>
+                            <w:fldSimple w:instr=" SEQ Figuur \* ARABIC ">
+                              <w:r>
+                                <w:rPr>
+                                  <w:noProof/>
+                                </w:rPr>
+                                <w:t>15</w:t>
+                              </w:r>
+                            </w:fldSimple>
                             <w:r>
                               <w:t xml:space="preserve">: Basis opstelling </w:t>
                             </w:r>
@@ -20593,27 +20282,14 @@
                       <w:r>
                         <w:t xml:space="preserve">Figuur </w:t>
                       </w:r>
-                      <w:r>
-                        <w:fldChar w:fldCharType="begin"/>
-                      </w:r>
-                      <w:r>
-                        <w:instrText xml:space="preserve"> SEQ Figuur \* ARABIC </w:instrText>
-                      </w:r>
-                      <w:r>
-                        <w:fldChar w:fldCharType="separate"/>
-                      </w:r>
-                      <w:r>
-                        <w:rPr>
-                          <w:noProof/>
-                        </w:rPr>
-                        <w:t>15</w:t>
-                      </w:r>
-                      <w:r>
-                        <w:rPr>
-                          <w:noProof/>
-                        </w:rPr>
-                        <w:fldChar w:fldCharType="end"/>
-                      </w:r>
+                      <w:fldSimple w:instr=" SEQ Figuur \* ARABIC ">
+                        <w:r>
+                          <w:rPr>
+                            <w:noProof/>
+                          </w:rPr>
+                          <w:t>15</w:t>
+                        </w:r>
+                      </w:fldSimple>
                       <w:r>
                         <w:t xml:space="preserve">: Basis opstelling </w:t>
                       </w:r>
@@ -20804,27 +20480,14 @@
                             <w:r>
                               <w:t xml:space="preserve">Figuur </w:t>
                             </w:r>
-                            <w:r>
-                              <w:fldChar w:fldCharType="begin"/>
-                            </w:r>
-                            <w:r>
-                              <w:instrText xml:space="preserve"> SEQ Figuur \* ARABIC </w:instrText>
-                            </w:r>
-                            <w:r>
-                              <w:fldChar w:fldCharType="separate"/>
-                            </w:r>
-                            <w:r>
-                              <w:rPr>
-                                <w:noProof/>
-                              </w:rPr>
-                              <w:t>16</w:t>
-                            </w:r>
-                            <w:r>
-                              <w:rPr>
-                                <w:noProof/>
-                              </w:rPr>
-                              <w:fldChar w:fldCharType="end"/>
-                            </w:r>
+                            <w:fldSimple w:instr=" SEQ Figuur \* ARABIC ">
+                              <w:r>
+                                <w:rPr>
+                                  <w:noProof/>
+                                </w:rPr>
+                                <w:t>16</w:t>
+                              </w:r>
+                            </w:fldSimple>
                             <w:r>
                               <w:t>: Python virtuele omgevingen visueel voorbeeld</w:t>
                             </w:r>
@@ -20898,27 +20561,14 @@
                       <w:r>
                         <w:t xml:space="preserve">Figuur </w:t>
                       </w:r>
-                      <w:r>
-                        <w:fldChar w:fldCharType="begin"/>
-                      </w:r>
-                      <w:r>
-                        <w:instrText xml:space="preserve"> SEQ Figuur \* ARABIC </w:instrText>
-                      </w:r>
-                      <w:r>
-                        <w:fldChar w:fldCharType="separate"/>
-                      </w:r>
-                      <w:r>
-                        <w:rPr>
-                          <w:noProof/>
-                        </w:rPr>
-                        <w:t>16</w:t>
-                      </w:r>
-                      <w:r>
-                        <w:rPr>
-                          <w:noProof/>
-                        </w:rPr>
-                        <w:fldChar w:fldCharType="end"/>
-                      </w:r>
+                      <w:fldSimple w:instr=" SEQ Figuur \* ARABIC ">
+                        <w:r>
+                          <w:rPr>
+                            <w:noProof/>
+                          </w:rPr>
+                          <w:t>16</w:t>
+                        </w:r>
+                      </w:fldSimple>
                       <w:r>
                         <w:t>: Python virtuele omgevingen visueel voorbeeld</w:t>
                       </w:r>
@@ -21270,27 +20920,14 @@
                             <w:r>
                               <w:t xml:space="preserve">Codefragment </w:t>
                             </w:r>
-                            <w:r>
-                              <w:fldChar w:fldCharType="begin"/>
-                            </w:r>
-                            <w:r>
-                              <w:instrText xml:space="preserve"> SEQ Codefragment \* ARABIC </w:instrText>
-                            </w:r>
-                            <w:r>
-                              <w:fldChar w:fldCharType="separate"/>
-                            </w:r>
-                            <w:r>
-                              <w:rPr>
-                                <w:noProof/>
-                              </w:rPr>
-                              <w:t>7</w:t>
-                            </w:r>
-                            <w:r>
-                              <w:rPr>
-                                <w:noProof/>
-                              </w:rPr>
-                              <w:fldChar w:fldCharType="end"/>
-                            </w:r>
+                            <w:fldSimple w:instr=" SEQ Codefragment \* ARABIC ">
+                              <w:r>
+                                <w:rPr>
+                                  <w:noProof/>
+                                </w:rPr>
+                                <w:t>7</w:t>
+                              </w:r>
+                            </w:fldSimple>
                             <w:r>
                               <w:t xml:space="preserve">: </w:t>
                             </w:r>
@@ -21337,27 +20974,14 @@
                       <w:r>
                         <w:t xml:space="preserve">Codefragment </w:t>
                       </w:r>
-                      <w:r>
-                        <w:fldChar w:fldCharType="begin"/>
-                      </w:r>
-                      <w:r>
-                        <w:instrText xml:space="preserve"> SEQ Codefragment \* ARABIC </w:instrText>
-                      </w:r>
-                      <w:r>
-                        <w:fldChar w:fldCharType="separate"/>
-                      </w:r>
-                      <w:r>
-                        <w:rPr>
-                          <w:noProof/>
-                        </w:rPr>
-                        <w:t>7</w:t>
-                      </w:r>
-                      <w:r>
-                        <w:rPr>
-                          <w:noProof/>
-                        </w:rPr>
-                        <w:fldChar w:fldCharType="end"/>
-                      </w:r>
+                      <w:fldSimple w:instr=" SEQ Codefragment \* ARABIC ">
+                        <w:r>
+                          <w:rPr>
+                            <w:noProof/>
+                          </w:rPr>
+                          <w:t>7</w:t>
+                        </w:r>
+                      </w:fldSimple>
                       <w:r>
                         <w:t xml:space="preserve">: </w:t>
                       </w:r>
@@ -21378,12 +21002,12 @@
         <w:rPr>
           <w:noProof/>
         </w:rPr>
-        <w:object w:dxaOrig="1440" w:dyaOrig="1440" w14:anchorId="67112337">
+        <w:object w:dxaOrig="1440" w:dyaOrig="1440" w14:anchorId="00E0D1D2">
           <v:shape id="_x0000_s2051" type="#_x0000_t75" alt="" style="position:absolute;margin-left:91.15pt;margin-top:76.4pt;width:254pt;height:296.2pt;z-index:251867136;mso-wrap-edited:f;mso-width-percent:0;mso-height-percent:0;mso-position-horizontal-relative:text;mso-position-vertical-relative:text;mso-width-percent:0;mso-height-percent:0">
             <v:imagedata r:id="rId67" o:title=""/>
             <w10:wrap type="topAndBottom"/>
           </v:shape>
-          <o:OLEObject Type="Embed" ProgID="Unknown" ShapeID="_x0000_s2051" DrawAspect="Content" ObjectID="_1715284420" r:id="rId68"/>
+          <o:OLEObject Type="Embed" ProgID="Unknown" ShapeID="_x0000_s2051" DrawAspect="Content" ObjectID="_1715287944" r:id="rId68"/>
         </w:object>
       </w:r>
       <w:r>
@@ -22069,27 +21693,14 @@
                             <w:r>
                               <w:t xml:space="preserve">Figuur </w:t>
                             </w:r>
-                            <w:r>
-                              <w:fldChar w:fldCharType="begin"/>
-                            </w:r>
-                            <w:r>
-                              <w:instrText xml:space="preserve"> SEQ Figuur \* ARABIC </w:instrText>
-                            </w:r>
-                            <w:r>
-                              <w:fldChar w:fldCharType="separate"/>
-                            </w:r>
-                            <w:r>
-                              <w:rPr>
-                                <w:noProof/>
-                              </w:rPr>
-                              <w:t>17</w:t>
-                            </w:r>
-                            <w:r>
-                              <w:rPr>
-                                <w:noProof/>
-                              </w:rPr>
-                              <w:fldChar w:fldCharType="end"/>
-                            </w:r>
+                            <w:fldSimple w:instr=" SEQ Figuur \* ARABIC ">
+                              <w:r>
+                                <w:rPr>
+                                  <w:noProof/>
+                                </w:rPr>
+                                <w:t>17</w:t>
+                              </w:r>
+                            </w:fldSimple>
                             <w:r>
                               <w:t>: Jenkins master-slave architectuur</w:t>
                             </w:r>
@@ -22161,27 +21772,14 @@
                       <w:r>
                         <w:t xml:space="preserve">Figuur </w:t>
                       </w:r>
-                      <w:r>
-                        <w:fldChar w:fldCharType="begin"/>
-                      </w:r>
-                      <w:r>
-                        <w:instrText xml:space="preserve"> SEQ Figuur \* ARABIC </w:instrText>
-                      </w:r>
-                      <w:r>
-                        <w:fldChar w:fldCharType="separate"/>
-                      </w:r>
-                      <w:r>
-                        <w:rPr>
-                          <w:noProof/>
-                        </w:rPr>
-                        <w:t>17</w:t>
-                      </w:r>
-                      <w:r>
-                        <w:rPr>
-                          <w:noProof/>
-                        </w:rPr>
-                        <w:fldChar w:fldCharType="end"/>
-                      </w:r>
+                      <w:fldSimple w:instr=" SEQ Figuur \* ARABIC ">
+                        <w:r>
+                          <w:rPr>
+                            <w:noProof/>
+                          </w:rPr>
+                          <w:t>17</w:t>
+                        </w:r>
+                      </w:fldSimple>
                       <w:r>
                         <w:t>: Jenkins master-slave architectuur</w:t>
                       </w:r>
@@ -22664,27 +22262,14 @@
                             <w:r>
                               <w:t xml:space="preserve">Figuur </w:t>
                             </w:r>
-                            <w:r>
-                              <w:fldChar w:fldCharType="begin"/>
-                            </w:r>
-                            <w:r>
-                              <w:instrText xml:space="preserve"> SEQ Figuur \* ARABIC </w:instrText>
-                            </w:r>
-                            <w:r>
-                              <w:fldChar w:fldCharType="separate"/>
-                            </w:r>
-                            <w:r>
-                              <w:rPr>
-                                <w:noProof/>
-                              </w:rPr>
-                              <w:t>18</w:t>
-                            </w:r>
-                            <w:r>
-                              <w:rPr>
-                                <w:noProof/>
-                              </w:rPr>
-                              <w:fldChar w:fldCharType="end"/>
-                            </w:r>
+                            <w:fldSimple w:instr=" SEQ Figuur \* ARABIC ">
+                              <w:r>
+                                <w:rPr>
+                                  <w:noProof/>
+                                </w:rPr>
+                                <w:t>18</w:t>
+                              </w:r>
+                            </w:fldSimple>
                             <w:r>
                               <w:t>: Jenkins visuele werking</w:t>
                             </w:r>
@@ -22757,27 +22342,14 @@
                       <w:r>
                         <w:t xml:space="preserve">Figuur </w:t>
                       </w:r>
-                      <w:r>
-                        <w:fldChar w:fldCharType="begin"/>
-                      </w:r>
-                      <w:r>
-                        <w:instrText xml:space="preserve"> SEQ Figuur \* ARABIC </w:instrText>
-                      </w:r>
-                      <w:r>
-                        <w:fldChar w:fldCharType="separate"/>
-                      </w:r>
-                      <w:r>
-                        <w:rPr>
-                          <w:noProof/>
-                        </w:rPr>
-                        <w:t>18</w:t>
-                      </w:r>
-                      <w:r>
-                        <w:rPr>
-                          <w:noProof/>
-                        </w:rPr>
-                        <w:fldChar w:fldCharType="end"/>
-                      </w:r>
+                      <w:fldSimple w:instr=" SEQ Figuur \* ARABIC ">
+                        <w:r>
+                          <w:rPr>
+                            <w:noProof/>
+                          </w:rPr>
+                          <w:t>18</w:t>
+                        </w:r>
+                      </w:fldSimple>
                       <w:r>
                         <w:t>: Jenkins visuele werking</w:t>
                       </w:r>
@@ -23043,27 +22615,14 @@
       <w:r>
         <w:t xml:space="preserve">Tabel </w:t>
       </w:r>
-      <w:r>
-        <w:fldChar w:fldCharType="begin"/>
-      </w:r>
-      <w:r>
-        <w:instrText xml:space="preserve"> SEQ Tabel \* ARABIC </w:instrText>
-      </w:r>
-      <w:r>
-        <w:fldChar w:fldCharType="separate"/>
-      </w:r>
-      <w:r>
-        <w:rPr>
-          <w:noProof/>
-        </w:rPr>
-        <w:t>1</w:t>
-      </w:r>
-      <w:r>
-        <w:rPr>
-          <w:noProof/>
-        </w:rPr>
-        <w:fldChar w:fldCharType="end"/>
-      </w:r>
+      <w:fldSimple w:instr=" SEQ Tabel \* ARABIC ">
+        <w:r>
+          <w:rPr>
+            <w:noProof/>
+          </w:rPr>
+          <w:t>1</w:t>
+        </w:r>
+      </w:fldSimple>
       <w:r>
         <w:t xml:space="preserve">: </w:t>
       </w:r>
@@ -23485,27 +23044,14 @@
       <w:r>
         <w:t xml:space="preserve">Tabel </w:t>
       </w:r>
-      <w:r>
-        <w:fldChar w:fldCharType="begin"/>
-      </w:r>
-      <w:r>
-        <w:instrText xml:space="preserve"> SEQ Tabel \* ARABIC </w:instrText>
-      </w:r>
-      <w:r>
-        <w:fldChar w:fldCharType="separate"/>
-      </w:r>
-      <w:r>
-        <w:rPr>
-          <w:noProof/>
-        </w:rPr>
-        <w:t>2</w:t>
-      </w:r>
-      <w:r>
-        <w:rPr>
-          <w:noProof/>
-        </w:rPr>
-        <w:fldChar w:fldCharType="end"/>
-      </w:r>
+      <w:fldSimple w:instr=" SEQ Tabel \* ARABIC ">
+        <w:r>
+          <w:rPr>
+            <w:noProof/>
+          </w:rPr>
+          <w:t>2</w:t>
+        </w:r>
+      </w:fldSimple>
       <w:r>
         <w:t>: Jenkins minimumsoftware voorwaarden</w:t>
       </w:r>
@@ -24110,27 +23656,14 @@
                             <w:r>
                               <w:t xml:space="preserve">Figuur </w:t>
                             </w:r>
-                            <w:r>
-                              <w:fldChar w:fldCharType="begin"/>
-                            </w:r>
-                            <w:r>
-                              <w:instrText xml:space="preserve"> SEQ Figuur \* ARABIC </w:instrText>
-                            </w:r>
-                            <w:r>
-                              <w:fldChar w:fldCharType="separate"/>
-                            </w:r>
-                            <w:r>
-                              <w:rPr>
-                                <w:noProof/>
-                              </w:rPr>
-                              <w:t>19</w:t>
-                            </w:r>
-                            <w:r>
-                              <w:rPr>
-                                <w:noProof/>
-                              </w:rPr>
-                              <w:fldChar w:fldCharType="end"/>
-                            </w:r>
+                            <w:fldSimple w:instr=" SEQ Figuur \* ARABIC ">
+                              <w:r>
+                                <w:rPr>
+                                  <w:noProof/>
+                                </w:rPr>
+                                <w:t>19</w:t>
+                              </w:r>
+                            </w:fldSimple>
                             <w:r>
                               <w:t>: Werking Django development</w:t>
                             </w:r>
@@ -24175,27 +23708,14 @@
                       <w:r>
                         <w:t xml:space="preserve">Figuur </w:t>
                       </w:r>
-                      <w:r>
-                        <w:fldChar w:fldCharType="begin"/>
-                      </w:r>
-                      <w:r>
-                        <w:instrText xml:space="preserve"> SEQ Figuur \* ARABIC </w:instrText>
-                      </w:r>
-                      <w:r>
-                        <w:fldChar w:fldCharType="separate"/>
-                      </w:r>
-                      <w:r>
-                        <w:rPr>
-                          <w:noProof/>
-                        </w:rPr>
-                        <w:t>19</w:t>
-                      </w:r>
-                      <w:r>
-                        <w:rPr>
-                          <w:noProof/>
-                        </w:rPr>
-                        <w:fldChar w:fldCharType="end"/>
-                      </w:r>
+                      <w:fldSimple w:instr=" SEQ Figuur \* ARABIC ">
+                        <w:r>
+                          <w:rPr>
+                            <w:noProof/>
+                          </w:rPr>
+                          <w:t>19</w:t>
+                        </w:r>
+                      </w:fldSimple>
                       <w:r>
                         <w:t>: Werking Django development</w:t>
                       </w:r>
@@ -24424,6 +23944,9 @@
         </w:rPr>
       </w:pPr>
       <w:r>
+        <w:rPr>
+          <w:noProof/>
+        </w:rPr>
         <w:drawing>
           <wp:anchor distT="0" distB="0" distL="114300" distR="114300" simplePos="0" relativeHeight="251879424" behindDoc="0" locked="0" layoutInCell="1" allowOverlap="1" wp14:anchorId="0AFE8479" wp14:editId="773E39DA">
             <wp:simplePos x="0" y="0"/>
@@ -24534,27 +24057,14 @@
                             <w:r>
                               <w:t xml:space="preserve">Figuur </w:t>
                             </w:r>
-                            <w:r>
-                              <w:fldChar w:fldCharType="begin"/>
-                            </w:r>
-                            <w:r>
-                              <w:instrText xml:space="preserve"> SEQ Figuur \* ARABIC </w:instrText>
-                            </w:r>
-                            <w:r>
-                              <w:fldChar w:fldCharType="separate"/>
-                            </w:r>
-                            <w:r>
-                              <w:rPr>
-                                <w:noProof/>
-                              </w:rPr>
-                              <w:t>20</w:t>
-                            </w:r>
-                            <w:r>
-                              <w:rPr>
-                                <w:noProof/>
-                              </w:rPr>
-                              <w:fldChar w:fldCharType="end"/>
-                            </w:r>
+                            <w:fldSimple w:instr=" SEQ Figuur \* ARABIC ">
+                              <w:r>
+                                <w:rPr>
+                                  <w:noProof/>
+                                </w:rPr>
+                                <w:t>20</w:t>
+                              </w:r>
+                            </w:fldSimple>
                             <w:r>
                               <w:t>: Werking services voor hosting in productie</w:t>
                             </w:r>
@@ -24593,27 +24103,14 @@
                       <w:r>
                         <w:t xml:space="preserve">Figuur </w:t>
                       </w:r>
-                      <w:r>
-                        <w:fldChar w:fldCharType="begin"/>
-                      </w:r>
-                      <w:r>
-                        <w:instrText xml:space="preserve"> SEQ Figuur \* ARABIC </w:instrText>
-                      </w:r>
-                      <w:r>
-                        <w:fldChar w:fldCharType="separate"/>
-                      </w:r>
-                      <w:r>
-                        <w:rPr>
-                          <w:noProof/>
-                        </w:rPr>
-                        <w:t>20</w:t>
-                      </w:r>
-                      <w:r>
-                        <w:rPr>
-                          <w:noProof/>
-                        </w:rPr>
-                        <w:fldChar w:fldCharType="end"/>
-                      </w:r>
+                      <w:fldSimple w:instr=" SEQ Figuur \* ARABIC ">
+                        <w:r>
+                          <w:rPr>
+                            <w:noProof/>
+                          </w:rPr>
+                          <w:t>20</w:t>
+                        </w:r>
+                      </w:fldSimple>
                       <w:r>
                         <w:t>: Werking services voor hosting in productie</w:t>
                       </w:r>
@@ -24682,24 +24179,14 @@
                             <w:r>
                               <w:t xml:space="preserve">Codefragment </w:t>
                             </w:r>
-                            <w:r>
-                              <w:fldChar w:fldCharType="begin"/>
-                            </w:r>
-                            <w:r>
-                              <w:instrText xml:space="preserve"> SEQ Codefragment \* ARABIC </w:instrText>
-                            </w:r>
-                            <w:r>
-                              <w:fldChar w:fldCharType="separate"/>
-                            </w:r>
-                            <w:r>
-                              <w:rPr>
-                                <w:noProof/>
-                              </w:rPr>
-                              <w:t>8</w:t>
-                            </w:r>
-                            <w:r>
-                              <w:fldChar w:fldCharType="end"/>
-                            </w:r>
+                            <w:fldSimple w:instr=" SEQ Codefragment \* ARABIC ">
+                              <w:r>
+                                <w:rPr>
+                                  <w:noProof/>
+                                </w:rPr>
+                                <w:t>8</w:t>
+                              </w:r>
+                            </w:fldSimple>
                             <w:r>
                               <w:t xml:space="preserve">: </w:t>
                             </w:r>
@@ -24740,24 +24227,14 @@
                       <w:r>
                         <w:t xml:space="preserve">Codefragment </w:t>
                       </w:r>
-                      <w:r>
-                        <w:fldChar w:fldCharType="begin"/>
-                      </w:r>
-                      <w:r>
-                        <w:instrText xml:space="preserve"> SEQ Codefragment \* ARABIC </w:instrText>
-                      </w:r>
-                      <w:r>
-                        <w:fldChar w:fldCharType="separate"/>
-                      </w:r>
-                      <w:r>
-                        <w:rPr>
-                          <w:noProof/>
-                        </w:rPr>
-                        <w:t>8</w:t>
-                      </w:r>
-                      <w:r>
-                        <w:fldChar w:fldCharType="end"/>
-                      </w:r>
+                      <w:fldSimple w:instr=" SEQ Codefragment \* ARABIC ">
+                        <w:r>
+                          <w:rPr>
+                            <w:noProof/>
+                          </w:rPr>
+                          <w:t>8</w:t>
+                        </w:r>
+                      </w:fldSimple>
                       <w:r>
                         <w:t xml:space="preserve">: </w:t>
                       </w:r>
@@ -24778,12 +24255,12 @@
         <w:rPr>
           <w:noProof/>
         </w:rPr>
-        <w:object w:dxaOrig="150" w:dyaOrig="150" w14:anchorId="7099786D">
+        <w:object w:dxaOrig="1440" w:dyaOrig="1440" w14:anchorId="41516383">
           <v:shape id="_x0000_s2050" type="#_x0000_t75" alt="" style="position:absolute;margin-left:0;margin-top:124.55pt;width:463pt;height:17pt;z-index:251881472;mso-wrap-edited:f;mso-width-percent:0;mso-height-percent:0;mso-position-horizontal-relative:text;mso-position-vertical-relative:text;mso-width-percent:0;mso-height-percent:0">
             <v:imagedata r:id="rId77" o:title=""/>
             <w10:wrap type="topAndBottom"/>
           </v:shape>
-          <o:OLEObject Type="Embed" ProgID="Word.Document.12" ShapeID="_x0000_s2050" DrawAspect="Content" ObjectID="_1715284419" r:id="rId78">
+          <o:OLEObject Type="Embed" ProgID="Word.Document.12" ShapeID="_x0000_s2050" DrawAspect="Content" ObjectID="_1715287943" r:id="rId78">
             <o:FieldCodes>\s</o:FieldCodes>
           </o:OLEObject>
         </w:object>
@@ -24886,31 +24363,19 @@
       </w:r>
       <w:r>
         <w:br/>
-        <w:t>Naast Gunicorn is N</w:t>
-      </w:r>
-      <w:r>
-        <w:t>ginx</w:t>
+        <w:t>Naast Gunicorn is Nginx</w:t>
       </w:r>
       <w:r>
         <w:t xml:space="preserve">, </w:t>
       </w:r>
       <w:r>
-        <w:t xml:space="preserve">die speelt als </w:t>
-      </w:r>
-      <w:r>
-        <w:t>web-server/proxy</w:t>
-      </w:r>
-      <w:r>
-        <w:t xml:space="preserve"> en verwijst requests door naar de juiste (Django) applicatie</w:t>
+        <w:t>die speelt als web-server/proxy en verwijst requests door naar de juiste (Django) applicatie</w:t>
       </w:r>
       <w:r>
         <w:t xml:space="preserve"> afhankelijk van configuratie</w:t>
       </w:r>
       <w:r>
-        <w:t>.</w:t>
-      </w:r>
-      <w:r>
-        <w:t xml:space="preserve"> </w:t>
+        <w:t xml:space="preserve">. </w:t>
       </w:r>
       <w:r>
         <w:t>Om modellen te maken en data van de Django applicatie weg te schrijven is er een database vereist. De database die daarvoor gebruikt wordt is een Postgres database, gecreëerd op dezelfde machine. Vaak wordt een database op een aparte machine gehost voor redundantie en geen “single-point of failure” te cre</w:t>
@@ -25037,11 +24502,11 @@
         <w:rPr>
           <w:noProof/>
         </w:rPr>
-        <w:object w:dxaOrig="9260" w:dyaOrig="3320" w14:anchorId="340815B6">
+        <w:object w:dxaOrig="9260" w:dyaOrig="3320" w14:anchorId="048A1550">
           <v:shape id="_x0000_i1025" type="#_x0000_t75" alt="" style="width:463pt;height:166pt;mso-width-percent:0;mso-height-percent:0;mso-width-percent:0;mso-height-percent:0" o:ole="">
             <v:imagedata r:id="rId79" o:title=""/>
           </v:shape>
-          <o:OLEObject Type="Embed" ProgID="Word.Document.12" ShapeID="_x0000_i1025" DrawAspect="Content" ObjectID="_1715284418" r:id="rId80">
+          <o:OLEObject Type="Embed" ProgID="Word.Document.12" ShapeID="_x0000_i1025" DrawAspect="Content" ObjectID="_1715287942" r:id="rId80">
             <o:FieldCodes>\s</o:FieldCodes>
           </o:OLEObject>
         </w:object>
@@ -25054,24 +24519,14 @@
       <w:r>
         <w:t xml:space="preserve">Codefragment </w:t>
       </w:r>
-      <w:r>
-        <w:fldChar w:fldCharType="begin"/>
-      </w:r>
-      <w:r>
-        <w:instrText xml:space="preserve"> SEQ Codefragment \* ARABIC </w:instrText>
-      </w:r>
-      <w:r>
-        <w:fldChar w:fldCharType="separate"/>
-      </w:r>
-      <w:r>
-        <w:rPr>
-          <w:noProof/>
-        </w:rPr>
-        <w:t>9</w:t>
-      </w:r>
-      <w:r>
-        <w:fldChar w:fldCharType="end"/>
-      </w:r>
+      <w:fldSimple w:instr=" SEQ Codefragment \* ARABIC ">
+        <w:r>
+          <w:rPr>
+            <w:noProof/>
+          </w:rPr>
+          <w:t>9</w:t>
+        </w:r>
+      </w:fldSimple>
       <w:r>
         <w:t>: Nginx "sites-available" applicatie config voorbeeld</w:t>
       </w:r>
@@ -25079,52 +24534,7 @@
     <w:p>
       <w:r>
         <w:br/>
-        <w:t>Bovenstaande configuratie</w:t>
-      </w:r>
-      <w:r>
-        <w:t xml:space="preserve"> zorgt er </w:t>
-      </w:r>
-      <w:r>
-        <w:t xml:space="preserve">ook </w:t>
-      </w:r>
-      <w:r>
-        <w:t>voor dat Django zelf niet meer zal proberen om een web interface weer te geven, maar wordt deze taak door gegeven aan Nginx</w:t>
-      </w:r>
-      <w:r>
-        <w:t xml:space="preserve"> en Gunicorn</w:t>
-      </w:r>
-      <w:r>
-        <w:t>.</w:t>
-      </w:r>
-      <w:r>
-        <w:t xml:space="preserve"> </w:t>
-      </w:r>
-      <w:r>
-        <w:t xml:space="preserve">Als er </w:t>
-      </w:r>
-      <w:r>
-        <w:t>later</w:t>
-      </w:r>
-      <w:r>
-        <w:t xml:space="preserve"> een </w:t>
-      </w:r>
-      <w:r>
-        <w:t>r</w:t>
-      </w:r>
-      <w:r>
-        <w:t>eqeust wordt gestuurd naar de app</w:t>
-      </w:r>
-      <w:r>
-        <w:t>-</w:t>
-      </w:r>
-      <w:r>
-        <w:t xml:space="preserve">server, zal op poort </w:t>
-      </w:r>
-      <w:r>
-        <w:t>(443)</w:t>
-      </w:r>
-      <w:r>
-        <w:t xml:space="preserve"> de applicatie beschikbaar zijn.</w:t>
+        <w:t>Bovenstaande configuratie zorgt er ook voor dat Django zelf niet meer zal proberen om een web interface weer te geven, maar wordt deze taak door gegeven aan Nginx en Gunicorn. Als er later een reqeust wordt gestuurd naar de app-server, zal op poort (443) de applicatie beschikbaar zijn.</w:t>
       </w:r>
       <w:r>
         <w:t xml:space="preserve"> </w:t>
@@ -25166,7 +24576,33 @@
         <w:ind w:firstLine="708"/>
       </w:pPr>
       <w:r>
-        <w:t>9.1 Hosten meerdere applicaties</w:t>
+        <w:t xml:space="preserve">9.1 </w:t>
+      </w:r>
+      <w:r>
+        <w:t>Ideale opstelling</w:t>
+      </w:r>
+    </w:p>
+    <w:p>
+      <w:r>
+        <w:t>Wanneer de last voor één applicatie-server te groot wordt</w:t>
+      </w:r>
+      <w:r>
+        <w:t xml:space="preserve"> door de vele requests</w:t>
+      </w:r>
+      <w:r>
+        <w:t>,</w:t>
+      </w:r>
+      <w:r>
+        <w:t xml:space="preserve"> kan deze last tussen meerdere applicatie-servers</w:t>
+      </w:r>
+      <w:r>
+        <w:t xml:space="preserve"> </w:t>
+      </w:r>
+      <w:r>
+        <w:t>worden verdeeld. Dit gebeurt aan de hand van loadbalancing.</w:t>
+      </w:r>
+      <w:r>
+        <w:t xml:space="preserve"> </w:t>
       </w:r>
     </w:p>
     <w:p/>
@@ -25177,14 +24613,12 @@
     <w:p/>
     <w:p/>
     <w:p/>
-    <w:p/>
     <w:p>
       <w:pPr>
         <w:pStyle w:val="Heading2"/>
         <w:ind w:firstLine="708"/>
       </w:pPr>
       <w:r>
-        <w:lastRenderedPageBreak/>
         <w:t>9.2 Volledige project structuur</w:t>
       </w:r>
     </w:p>
@@ -25609,49 +25043,105 @@
     </w:p>
     <w:p>
       <w:r>
-        <w:t>(Moet nog worden uitgewerkt)</w:t>
-      </w:r>
-    </w:p>
-    <w:p>
-      <w:r>
-        <w:t>● Welke doelstellingen zijn bereikt?</w:t>
-      </w:r>
-    </w:p>
-    <w:p>
-      <w:r>
-        <w:t>● Als er bepaalde doelstellingen niet bereikt zijn, wat zijn de redenen hiervoor? Hoe kon dit voorkomen worden?</w:t>
-      </w:r>
-    </w:p>
-    <w:p>
-      <w:r>
-        <w:t xml:space="preserve">● Gaan </w:t>
-      </w:r>
-      <w:r>
-        <w:t>jouw</w:t>
-      </w:r>
-      <w:r>
-        <w:t xml:space="preserve"> bereikte resultaten in de toekomst toegepast worden? Heb je daar stappen voor ondernomen?</w:t>
-      </w:r>
-    </w:p>
-    <w:p>
-      <w:r>
-        <w:t>● Hoe kunnen je resultaten in de toekomst nog verbeterd worden?</w:t>
-      </w:r>
-    </w:p>
-    <w:p>
-      <w:r>
-        <w:t>● Is er nog vervolgonderzoek nodig?</w:t>
-      </w:r>
-    </w:p>
-    <w:p>
-      <w:r>
-        <w:t>● Misschien heb je ervaren dat bepaalde werksituaties minder efficiënt aangepakt worden. Heb jij tips om deze op te lossen?</w:t>
-      </w:r>
-    </w:p>
-    <w:p/>
-    <w:p/>
-    <w:p/>
-    <w:p/>
+        <w:t>Uit de studie is duidelijk wat de beperkingen zijn van hadmatig netwerk toestellen te configureren</w:t>
+      </w:r>
+      <w:r>
+        <w:t xml:space="preserve">. In dit geval is dat vooral tijdverlies. </w:t>
+      </w:r>
+      <w:r>
+        <w:t xml:space="preserve">Ook is een zicht gecreeerd van de mogelijk alternatieve technologien die gebruikt kunnen worden </w:t>
+      </w:r>
+      <w:r>
+        <w:t>als fundamentele bouwsteen voor het</w:t>
+      </w:r>
+      <w:r>
+        <w:t xml:space="preserve"> opbouw</w:t>
+      </w:r>
+      <w:r>
+        <w:t xml:space="preserve">en </w:t>
+      </w:r>
+      <w:r>
+        <w:t xml:space="preserve">van dergelijk project. </w:t>
+      </w:r>
+      <w:r>
+        <w:t xml:space="preserve">De alternatieve technologien kunnen uiteindelijk steeds worden gebruikt als uitbreiding van het platform. Op die manier kan de schaal </w:t>
+      </w:r>
+      <w:r>
+        <w:t xml:space="preserve">voor het uitrollen van </w:t>
+      </w:r>
+      <w:r>
+        <w:t>firewall</w:t>
+      </w:r>
+      <w:r>
+        <w:t>s eventueel worden vergroot, of de compatibiliteit verschillen tussen firewall vendors worden verkleind.</w:t>
+      </w:r>
+    </w:p>
+    <w:p>
+      <w:r>
+        <w:t xml:space="preserve">Omdat het platform nog niet beschikbaar is gemaakt naar eindgebruikers en </w:t>
+      </w:r>
+      <w:r>
+        <w:t xml:space="preserve">of </w:t>
+      </w:r>
+      <w:r>
+        <w:t>engineers</w:t>
+      </w:r>
+      <w:r>
+        <w:t xml:space="preserve"> binnen het bedrijf </w:t>
+      </w:r>
+      <w:r>
+        <w:t xml:space="preserve">is nog </w:t>
+      </w:r>
+      <w:r>
+        <w:t xml:space="preserve">geen feedback beperkt tot onbestaand. Door die reden is nog </w:t>
+      </w:r>
+      <w:r>
+        <w:t xml:space="preserve">niet duidelijk wat eventuele werpunten zijn om </w:t>
+      </w:r>
+      <w:r>
+        <w:t xml:space="preserve">het platfrom te optimaliseren en </w:t>
+      </w:r>
+      <w:r>
+        <w:t>bij te schaven.</w:t>
+      </w:r>
+    </w:p>
+    <w:p>
+      <w:r>
+        <w:t xml:space="preserve">De verworven kennis tijdens het onderzoeken </w:t>
+      </w:r>
+      <w:r>
+        <w:t xml:space="preserve">van dit project kan eventueel in toekomstige projecten gunstig zijn en tijd besparen. Dit vooral in de ontwikkelingsfase en uitwerken van de project structuur. </w:t>
+      </w:r>
+    </w:p>
+    <w:p>
+      <w:r>
+        <w:t>Op lange termijn is</w:t>
+      </w:r>
+      <w:r>
+        <w:t xml:space="preserve"> regelamatige feedback van engineers en </w:t>
+      </w:r>
+      <w:r>
+        <w:t>reviews</w:t>
+      </w:r>
+      <w:r>
+        <w:t xml:space="preserve"> van gemachtigde externen </w:t>
+      </w:r>
+      <w:r>
+        <w:t xml:space="preserve">zeer waardevol. Zo </w:t>
+      </w:r>
+      <w:r>
+        <w:t>kan het platform steeds worden</w:t>
+      </w:r>
+      <w:r>
+        <w:t xml:space="preserve"> verbeterd en</w:t>
+      </w:r>
+      <w:r>
+        <w:t xml:space="preserve"> geoptimaliseerd</w:t>
+      </w:r>
+      <w:r>
+        <w:t>. Dit zorgt er voor dat het platform uiteindelijk optimaal presteerd en eventueel meer eenvoud of functionaliteit biedt dan origineel werdt voorgesteld.</w:t>
+      </w:r>
+    </w:p>
     <w:p/>
     <w:p/>
     <w:p/>

</xml_diff>

<commit_message>
Update paper(v7) add real-wordl hosting scenario
</commit_message>
<xml_diff>
--- a/Documents/Papers/V7_AutomatisatiePlatform-GerritVanMol.docx
+++ b/Documents/Papers/V7_AutomatisatiePlatform-GerritVanMol.docx
@@ -10044,14 +10044,27 @@
                             <w:r>
                               <w:t xml:space="preserve">Figuur </w:t>
                             </w:r>
-                            <w:fldSimple w:instr=" SEQ Figuur \* ARABIC ">
-                              <w:r>
-                                <w:rPr>
-                                  <w:noProof/>
-                                </w:rPr>
-                                <w:t>1</w:t>
-                              </w:r>
-                            </w:fldSimple>
+                            <w:r>
+                              <w:fldChar w:fldCharType="begin"/>
+                            </w:r>
+                            <w:r>
+                              <w:instrText xml:space="preserve"> SEQ Figuur \* ARABIC </w:instrText>
+                            </w:r>
+                            <w:r>
+                              <w:fldChar w:fldCharType="separate"/>
+                            </w:r>
+                            <w:r>
+                              <w:rPr>
+                                <w:noProof/>
+                              </w:rPr>
+                              <w:t>1</w:t>
+                            </w:r>
+                            <w:r>
+                              <w:rPr>
+                                <w:noProof/>
+                              </w:rPr>
+                              <w:fldChar w:fldCharType="end"/>
+                            </w:r>
                             <w:r>
                               <w:t xml:space="preserve">: Huidig </w:t>
                             </w:r>
@@ -10108,14 +10121,27 @@
                       <w:r>
                         <w:t xml:space="preserve">Figuur </w:t>
                       </w:r>
-                      <w:fldSimple w:instr=" SEQ Figuur \* ARABIC ">
-                        <w:r>
-                          <w:rPr>
-                            <w:noProof/>
-                          </w:rPr>
-                          <w:t>1</w:t>
-                        </w:r>
-                      </w:fldSimple>
+                      <w:r>
+                        <w:fldChar w:fldCharType="begin"/>
+                      </w:r>
+                      <w:r>
+                        <w:instrText xml:space="preserve"> SEQ Figuur \* ARABIC </w:instrText>
+                      </w:r>
+                      <w:r>
+                        <w:fldChar w:fldCharType="separate"/>
+                      </w:r>
+                      <w:r>
+                        <w:rPr>
+                          <w:noProof/>
+                        </w:rPr>
+                        <w:t>1</w:t>
+                      </w:r>
+                      <w:r>
+                        <w:rPr>
+                          <w:noProof/>
+                        </w:rPr>
+                        <w:fldChar w:fldCharType="end"/>
+                      </w:r>
                       <w:r>
                         <w:t xml:space="preserve">: Huidig </w:t>
                       </w:r>
@@ -10298,14 +10324,30 @@
                             <w:r>
                               <w:t xml:space="preserve">Figuur </w:t>
                             </w:r>
-                            <w:fldSimple w:instr=" SEQ Figuur \* ARABIC ">
-                              <w:r>
-                                <w:rPr>
-                                  <w:noProof/>
-                                </w:rPr>
-                                <w:t>2</w:t>
-                              </w:r>
-                            </w:fldSimple>
+                            <w:r>
+                              <w:fldChar w:fldCharType="begin"/>
+                            </w:r>
+                            <w:r>
+                              <w:instrText xml:space="preserve"> SEQ Figuu</w:instrText>
+                            </w:r>
+                            <w:r>
+                              <w:instrText xml:space="preserve">r \* ARABIC </w:instrText>
+                            </w:r>
+                            <w:r>
+                              <w:fldChar w:fldCharType="separate"/>
+                            </w:r>
+                            <w:r>
+                              <w:rPr>
+                                <w:noProof/>
+                              </w:rPr>
+                              <w:t>2</w:t>
+                            </w:r>
+                            <w:r>
+                              <w:rPr>
+                                <w:noProof/>
+                              </w:rPr>
+                              <w:fldChar w:fldCharType="end"/>
+                            </w:r>
                             <w:r>
                               <w:t>: Nieuwe werkwijze a.d.h.v. platform</w:t>
                             </w:r>
@@ -10373,14 +10415,30 @@
                       <w:r>
                         <w:t xml:space="preserve">Figuur </w:t>
                       </w:r>
-                      <w:fldSimple w:instr=" SEQ Figuur \* ARABIC ">
-                        <w:r>
-                          <w:rPr>
-                            <w:noProof/>
-                          </w:rPr>
-                          <w:t>2</w:t>
-                        </w:r>
-                      </w:fldSimple>
+                      <w:r>
+                        <w:fldChar w:fldCharType="begin"/>
+                      </w:r>
+                      <w:r>
+                        <w:instrText xml:space="preserve"> SEQ Figuu</w:instrText>
+                      </w:r>
+                      <w:r>
+                        <w:instrText xml:space="preserve">r \* ARABIC </w:instrText>
+                      </w:r>
+                      <w:r>
+                        <w:fldChar w:fldCharType="separate"/>
+                      </w:r>
+                      <w:r>
+                        <w:rPr>
+                          <w:noProof/>
+                        </w:rPr>
+                        <w:t>2</w:t>
+                      </w:r>
+                      <w:r>
+                        <w:rPr>
+                          <w:noProof/>
+                        </w:rPr>
+                        <w:fldChar w:fldCharType="end"/>
+                      </w:r>
                       <w:r>
                         <w:t>: Nieuwe werkwijze a.d.h.v. platform</w:t>
                       </w:r>
@@ -10793,14 +10851,30 @@
                             <w:r>
                               <w:t xml:space="preserve">Figuur </w:t>
                             </w:r>
-                            <w:fldSimple w:instr=" SEQ Figuur \* ARABIC ">
-                              <w:r>
-                                <w:rPr>
-                                  <w:noProof/>
-                                </w:rPr>
-                                <w:t>3</w:t>
-                              </w:r>
-                            </w:fldSimple>
+                            <w:r>
+                              <w:fldChar w:fldCharType="begin"/>
+                            </w:r>
+                            <w:r>
+                              <w:instrText xml:space="preserve"> SEQ Figuur \* A</w:instrText>
+                            </w:r>
+                            <w:r>
+                              <w:instrText xml:space="preserve">RABIC </w:instrText>
+                            </w:r>
+                            <w:r>
+                              <w:fldChar w:fldCharType="separate"/>
+                            </w:r>
+                            <w:r>
+                              <w:rPr>
+                                <w:noProof/>
+                              </w:rPr>
+                              <w:t>3</w:t>
+                            </w:r>
+                            <w:r>
+                              <w:rPr>
+                                <w:noProof/>
+                              </w:rPr>
+                              <w:fldChar w:fldCharType="end"/>
+                            </w:r>
                             <w:r>
                               <w:t>: Django platform pagina structuur</w:t>
                             </w:r>
@@ -10846,14 +10920,30 @@
                       <w:r>
                         <w:t xml:space="preserve">Figuur </w:t>
                       </w:r>
-                      <w:fldSimple w:instr=" SEQ Figuur \* ARABIC ">
-                        <w:r>
-                          <w:rPr>
-                            <w:noProof/>
-                          </w:rPr>
-                          <w:t>3</w:t>
-                        </w:r>
-                      </w:fldSimple>
+                      <w:r>
+                        <w:fldChar w:fldCharType="begin"/>
+                      </w:r>
+                      <w:r>
+                        <w:instrText xml:space="preserve"> SEQ Figuur \* A</w:instrText>
+                      </w:r>
+                      <w:r>
+                        <w:instrText xml:space="preserve">RABIC </w:instrText>
+                      </w:r>
+                      <w:r>
+                        <w:fldChar w:fldCharType="separate"/>
+                      </w:r>
+                      <w:r>
+                        <w:rPr>
+                          <w:noProof/>
+                        </w:rPr>
+                        <w:t>3</w:t>
+                      </w:r>
+                      <w:r>
+                        <w:rPr>
+                          <w:noProof/>
+                        </w:rPr>
+                        <w:fldChar w:fldCharType="end"/>
+                      </w:r>
                       <w:r>
                         <w:t>: Django platform pagina structuur</w:t>
                       </w:r>
@@ -11348,14 +11438,27 @@
                             <w:r>
                               <w:t xml:space="preserve">Figuur </w:t>
                             </w:r>
-                            <w:fldSimple w:instr=" SEQ Figuur \* ARABIC ">
-                              <w:r>
-                                <w:rPr>
-                                  <w:noProof/>
-                                </w:rPr>
-                                <w:t>4</w:t>
-                              </w:r>
-                            </w:fldSimple>
+                            <w:r>
+                              <w:fldChar w:fldCharType="begin"/>
+                            </w:r>
+                            <w:r>
+                              <w:instrText xml:space="preserve"> SEQ Figuur \* ARABIC </w:instrText>
+                            </w:r>
+                            <w:r>
+                              <w:fldChar w:fldCharType="separate"/>
+                            </w:r>
+                            <w:r>
+                              <w:rPr>
+                                <w:noProof/>
+                              </w:rPr>
+                              <w:t>4</w:t>
+                            </w:r>
+                            <w:r>
+                              <w:rPr>
+                                <w:noProof/>
+                              </w:rPr>
+                              <w:fldChar w:fldCharType="end"/>
+                            </w:r>
                             <w:r>
                               <w:t>: Django tijdlijn</w:t>
                             </w:r>
@@ -11428,14 +11531,27 @@
                       <w:r>
                         <w:t xml:space="preserve">Figuur </w:t>
                       </w:r>
-                      <w:fldSimple w:instr=" SEQ Figuur \* ARABIC ">
-                        <w:r>
-                          <w:rPr>
-                            <w:noProof/>
-                          </w:rPr>
-                          <w:t>4</w:t>
-                        </w:r>
-                      </w:fldSimple>
+                      <w:r>
+                        <w:fldChar w:fldCharType="begin"/>
+                      </w:r>
+                      <w:r>
+                        <w:instrText xml:space="preserve"> SEQ Figuur \* ARABIC </w:instrText>
+                      </w:r>
+                      <w:r>
+                        <w:fldChar w:fldCharType="separate"/>
+                      </w:r>
+                      <w:r>
+                        <w:rPr>
+                          <w:noProof/>
+                        </w:rPr>
+                        <w:t>4</w:t>
+                      </w:r>
+                      <w:r>
+                        <w:rPr>
+                          <w:noProof/>
+                        </w:rPr>
+                        <w:fldChar w:fldCharType="end"/>
+                      </w:r>
                       <w:r>
                         <w:t>: Django tijdlijn</w:t>
                       </w:r>
@@ -11919,14 +12035,30 @@
                             <w:r>
                               <w:t xml:space="preserve">Figuur </w:t>
                             </w:r>
-                            <w:fldSimple w:instr=" SEQ Figuur \* ARABIC ">
-                              <w:r>
-                                <w:rPr>
-                                  <w:noProof/>
-                                </w:rPr>
-                                <w:t>5</w:t>
-                              </w:r>
-                            </w:fldSimple>
+                            <w:r>
+                              <w:fldChar w:fldCharType="begin"/>
+                            </w:r>
+                            <w:r>
+                              <w:instrText xml:space="preserve"> SE</w:instrText>
+                            </w:r>
+                            <w:r>
+                              <w:instrText xml:space="preserve">Q Figuur \* ARABIC </w:instrText>
+                            </w:r>
+                            <w:r>
+                              <w:fldChar w:fldCharType="separate"/>
+                            </w:r>
+                            <w:r>
+                              <w:rPr>
+                                <w:noProof/>
+                              </w:rPr>
+                              <w:t>5</w:t>
+                            </w:r>
+                            <w:r>
+                              <w:rPr>
+                                <w:noProof/>
+                              </w:rPr>
+                              <w:fldChar w:fldCharType="end"/>
+                            </w:r>
                             <w:r>
                               <w:t>: Django MVT</w:t>
                             </w:r>
@@ -12006,14 +12138,30 @@
                       <w:r>
                         <w:t xml:space="preserve">Figuur </w:t>
                       </w:r>
-                      <w:fldSimple w:instr=" SEQ Figuur \* ARABIC ">
-                        <w:r>
-                          <w:rPr>
-                            <w:noProof/>
-                          </w:rPr>
-                          <w:t>5</w:t>
-                        </w:r>
-                      </w:fldSimple>
+                      <w:r>
+                        <w:fldChar w:fldCharType="begin"/>
+                      </w:r>
+                      <w:r>
+                        <w:instrText xml:space="preserve"> SE</w:instrText>
+                      </w:r>
+                      <w:r>
+                        <w:instrText xml:space="preserve">Q Figuur \* ARABIC </w:instrText>
+                      </w:r>
+                      <w:r>
+                        <w:fldChar w:fldCharType="separate"/>
+                      </w:r>
+                      <w:r>
+                        <w:rPr>
+                          <w:noProof/>
+                        </w:rPr>
+                        <w:t>5</w:t>
+                      </w:r>
+                      <w:r>
+                        <w:rPr>
+                          <w:noProof/>
+                        </w:rPr>
+                        <w:fldChar w:fldCharType="end"/>
+                      </w:r>
                       <w:r>
                         <w:t>: Django MVT</w:t>
                       </w:r>
@@ -12171,7 +12319,7 @@
         <w:rPr>
           <w:noProof/>
         </w:rPr>
-        <w:object w:dxaOrig="9260" w:dyaOrig="1780" w14:anchorId="5C550A02">
+        <w:object w:dxaOrig="9260" w:dyaOrig="1780" w14:anchorId="07876649">
           <v:shapetype id="_x0000_t75" coordsize="21600,21600" o:spt="75" o:preferrelative="t" path="m@4@5l@4@11@9@11@9@5xe" filled="f" stroked="f">
             <v:stroke joinstyle="miter"/>
             <v:formulas>
@@ -12194,7 +12342,7 @@
           <v:shape id="_x0000_i1033" type="#_x0000_t75" alt="" style="width:463pt;height:89pt;mso-width-percent:0;mso-height-percent:0;mso-width-percent:0;mso-height-percent:0" o:ole="">
             <v:imagedata r:id="rId43" o:title=""/>
           </v:shape>
-          <o:OLEObject Type="Embed" ProgID="Word.Document.12" ShapeID="_x0000_i1033" DrawAspect="Content" ObjectID="_1715287937" r:id="rId44">
+          <o:OLEObject Type="Embed" ProgID="Word.Document.12" ShapeID="_x0000_i1033" DrawAspect="Content" ObjectID="_1715290806" r:id="rId44">
             <o:FieldCodes>\s</o:FieldCodes>
           </o:OLEObject>
         </w:object>
@@ -12383,14 +12531,27 @@
                             <w:r>
                               <w:t xml:space="preserve">Figuur </w:t>
                             </w:r>
-                            <w:fldSimple w:instr=" SEQ Figuur \* ARABIC ">
-                              <w:r>
-                                <w:rPr>
-                                  <w:noProof/>
-                                </w:rPr>
-                                <w:t>6</w:t>
-                              </w:r>
-                            </w:fldSimple>
+                            <w:r>
+                              <w:fldChar w:fldCharType="begin"/>
+                            </w:r>
+                            <w:r>
+                              <w:instrText xml:space="preserve"> SEQ Figuur \* ARABIC </w:instrText>
+                            </w:r>
+                            <w:r>
+                              <w:fldChar w:fldCharType="separate"/>
+                            </w:r>
+                            <w:r>
+                              <w:rPr>
+                                <w:noProof/>
+                              </w:rPr>
+                              <w:t>6</w:t>
+                            </w:r>
+                            <w:r>
+                              <w:rPr>
+                                <w:noProof/>
+                              </w:rPr>
+                              <w:fldChar w:fldCharType="end"/>
+                            </w:r>
                             <w:r>
                               <w:t xml:space="preserve">: </w:t>
                             </w:r>
@@ -12466,14 +12627,27 @@
                       <w:r>
                         <w:t xml:space="preserve">Figuur </w:t>
                       </w:r>
-                      <w:fldSimple w:instr=" SEQ Figuur \* ARABIC ">
-                        <w:r>
-                          <w:rPr>
-                            <w:noProof/>
-                          </w:rPr>
-                          <w:t>6</w:t>
-                        </w:r>
-                      </w:fldSimple>
+                      <w:r>
+                        <w:fldChar w:fldCharType="begin"/>
+                      </w:r>
+                      <w:r>
+                        <w:instrText xml:space="preserve"> SEQ Figuur \* ARABIC </w:instrText>
+                      </w:r>
+                      <w:r>
+                        <w:fldChar w:fldCharType="separate"/>
+                      </w:r>
+                      <w:r>
+                        <w:rPr>
+                          <w:noProof/>
+                        </w:rPr>
+                        <w:t>6</w:t>
+                      </w:r>
+                      <w:r>
+                        <w:rPr>
+                          <w:noProof/>
+                        </w:rPr>
+                        <w:fldChar w:fldCharType="end"/>
+                      </w:r>
                       <w:r>
                         <w:t xml:space="preserve">: </w:t>
                       </w:r>
@@ -13256,14 +13430,27 @@
                             <w:r>
                               <w:t xml:space="preserve">Codefragment </w:t>
                             </w:r>
-                            <w:fldSimple w:instr=" SEQ Codefragment \* ARABIC ">
-                              <w:r>
-                                <w:rPr>
-                                  <w:noProof/>
-                                </w:rPr>
-                                <w:t>2</w:t>
-                              </w:r>
-                            </w:fldSimple>
+                            <w:r>
+                              <w:fldChar w:fldCharType="begin"/>
+                            </w:r>
+                            <w:r>
+                              <w:instrText xml:space="preserve"> SEQ Codefragment \* ARABIC </w:instrText>
+                            </w:r>
+                            <w:r>
+                              <w:fldChar w:fldCharType="separate"/>
+                            </w:r>
+                            <w:r>
+                              <w:rPr>
+                                <w:noProof/>
+                              </w:rPr>
+                              <w:t>2</w:t>
+                            </w:r>
+                            <w:r>
+                              <w:rPr>
+                                <w:noProof/>
+                              </w:rPr>
+                              <w:fldChar w:fldCharType="end"/>
+                            </w:r>
                             <w:r>
                               <w:t>: Voorbeeld inhoud views.py (datetime functie)</w:t>
                             </w:r>
@@ -13342,14 +13529,27 @@
                       <w:r>
                         <w:t xml:space="preserve">Codefragment </w:t>
                       </w:r>
-                      <w:fldSimple w:instr=" SEQ Codefragment \* ARABIC ">
-                        <w:r>
-                          <w:rPr>
-                            <w:noProof/>
-                          </w:rPr>
-                          <w:t>2</w:t>
-                        </w:r>
-                      </w:fldSimple>
+                      <w:r>
+                        <w:fldChar w:fldCharType="begin"/>
+                      </w:r>
+                      <w:r>
+                        <w:instrText xml:space="preserve"> SEQ Codefragment \* ARABIC </w:instrText>
+                      </w:r>
+                      <w:r>
+                        <w:fldChar w:fldCharType="separate"/>
+                      </w:r>
+                      <w:r>
+                        <w:rPr>
+                          <w:noProof/>
+                        </w:rPr>
+                        <w:t>2</w:t>
+                      </w:r>
+                      <w:r>
+                        <w:rPr>
+                          <w:noProof/>
+                        </w:rPr>
+                        <w:fldChar w:fldCharType="end"/>
+                      </w:r>
                       <w:r>
                         <w:t>: Voorbeeld inhoud views.py (datetime functie)</w:t>
                       </w:r>
@@ -13400,12 +13600,12 @@
         <w:rPr>
           <w:noProof/>
         </w:rPr>
-        <w:object w:dxaOrig="1440" w:dyaOrig="1440" w14:anchorId="2C1849EB">
+        <w:object w:dxaOrig="1440" w:dyaOrig="1440" w14:anchorId="78367708">
           <v:shape id="_x0000_s2052" type="#_x0000_t75" alt="" style="position:absolute;margin-left:-.75pt;margin-top:61.95pt;width:463pt;height:192pt;z-index:251830272;mso-wrap-edited:f;mso-width-percent:0;mso-height-percent:0;mso-position-horizontal-relative:text;mso-position-vertical-relative:text;mso-width-percent:0;mso-height-percent:0">
             <v:imagedata r:id="rId47" o:title=""/>
             <w10:wrap type="topAndBottom"/>
           </v:shape>
-          <o:OLEObject Type="Embed" ProgID="Word.Document.12" ShapeID="_x0000_s2052" DrawAspect="Content" ObjectID="_1715287945" r:id="rId48">
+          <o:OLEObject Type="Embed" ProgID="Word.Document.12" ShapeID="_x0000_s2052" DrawAspect="Content" ObjectID="_1715290814" r:id="rId48">
             <o:FieldCodes>\s</o:FieldCodes>
           </o:OLEObject>
         </w:object>
@@ -13493,11 +13693,11 @@
           <w:szCs w:val="48"/>
           <w:lang w:val="en-BE" w:eastAsia="en-GB"/>
         </w:rPr>
-        <w:object w:dxaOrig="9260" w:dyaOrig="2660" w14:anchorId="2ABBEC67">
+        <w:object w:dxaOrig="9260" w:dyaOrig="2660" w14:anchorId="084C6580">
           <v:shape id="_x0000_i1031" type="#_x0000_t75" alt="" style="width:463pt;height:133pt;mso-width-percent:0;mso-height-percent:0;mso-width-percent:0;mso-height-percent:0" o:ole="">
             <v:imagedata r:id="rId49" o:title=""/>
           </v:shape>
-          <o:OLEObject Type="Embed" ProgID="Word.Document.12" ShapeID="_x0000_i1031" DrawAspect="Content" ObjectID="_1715287938" r:id="rId50">
+          <o:OLEObject Type="Embed" ProgID="Word.Document.12" ShapeID="_x0000_i1031" DrawAspect="Content" ObjectID="_1715290807" r:id="rId50">
             <o:FieldCodes>\s</o:FieldCodes>
           </o:OLEObject>
         </w:object>
@@ -14048,11 +14248,11 @@
           <w:szCs w:val="48"/>
           <w:lang w:val="en-BE" w:eastAsia="en-GB"/>
         </w:rPr>
-        <w:object w:dxaOrig="9260" w:dyaOrig="3520" w14:anchorId="3674CD0E">
+        <w:object w:dxaOrig="9260" w:dyaOrig="3520" w14:anchorId="25866764">
           <v:shape id="_x0000_i1030" type="#_x0000_t75" alt="" style="width:463pt;height:176pt;mso-width-percent:0;mso-height-percent:0;mso-width-percent:0;mso-height-percent:0" o:ole="">
             <v:imagedata r:id="rId52" o:title=""/>
           </v:shape>
-          <o:OLEObject Type="Embed" ProgID="Word.Document.12" ShapeID="_x0000_i1030" DrawAspect="Content" ObjectID="_1715287939" r:id="rId53">
+          <o:OLEObject Type="Embed" ProgID="Word.Document.12" ShapeID="_x0000_i1030" DrawAspect="Content" ObjectID="_1715290808" r:id="rId53">
             <o:FieldCodes>\s</o:FieldCodes>
           </o:OLEObject>
         </w:object>
@@ -14186,11 +14386,11 @@
           <w:szCs w:val="48"/>
           <w:lang w:val="en-BE" w:eastAsia="en-GB"/>
         </w:rPr>
-        <w:object w:dxaOrig="9260" w:dyaOrig="4060" w14:anchorId="2AE4C212">
+        <w:object w:dxaOrig="9260" w:dyaOrig="4060" w14:anchorId="26488870">
           <v:shape id="_x0000_i1029" type="#_x0000_t75" alt="" style="width:463pt;height:203pt;mso-width-percent:0;mso-height-percent:0;mso-width-percent:0;mso-height-percent:0" o:ole="">
             <v:imagedata r:id="rId54" o:title=""/>
           </v:shape>
-          <o:OLEObject Type="Embed" ProgID="Word.Document.12" ShapeID="_x0000_i1029" DrawAspect="Content" ObjectID="_1715287940" r:id="rId55">
+          <o:OLEObject Type="Embed" ProgID="Word.Document.12" ShapeID="_x0000_i1029" DrawAspect="Content" ObjectID="_1715290809" r:id="rId55">
             <o:FieldCodes>\s</o:FieldCodes>
           </o:OLEObject>
         </w:object>
@@ -16624,14 +16824,27 @@
                             <w:r>
                               <w:t xml:space="preserve">Figuur </w:t>
                             </w:r>
-                            <w:fldSimple w:instr=" SEQ Figuur \* ARABIC ">
-                              <w:r>
-                                <w:rPr>
-                                  <w:noProof/>
-                                </w:rPr>
-                                <w:t>11</w:t>
-                              </w:r>
-                            </w:fldSimple>
+                            <w:r>
+                              <w:fldChar w:fldCharType="begin"/>
+                            </w:r>
+                            <w:r>
+                              <w:instrText xml:space="preserve"> SEQ Figuur \* ARABIC </w:instrText>
+                            </w:r>
+                            <w:r>
+                              <w:fldChar w:fldCharType="separate"/>
+                            </w:r>
+                            <w:r>
+                              <w:rPr>
+                                <w:noProof/>
+                              </w:rPr>
+                              <w:t>11</w:t>
+                            </w:r>
+                            <w:r>
+                              <w:rPr>
+                                <w:noProof/>
+                              </w:rPr>
+                              <w:fldChar w:fldCharType="end"/>
+                            </w:r>
                             <w:r>
                               <w:t>: FortiManager scenario (alternatief)</w:t>
                             </w:r>
@@ -16673,14 +16886,27 @@
                       <w:r>
                         <w:t xml:space="preserve">Figuur </w:t>
                       </w:r>
-                      <w:fldSimple w:instr=" SEQ Figuur \* ARABIC ">
-                        <w:r>
-                          <w:rPr>
-                            <w:noProof/>
-                          </w:rPr>
-                          <w:t>11</w:t>
-                        </w:r>
-                      </w:fldSimple>
+                      <w:r>
+                        <w:fldChar w:fldCharType="begin"/>
+                      </w:r>
+                      <w:r>
+                        <w:instrText xml:space="preserve"> SEQ Figuur \* ARABIC </w:instrText>
+                      </w:r>
+                      <w:r>
+                        <w:fldChar w:fldCharType="separate"/>
+                      </w:r>
+                      <w:r>
+                        <w:rPr>
+                          <w:noProof/>
+                        </w:rPr>
+                        <w:t>11</w:t>
+                      </w:r>
+                      <w:r>
+                        <w:rPr>
+                          <w:noProof/>
+                        </w:rPr>
+                        <w:fldChar w:fldCharType="end"/>
+                      </w:r>
                       <w:r>
                         <w:t>: FortiManager scenario (alternatief)</w:t>
                       </w:r>
@@ -17100,14 +17326,27 @@
                             <w:r>
                               <w:t xml:space="preserve">Figuur </w:t>
                             </w:r>
-                            <w:fldSimple w:instr=" SEQ Figuur \* ARABIC ">
-                              <w:r>
-                                <w:rPr>
-                                  <w:noProof/>
-                                </w:rPr>
-                                <w:t>12</w:t>
-                              </w:r>
-                            </w:fldSimple>
+                            <w:r>
+                              <w:fldChar w:fldCharType="begin"/>
+                            </w:r>
+                            <w:r>
+                              <w:instrText xml:space="preserve"> SEQ Figuur \* ARABIC </w:instrText>
+                            </w:r>
+                            <w:r>
+                              <w:fldChar w:fldCharType="separate"/>
+                            </w:r>
+                            <w:r>
+                              <w:rPr>
+                                <w:noProof/>
+                              </w:rPr>
+                              <w:t>12</w:t>
+                            </w:r>
+                            <w:r>
+                              <w:rPr>
+                                <w:noProof/>
+                              </w:rPr>
+                              <w:fldChar w:fldCharType="end"/>
+                            </w:r>
                             <w:r>
                               <w:t>: Ansible stage levenscyclus</w:t>
                             </w:r>
@@ -17178,14 +17417,27 @@
                       <w:r>
                         <w:t xml:space="preserve">Figuur </w:t>
                       </w:r>
-                      <w:fldSimple w:instr=" SEQ Figuur \* ARABIC ">
-                        <w:r>
-                          <w:rPr>
-                            <w:noProof/>
-                          </w:rPr>
-                          <w:t>12</w:t>
-                        </w:r>
-                      </w:fldSimple>
+                      <w:r>
+                        <w:fldChar w:fldCharType="begin"/>
+                      </w:r>
+                      <w:r>
+                        <w:instrText xml:space="preserve"> SEQ Figuur \* ARABIC </w:instrText>
+                      </w:r>
+                      <w:r>
+                        <w:fldChar w:fldCharType="separate"/>
+                      </w:r>
+                      <w:r>
+                        <w:rPr>
+                          <w:noProof/>
+                        </w:rPr>
+                        <w:t>12</w:t>
+                      </w:r>
+                      <w:r>
+                        <w:rPr>
+                          <w:noProof/>
+                        </w:rPr>
+                        <w:fldChar w:fldCharType="end"/>
+                      </w:r>
                       <w:r>
                         <w:t>: Ansible stage levenscyclus</w:t>
                       </w:r>
@@ -17765,14 +18017,27 @@
                             <w:r>
                               <w:t xml:space="preserve">Figuur </w:t>
                             </w:r>
-                            <w:fldSimple w:instr=" SEQ Figuur \* ARABIC ">
-                              <w:r>
-                                <w:rPr>
-                                  <w:noProof/>
-                                </w:rPr>
-                                <w:t>13</w:t>
-                              </w:r>
-                            </w:fldSimple>
+                            <w:r>
+                              <w:fldChar w:fldCharType="begin"/>
+                            </w:r>
+                            <w:r>
+                              <w:instrText xml:space="preserve"> SEQ Figuur \* ARABIC </w:instrText>
+                            </w:r>
+                            <w:r>
+                              <w:fldChar w:fldCharType="separate"/>
+                            </w:r>
+                            <w:r>
+                              <w:rPr>
+                                <w:noProof/>
+                              </w:rPr>
+                              <w:t>13</w:t>
+                            </w:r>
+                            <w:r>
+                              <w:rPr>
+                                <w:noProof/>
+                              </w:rPr>
+                              <w:fldChar w:fldCharType="end"/>
+                            </w:r>
                             <w:bookmarkEnd w:id="92"/>
                             <w:r>
                               <w:t xml:space="preserve">: </w:t>
@@ -17859,14 +18124,27 @@
                       <w:r>
                         <w:t xml:space="preserve">Figuur </w:t>
                       </w:r>
-                      <w:fldSimple w:instr=" SEQ Figuur \* ARABIC ">
-                        <w:r>
-                          <w:rPr>
-                            <w:noProof/>
-                          </w:rPr>
-                          <w:t>13</w:t>
-                        </w:r>
-                      </w:fldSimple>
+                      <w:r>
+                        <w:fldChar w:fldCharType="begin"/>
+                      </w:r>
+                      <w:r>
+                        <w:instrText xml:space="preserve"> SEQ Figuur \* ARABIC </w:instrText>
+                      </w:r>
+                      <w:r>
+                        <w:fldChar w:fldCharType="separate"/>
+                      </w:r>
+                      <w:r>
+                        <w:rPr>
+                          <w:noProof/>
+                        </w:rPr>
+                        <w:t>13</w:t>
+                      </w:r>
+                      <w:r>
+                        <w:rPr>
+                          <w:noProof/>
+                        </w:rPr>
+                        <w:fldChar w:fldCharType="end"/>
+                      </w:r>
                       <w:bookmarkEnd w:id="95"/>
                       <w:r>
                         <w:t xml:space="preserve">: </w:t>
@@ -19238,14 +19516,27 @@
                             <w:r>
                               <w:t xml:space="preserve">Figuur </w:t>
                             </w:r>
-                            <w:fldSimple w:instr=" SEQ Figuur \* ARABIC ">
-                              <w:r>
-                                <w:rPr>
-                                  <w:noProof/>
-                                </w:rPr>
-                                <w:t>14</w:t>
-                              </w:r>
-                            </w:fldSimple>
+                            <w:r>
+                              <w:fldChar w:fldCharType="begin"/>
+                            </w:r>
+                            <w:r>
+                              <w:instrText xml:space="preserve"> SEQ Figuur \* ARABIC </w:instrText>
+                            </w:r>
+                            <w:r>
+                              <w:fldChar w:fldCharType="separate"/>
+                            </w:r>
+                            <w:r>
+                              <w:rPr>
+                                <w:noProof/>
+                              </w:rPr>
+                              <w:t>14</w:t>
+                            </w:r>
+                            <w:r>
+                              <w:rPr>
+                                <w:noProof/>
+                              </w:rPr>
+                              <w:fldChar w:fldCharType="end"/>
+                            </w:r>
                             <w:r>
                               <w:t>: Ansible scenario (alternatief)</w:t>
                             </w:r>
@@ -19285,14 +19576,27 @@
                       <w:r>
                         <w:t xml:space="preserve">Figuur </w:t>
                       </w:r>
-                      <w:fldSimple w:instr=" SEQ Figuur \* ARABIC ">
-                        <w:r>
-                          <w:rPr>
-                            <w:noProof/>
-                          </w:rPr>
-                          <w:t>14</w:t>
-                        </w:r>
-                      </w:fldSimple>
+                      <w:r>
+                        <w:fldChar w:fldCharType="begin"/>
+                      </w:r>
+                      <w:r>
+                        <w:instrText xml:space="preserve"> SEQ Figuur \* ARABIC </w:instrText>
+                      </w:r>
+                      <w:r>
+                        <w:fldChar w:fldCharType="separate"/>
+                      </w:r>
+                      <w:r>
+                        <w:rPr>
+                          <w:noProof/>
+                        </w:rPr>
+                        <w:t>14</w:t>
+                      </w:r>
+                      <w:r>
+                        <w:rPr>
+                          <w:noProof/>
+                        </w:rPr>
+                        <w:fldChar w:fldCharType="end"/>
+                      </w:r>
                       <w:r>
                         <w:t>: Ansible scenario (alternatief)</w:t>
                       </w:r>
@@ -19655,11 +19959,11 @@
           <w:szCs w:val="48"/>
           <w:lang w:val="en-BE" w:eastAsia="en-GB"/>
         </w:rPr>
-        <w:object w:dxaOrig="9260" w:dyaOrig="5940" w14:anchorId="6D82E5FE">
+        <w:object w:dxaOrig="9260" w:dyaOrig="5940" w14:anchorId="384379A2">
           <v:shape id="_x0000_i1028" type="#_x0000_t75" alt="" style="width:463pt;height:297pt;mso-width-percent:0;mso-height-percent:0;mso-width-percent:0;mso-height-percent:0" o:ole="">
             <v:imagedata r:id="rId63" o:title=""/>
           </v:shape>
-          <o:OLEObject Type="Embed" ProgID="Word.Document.12" ShapeID="_x0000_i1028" DrawAspect="Content" ObjectID="_1715287941" r:id="rId64">
+          <o:OLEObject Type="Embed" ProgID="Word.Document.12" ShapeID="_x0000_i1028" DrawAspect="Content" ObjectID="_1715290810" r:id="rId64">
             <o:FieldCodes>\s</o:FieldCodes>
           </o:OLEObject>
         </w:object>
@@ -20224,14 +20528,27 @@
                             <w:r>
                               <w:t xml:space="preserve">Figuur </w:t>
                             </w:r>
-                            <w:fldSimple w:instr=" SEQ Figuur \* ARABIC ">
-                              <w:r>
-                                <w:rPr>
-                                  <w:noProof/>
-                                </w:rPr>
-                                <w:t>15</w:t>
-                              </w:r>
-                            </w:fldSimple>
+                            <w:r>
+                              <w:fldChar w:fldCharType="begin"/>
+                            </w:r>
+                            <w:r>
+                              <w:instrText xml:space="preserve"> SEQ Figuur \* ARABIC </w:instrText>
+                            </w:r>
+                            <w:r>
+                              <w:fldChar w:fldCharType="separate"/>
+                            </w:r>
+                            <w:r>
+                              <w:rPr>
+                                <w:noProof/>
+                              </w:rPr>
+                              <w:t>15</w:t>
+                            </w:r>
+                            <w:r>
+                              <w:rPr>
+                                <w:noProof/>
+                              </w:rPr>
+                              <w:fldChar w:fldCharType="end"/>
+                            </w:r>
                             <w:r>
                               <w:t xml:space="preserve">: Basis opstelling </w:t>
                             </w:r>
@@ -20282,14 +20599,27 @@
                       <w:r>
                         <w:t xml:space="preserve">Figuur </w:t>
                       </w:r>
-                      <w:fldSimple w:instr=" SEQ Figuur \* ARABIC ">
-                        <w:r>
-                          <w:rPr>
-                            <w:noProof/>
-                          </w:rPr>
-                          <w:t>15</w:t>
-                        </w:r>
-                      </w:fldSimple>
+                      <w:r>
+                        <w:fldChar w:fldCharType="begin"/>
+                      </w:r>
+                      <w:r>
+                        <w:instrText xml:space="preserve"> SEQ Figuur \* ARABIC </w:instrText>
+                      </w:r>
+                      <w:r>
+                        <w:fldChar w:fldCharType="separate"/>
+                      </w:r>
+                      <w:r>
+                        <w:rPr>
+                          <w:noProof/>
+                        </w:rPr>
+                        <w:t>15</w:t>
+                      </w:r>
+                      <w:r>
+                        <w:rPr>
+                          <w:noProof/>
+                        </w:rPr>
+                        <w:fldChar w:fldCharType="end"/>
+                      </w:r>
                       <w:r>
                         <w:t xml:space="preserve">: Basis opstelling </w:t>
                       </w:r>
@@ -20480,14 +20810,27 @@
                             <w:r>
                               <w:t xml:space="preserve">Figuur </w:t>
                             </w:r>
-                            <w:fldSimple w:instr=" SEQ Figuur \* ARABIC ">
-                              <w:r>
-                                <w:rPr>
-                                  <w:noProof/>
-                                </w:rPr>
-                                <w:t>16</w:t>
-                              </w:r>
-                            </w:fldSimple>
+                            <w:r>
+                              <w:fldChar w:fldCharType="begin"/>
+                            </w:r>
+                            <w:r>
+                              <w:instrText xml:space="preserve"> SEQ Figuur \* ARABIC </w:instrText>
+                            </w:r>
+                            <w:r>
+                              <w:fldChar w:fldCharType="separate"/>
+                            </w:r>
+                            <w:r>
+                              <w:rPr>
+                                <w:noProof/>
+                              </w:rPr>
+                              <w:t>16</w:t>
+                            </w:r>
+                            <w:r>
+                              <w:rPr>
+                                <w:noProof/>
+                              </w:rPr>
+                              <w:fldChar w:fldCharType="end"/>
+                            </w:r>
                             <w:r>
                               <w:t>: Python virtuele omgevingen visueel voorbeeld</w:t>
                             </w:r>
@@ -20561,14 +20904,27 @@
                       <w:r>
                         <w:t xml:space="preserve">Figuur </w:t>
                       </w:r>
-                      <w:fldSimple w:instr=" SEQ Figuur \* ARABIC ">
-                        <w:r>
-                          <w:rPr>
-                            <w:noProof/>
-                          </w:rPr>
-                          <w:t>16</w:t>
-                        </w:r>
-                      </w:fldSimple>
+                      <w:r>
+                        <w:fldChar w:fldCharType="begin"/>
+                      </w:r>
+                      <w:r>
+                        <w:instrText xml:space="preserve"> SEQ Figuur \* ARABIC </w:instrText>
+                      </w:r>
+                      <w:r>
+                        <w:fldChar w:fldCharType="separate"/>
+                      </w:r>
+                      <w:r>
+                        <w:rPr>
+                          <w:noProof/>
+                        </w:rPr>
+                        <w:t>16</w:t>
+                      </w:r>
+                      <w:r>
+                        <w:rPr>
+                          <w:noProof/>
+                        </w:rPr>
+                        <w:fldChar w:fldCharType="end"/>
+                      </w:r>
                       <w:r>
                         <w:t>: Python virtuele omgevingen visueel voorbeeld</w:t>
                       </w:r>
@@ -20920,14 +21276,27 @@
                             <w:r>
                               <w:t xml:space="preserve">Codefragment </w:t>
                             </w:r>
-                            <w:fldSimple w:instr=" SEQ Codefragment \* ARABIC ">
-                              <w:r>
-                                <w:rPr>
-                                  <w:noProof/>
-                                </w:rPr>
-                                <w:t>7</w:t>
-                              </w:r>
-                            </w:fldSimple>
+                            <w:r>
+                              <w:fldChar w:fldCharType="begin"/>
+                            </w:r>
+                            <w:r>
+                              <w:instrText xml:space="preserve"> SEQ Codefragment \* ARABIC </w:instrText>
+                            </w:r>
+                            <w:r>
+                              <w:fldChar w:fldCharType="separate"/>
+                            </w:r>
+                            <w:r>
+                              <w:rPr>
+                                <w:noProof/>
+                              </w:rPr>
+                              <w:t>7</w:t>
+                            </w:r>
+                            <w:r>
+                              <w:rPr>
+                                <w:noProof/>
+                              </w:rPr>
+                              <w:fldChar w:fldCharType="end"/>
+                            </w:r>
                             <w:r>
                               <w:t xml:space="preserve">: </w:t>
                             </w:r>
@@ -20974,14 +21343,27 @@
                       <w:r>
                         <w:t xml:space="preserve">Codefragment </w:t>
                       </w:r>
-                      <w:fldSimple w:instr=" SEQ Codefragment \* ARABIC ">
-                        <w:r>
-                          <w:rPr>
-                            <w:noProof/>
-                          </w:rPr>
-                          <w:t>7</w:t>
-                        </w:r>
-                      </w:fldSimple>
+                      <w:r>
+                        <w:fldChar w:fldCharType="begin"/>
+                      </w:r>
+                      <w:r>
+                        <w:instrText xml:space="preserve"> SEQ Codefragment \* ARABIC </w:instrText>
+                      </w:r>
+                      <w:r>
+                        <w:fldChar w:fldCharType="separate"/>
+                      </w:r>
+                      <w:r>
+                        <w:rPr>
+                          <w:noProof/>
+                        </w:rPr>
+                        <w:t>7</w:t>
+                      </w:r>
+                      <w:r>
+                        <w:rPr>
+                          <w:noProof/>
+                        </w:rPr>
+                        <w:fldChar w:fldCharType="end"/>
+                      </w:r>
                       <w:r>
                         <w:t xml:space="preserve">: </w:t>
                       </w:r>
@@ -21002,12 +21384,12 @@
         <w:rPr>
           <w:noProof/>
         </w:rPr>
-        <w:object w:dxaOrig="1440" w:dyaOrig="1440" w14:anchorId="00E0D1D2">
+        <w:object w:dxaOrig="1440" w:dyaOrig="1440" w14:anchorId="6EC63771">
           <v:shape id="_x0000_s2051" type="#_x0000_t75" alt="" style="position:absolute;margin-left:91.15pt;margin-top:76.4pt;width:254pt;height:296.2pt;z-index:251867136;mso-wrap-edited:f;mso-width-percent:0;mso-height-percent:0;mso-position-horizontal-relative:text;mso-position-vertical-relative:text;mso-width-percent:0;mso-height-percent:0">
             <v:imagedata r:id="rId67" o:title=""/>
             <w10:wrap type="topAndBottom"/>
           </v:shape>
-          <o:OLEObject Type="Embed" ProgID="Unknown" ShapeID="_x0000_s2051" DrawAspect="Content" ObjectID="_1715287944" r:id="rId68"/>
+          <o:OLEObject Type="Embed" ProgID="Unknown" ShapeID="_x0000_s2051" DrawAspect="Content" ObjectID="_1715290813" r:id="rId68"/>
         </w:object>
       </w:r>
       <w:r>
@@ -21693,14 +22075,27 @@
                             <w:r>
                               <w:t xml:space="preserve">Figuur </w:t>
                             </w:r>
-                            <w:fldSimple w:instr=" SEQ Figuur \* ARABIC ">
-                              <w:r>
-                                <w:rPr>
-                                  <w:noProof/>
-                                </w:rPr>
-                                <w:t>17</w:t>
-                              </w:r>
-                            </w:fldSimple>
+                            <w:r>
+                              <w:fldChar w:fldCharType="begin"/>
+                            </w:r>
+                            <w:r>
+                              <w:instrText xml:space="preserve"> SEQ Figuur \* ARABIC </w:instrText>
+                            </w:r>
+                            <w:r>
+                              <w:fldChar w:fldCharType="separate"/>
+                            </w:r>
+                            <w:r>
+                              <w:rPr>
+                                <w:noProof/>
+                              </w:rPr>
+                              <w:t>17</w:t>
+                            </w:r>
+                            <w:r>
+                              <w:rPr>
+                                <w:noProof/>
+                              </w:rPr>
+                              <w:fldChar w:fldCharType="end"/>
+                            </w:r>
                             <w:r>
                               <w:t>: Jenkins master-slave architectuur</w:t>
                             </w:r>
@@ -21772,14 +22167,27 @@
                       <w:r>
                         <w:t xml:space="preserve">Figuur </w:t>
                       </w:r>
-                      <w:fldSimple w:instr=" SEQ Figuur \* ARABIC ">
-                        <w:r>
-                          <w:rPr>
-                            <w:noProof/>
-                          </w:rPr>
-                          <w:t>17</w:t>
-                        </w:r>
-                      </w:fldSimple>
+                      <w:r>
+                        <w:fldChar w:fldCharType="begin"/>
+                      </w:r>
+                      <w:r>
+                        <w:instrText xml:space="preserve"> SEQ Figuur \* ARABIC </w:instrText>
+                      </w:r>
+                      <w:r>
+                        <w:fldChar w:fldCharType="separate"/>
+                      </w:r>
+                      <w:r>
+                        <w:rPr>
+                          <w:noProof/>
+                        </w:rPr>
+                        <w:t>17</w:t>
+                      </w:r>
+                      <w:r>
+                        <w:rPr>
+                          <w:noProof/>
+                        </w:rPr>
+                        <w:fldChar w:fldCharType="end"/>
+                      </w:r>
                       <w:r>
                         <w:t>: Jenkins master-slave architectuur</w:t>
                       </w:r>
@@ -22262,14 +22670,27 @@
                             <w:r>
                               <w:t xml:space="preserve">Figuur </w:t>
                             </w:r>
-                            <w:fldSimple w:instr=" SEQ Figuur \* ARABIC ">
-                              <w:r>
-                                <w:rPr>
-                                  <w:noProof/>
-                                </w:rPr>
-                                <w:t>18</w:t>
-                              </w:r>
-                            </w:fldSimple>
+                            <w:r>
+                              <w:fldChar w:fldCharType="begin"/>
+                            </w:r>
+                            <w:r>
+                              <w:instrText xml:space="preserve"> SEQ Figuur \* ARABIC </w:instrText>
+                            </w:r>
+                            <w:r>
+                              <w:fldChar w:fldCharType="separate"/>
+                            </w:r>
+                            <w:r>
+                              <w:rPr>
+                                <w:noProof/>
+                              </w:rPr>
+                              <w:t>18</w:t>
+                            </w:r>
+                            <w:r>
+                              <w:rPr>
+                                <w:noProof/>
+                              </w:rPr>
+                              <w:fldChar w:fldCharType="end"/>
+                            </w:r>
                             <w:r>
                               <w:t>: Jenkins visuele werking</w:t>
                             </w:r>
@@ -22342,14 +22763,27 @@
                       <w:r>
                         <w:t xml:space="preserve">Figuur </w:t>
                       </w:r>
-                      <w:fldSimple w:instr=" SEQ Figuur \* ARABIC ">
-                        <w:r>
-                          <w:rPr>
-                            <w:noProof/>
-                          </w:rPr>
-                          <w:t>18</w:t>
-                        </w:r>
-                      </w:fldSimple>
+                      <w:r>
+                        <w:fldChar w:fldCharType="begin"/>
+                      </w:r>
+                      <w:r>
+                        <w:instrText xml:space="preserve"> SEQ Figuur \* ARABIC </w:instrText>
+                      </w:r>
+                      <w:r>
+                        <w:fldChar w:fldCharType="separate"/>
+                      </w:r>
+                      <w:r>
+                        <w:rPr>
+                          <w:noProof/>
+                        </w:rPr>
+                        <w:t>18</w:t>
+                      </w:r>
+                      <w:r>
+                        <w:rPr>
+                          <w:noProof/>
+                        </w:rPr>
+                        <w:fldChar w:fldCharType="end"/>
+                      </w:r>
                       <w:r>
                         <w:t>: Jenkins visuele werking</w:t>
                       </w:r>
@@ -22615,14 +23049,27 @@
       <w:r>
         <w:t xml:space="preserve">Tabel </w:t>
       </w:r>
-      <w:fldSimple w:instr=" SEQ Tabel \* ARABIC ">
-        <w:r>
-          <w:rPr>
-            <w:noProof/>
-          </w:rPr>
-          <w:t>1</w:t>
-        </w:r>
-      </w:fldSimple>
+      <w:r>
+        <w:fldChar w:fldCharType="begin"/>
+      </w:r>
+      <w:r>
+        <w:instrText xml:space="preserve"> SEQ Tabel \* ARABIC </w:instrText>
+      </w:r>
+      <w:r>
+        <w:fldChar w:fldCharType="separate"/>
+      </w:r>
+      <w:r>
+        <w:rPr>
+          <w:noProof/>
+        </w:rPr>
+        <w:t>1</w:t>
+      </w:r>
+      <w:r>
+        <w:rPr>
+          <w:noProof/>
+        </w:rPr>
+        <w:fldChar w:fldCharType="end"/>
+      </w:r>
       <w:r>
         <w:t xml:space="preserve">: </w:t>
       </w:r>
@@ -23044,14 +23491,27 @@
       <w:r>
         <w:t xml:space="preserve">Tabel </w:t>
       </w:r>
-      <w:fldSimple w:instr=" SEQ Tabel \* ARABIC ">
-        <w:r>
-          <w:rPr>
-            <w:noProof/>
-          </w:rPr>
-          <w:t>2</w:t>
-        </w:r>
-      </w:fldSimple>
+      <w:r>
+        <w:fldChar w:fldCharType="begin"/>
+      </w:r>
+      <w:r>
+        <w:instrText xml:space="preserve"> SEQ Tabel \* ARABIC </w:instrText>
+      </w:r>
+      <w:r>
+        <w:fldChar w:fldCharType="separate"/>
+      </w:r>
+      <w:r>
+        <w:rPr>
+          <w:noProof/>
+        </w:rPr>
+        <w:t>2</w:t>
+      </w:r>
+      <w:r>
+        <w:rPr>
+          <w:noProof/>
+        </w:rPr>
+        <w:fldChar w:fldCharType="end"/>
+      </w:r>
       <w:r>
         <w:t>: Jenkins minimumsoftware voorwaarden</w:t>
       </w:r>
@@ -23656,14 +24116,27 @@
                             <w:r>
                               <w:t xml:space="preserve">Figuur </w:t>
                             </w:r>
-                            <w:fldSimple w:instr=" SEQ Figuur \* ARABIC ">
-                              <w:r>
-                                <w:rPr>
-                                  <w:noProof/>
-                                </w:rPr>
-                                <w:t>19</w:t>
-                              </w:r>
-                            </w:fldSimple>
+                            <w:r>
+                              <w:fldChar w:fldCharType="begin"/>
+                            </w:r>
+                            <w:r>
+                              <w:instrText xml:space="preserve"> SEQ Figuur \* ARABIC </w:instrText>
+                            </w:r>
+                            <w:r>
+                              <w:fldChar w:fldCharType="separate"/>
+                            </w:r>
+                            <w:r>
+                              <w:rPr>
+                                <w:noProof/>
+                              </w:rPr>
+                              <w:t>19</w:t>
+                            </w:r>
+                            <w:r>
+                              <w:rPr>
+                                <w:noProof/>
+                              </w:rPr>
+                              <w:fldChar w:fldCharType="end"/>
+                            </w:r>
                             <w:r>
                               <w:t>: Werking Django development</w:t>
                             </w:r>
@@ -23708,14 +24181,27 @@
                       <w:r>
                         <w:t xml:space="preserve">Figuur </w:t>
                       </w:r>
-                      <w:fldSimple w:instr=" SEQ Figuur \* ARABIC ">
-                        <w:r>
-                          <w:rPr>
-                            <w:noProof/>
-                          </w:rPr>
-                          <w:t>19</w:t>
-                        </w:r>
-                      </w:fldSimple>
+                      <w:r>
+                        <w:fldChar w:fldCharType="begin"/>
+                      </w:r>
+                      <w:r>
+                        <w:instrText xml:space="preserve"> SEQ Figuur \* ARABIC </w:instrText>
+                      </w:r>
+                      <w:r>
+                        <w:fldChar w:fldCharType="separate"/>
+                      </w:r>
+                      <w:r>
+                        <w:rPr>
+                          <w:noProof/>
+                        </w:rPr>
+                        <w:t>19</w:t>
+                      </w:r>
+                      <w:r>
+                        <w:rPr>
+                          <w:noProof/>
+                        </w:rPr>
+                        <w:fldChar w:fldCharType="end"/>
+                      </w:r>
                       <w:r>
                         <w:t>: Werking Django development</w:t>
                       </w:r>
@@ -24057,14 +24543,27 @@
                             <w:r>
                               <w:t xml:space="preserve">Figuur </w:t>
                             </w:r>
-                            <w:fldSimple w:instr=" SEQ Figuur \* ARABIC ">
-                              <w:r>
-                                <w:rPr>
-                                  <w:noProof/>
-                                </w:rPr>
-                                <w:t>20</w:t>
-                              </w:r>
-                            </w:fldSimple>
+                            <w:r>
+                              <w:fldChar w:fldCharType="begin"/>
+                            </w:r>
+                            <w:r>
+                              <w:instrText xml:space="preserve"> SEQ Figuur \* ARABIC </w:instrText>
+                            </w:r>
+                            <w:r>
+                              <w:fldChar w:fldCharType="separate"/>
+                            </w:r>
+                            <w:r>
+                              <w:rPr>
+                                <w:noProof/>
+                              </w:rPr>
+                              <w:t>20</w:t>
+                            </w:r>
+                            <w:r>
+                              <w:rPr>
+                                <w:noProof/>
+                              </w:rPr>
+                              <w:fldChar w:fldCharType="end"/>
+                            </w:r>
                             <w:r>
                               <w:t>: Werking services voor hosting in productie</w:t>
                             </w:r>
@@ -24103,14 +24602,27 @@
                       <w:r>
                         <w:t xml:space="preserve">Figuur </w:t>
                       </w:r>
-                      <w:fldSimple w:instr=" SEQ Figuur \* ARABIC ">
-                        <w:r>
-                          <w:rPr>
-                            <w:noProof/>
-                          </w:rPr>
-                          <w:t>20</w:t>
-                        </w:r>
-                      </w:fldSimple>
+                      <w:r>
+                        <w:fldChar w:fldCharType="begin"/>
+                      </w:r>
+                      <w:r>
+                        <w:instrText xml:space="preserve"> SEQ Figuur \* ARABIC </w:instrText>
+                      </w:r>
+                      <w:r>
+                        <w:fldChar w:fldCharType="separate"/>
+                      </w:r>
+                      <w:r>
+                        <w:rPr>
+                          <w:noProof/>
+                        </w:rPr>
+                        <w:t>20</w:t>
+                      </w:r>
+                      <w:r>
+                        <w:rPr>
+                          <w:noProof/>
+                        </w:rPr>
+                        <w:fldChar w:fldCharType="end"/>
+                      </w:r>
                       <w:r>
                         <w:t>: Werking services voor hosting in productie</w:t>
                       </w:r>
@@ -24179,14 +24691,27 @@
                             <w:r>
                               <w:t xml:space="preserve">Codefragment </w:t>
                             </w:r>
-                            <w:fldSimple w:instr=" SEQ Codefragment \* ARABIC ">
-                              <w:r>
-                                <w:rPr>
-                                  <w:noProof/>
-                                </w:rPr>
-                                <w:t>8</w:t>
-                              </w:r>
-                            </w:fldSimple>
+                            <w:r>
+                              <w:fldChar w:fldCharType="begin"/>
+                            </w:r>
+                            <w:r>
+                              <w:instrText xml:space="preserve"> SEQ Codefragment \* ARABIC </w:instrText>
+                            </w:r>
+                            <w:r>
+                              <w:fldChar w:fldCharType="separate"/>
+                            </w:r>
+                            <w:r>
+                              <w:rPr>
+                                <w:noProof/>
+                              </w:rPr>
+                              <w:t>8</w:t>
+                            </w:r>
+                            <w:r>
+                              <w:rPr>
+                                <w:noProof/>
+                              </w:rPr>
+                              <w:fldChar w:fldCharType="end"/>
+                            </w:r>
                             <w:r>
                               <w:t xml:space="preserve">: </w:t>
                             </w:r>
@@ -24227,14 +24752,27 @@
                       <w:r>
                         <w:t xml:space="preserve">Codefragment </w:t>
                       </w:r>
-                      <w:fldSimple w:instr=" SEQ Codefragment \* ARABIC ">
-                        <w:r>
-                          <w:rPr>
-                            <w:noProof/>
-                          </w:rPr>
-                          <w:t>8</w:t>
-                        </w:r>
-                      </w:fldSimple>
+                      <w:r>
+                        <w:fldChar w:fldCharType="begin"/>
+                      </w:r>
+                      <w:r>
+                        <w:instrText xml:space="preserve"> SEQ Codefragment \* ARABIC </w:instrText>
+                      </w:r>
+                      <w:r>
+                        <w:fldChar w:fldCharType="separate"/>
+                      </w:r>
+                      <w:r>
+                        <w:rPr>
+                          <w:noProof/>
+                        </w:rPr>
+                        <w:t>8</w:t>
+                      </w:r>
+                      <w:r>
+                        <w:rPr>
+                          <w:noProof/>
+                        </w:rPr>
+                        <w:fldChar w:fldCharType="end"/>
+                      </w:r>
                       <w:r>
                         <w:t xml:space="preserve">: </w:t>
                       </w:r>
@@ -24255,12 +24793,12 @@
         <w:rPr>
           <w:noProof/>
         </w:rPr>
-        <w:object w:dxaOrig="1440" w:dyaOrig="1440" w14:anchorId="41516383">
+        <w:object w:dxaOrig="1440" w:dyaOrig="1440" w14:anchorId="4554ED2A">
           <v:shape id="_x0000_s2050" type="#_x0000_t75" alt="" style="position:absolute;margin-left:0;margin-top:124.55pt;width:463pt;height:17pt;z-index:251881472;mso-wrap-edited:f;mso-width-percent:0;mso-height-percent:0;mso-position-horizontal-relative:text;mso-position-vertical-relative:text;mso-width-percent:0;mso-height-percent:0">
             <v:imagedata r:id="rId77" o:title=""/>
             <w10:wrap type="topAndBottom"/>
           </v:shape>
-          <o:OLEObject Type="Embed" ProgID="Word.Document.12" ShapeID="_x0000_s2050" DrawAspect="Content" ObjectID="_1715287943" r:id="rId78">
+          <o:OLEObject Type="Embed" ProgID="Word.Document.12" ShapeID="_x0000_s2050" DrawAspect="Content" ObjectID="_1715290812" r:id="rId78">
             <o:FieldCodes>\s</o:FieldCodes>
           </o:OLEObject>
         </w:object>
@@ -24502,11 +25040,11 @@
         <w:rPr>
           <w:noProof/>
         </w:rPr>
-        <w:object w:dxaOrig="9260" w:dyaOrig="3320" w14:anchorId="048A1550">
+        <w:object w:dxaOrig="9260" w:dyaOrig="3320" w14:anchorId="388580C3">
           <v:shape id="_x0000_i1025" type="#_x0000_t75" alt="" style="width:463pt;height:166pt;mso-width-percent:0;mso-height-percent:0;mso-width-percent:0;mso-height-percent:0" o:ole="">
             <v:imagedata r:id="rId79" o:title=""/>
           </v:shape>
-          <o:OLEObject Type="Embed" ProgID="Word.Document.12" ShapeID="_x0000_i1025" DrawAspect="Content" ObjectID="_1715287942" r:id="rId80">
+          <o:OLEObject Type="Embed" ProgID="Word.Document.12" ShapeID="_x0000_i1025" DrawAspect="Content" ObjectID="_1715290811" r:id="rId80">
             <o:FieldCodes>\s</o:FieldCodes>
           </o:OLEObject>
         </w:object>
@@ -24519,14 +25057,27 @@
       <w:r>
         <w:t xml:space="preserve">Codefragment </w:t>
       </w:r>
-      <w:fldSimple w:instr=" SEQ Codefragment \* ARABIC ">
-        <w:r>
-          <w:rPr>
-            <w:noProof/>
-          </w:rPr>
-          <w:t>9</w:t>
-        </w:r>
-      </w:fldSimple>
+      <w:r>
+        <w:fldChar w:fldCharType="begin"/>
+      </w:r>
+      <w:r>
+        <w:instrText xml:space="preserve"> SEQ Codefragment \* ARABIC </w:instrText>
+      </w:r>
+      <w:r>
+        <w:fldChar w:fldCharType="separate"/>
+      </w:r>
+      <w:r>
+        <w:rPr>
+          <w:noProof/>
+        </w:rPr>
+        <w:t>9</w:t>
+      </w:r>
+      <w:r>
+        <w:rPr>
+          <w:noProof/>
+        </w:rPr>
+        <w:fldChar w:fldCharType="end"/>
+      </w:r>
       <w:r>
         <w:t>: Nginx "sites-available" applicatie config voorbeeld</w:t>
       </w:r>
@@ -24604,6 +25155,82 @@
       <w:r>
         <w:t xml:space="preserve"> </w:t>
       </w:r>
+      <w:r>
+        <w:t xml:space="preserve">Opnieuw kan Nginx hier een oplossing bieden. De onderstaande firguur () beschikt over een centrale Nginx-server, deze heeft drie taken. </w:t>
+      </w:r>
+    </w:p>
+    <w:p/>
+    <w:p/>
+    <w:p/>
+    <w:p/>
+    <w:p/>
+    <w:p/>
+    <w:p>
+      <w:r>
+        <w:lastRenderedPageBreak/>
+        <w:drawing>
+          <wp:anchor distT="0" distB="0" distL="114300" distR="114300" simplePos="0" relativeHeight="251884544" behindDoc="0" locked="0" layoutInCell="1" allowOverlap="1" wp14:anchorId="6B318361" wp14:editId="3AB76F9C">
+            <wp:simplePos x="0" y="0"/>
+            <wp:positionH relativeFrom="column">
+              <wp:posOffset>-767715</wp:posOffset>
+            </wp:positionH>
+            <wp:positionV relativeFrom="paragraph">
+              <wp:posOffset>134620</wp:posOffset>
+            </wp:positionV>
+            <wp:extent cx="7323455" cy="3813175"/>
+            <wp:effectExtent l="0" t="0" r="4445" b="0"/>
+            <wp:wrapTopAndBottom/>
+            <wp:docPr id="70" name="Picture 70" descr="Diagram&#10;&#10;Description automatically generated"/>
+            <wp:cNvGraphicFramePr>
+              <a:graphicFrameLocks xmlns:a="http://schemas.openxmlformats.org/drawingml/2006/main" noChangeAspect="1"/>
+            </wp:cNvGraphicFramePr>
+            <a:graphic xmlns:a="http://schemas.openxmlformats.org/drawingml/2006/main">
+              <a:graphicData uri="http://schemas.openxmlformats.org/drawingml/2006/picture">
+                <pic:pic xmlns:pic="http://schemas.openxmlformats.org/drawingml/2006/picture">
+                  <pic:nvPicPr>
+                    <pic:cNvPr id="70" name="Picture 70" descr="Diagram&#10;&#10;Description automatically generated"/>
+                    <pic:cNvPicPr/>
+                  </pic:nvPicPr>
+                  <pic:blipFill rotWithShape="1">
+                    <a:blip r:embed="rId82" cstate="print">
+                      <a:extLst>
+                        <a:ext uri="{28A0092B-C50C-407E-A947-70E740481C1C}">
+                          <a14:useLocalDpi xmlns:a14="http://schemas.microsoft.com/office/drawing/2010/main" val="0"/>
+                        </a:ext>
+                      </a:extLst>
+                    </a:blip>
+                    <a:srcRect l="976" t="3354"/>
+                    <a:stretch/>
+                  </pic:blipFill>
+                  <pic:spPr bwMode="auto">
+                    <a:xfrm>
+                      <a:off x="0" y="0"/>
+                      <a:ext cx="7323455" cy="3813175"/>
+                    </a:xfrm>
+                    <a:prstGeom prst="rect">
+                      <a:avLst/>
+                    </a:prstGeom>
+                    <a:ln>
+                      <a:noFill/>
+                    </a:ln>
+                    <a:extLst>
+                      <a:ext uri="{53640926-AAD7-44D8-BBD7-CCE9431645EC}">
+                        <a14:shadowObscured xmlns:a14="http://schemas.microsoft.com/office/drawing/2010/main"/>
+                      </a:ext>
+                    </a:extLst>
+                  </pic:spPr>
+                </pic:pic>
+              </a:graphicData>
+            </a:graphic>
+            <wp14:sizeRelH relativeFrom="page">
+              <wp14:pctWidth>0</wp14:pctWidth>
+            </wp14:sizeRelH>
+            <wp14:sizeRelV relativeFrom="page">
+              <wp14:pctHeight>0</wp14:pctHeight>
+            </wp14:sizeRelV>
+          </wp:anchor>
+        </w:drawing>
+      </w:r>
     </w:p>
     <w:p/>
     <w:p/>
@@ -24660,6 +25287,7 @@
         </w:rPr>
       </w:pPr>
       <w:r>
+        <w:lastRenderedPageBreak/>
         <w:br/>
       </w:r>
       <w:r>
@@ -24793,7 +25421,6 @@
       </w:pPr>
       <w:bookmarkStart w:id="149" w:name="_Toc104657286"/>
       <w:r>
-        <w:lastRenderedPageBreak/>
         <w:t>3.1 Netwerk diagram</w:t>
       </w:r>
       <w:bookmarkEnd w:id="149"/>
@@ -24833,7 +25460,7 @@
                     <pic:cNvPicPr/>
                   </pic:nvPicPr>
                   <pic:blipFill>
-                    <a:blip r:embed="rId82">
+                    <a:blip r:embed="rId83">
                       <a:extLst>
                         <a:ext uri="{28A0092B-C50C-407E-A947-70E740481C1C}">
                           <a14:useLocalDpi xmlns:a14="http://schemas.microsoft.com/office/drawing/2010/main" val="0"/>
@@ -25118,13 +25745,7 @@
         <w:t>Op lange termijn is</w:t>
       </w:r>
       <w:r>
-        <w:t xml:space="preserve"> regelamatige feedback van engineers en </w:t>
-      </w:r>
-      <w:r>
-        <w:t>reviews</w:t>
-      </w:r>
-      <w:r>
-        <w:t xml:space="preserve"> van gemachtigde externen </w:t>
+        <w:t xml:space="preserve"> regelamatige feedback van engineers en reviews van gemachtigde externen </w:t>
       </w:r>
       <w:r>
         <w:t xml:space="preserve">zeer waardevol. Zo </w:t>
@@ -27468,7 +28089,7 @@
       <w:r>
         <w:t xml:space="preserve">Volledige link naar logboek van project: </w:t>
       </w:r>
-      <w:hyperlink r:id="rId83" w:history="1">
+      <w:hyperlink r:id="rId84" w:history="1">
         <w:r>
           <w:rPr>
             <w:rStyle w:val="Hyperlink"/>
@@ -27481,8 +28102,8 @@
       </w:r>
     </w:p>
     <w:sectPr>
-      <w:headerReference w:type="default" r:id="rId84"/>
-      <w:footerReference w:type="default" r:id="rId85"/>
+      <w:headerReference w:type="default" r:id="rId85"/>
+      <w:footerReference w:type="default" r:id="rId86"/>
       <w:pgSz w:w="11906" w:h="16838"/>
       <w:pgMar w:top="1417" w:right="1417" w:bottom="1417" w:left="1417" w:header="708" w:footer="708" w:gutter="0"/>
       <w:pgNumType w:start="1"/>

</xml_diff>